<commit_message>
Accepted all changes. Added copy in which all comments have been removed. Regenerated PDF from that.
</commit_message>
<xml_diff>
--- a/specification/dds_java_psm_submission.docx
+++ b/specification/dds_java_psm_submission.docx
@@ -6752,6 +6752,9 @@
     <w:p>
       <w:pPr>
         <w:pStyle w:val="Bullet1"/>
+        <w:numPr>
+          <w:numberingChange w:id="0" w:author="Rick Warren" w:date="2010-11-08T17:02:00Z" w:original=""/>
+        </w:numPr>
       </w:pPr>
       <w:r>
         <w:t>UML</w:t>
@@ -6760,6 +6763,9 @@
     <w:p>
       <w:pPr>
         <w:pStyle w:val="Bullet1"/>
+        <w:numPr>
+          <w:numberingChange w:id="1" w:author="Rick Warren" w:date="2010-11-08T17:02:00Z" w:original=""/>
+        </w:numPr>
       </w:pPr>
       <w:r>
         <w:t>MOF</w:t>
@@ -6768,6 +6774,9 @@
     <w:p>
       <w:pPr>
         <w:pStyle w:val="Bullet1"/>
+        <w:numPr>
+          <w:numberingChange w:id="2" w:author="Rick Warren" w:date="2010-11-08T17:02:00Z" w:original=""/>
+        </w:numPr>
       </w:pPr>
       <w:r>
         <w:t>XMI</w:t>
@@ -6776,6 +6785,9 @@
     <w:p>
       <w:pPr>
         <w:pStyle w:val="Bullet1"/>
+        <w:numPr>
+          <w:numberingChange w:id="3" w:author="Rick Warren" w:date="2010-11-08T17:02:00Z" w:original=""/>
+        </w:numPr>
       </w:pPr>
       <w:r>
         <w:t>CWM</w:t>
@@ -6784,6 +6796,9 @@
     <w:p>
       <w:pPr>
         <w:pStyle w:val="Bullet1"/>
+        <w:numPr>
+          <w:numberingChange w:id="4" w:author="Rick Warren" w:date="2010-11-08T17:02:00Z" w:original=""/>
+        </w:numPr>
       </w:pPr>
       <w:r>
         <w:t>Profile specifications</w:t>
@@ -6806,6 +6821,9 @@
     <w:p>
       <w:pPr>
         <w:pStyle w:val="Bullet1"/>
+        <w:numPr>
+          <w:numberingChange w:id="5" w:author="Rick Warren" w:date="2010-11-08T17:02:00Z" w:original=""/>
+        </w:numPr>
       </w:pPr>
       <w:r>
         <w:t>CORBA/IIOP</w:t>
@@ -6814,6 +6832,9 @@
     <w:p>
       <w:pPr>
         <w:pStyle w:val="Bullet1"/>
+        <w:numPr>
+          <w:numberingChange w:id="6" w:author="Rick Warren" w:date="2010-11-08T17:02:00Z" w:original=""/>
+        </w:numPr>
       </w:pPr>
       <w:r>
         <w:t>IDL/Language Mappings</w:t>
@@ -6822,6 +6843,9 @@
     <w:p>
       <w:pPr>
         <w:pStyle w:val="Bullet1"/>
+        <w:numPr>
+          <w:numberingChange w:id="7" w:author="Rick Warren" w:date="2010-11-08T17:02:00Z" w:original=""/>
+        </w:numPr>
       </w:pPr>
       <w:r>
         <w:t>Specialized CORBA specifications</w:t>
@@ -6830,6 +6854,9 @@
     <w:p>
       <w:pPr>
         <w:pStyle w:val="Bullet1"/>
+        <w:numPr>
+          <w:numberingChange w:id="8" w:author="Rick Warren" w:date="2010-11-08T17:02:00Z" w:original=""/>
+        </w:numPr>
       </w:pPr>
       <w:r>
         <w:t>CORBA Component Model (CCM)</w:t>
@@ -6842,14 +6869,14 @@
           <w:rFonts w:eastAsia="Arial"/>
         </w:rPr>
       </w:pPr>
-      <w:bookmarkStart w:id="0" w:name="DDE_LINK1"/>
+      <w:bookmarkStart w:id="9" w:name="DDE_LINK1"/>
       <w:r>
         <w:rPr>
           <w:rFonts w:eastAsia="Arial"/>
         </w:rPr>
         <w:t>Platf</w:t>
       </w:r>
-      <w:bookmarkEnd w:id="0"/>
+      <w:bookmarkEnd w:id="9"/>
       <w:r>
         <w:rPr>
           <w:rFonts w:eastAsia="Arial"/>
@@ -6860,6 +6887,9 @@
     <w:p>
       <w:pPr>
         <w:pStyle w:val="Bullet1"/>
+        <w:numPr>
+          <w:numberingChange w:id="10" w:author="Rick Warren" w:date="2010-11-08T17:02:00Z" w:original=""/>
+        </w:numPr>
       </w:pPr>
       <w:r>
         <w:t>CORBAservices</w:t>
@@ -6868,6 +6898,9 @@
     <w:p>
       <w:pPr>
         <w:pStyle w:val="Bullet1"/>
+        <w:numPr>
+          <w:numberingChange w:id="11" w:author="Rick Warren" w:date="2010-11-08T17:02:00Z" w:original=""/>
+        </w:numPr>
       </w:pPr>
       <w:r>
         <w:t>CORBAfacilities</w:t>
@@ -6876,6 +6909,9 @@
     <w:p>
       <w:pPr>
         <w:pStyle w:val="Bullet1"/>
+        <w:numPr>
+          <w:numberingChange w:id="12" w:author="Rick Warren" w:date="2010-11-08T17:02:00Z" w:original=""/>
+        </w:numPr>
       </w:pPr>
       <w:r>
         <w:t>OMG Domain specifications</w:t>
@@ -6884,6 +6920,9 @@
     <w:p>
       <w:pPr>
         <w:pStyle w:val="Bullet1"/>
+        <w:numPr>
+          <w:numberingChange w:id="13" w:author="Rick Warren" w:date="2010-11-08T17:02:00Z" w:original=""/>
+        </w:numPr>
       </w:pPr>
       <w:r>
         <w:t>OMG Embedded Intelligence specifications</w:t>
@@ -6892,6 +6931,9 @@
     <w:p>
       <w:pPr>
         <w:pStyle w:val="Bullet1"/>
+        <w:numPr>
+          <w:numberingChange w:id="14" w:author="Rick Warren" w:date="2010-11-08T17:02:00Z" w:original=""/>
+        </w:numPr>
       </w:pPr>
       <w:r>
         <w:t>OMG Security specifications</w:t>
@@ -7261,195 +7303,204 @@
       <w:pPr>
         <w:pStyle w:val="PartHeading"/>
       </w:pPr>
-      <w:bookmarkStart w:id="1" w:name="_Toc128448126"/>
+      <w:bookmarkStart w:id="15" w:name="_Toc128448126"/>
       <w:r>
         <w:t>PART I - Introduction</w:t>
       </w:r>
-      <w:bookmarkEnd w:id="1"/>
+      <w:bookmarkEnd w:id="15"/>
     </w:p>
     <w:p>
       <w:pPr>
         <w:pStyle w:val="Heading1"/>
-      </w:pPr>
-      <w:bookmarkStart w:id="2" w:name="_Toc138331850"/>
-      <w:bookmarkStart w:id="3" w:name="_Toc151197177"/>
-      <w:bookmarkStart w:id="4" w:name="_Toc160110471"/>
-      <w:bookmarkStart w:id="5" w:name="_Toc160165738"/>
-      <w:bookmarkStart w:id="6" w:name="_Toc176621294"/>
-      <w:bookmarkStart w:id="7" w:name="_Ref199506993"/>
-      <w:bookmarkStart w:id="8" w:name="_Ref199507165"/>
-      <w:bookmarkStart w:id="9" w:name="_Ref207396206"/>
-      <w:bookmarkStart w:id="10" w:name="_Toc128448127"/>
-      <w:bookmarkStart w:id="11" w:name="_Toc150853558"/>
+        <w:numPr>
+          <w:numberingChange w:id="16" w:author="Rick Warren" w:date="2010-11-08T17:02:00Z" w:original="%1:1:0:"/>
+        </w:numPr>
+      </w:pPr>
+      <w:bookmarkStart w:id="17" w:name="_Toc138331850"/>
+      <w:bookmarkStart w:id="18" w:name="_Toc151197177"/>
+      <w:bookmarkStart w:id="19" w:name="_Toc160110471"/>
+      <w:bookmarkStart w:id="20" w:name="_Toc160165738"/>
+      <w:bookmarkStart w:id="21" w:name="_Toc176621294"/>
+      <w:bookmarkStart w:id="22" w:name="_Ref199506993"/>
+      <w:bookmarkStart w:id="23" w:name="_Ref199507165"/>
+      <w:bookmarkStart w:id="24" w:name="_Ref207396206"/>
+      <w:bookmarkStart w:id="25" w:name="_Toc128448127"/>
+      <w:bookmarkStart w:id="26" w:name="_Toc150853558"/>
       <w:r>
         <w:t>Response Details</w:t>
       </w:r>
-      <w:bookmarkEnd w:id="2"/>
-      <w:bookmarkEnd w:id="3"/>
-      <w:bookmarkEnd w:id="4"/>
-      <w:bookmarkEnd w:id="5"/>
-      <w:bookmarkEnd w:id="6"/>
-      <w:bookmarkEnd w:id="7"/>
-      <w:bookmarkEnd w:id="8"/>
-      <w:bookmarkEnd w:id="9"/>
-      <w:bookmarkEnd w:id="10"/>
-      <w:bookmarkEnd w:id="11"/>
-    </w:p>
-    <w:p>
-      <w:pPr>
-        <w:pStyle w:val="Heading2"/>
-      </w:pPr>
-      <w:bookmarkStart w:id="12" w:name="_Toc137825269"/>
-      <w:bookmarkStart w:id="13" w:name="_Toc138331851"/>
-      <w:bookmarkStart w:id="14" w:name="_Toc151197178"/>
-      <w:bookmarkStart w:id="15" w:name="_Toc160110472"/>
-      <w:bookmarkStart w:id="16" w:name="_Toc160165739"/>
-      <w:bookmarkStart w:id="17" w:name="_Toc176621295"/>
-      <w:bookmarkStart w:id="18" w:name="_Toc128448128"/>
-      <w:bookmarkStart w:id="19" w:name="_Toc150853559"/>
-      <w:r>
-        <w:t>OMG RFP Response</w:t>
-      </w:r>
-      <w:bookmarkEnd w:id="12"/>
-      <w:bookmarkEnd w:id="13"/>
-      <w:bookmarkEnd w:id="14"/>
-      <w:bookmarkEnd w:id="15"/>
-      <w:bookmarkEnd w:id="16"/>
       <w:bookmarkEnd w:id="17"/>
       <w:bookmarkEnd w:id="18"/>
       <w:bookmarkEnd w:id="19"/>
-    </w:p>
-    <w:p>
-      <w:pPr>
-        <w:pStyle w:val="Body"/>
-      </w:pPr>
-      <w:r>
-        <w:t xml:space="preserve">This specification is submitted in response to the </w:t>
-      </w:r>
-      <w:r>
-        <w:t>Java 5 Language PSM for DDS</w:t>
-      </w:r>
-      <w:r>
-        <w:t xml:space="preserve"> RFP issued in </w:t>
-      </w:r>
-      <w:r>
-        <w:t>December</w:t>
-      </w:r>
-      <w:r>
-        <w:t xml:space="preserve"> 2009 </w:t>
-      </w:r>
-      <w:r>
-        <w:t>with OMG document number mars/09-12-16</w:t>
-      </w:r>
-      <w:r>
-        <w:t>.</w:t>
-      </w:r>
+      <w:bookmarkEnd w:id="20"/>
+      <w:bookmarkEnd w:id="21"/>
+      <w:bookmarkEnd w:id="22"/>
+      <w:bookmarkEnd w:id="23"/>
+      <w:bookmarkEnd w:id="24"/>
+      <w:bookmarkEnd w:id="25"/>
+      <w:bookmarkEnd w:id="26"/>
     </w:p>
     <w:p>
       <w:pPr>
         <w:pStyle w:val="Heading2"/>
         <w:numPr>
-          <w:numberingChange w:id="20" w:author="Rick Warren" w:date="2010-11-08T14:20:00Z" w:original="%1:1:0:.%2:2:0:"/>
+          <w:numberingChange w:id="27" w:author="Rick Warren" w:date="2010-11-08T17:02:00Z" w:original="%1:1:0:.%2:1:0:"/>
         </w:numPr>
       </w:pPr>
-      <w:bookmarkStart w:id="21" w:name="_Toc150853560"/>
-      <w:r>
-        <w:t>Submitters</w:t>
-      </w:r>
-      <w:bookmarkEnd w:id="21"/>
-    </w:p>
-    <w:p>
-      <w:pPr>
-        <w:pStyle w:val="Body"/>
-      </w:pPr>
-      <w:r>
-        <w:t>The following OMG members are making this submission:</w:t>
-      </w:r>
-    </w:p>
-    <w:p>
-      <w:pPr>
-        <w:pStyle w:val="Body"/>
-        <w:numPr>
-          <w:ilvl w:val="0"/>
-          <w:numId w:val="46"/>
-          <w:numberingChange w:id="22" w:author="Rick Warren" w:date="2010-11-08T14:20:00Z" w:original=""/>
-        </w:numPr>
-      </w:pPr>
-      <w:r>
-        <w:t>Real-Time Innovations, Inc. (RTI)</w:t>
-      </w:r>
-    </w:p>
-    <w:p>
-      <w:pPr>
-        <w:pStyle w:val="Body"/>
-        <w:numPr>
-          <w:ilvl w:val="0"/>
-          <w:numId w:val="46"/>
-          <w:numberingChange w:id="23" w:author="Rick Warren" w:date="2010-11-08T14:20:00Z" w:original=""/>
-        </w:numPr>
-      </w:pPr>
-      <w:r>
-        <w:t>PrismTech</w:t>
-      </w:r>
-    </w:p>
-    <w:p>
-      <w:pPr>
-        <w:pStyle w:val="Heading2"/>
-        <w:numPr>
-          <w:numberingChange w:id="24" w:author="Rick Warren" w:date="2010-11-07T17:40:00Z" w:original="%1:1:0:.%2:3:0:"/>
-        </w:numPr>
-      </w:pPr>
-      <w:bookmarkStart w:id="25" w:name="_Toc137825271"/>
-      <w:bookmarkStart w:id="26" w:name="_Toc138331853"/>
-      <w:bookmarkStart w:id="27" w:name="_Toc151197180"/>
-      <w:bookmarkStart w:id="28" w:name="_Toc160110475"/>
-      <w:bookmarkStart w:id="29" w:name="_Toc160165742"/>
-      <w:bookmarkStart w:id="30" w:name="_Toc176621297"/>
-      <w:bookmarkStart w:id="31" w:name="_Toc128448130"/>
-      <w:bookmarkStart w:id="32" w:name="_Toc150853561"/>
-      <w:r>
-        <w:t>Copyright Waiver</w:t>
-      </w:r>
-      <w:bookmarkEnd w:id="25"/>
-      <w:bookmarkEnd w:id="26"/>
-      <w:bookmarkEnd w:id="27"/>
+      <w:bookmarkStart w:id="28" w:name="_Toc137825269"/>
+      <w:bookmarkStart w:id="29" w:name="_Toc138331851"/>
+      <w:bookmarkStart w:id="30" w:name="_Toc151197178"/>
+      <w:bookmarkStart w:id="31" w:name="_Toc160110472"/>
+      <w:bookmarkStart w:id="32" w:name="_Toc160165739"/>
+      <w:bookmarkStart w:id="33" w:name="_Toc176621295"/>
+      <w:bookmarkStart w:id="34" w:name="_Toc128448128"/>
+      <w:bookmarkStart w:id="35" w:name="_Toc150853559"/>
+      <w:r>
+        <w:t>OMG RFP Response</w:t>
+      </w:r>
       <w:bookmarkEnd w:id="28"/>
       <w:bookmarkEnd w:id="29"/>
       <w:bookmarkEnd w:id="30"/>
       <w:bookmarkEnd w:id="31"/>
       <w:bookmarkEnd w:id="32"/>
-    </w:p>
-    <w:p>
-      <w:pPr>
-        <w:pStyle w:val="Body"/>
-      </w:pPr>
-      <w:r>
-        <w:t>“Each of the entities listed above: (i) grants to the Object Management Group, Inc. (OMG) a nonexclusive, royalty-free, paid up, worldwide license to copy and distribute this document and to modify this document and distribute copies of the modified version, and (ii) grants to each member of the OMG a nonexclusive, royalty-free, paid up, worldwide license to make up to fifty (50) copies of this document for internal review purposes only and not for distribution, and (iii) has agreed that no person shall be deemed to have infringed the copyright in the included material of any such copyright holder by reason of having used any OMG specification that may be based hereon or having conformed any computer software to such specification.”</w:t>
-      </w:r>
-    </w:p>
-    <w:p>
-      <w:pPr>
-        <w:pStyle w:val="Heading2"/>
-      </w:pPr>
-      <w:bookmarkStart w:id="33" w:name="_Toc137825272"/>
-      <w:bookmarkStart w:id="34" w:name="_Toc138331854"/>
-      <w:bookmarkStart w:id="35" w:name="_Toc151197181"/>
-      <w:bookmarkStart w:id="36" w:name="_Toc160110476"/>
-      <w:bookmarkStart w:id="37" w:name="_Toc160165743"/>
-      <w:bookmarkStart w:id="38" w:name="_Toc176621298"/>
-      <w:bookmarkStart w:id="39" w:name="_Toc128448131"/>
-      <w:bookmarkStart w:id="40" w:name="_Toc150853562"/>
-      <w:r>
-        <w:t>Contacts</w:t>
-      </w:r>
       <w:bookmarkEnd w:id="33"/>
       <w:bookmarkEnd w:id="34"/>
       <w:bookmarkEnd w:id="35"/>
-      <w:bookmarkEnd w:id="36"/>
+    </w:p>
+    <w:p>
+      <w:pPr>
+        <w:pStyle w:val="Body"/>
+      </w:pPr>
+      <w:r>
+        <w:t xml:space="preserve">This specification is submitted in response to the </w:t>
+      </w:r>
+      <w:r>
+        <w:t>Java 5 Language PSM for DDS</w:t>
+      </w:r>
+      <w:r>
+        <w:t xml:space="preserve"> RFP issued in </w:t>
+      </w:r>
+      <w:r>
+        <w:t>December</w:t>
+      </w:r>
+      <w:r>
+        <w:t xml:space="preserve"> 2009 </w:t>
+      </w:r>
+      <w:r>
+        <w:t>with OMG document number mars/09-12-16</w:t>
+      </w:r>
+      <w:r>
+        <w:t>.</w:t>
+      </w:r>
+    </w:p>
+    <w:p>
+      <w:pPr>
+        <w:pStyle w:val="Heading2"/>
+        <w:numPr>
+          <w:numberingChange w:id="36" w:author="Rick Warren" w:date="2010-11-08T17:02:00Z" w:original="%1:1:0:.%2:2:0:"/>
+        </w:numPr>
+      </w:pPr>
+      <w:bookmarkStart w:id="37" w:name="_Toc150853560"/>
+      <w:r>
+        <w:t>Submitters</w:t>
+      </w:r>
       <w:bookmarkEnd w:id="37"/>
-      <w:bookmarkEnd w:id="38"/>
-      <w:bookmarkEnd w:id="39"/>
-      <w:bookmarkEnd w:id="40"/>
+    </w:p>
+    <w:p>
+      <w:pPr>
+        <w:pStyle w:val="Body"/>
+      </w:pPr>
+      <w:r>
+        <w:t>The following OMG members are making this submission:</w:t>
+      </w:r>
+    </w:p>
+    <w:p>
+      <w:pPr>
+        <w:pStyle w:val="Body"/>
+        <w:numPr>
+          <w:ilvl w:val="0"/>
+          <w:numId w:val="46"/>
+          <w:numberingChange w:id="38" w:author="Rick Warren" w:date="2010-11-08T17:02:00Z" w:original=""/>
+        </w:numPr>
+      </w:pPr>
+      <w:r>
+        <w:t>Real-Time Innovations, Inc. (RTI)</w:t>
+      </w:r>
+    </w:p>
+    <w:p>
+      <w:pPr>
+        <w:pStyle w:val="Body"/>
+        <w:numPr>
+          <w:ilvl w:val="0"/>
+          <w:numId w:val="46"/>
+          <w:numberingChange w:id="39" w:author="Rick Warren" w:date="2010-11-08T17:02:00Z" w:original=""/>
+        </w:numPr>
+      </w:pPr>
+      <w:r>
+        <w:t>PrismTech</w:t>
+      </w:r>
+    </w:p>
+    <w:p>
+      <w:pPr>
+        <w:pStyle w:val="Heading2"/>
+        <w:numPr>
+          <w:numberingChange w:id="40" w:author="Rick Warren" w:date="2010-11-08T17:02:00Z" w:original="%1:1:0:.%2:3:0:"/>
+        </w:numPr>
+      </w:pPr>
+      <w:bookmarkStart w:id="41" w:name="_Toc137825271"/>
+      <w:bookmarkStart w:id="42" w:name="_Toc138331853"/>
+      <w:bookmarkStart w:id="43" w:name="_Toc151197180"/>
+      <w:bookmarkStart w:id="44" w:name="_Toc160110475"/>
+      <w:bookmarkStart w:id="45" w:name="_Toc160165742"/>
+      <w:bookmarkStart w:id="46" w:name="_Toc176621297"/>
+      <w:bookmarkStart w:id="47" w:name="_Toc128448130"/>
+      <w:bookmarkStart w:id="48" w:name="_Toc150853561"/>
+      <w:r>
+        <w:t>Copyright Waiver</w:t>
+      </w:r>
+      <w:bookmarkEnd w:id="41"/>
+      <w:bookmarkEnd w:id="42"/>
+      <w:bookmarkEnd w:id="43"/>
+      <w:bookmarkEnd w:id="44"/>
+      <w:bookmarkEnd w:id="45"/>
+      <w:bookmarkEnd w:id="46"/>
+      <w:bookmarkEnd w:id="47"/>
+      <w:bookmarkEnd w:id="48"/>
+    </w:p>
+    <w:p>
+      <w:pPr>
+        <w:pStyle w:val="Body"/>
+      </w:pPr>
+      <w:r>
+        <w:t>“Each of the entities listed above: (i) grants to the Object Management Group, Inc. (OMG) a nonexclusive, royalty-free, paid up, worldwide license to copy and distribute this document and to modify this document and distribute copies of the modified version, and (ii) grants to each member of the OMG a nonexclusive, royalty-free, paid up, worldwide license to make up to fifty (50) copies of this document for internal review purposes only and not for distribution, and (iii) has agreed that no person shall be deemed to have infringed the copyright in the included material of any such copyright holder by reason of having used any OMG specification that may be based hereon or having conformed any computer software to such specification.”</w:t>
+      </w:r>
+    </w:p>
+    <w:p>
+      <w:pPr>
+        <w:pStyle w:val="Heading2"/>
+        <w:numPr>
+          <w:numberingChange w:id="49" w:author="Rick Warren" w:date="2010-11-08T17:02:00Z" w:original="%1:1:0:.%2:4:0:"/>
+        </w:numPr>
+      </w:pPr>
+      <w:bookmarkStart w:id="50" w:name="_Toc137825272"/>
+      <w:bookmarkStart w:id="51" w:name="_Toc138331854"/>
+      <w:bookmarkStart w:id="52" w:name="_Toc151197181"/>
+      <w:bookmarkStart w:id="53" w:name="_Toc160110476"/>
+      <w:bookmarkStart w:id="54" w:name="_Toc160165743"/>
+      <w:bookmarkStart w:id="55" w:name="_Toc176621298"/>
+      <w:bookmarkStart w:id="56" w:name="_Toc128448131"/>
+      <w:bookmarkStart w:id="57" w:name="_Toc150853562"/>
+      <w:r>
+        <w:t>Contacts</w:t>
+      </w:r>
+      <w:bookmarkEnd w:id="50"/>
+      <w:bookmarkEnd w:id="51"/>
+      <w:bookmarkEnd w:id="52"/>
+      <w:bookmarkEnd w:id="53"/>
+      <w:bookmarkEnd w:id="54"/>
+      <w:bookmarkEnd w:id="55"/>
+      <w:bookmarkEnd w:id="56"/>
+      <w:bookmarkEnd w:id="57"/>
     </w:p>
     <w:p>
       <w:pPr>
@@ -7457,6 +7508,7 @@
         <w:numPr>
           <w:ilvl w:val="0"/>
           <w:numId w:val="5"/>
+          <w:numberingChange w:id="58" w:author="Rick Warren" w:date="2010-11-08T17:02:00Z" w:original=""/>
         </w:numPr>
         <w:tabs>
           <w:tab w:val="left" w:pos="720"/>
@@ -7485,7 +7537,7 @@
         <w:numPr>
           <w:ilvl w:val="0"/>
           <w:numId w:val="5"/>
-          <w:numberingChange w:id="41" w:author="Rick Warren" w:date="2010-11-07T17:41:00Z" w:original=""/>
+          <w:numberingChange w:id="59" w:author="Rick Warren" w:date="2010-11-08T17:02:00Z" w:original=""/>
         </w:numPr>
         <w:tabs>
           <w:tab w:val="left" w:pos="720"/>
@@ -7517,23 +7569,26 @@
     <w:p>
       <w:pPr>
         <w:pStyle w:val="Heading2"/>
-      </w:pPr>
-      <w:bookmarkStart w:id="42" w:name="_Ref215313626"/>
-      <w:bookmarkStart w:id="43" w:name="_Toc128448132"/>
-      <w:bookmarkStart w:id="44" w:name="RTF35393334313a204865616469"/>
-      <w:bookmarkStart w:id="45" w:name="_Toc137825273"/>
-      <w:bookmarkStart w:id="46" w:name="_Toc138331855"/>
-      <w:bookmarkStart w:id="47" w:name="_Toc151197183"/>
-      <w:bookmarkStart w:id="48" w:name="_Toc160110477"/>
-      <w:bookmarkStart w:id="49" w:name="_Toc160165744"/>
-      <w:bookmarkStart w:id="50" w:name="_Toc176621299"/>
-      <w:bookmarkStart w:id="51" w:name="_Toc150853563"/>
+        <w:numPr>
+          <w:numberingChange w:id="60" w:author="Rick Warren" w:date="2010-11-08T17:02:00Z" w:original="%1:1:0:.%2:5:0:"/>
+        </w:numPr>
+      </w:pPr>
+      <w:bookmarkStart w:id="61" w:name="_Ref215313626"/>
+      <w:bookmarkStart w:id="62" w:name="_Toc128448132"/>
+      <w:bookmarkStart w:id="63" w:name="_Toc150853563"/>
+      <w:bookmarkStart w:id="64" w:name="RTF35393334313a204865616469"/>
+      <w:bookmarkStart w:id="65" w:name="_Toc137825273"/>
+      <w:bookmarkStart w:id="66" w:name="_Toc138331855"/>
+      <w:bookmarkStart w:id="67" w:name="_Toc151197183"/>
+      <w:bookmarkStart w:id="68" w:name="_Toc160110477"/>
+      <w:bookmarkStart w:id="69" w:name="_Toc160165744"/>
+      <w:bookmarkStart w:id="70" w:name="_Toc176621299"/>
       <w:r>
         <w:t>Problem Statement</w:t>
       </w:r>
-      <w:bookmarkEnd w:id="42"/>
-      <w:bookmarkEnd w:id="43"/>
-      <w:bookmarkEnd w:id="51"/>
+      <w:bookmarkEnd w:id="61"/>
+      <w:bookmarkEnd w:id="62"/>
+      <w:bookmarkEnd w:id="63"/>
     </w:p>
     <w:p>
       <w:pPr>
@@ -7644,6 +7699,7 @@
         <w:numPr>
           <w:ilvl w:val="0"/>
           <w:numId w:val="13"/>
+          <w:numberingChange w:id="71" w:author="Rick Warren" w:date="2010-11-08T17:02:00Z" w:original=""/>
         </w:numPr>
       </w:pPr>
       <w:r>
@@ -7656,6 +7712,7 @@
         <w:numPr>
           <w:ilvl w:val="0"/>
           <w:numId w:val="13"/>
+          <w:numberingChange w:id="72" w:author="Rick Warren" w:date="2010-11-08T17:02:00Z" w:original=""/>
         </w:numPr>
       </w:pPr>
       <w:r>
@@ -7686,6 +7743,7 @@
         <w:numPr>
           <w:ilvl w:val="0"/>
           <w:numId w:val="13"/>
+          <w:numberingChange w:id="73" w:author="Rick Warren" w:date="2010-11-08T17:02:00Z" w:original=""/>
         </w:numPr>
       </w:pPr>
       <w:r>
@@ -7698,6 +7756,7 @@
         <w:numPr>
           <w:ilvl w:val="0"/>
           <w:numId w:val="13"/>
+          <w:numberingChange w:id="74" w:author="Rick Warren" w:date="2010-11-08T17:02:00Z" w:original=""/>
         </w:numPr>
       </w:pPr>
       <w:r>
@@ -7719,6 +7778,7 @@
         <w:numPr>
           <w:ilvl w:val="0"/>
           <w:numId w:val="13"/>
+          <w:numberingChange w:id="75" w:author="Rick Warren" w:date="2010-11-08T17:02:00Z" w:original=""/>
         </w:numPr>
       </w:pPr>
       <w:r>
@@ -7768,30 +7828,33 @@
     <w:p>
       <w:pPr>
         <w:pStyle w:val="Heading2"/>
-      </w:pPr>
-      <w:bookmarkStart w:id="52" w:name="_Ref126319349"/>
-      <w:bookmarkStart w:id="53" w:name="_Toc128448133"/>
-      <w:bookmarkStart w:id="54" w:name="_Toc150853564"/>
+        <w:numPr>
+          <w:numberingChange w:id="76" w:author="Rick Warren" w:date="2010-11-08T17:02:00Z" w:original="%1:1:0:.%2:6:0:"/>
+        </w:numPr>
+      </w:pPr>
+      <w:bookmarkStart w:id="77" w:name="_Ref126319349"/>
+      <w:bookmarkStart w:id="78" w:name="_Toc128448133"/>
+      <w:bookmarkStart w:id="79" w:name="_Toc150853564"/>
       <w:r>
         <w:t>Overview of this Specification</w:t>
       </w:r>
-      <w:bookmarkEnd w:id="44"/>
-      <w:bookmarkEnd w:id="45"/>
-      <w:bookmarkEnd w:id="46"/>
-      <w:bookmarkEnd w:id="47"/>
-      <w:bookmarkEnd w:id="48"/>
-      <w:bookmarkEnd w:id="49"/>
-      <w:bookmarkEnd w:id="50"/>
-      <w:bookmarkEnd w:id="52"/>
-      <w:bookmarkEnd w:id="53"/>
-      <w:bookmarkEnd w:id="54"/>
+      <w:bookmarkEnd w:id="64"/>
+      <w:bookmarkEnd w:id="65"/>
+      <w:bookmarkEnd w:id="66"/>
+      <w:bookmarkEnd w:id="67"/>
+      <w:bookmarkEnd w:id="68"/>
+      <w:bookmarkEnd w:id="69"/>
+      <w:bookmarkEnd w:id="70"/>
+      <w:bookmarkEnd w:id="77"/>
+      <w:bookmarkEnd w:id="78"/>
+      <w:bookmarkEnd w:id="79"/>
     </w:p>
     <w:p>
       <w:pPr>
         <w:pStyle w:val="Body"/>
       </w:pPr>
-      <w:bookmarkStart w:id="55" w:name="_Ref127333036"/>
-      <w:bookmarkStart w:id="56" w:name="_Toc128448134"/>
+      <w:bookmarkStart w:id="80" w:name="_Ref127333036"/>
+      <w:bookmarkStart w:id="81" w:name="_Toc128448134"/>
       <w:r>
         <w:t>This specification defines a platform-specific model (PSM) for the OMG Data Distribution Service for Real-Time Systems (DDS). It is organized according to the modules defined by the DDS PIM and the types and operations defined within them.</w:t>
       </w:r>
@@ -7824,6 +7887,7 @@
         <w:numPr>
           <w:ilvl w:val="0"/>
           <w:numId w:val="14"/>
+          <w:numberingChange w:id="82" w:author="Rick Warren" w:date="2010-11-08T17:02:00Z" w:original=""/>
         </w:numPr>
       </w:pPr>
       <w:r>
@@ -7836,6 +7900,7 @@
         <w:numPr>
           <w:ilvl w:val="0"/>
           <w:numId w:val="14"/>
+          <w:numberingChange w:id="83" w:author="Rick Warren" w:date="2010-11-08T17:02:00Z" w:original=""/>
         </w:numPr>
       </w:pPr>
       <w:r>
@@ -7857,6 +7922,7 @@
         <w:numPr>
           <w:ilvl w:val="0"/>
           <w:numId w:val="14"/>
+          <w:numberingChange w:id="84" w:author="Rick Warren" w:date="2010-11-08T17:02:00Z" w:original=""/>
         </w:numPr>
       </w:pPr>
       <w:r>
@@ -7869,6 +7935,7 @@
         <w:numPr>
           <w:ilvl w:val="0"/>
           <w:numId w:val="14"/>
+          <w:numberingChange w:id="85" w:author="Rick Warren" w:date="2010-11-08T17:02:00Z" w:original=""/>
         </w:numPr>
       </w:pPr>
       <w:r>
@@ -7895,18 +7962,21 @@
     <w:p>
       <w:pPr>
         <w:pStyle w:val="Heading2"/>
-      </w:pPr>
-      <w:bookmarkStart w:id="57" w:name="_Ref199478001"/>
-      <w:bookmarkStart w:id="58" w:name="_Toc128448137"/>
-      <w:bookmarkStart w:id="59" w:name="_Toc150853565"/>
-      <w:bookmarkEnd w:id="55"/>
-      <w:bookmarkEnd w:id="56"/>
+        <w:numPr>
+          <w:numberingChange w:id="86" w:author="Rick Warren" w:date="2010-11-08T17:02:00Z" w:original="%1:1:0:.%2:7:0:"/>
+        </w:numPr>
+      </w:pPr>
+      <w:bookmarkStart w:id="87" w:name="_Ref199478001"/>
+      <w:bookmarkStart w:id="88" w:name="_Toc128448137"/>
+      <w:bookmarkStart w:id="89" w:name="_Toc150853565"/>
+      <w:bookmarkEnd w:id="80"/>
+      <w:bookmarkEnd w:id="81"/>
       <w:r>
         <w:t>Design Rationale</w:t>
       </w:r>
-      <w:bookmarkEnd w:id="57"/>
-      <w:bookmarkEnd w:id="58"/>
-      <w:bookmarkEnd w:id="59"/>
+      <w:bookmarkEnd w:id="87"/>
+      <w:bookmarkEnd w:id="88"/>
+      <w:bookmarkEnd w:id="89"/>
     </w:p>
     <w:p>
       <w:pPr>
@@ -7922,6 +7992,7 @@
         <w:numPr>
           <w:ilvl w:val="0"/>
           <w:numId w:val="15"/>
+          <w:numberingChange w:id="90" w:author="Rick Warren" w:date="2010-11-08T17:02:00Z" w:original=""/>
         </w:numPr>
       </w:pPr>
       <w:r>
@@ -7940,6 +8011,7 @@
         <w:numPr>
           <w:ilvl w:val="0"/>
           <w:numId w:val="15"/>
+          <w:numberingChange w:id="91" w:author="Rick Warren" w:date="2010-11-08T17:02:00Z" w:original=""/>
         </w:numPr>
       </w:pPr>
       <w:r>
@@ -7967,6 +8039,7 @@
         <w:numPr>
           <w:ilvl w:val="0"/>
           <w:numId w:val="15"/>
+          <w:numberingChange w:id="92" w:author="Rick Warren" w:date="2010-11-08T17:02:00Z" w:original=""/>
         </w:numPr>
       </w:pPr>
       <w:r>
@@ -7988,6 +8061,7 @@
         <w:numPr>
           <w:ilvl w:val="0"/>
           <w:numId w:val="15"/>
+          <w:numberingChange w:id="93" w:author="Rick Warren" w:date="2010-11-08T17:02:00Z" w:original=""/>
         </w:numPr>
       </w:pPr>
       <w:r>
@@ -8006,16 +8080,19 @@
     <w:p>
       <w:pPr>
         <w:pStyle w:val="Heading2"/>
-      </w:pPr>
-      <w:bookmarkStart w:id="60" w:name="_Ref199477990"/>
-      <w:bookmarkStart w:id="61" w:name="_Toc128448142"/>
-      <w:bookmarkStart w:id="62" w:name="_Toc150853566"/>
+        <w:numPr>
+          <w:numberingChange w:id="94" w:author="Rick Warren" w:date="2010-11-08T17:02:00Z" w:original="%1:1:0:.%2:8:0:"/>
+        </w:numPr>
+      </w:pPr>
+      <w:bookmarkStart w:id="95" w:name="_Ref199477990"/>
+      <w:bookmarkStart w:id="96" w:name="_Toc128448142"/>
+      <w:bookmarkStart w:id="97" w:name="_Toc150853566"/>
       <w:r>
         <w:t>Statement of Proof of Concept</w:t>
       </w:r>
-      <w:bookmarkEnd w:id="60"/>
-      <w:bookmarkEnd w:id="61"/>
-      <w:bookmarkEnd w:id="62"/>
+      <w:bookmarkEnd w:id="95"/>
+      <w:bookmarkEnd w:id="96"/>
+      <w:bookmarkEnd w:id="97"/>
     </w:p>
     <w:p>
       <w:pPr>
@@ -8024,21 +8101,11 @@
       <w:r>
         <w:t>The submitter</w:t>
       </w:r>
-      <w:ins w:id="63" w:author="Rick Warren" w:date="2010-11-08T14:34:00Z">
-        <w:r>
-          <w:t>s</w:t>
-        </w:r>
-      </w:ins>
-      <w:r>
-        <w:t xml:space="preserve"> currently offer</w:t>
-      </w:r>
-      <w:del w:id="64" w:author="Rick Warren" w:date="2010-11-08T14:34:00Z">
-        <w:r>
-          <w:delText>s</w:delText>
-        </w:r>
-      </w:del>
-      <w:r>
-        <w:t xml:space="preserve"> a number of DDS language PSMs as a commercial off-the-shelf offering</w:t>
+      <w:r>
+        <w:t>s</w:t>
+      </w:r>
+      <w:r>
+        <w:t xml:space="preserve"> currently offer a number of DDS language PSMs as a commercial off-the-shelf offering</w:t>
       </w:r>
       <w:r>
         <w:t>.</w:t>
@@ -8054,40 +8121,21 @@
       <w:r>
         <w:t>In addition, the submitter</w:t>
       </w:r>
-      <w:ins w:id="65" w:author="Rick Warren" w:date="2010-11-08T14:33:00Z">
-        <w:r>
-          <w:t>s</w:t>
-        </w:r>
-      </w:ins>
+      <w:r>
+        <w:t>s</w:t>
+      </w:r>
       <w:r>
         <w:t xml:space="preserve"> </w:t>
       </w:r>
-      <w:del w:id="66" w:author="Rick Warren" w:date="2010-11-08T14:33:00Z">
-        <w:r>
-          <w:delText xml:space="preserve">has </w:delText>
-        </w:r>
-      </w:del>
-      <w:ins w:id="67" w:author="Rick Warren" w:date="2010-11-08T14:33:00Z">
-        <w:r>
-          <w:t>have</w:t>
-        </w:r>
-        <w:r>
-          <w:t xml:space="preserve"> </w:t>
-        </w:r>
-      </w:ins>
+      <w:r>
+        <w:t xml:space="preserve">have </w:t>
+      </w:r>
       <w:r>
         <w:t xml:space="preserve">provided the </w:t>
       </w:r>
-      <w:del w:id="68" w:author="Rick Warren" w:date="2010-11-08T14:33:00Z">
-        <w:r>
-          <w:delText>Java interfaces</w:delText>
-        </w:r>
-      </w:del>
-      <w:ins w:id="69" w:author="Rick Warren" w:date="2010-11-08T14:33:00Z">
-        <w:r>
-          <w:t>files</w:t>
-        </w:r>
-      </w:ins>
+      <w:r>
+        <w:t>files</w:t>
+      </w:r>
       <w:r>
         <w:t xml:space="preserve"> that comprise this submission as open source for public comment. These are available in the DataDistrib4J project hosted on Google Code: </w:t>
       </w:r>
@@ -8106,14 +8154,17 @@
     <w:p>
       <w:pPr>
         <w:pStyle w:val="Heading2"/>
-      </w:pPr>
-      <w:bookmarkStart w:id="70" w:name="_Toc128448143"/>
-      <w:bookmarkStart w:id="71" w:name="_Toc150853567"/>
+        <w:numPr>
+          <w:numberingChange w:id="98" w:author="Rick Warren" w:date="2010-11-08T17:02:00Z" w:original="%1:1:0:.%2:9:0:"/>
+        </w:numPr>
+      </w:pPr>
+      <w:bookmarkStart w:id="99" w:name="_Toc128448143"/>
+      <w:bookmarkStart w:id="100" w:name="_Toc150853567"/>
       <w:r>
         <w:t>Resolution of RFP Requirements and Requests</w:t>
       </w:r>
-      <w:bookmarkEnd w:id="70"/>
-      <w:bookmarkEnd w:id="71"/>
+      <w:bookmarkEnd w:id="99"/>
+      <w:bookmarkEnd w:id="100"/>
     </w:p>
     <w:p>
       <w:pPr>
@@ -10764,9 +10815,12 @@
     <w:p>
       <w:pPr>
         <w:pStyle w:val="Heading2"/>
-      </w:pPr>
-      <w:bookmarkStart w:id="72" w:name="_Toc128448144"/>
-      <w:bookmarkStart w:id="73" w:name="_Toc150853568"/>
+        <w:numPr>
+          <w:numberingChange w:id="101" w:author="Rick Warren" w:date="2010-11-08T17:02:00Z" w:original="%1:1:0:.%2:10:0:"/>
+        </w:numPr>
+      </w:pPr>
+      <w:bookmarkStart w:id="102" w:name="_Toc128448144"/>
+      <w:bookmarkStart w:id="103" w:name="_Toc150853568"/>
       <w:r>
         <w:t xml:space="preserve">Responses to RFP Issues to </w:t>
       </w:r>
@@ -10776,8 +10830,8 @@
       <w:r>
         <w:t>e Discussed</w:t>
       </w:r>
-      <w:bookmarkEnd w:id="72"/>
-      <w:bookmarkEnd w:id="73"/>
+      <w:bookmarkEnd w:id="102"/>
+      <w:bookmarkEnd w:id="103"/>
     </w:p>
     <w:p>
       <w:pPr>
@@ -12191,226 +12245,232 @@
       <w:pPr>
         <w:pStyle w:val="PartHeading"/>
       </w:pPr>
-      <w:bookmarkStart w:id="74" w:name="_Toc128448145"/>
+      <w:bookmarkStart w:id="104" w:name="_Toc128448145"/>
       <w:r>
         <w:t xml:space="preserve">PART II – </w:t>
       </w:r>
-      <w:bookmarkEnd w:id="74"/>
+      <w:bookmarkEnd w:id="104"/>
       <w:r>
         <w:t>Java 5 Language PSM for DDS</w:t>
-      </w:r>
-    </w:p>
-    <w:p>
-      <w:pPr>
-        <w:pStyle w:val="Heading1"/>
-      </w:pPr>
-      <w:bookmarkStart w:id="75" w:name="_Toc150853569"/>
-      <w:r>
-        <w:t>Scope</w:t>
-      </w:r>
-      <w:bookmarkEnd w:id="75"/>
-    </w:p>
-    <w:p>
-      <w:pPr>
-        <w:pStyle w:val="Body"/>
-      </w:pPr>
-      <w:r>
-        <w:t>This specification defines a platform-specific model (PSM) for the OMG Data Distribution Service for Real-Time Systems (DDS). It specifies an API only for the Data-Centric Publish-Subscribe (DCPS) portion of that specification; it does not address the Data Local Reconstruction Layer (DLRL).</w:t>
-      </w:r>
-      <w:r>
-        <w:t xml:space="preserve"> In addition, it encompasses (</w:t>
-      </w:r>
-      <w:r>
-        <w:rPr>
-          <w:i/>
-        </w:rPr>
-        <w:t>a</w:t>
-      </w:r>
-      <w:r>
-        <w:t>) the DDS APIs introduced by [DDS-XTypes] and (</w:t>
-      </w:r>
-      <w:r>
-        <w:rPr>
-          <w:i/>
-        </w:rPr>
-        <w:t>b</w:t>
-      </w:r>
-      <w:r>
-        <w:t>) an API to specifying QoS libraries and profiles such as were specified by [DDS-CCM].</w:t>
-      </w:r>
-    </w:p>
-    <w:p>
-      <w:pPr>
-        <w:pStyle w:val="Body"/>
-      </w:pPr>
-      <w:r>
-        <w:t>This specification also defines a means of publishing and subscribing Java objects with DDS—the Java Type Representation—without first describing the types of those objects in another language, such as XML or OMG IDL.</w:t>
-      </w:r>
-    </w:p>
-    <w:p>
-      <w:pPr>
-        <w:pStyle w:val="Heading1"/>
-      </w:pPr>
-      <w:bookmarkStart w:id="76" w:name="_Ref134959754"/>
-      <w:bookmarkStart w:id="77" w:name="_Toc150853570"/>
-      <w:r>
-        <w:t>Conformance</w:t>
-      </w:r>
-      <w:bookmarkEnd w:id="76"/>
-      <w:bookmarkEnd w:id="77"/>
-    </w:p>
-    <w:p>
-      <w:pPr>
-        <w:pStyle w:val="Body"/>
-      </w:pPr>
-      <w:r>
-        <w:t>This specification consists of this document as well as a Java jar library file and the source files that generated it, identified on the cover page. All are normative. In the event of a conflict between them, the latter shall prevail.</w:t>
-      </w:r>
-    </w:p>
-    <w:p>
-      <w:pPr>
-        <w:pStyle w:val="Body"/>
-      </w:pPr>
-      <w:r>
-        <w:t xml:space="preserve">Conformance to this specification parallels conformance to the DDS specification itself and consists of the same </w:t>
-      </w:r>
-      <w:r>
-        <w:t>conformance levels</w:t>
-      </w:r>
-      <w:r>
-        <w:t>.</w:t>
-      </w:r>
-      <w:r>
-        <w:t xml:space="preserve"> </w:t>
-      </w:r>
-      <w:r>
-        <w:t>For example, an implementation may conform to the DDS Minimum Profile with respect to this PSM, meaning that all of the programming interfaces identified by the DDS specification as pertaining to that conformance level must be implemented in this PSM.</w:t>
-      </w:r>
-      <w:r>
-        <w:t xml:space="preserve"> </w:t>
-      </w:r>
-      <w:r>
-        <w:t>The one exception to this rule is the Object Model Profile, which includes in part the Data Local Reconstruction Layer (DLRL); DLRL is outside of the scope of this PSM.</w:t>
-      </w:r>
-    </w:p>
-    <w:p>
-      <w:pPr>
-        <w:pStyle w:val="Body"/>
-      </w:pPr>
-      <w:r>
-        <w:t>In addition to the conformance level</w:t>
-      </w:r>
-      <w:r>
-        <w:t>s</w:t>
-      </w:r>
-      <w:r>
-        <w:t xml:space="preserve"> defined in the DDS specification itself, this PSM recognizes and implements the Extensible and Dynamic Types conformance level for DDS defined by the </w:t>
-      </w:r>
-      <w:r>
-        <w:rPr>
-          <w:i/>
-        </w:rPr>
-        <w:t>Extensible and Dynamic Topic Types for DDS</w:t>
-      </w:r>
-      <w:r>
-        <w:t xml:space="preserve"> specification</w:t>
-      </w:r>
-      <w:r>
-        <w:t xml:space="preserve"> [DDS-XTypes]</w:t>
-      </w:r>
-      <w:r>
-        <w:t>.</w:t>
-      </w:r>
-    </w:p>
-    <w:p>
-      <w:pPr>
-        <w:pStyle w:val="Body"/>
-      </w:pPr>
-      <w:r>
-        <w:t xml:space="preserve">This PSM furthermore defines methods to create Entities and to set their QoS based on the XML QoS libraries and profiles defined by the </w:t>
-      </w:r>
-      <w:r>
-        <w:rPr>
-          <w:i/>
-        </w:rPr>
-        <w:t>DDS for Lightweight CCM</w:t>
-      </w:r>
-      <w:r>
-        <w:t xml:space="preserve"> specification. Implementations that support these XML QoS profiles shall implement these operations fully; other implementations shall throw </w:t>
-      </w:r>
-      <w:r>
-        <w:rPr>
-          <w:rStyle w:val="CodeChar"/>
-        </w:rPr>
-        <w:t>java.</w:t>
-      </w:r>
-      <w:r>
-        <w:rPr>
-          <w:rStyle w:val="CodeChar"/>
-        </w:rPr>
-        <w:t>lang</w:t>
-      </w:r>
-      <w:r>
-        <w:rPr>
-          <w:rStyle w:val="CodeChar"/>
-        </w:rPr>
-        <w:t>.UnsupportedOperationException</w:t>
-      </w:r>
-      <w:r>
-        <w:t>.</w:t>
-      </w:r>
-    </w:p>
-    <w:p>
-      <w:pPr>
-        <w:pStyle w:val="Body"/>
-      </w:pPr>
-      <w:r>
-        <w:t>Finally, any conformant implementation must support at least one of the OMG-specified Type Representations defined by [DDS-XTypes] and/or in the Java Type Representation section of this specification (</w:t>
-      </w:r>
-      <w:r>
-        <w:fldChar w:fldCharType="begin"/>
-      </w:r>
-      <w:r>
-        <w:instrText xml:space="preserve"> REF _Ref143771053 \r \p \h </w:instrText>
-      </w:r>
-      <w:r>
-        <w:fldChar w:fldCharType="separate"/>
-      </w:r>
-      <w:r>
-        <w:t>9 below</w:t>
-      </w:r>
-      <w:r>
-        <w:fldChar w:fldCharType="end"/>
-      </w:r>
-      <w:r>
-        <w:t>).</w:t>
       </w:r>
     </w:p>
     <w:p>
       <w:pPr>
         <w:pStyle w:val="Heading1"/>
         <w:numPr>
-          <w:numberingChange w:id="78" w:author="Rick Warren" w:date="2010-10-25T16:18:00Z" w:original="%1:4:0:"/>
+          <w:numberingChange w:id="105" w:author="Rick Warren" w:date="2010-11-08T17:02:00Z" w:original="%1:2:0:"/>
         </w:numPr>
       </w:pPr>
-      <w:bookmarkStart w:id="79" w:name="_Toc150853571"/>
+      <w:bookmarkStart w:id="106" w:name="_Toc150853569"/>
+      <w:r>
+        <w:t>Scope</w:t>
+      </w:r>
+      <w:bookmarkEnd w:id="106"/>
+    </w:p>
+    <w:p>
+      <w:pPr>
+        <w:pStyle w:val="Body"/>
+      </w:pPr>
+      <w:r>
+        <w:t>This specification defines a platform-specific model (PSM) for the OMG Data Distribution Service for Real-Time Systems (DDS). It specifies an API only for the Data-Centric Publish-Subscribe (DCPS) portion of that specification; it does not address the Data Local Reconstruction Layer (DLRL).</w:t>
+      </w:r>
+      <w:r>
+        <w:t xml:space="preserve"> In addition, it encompasses (</w:t>
+      </w:r>
+      <w:r>
+        <w:rPr>
+          <w:i/>
+        </w:rPr>
+        <w:t>a</w:t>
+      </w:r>
+      <w:r>
+        <w:t>) the DDS APIs introduced by [DDS-XTypes] and (</w:t>
+      </w:r>
+      <w:r>
+        <w:rPr>
+          <w:i/>
+        </w:rPr>
+        <w:t>b</w:t>
+      </w:r>
+      <w:r>
+        <w:t>) an API to specifying QoS libraries and profiles such as were specified by [DDS-CCM].</w:t>
+      </w:r>
+    </w:p>
+    <w:p>
+      <w:pPr>
+        <w:pStyle w:val="Body"/>
+      </w:pPr>
+      <w:r>
+        <w:t>This specification also defines a means of publishing and subscribing Java objects with DDS—the Java Type Representation—without first describing the types of those objects in another language, such as XML or OMG IDL.</w:t>
+      </w:r>
+    </w:p>
+    <w:p>
+      <w:pPr>
+        <w:pStyle w:val="Heading1"/>
+        <w:numPr>
+          <w:numberingChange w:id="107" w:author="Rick Warren" w:date="2010-11-08T17:02:00Z" w:original="%1:3:0:"/>
+        </w:numPr>
+      </w:pPr>
+      <w:bookmarkStart w:id="108" w:name="_Ref134959754"/>
+      <w:bookmarkStart w:id="109" w:name="_Toc150853570"/>
+      <w:r>
+        <w:t>Conformance</w:t>
+      </w:r>
+      <w:bookmarkEnd w:id="108"/>
+      <w:bookmarkEnd w:id="109"/>
+    </w:p>
+    <w:p>
+      <w:pPr>
+        <w:pStyle w:val="Body"/>
+      </w:pPr>
+      <w:r>
+        <w:t>This specification consists of this document as well as a Java jar library file and the source files that generated it, identified on the cover page. All are normative. In the event of a conflict between them, the latter shall prevail.</w:t>
+      </w:r>
+    </w:p>
+    <w:p>
+      <w:pPr>
+        <w:pStyle w:val="Body"/>
+      </w:pPr>
+      <w:r>
+        <w:t xml:space="preserve">Conformance to this specification parallels conformance to the DDS specification itself and consists of the same </w:t>
+      </w:r>
+      <w:r>
+        <w:t>conformance levels</w:t>
+      </w:r>
+      <w:r>
+        <w:t>.</w:t>
+      </w:r>
+      <w:r>
+        <w:t xml:space="preserve"> </w:t>
+      </w:r>
+      <w:r>
+        <w:t>For example, an implementation may conform to the DDS Minimum Profile with respect to this PSM, meaning that all of the programming interfaces identified by the DDS specification as pertaining to that conformance level must be implemented in this PSM.</w:t>
+      </w:r>
+      <w:r>
+        <w:t xml:space="preserve"> </w:t>
+      </w:r>
+      <w:r>
+        <w:t>The one exception to this rule is the Object Model Profile, which includes in part the Data Local Reconstruction Layer (DLRL); DLRL is outside of the scope of this PSM.</w:t>
+      </w:r>
+    </w:p>
+    <w:p>
+      <w:pPr>
+        <w:pStyle w:val="Body"/>
+      </w:pPr>
+      <w:r>
+        <w:t>In addition to the conformance level</w:t>
+      </w:r>
+      <w:r>
+        <w:t>s</w:t>
+      </w:r>
+      <w:r>
+        <w:t xml:space="preserve"> defined in the DDS specification itself, this PSM recognizes and implements the Extensible and Dynamic Types conformance level for DDS defined by the </w:t>
+      </w:r>
+      <w:r>
+        <w:rPr>
+          <w:i/>
+        </w:rPr>
+        <w:t>Extensible and Dynamic Topic Types for DDS</w:t>
+      </w:r>
+      <w:r>
+        <w:t xml:space="preserve"> specification</w:t>
+      </w:r>
+      <w:r>
+        <w:t xml:space="preserve"> [DDS-XTypes]</w:t>
+      </w:r>
+      <w:r>
+        <w:t>.</w:t>
+      </w:r>
+    </w:p>
+    <w:p>
+      <w:pPr>
+        <w:pStyle w:val="Body"/>
+      </w:pPr>
+      <w:r>
+        <w:t xml:space="preserve">This PSM furthermore defines methods to create Entities and to set their QoS based on the XML QoS libraries and profiles defined by the </w:t>
+      </w:r>
+      <w:r>
+        <w:rPr>
+          <w:i/>
+        </w:rPr>
+        <w:t>DDS for Lightweight CCM</w:t>
+      </w:r>
+      <w:r>
+        <w:t xml:space="preserve"> specification. Implementations that support these XML QoS profiles shall implement these operations fully; other implementations shall throw </w:t>
+      </w:r>
+      <w:r>
+        <w:rPr>
+          <w:rStyle w:val="CodeChar"/>
+        </w:rPr>
+        <w:t>java.</w:t>
+      </w:r>
+      <w:r>
+        <w:rPr>
+          <w:rStyle w:val="CodeChar"/>
+        </w:rPr>
+        <w:t>lang</w:t>
+      </w:r>
+      <w:r>
+        <w:rPr>
+          <w:rStyle w:val="CodeChar"/>
+        </w:rPr>
+        <w:t>.UnsupportedOperationException</w:t>
+      </w:r>
+      <w:r>
+        <w:t>.</w:t>
+      </w:r>
+    </w:p>
+    <w:p>
+      <w:pPr>
+        <w:pStyle w:val="Body"/>
+      </w:pPr>
+      <w:r>
+        <w:t>Finally, any conformant implementation must support at least one of the OMG-specified Type Representations defined by [DDS-XTypes] and/or in the Java Type Representation section of this specification (</w:t>
+      </w:r>
+      <w:r>
+        <w:fldChar w:fldCharType="begin"/>
+      </w:r>
+      <w:r>
+        <w:instrText xml:space="preserve"> REF _Ref143771053 \r \p \h </w:instrText>
+      </w:r>
+      <w:r>
+        <w:fldChar w:fldCharType="separate"/>
+      </w:r>
+      <w:r>
+        <w:t>9 below</w:t>
+      </w:r>
+      <w:r>
+        <w:fldChar w:fldCharType="end"/>
+      </w:r>
+      <w:r>
+        <w:t>).</w:t>
+      </w:r>
+    </w:p>
+    <w:p>
+      <w:pPr>
+        <w:pStyle w:val="Heading1"/>
+        <w:numPr>
+          <w:numberingChange w:id="110" w:author="Rick Warren" w:date="2010-11-08T17:02:00Z" w:original="%1:4:0:"/>
+        </w:numPr>
+      </w:pPr>
+      <w:bookmarkStart w:id="111" w:name="_Toc150853571"/>
       <w:r>
         <w:t>References</w:t>
       </w:r>
-      <w:bookmarkEnd w:id="79"/>
+      <w:bookmarkEnd w:id="111"/>
     </w:p>
     <w:p>
       <w:pPr>
         <w:pStyle w:val="Heading2"/>
         <w:numPr>
-          <w:numberingChange w:id="80" w:author="Rick Warren" w:date="2010-10-25T16:18:00Z" w:original="%1:4:0:.%2:1:0:"/>
+          <w:numberingChange w:id="112" w:author="Rick Warren" w:date="2010-11-08T17:02:00Z" w:original="%1:4:0:.%2:1:0:"/>
         </w:numPr>
       </w:pPr>
-      <w:bookmarkStart w:id="81" w:name="_Toc150853572"/>
+      <w:bookmarkStart w:id="113" w:name="_Toc150853572"/>
       <w:r>
         <w:t>Normative References</w:t>
       </w:r>
-      <w:bookmarkEnd w:id="81"/>
+      <w:bookmarkEnd w:id="113"/>
     </w:p>
     <w:p>
       <w:pPr>
@@ -12436,7 +12496,7 @@
         <w:numPr>
           <w:ilvl w:val="0"/>
           <w:numId w:val="4"/>
-          <w:numberingChange w:id="82" w:author="Rick Warren" w:date="2010-10-25T16:18:00Z" w:original=""/>
+          <w:numberingChange w:id="114" w:author="Rick Warren" w:date="2010-11-08T17:02:00Z" w:original=""/>
         </w:numPr>
         <w:tabs>
           <w:tab w:val="left" w:pos="720"/>
@@ -12495,7 +12555,7 @@
         <w:numPr>
           <w:ilvl w:val="0"/>
           <w:numId w:val="4"/>
-          <w:numberingChange w:id="83" w:author="Rick Warren" w:date="2010-10-25T16:18:00Z" w:original=""/>
+          <w:numberingChange w:id="115" w:author="Rick Warren" w:date="2010-11-08T17:02:00Z" w:original=""/>
         </w:numPr>
         <w:tabs>
           <w:tab w:val="left" w:pos="720"/>
@@ -12546,21 +12606,21 @@
         </w:rPr>
         <w:t xml:space="preserve">, </w:t>
       </w:r>
-      <w:commentRangeStart w:id="84"/>
+      <w:commentRangeStart w:id="116"/>
       <w:r>
         <w:rPr>
           <w:rStyle w:val="SC1090142"/>
         </w:rPr>
         <w:t>version 1.0 Beta 1</w:t>
       </w:r>
-      <w:commentRangeEnd w:id="84"/>
+      <w:commentRangeEnd w:id="116"/>
       <w:r>
         <w:rPr>
           <w:rStyle w:val="CommentReference"/>
           <w:rFonts w:eastAsia="Times New Roman"/>
           <w:vanish/>
         </w:rPr>
-        <w:commentReference w:id="84"/>
+        <w:commentReference w:id="116"/>
       </w:r>
       <w:r>
         <w:rPr>
@@ -12576,7 +12636,7 @@
         <w:numPr>
           <w:ilvl w:val="0"/>
           <w:numId w:val="4"/>
-          <w:numberingChange w:id="85" w:author="Rick Warren" w:date="2010-10-25T16:18:00Z" w:original=""/>
+          <w:numberingChange w:id="117" w:author="Rick Warren" w:date="2010-11-08T17:02:00Z" w:original=""/>
         </w:numPr>
         <w:tabs>
           <w:tab w:val="left" w:pos="720"/>
@@ -12621,14 +12681,14 @@
         </w:rPr>
         <w:t xml:space="preserve">, </w:t>
       </w:r>
-      <w:commentRangeStart w:id="86"/>
+      <w:commentRangeStart w:id="118"/>
       <w:r>
         <w:rPr>
           <w:rStyle w:val="SC1090142"/>
         </w:rPr>
         <w:t>version 1.0 Beta 1</w:t>
       </w:r>
-      <w:commentRangeEnd w:id="86"/>
+      <w:commentRangeEnd w:id="118"/>
       <w:r>
         <w:rPr>
           <w:rStyle w:val="CommentReference"/>
@@ -12636,7 +12696,7 @@
           <w:vanish/>
           <w:kern w:val="0"/>
         </w:rPr>
-        <w:commentReference w:id="86"/>
+        <w:commentReference w:id="118"/>
       </w:r>
       <w:r>
         <w:rPr>
@@ -12664,7 +12724,7 @@
         <w:numPr>
           <w:ilvl w:val="0"/>
           <w:numId w:val="4"/>
-          <w:numberingChange w:id="87" w:author="Rick Warren" w:date="2010-10-25T16:18:00Z" w:original=""/>
+          <w:numberingChange w:id="119" w:author="Rick Warren" w:date="2010-11-08T17:02:00Z" w:original=""/>
         </w:numPr>
         <w:tabs>
           <w:tab w:val="left" w:pos="720"/>
@@ -12716,7 +12776,7 @@
         <w:numPr>
           <w:ilvl w:val="0"/>
           <w:numId w:val="4"/>
-          <w:numberingChange w:id="88" w:author="Rick Warren" w:date="2010-10-25T16:18:00Z" w:original=""/>
+          <w:numberingChange w:id="120" w:author="Rick Warren" w:date="2010-11-08T17:02:00Z" w:original=""/>
         </w:numPr>
         <w:tabs>
           <w:tab w:val="left" w:pos="720"/>
@@ -12761,14 +12821,14 @@
       <w:pPr>
         <w:pStyle w:val="Heading2"/>
         <w:numPr>
-          <w:numberingChange w:id="89" w:author="Rick Warren" w:date="2010-10-25T16:18:00Z" w:original="%1:4:0:.%2:2:0:"/>
+          <w:numberingChange w:id="121" w:author="Rick Warren" w:date="2010-11-08T17:02:00Z" w:original="%1:4:0:.%2:2:0:"/>
         </w:numPr>
       </w:pPr>
-      <w:bookmarkStart w:id="90" w:name="_Toc150853573"/>
+      <w:bookmarkStart w:id="122" w:name="_Toc150853573"/>
       <w:r>
         <w:t>Non-Normative References</w:t>
       </w:r>
-      <w:bookmarkEnd w:id="90"/>
+      <w:bookmarkEnd w:id="122"/>
     </w:p>
     <w:p>
       <w:pPr>
@@ -12784,7 +12844,7 @@
         <w:numPr>
           <w:ilvl w:val="0"/>
           <w:numId w:val="42"/>
-          <w:numberingChange w:id="91" w:author="Rick Warren" w:date="2010-10-25T16:18:00Z" w:original=""/>
+          <w:numberingChange w:id="123" w:author="Rick Warren" w:date="2010-11-08T17:02:00Z" w:original=""/>
         </w:numPr>
       </w:pPr>
       <w:r>
@@ -12820,12 +12880,15 @@
     <w:p>
       <w:pPr>
         <w:pStyle w:val="Heading1"/>
-      </w:pPr>
-      <w:bookmarkStart w:id="92" w:name="_Toc150853574"/>
+        <w:numPr>
+          <w:numberingChange w:id="124" w:author="Rick Warren" w:date="2010-11-08T17:02:00Z" w:original="%1:5:0:"/>
+        </w:numPr>
+      </w:pPr>
+      <w:bookmarkStart w:id="125" w:name="_Toc150853574"/>
       <w:r>
         <w:t>Terms and Definitions</w:t>
       </w:r>
-      <w:bookmarkEnd w:id="92"/>
+      <w:bookmarkEnd w:id="125"/>
     </w:p>
     <w:p>
       <w:pPr>
@@ -13038,12 +13101,15 @@
     <w:p>
       <w:pPr>
         <w:pStyle w:val="Heading1"/>
-      </w:pPr>
-      <w:bookmarkStart w:id="93" w:name="_Toc150853575"/>
+        <w:numPr>
+          <w:numberingChange w:id="126" w:author="Rick Warren" w:date="2010-11-08T17:02:00Z" w:original="%1:6:0:"/>
+        </w:numPr>
+      </w:pPr>
+      <w:bookmarkStart w:id="127" w:name="_Toc150853575"/>
       <w:r>
         <w:t>Symbols</w:t>
       </w:r>
-      <w:bookmarkEnd w:id="93"/>
+      <w:bookmarkEnd w:id="127"/>
     </w:p>
     <w:p>
       <w:pPr>
@@ -13065,22 +13131,28 @@
     <w:p>
       <w:pPr>
         <w:pStyle w:val="Heading1"/>
-      </w:pPr>
-      <w:bookmarkStart w:id="94" w:name="_Toc150853576"/>
+        <w:numPr>
+          <w:numberingChange w:id="128" w:author="Rick Warren" w:date="2010-11-08T17:02:00Z" w:original="%1:7:0:"/>
+        </w:numPr>
+      </w:pPr>
+      <w:bookmarkStart w:id="129" w:name="_Toc150853576"/>
       <w:r>
         <w:t>Additional Information</w:t>
       </w:r>
-      <w:bookmarkEnd w:id="94"/>
+      <w:bookmarkEnd w:id="129"/>
     </w:p>
     <w:p>
       <w:pPr>
         <w:pStyle w:val="Heading2"/>
-      </w:pPr>
-      <w:bookmarkStart w:id="95" w:name="_Toc150853577"/>
+        <w:numPr>
+          <w:numberingChange w:id="130" w:author="Rick Warren" w:date="2010-11-08T17:02:00Z" w:original="%1:7:0:.%2:1:0:"/>
+        </w:numPr>
+      </w:pPr>
+      <w:bookmarkStart w:id="131" w:name="_Toc150853577"/>
       <w:r>
         <w:t>Changes to Adopted OMG Specifications</w:t>
       </w:r>
-      <w:bookmarkEnd w:id="95"/>
+      <w:bookmarkEnd w:id="131"/>
     </w:p>
     <w:p>
       <w:pPr>
@@ -13093,14 +13165,17 @@
     <w:p>
       <w:pPr>
         <w:pStyle w:val="Heading2"/>
-      </w:pPr>
-      <w:bookmarkStart w:id="96" w:name="_Ref134958252"/>
-      <w:bookmarkStart w:id="97" w:name="_Toc150853578"/>
+        <w:numPr>
+          <w:numberingChange w:id="132" w:author="Rick Warren" w:date="2010-11-08T17:02:00Z" w:original="%1:7:0:.%2:2:0:"/>
+        </w:numPr>
+      </w:pPr>
+      <w:bookmarkStart w:id="133" w:name="_Ref134958252"/>
+      <w:bookmarkStart w:id="134" w:name="_Toc150853578"/>
       <w:r>
         <w:t>Relationships to Non-OMG Specifications</w:t>
       </w:r>
-      <w:bookmarkEnd w:id="96"/>
-      <w:bookmarkEnd w:id="97"/>
+      <w:bookmarkEnd w:id="133"/>
+      <w:bookmarkEnd w:id="134"/>
     </w:p>
     <w:p>
       <w:pPr>
@@ -13146,7 +13221,7 @@
         <w:numPr>
           <w:ilvl w:val="0"/>
           <w:numId w:val="23"/>
-          <w:numberingChange w:id="98" w:author="Rick Warren" w:date="2010-11-08T14:21:00Z" w:original=""/>
+          <w:numberingChange w:id="135" w:author="Rick Warren" w:date="2010-11-08T17:02:00Z" w:original=""/>
         </w:numPr>
         <w:pBdr>
           <w:top w:val="single" w:sz="4" w:space="1" w:color="auto"/>
@@ -13178,6 +13253,7 @@
         <w:numPr>
           <w:ilvl w:val="0"/>
           <w:numId w:val="23"/>
+          <w:numberingChange w:id="136" w:author="Rick Warren" w:date="2010-11-08T17:02:00Z" w:original=""/>
         </w:numPr>
         <w:pBdr>
           <w:top w:val="single" w:sz="4" w:space="1" w:color="auto"/>
@@ -13194,12 +13270,15 @@
     <w:p>
       <w:pPr>
         <w:pStyle w:val="Heading2"/>
-      </w:pPr>
-      <w:bookmarkStart w:id="99" w:name="_Toc150853579"/>
+        <w:numPr>
+          <w:numberingChange w:id="137" w:author="Rick Warren" w:date="2010-11-08T17:02:00Z" w:original="%1:7:0:.%2:3:0:"/>
+        </w:numPr>
+      </w:pPr>
+      <w:bookmarkStart w:id="138" w:name="_Toc150853579"/>
       <w:r>
         <w:t>Acknowledgements</w:t>
       </w:r>
-      <w:bookmarkEnd w:id="99"/>
+      <w:bookmarkEnd w:id="138"/>
     </w:p>
     <w:p>
       <w:pPr>
@@ -13215,6 +13294,9 @@
     <w:p>
       <w:pPr>
         <w:pStyle w:val="ListBullet"/>
+        <w:numPr>
+          <w:numberingChange w:id="139" w:author="Rick Warren" w:date="2010-11-08T17:02:00Z" w:original=""/>
+        </w:numPr>
       </w:pPr>
       <w:r>
         <w:t>Real-Time Innovations, Inc. (RTI)</w:t>
@@ -13223,6 +13305,9 @@
     <w:p>
       <w:pPr>
         <w:pStyle w:val="ListBullet"/>
+        <w:numPr>
+          <w:numberingChange w:id="140" w:author="Rick Warren" w:date="2010-11-08T17:02:00Z" w:original=""/>
+        </w:numPr>
       </w:pPr>
       <w:r>
         <w:t>PrismTech</w:t>
@@ -13231,14 +13316,17 @@
     <w:p>
       <w:pPr>
         <w:pStyle w:val="Heading1"/>
-      </w:pPr>
-      <w:bookmarkStart w:id="100" w:name="_Ref134957713"/>
-      <w:bookmarkStart w:id="101" w:name="_Toc150853580"/>
+        <w:numPr>
+          <w:numberingChange w:id="141" w:author="Rick Warren" w:date="2010-11-08T17:02:00Z" w:original="%1:8:0:"/>
+        </w:numPr>
+      </w:pPr>
+      <w:bookmarkStart w:id="142" w:name="_Ref134957713"/>
+      <w:bookmarkStart w:id="143" w:name="_Toc150853580"/>
       <w:r>
         <w:t>Java 5 Language PSM for DDS</w:t>
       </w:r>
-      <w:bookmarkEnd w:id="100"/>
-      <w:bookmarkEnd w:id="101"/>
+      <w:bookmarkEnd w:id="142"/>
+      <w:bookmarkEnd w:id="143"/>
     </w:p>
     <w:p>
       <w:pPr>
@@ -13251,12 +13339,15 @@
     <w:p>
       <w:pPr>
         <w:pStyle w:val="Heading2"/>
-      </w:pPr>
-      <w:bookmarkStart w:id="102" w:name="_Toc150853581"/>
+        <w:numPr>
+          <w:numberingChange w:id="144" w:author="Rick Warren" w:date="2010-11-08T17:02:00Z" w:original="%1:8:0:.%2:1:0:"/>
+        </w:numPr>
+      </w:pPr>
+      <w:bookmarkStart w:id="145" w:name="_Toc150853581"/>
       <w:r>
         <w:t>General Concerns and Conventions</w:t>
       </w:r>
-      <w:bookmarkEnd w:id="102"/>
+      <w:bookmarkEnd w:id="145"/>
     </w:p>
     <w:p>
       <w:pPr>
@@ -13269,16 +13360,19 @@
     <w:p>
       <w:pPr>
         <w:pStyle w:val="Heading3"/>
-      </w:pPr>
-      <w:bookmarkStart w:id="103" w:name="_Ref134958313"/>
-      <w:bookmarkStart w:id="104" w:name="_Ref134966439"/>
-      <w:bookmarkStart w:id="105" w:name="_Toc150853582"/>
+        <w:numPr>
+          <w:numberingChange w:id="146" w:author="Rick Warren" w:date="2010-11-08T17:02:00Z" w:original="%1:8:0:.%2:1:0:.%3:1:0:"/>
+        </w:numPr>
+      </w:pPr>
+      <w:bookmarkStart w:id="147" w:name="_Ref134958313"/>
+      <w:bookmarkStart w:id="148" w:name="_Ref134966439"/>
+      <w:bookmarkStart w:id="149" w:name="_Toc150853582"/>
       <w:r>
         <w:t>Packages and Type Organization</w:t>
       </w:r>
-      <w:bookmarkEnd w:id="103"/>
-      <w:bookmarkEnd w:id="104"/>
-      <w:bookmarkEnd w:id="105"/>
+      <w:bookmarkEnd w:id="147"/>
+      <w:bookmarkEnd w:id="148"/>
+      <w:bookmarkEnd w:id="149"/>
       <w:r>
         <w:t xml:space="preserve"> </w:t>
       </w:r>
@@ -13382,7 +13476,7 @@
         <w:numPr>
           <w:ilvl w:val="0"/>
           <w:numId w:val="42"/>
-          <w:numberingChange w:id="106" w:author="Rick Warren" w:date="2010-10-25T16:19:00Z" w:original=""/>
+          <w:numberingChange w:id="150" w:author="Rick Warren" w:date="2010-11-08T17:02:00Z" w:original=""/>
         </w:numPr>
         <w:pBdr>
           <w:top w:val="single" w:sz="4" w:space="1" w:color="auto"/>
@@ -13402,7 +13496,7 @@
         <w:numPr>
           <w:ilvl w:val="0"/>
           <w:numId w:val="42"/>
-          <w:numberingChange w:id="107" w:author="Rick Warren" w:date="2010-10-25T16:19:00Z" w:original=""/>
+          <w:numberingChange w:id="151" w:author="Rick Warren" w:date="2010-11-08T17:02:00Z" w:original=""/>
         </w:numPr>
         <w:pBdr>
           <w:top w:val="single" w:sz="4" w:space="1" w:color="auto"/>
@@ -13422,7 +13516,7 @@
         <w:numPr>
           <w:ilvl w:val="0"/>
           <w:numId w:val="42"/>
-          <w:numberingChange w:id="108" w:author="Rick Warren" w:date="2010-10-25T16:19:00Z" w:original=""/>
+          <w:numberingChange w:id="152" w:author="Rick Warren" w:date="2010-11-08T17:02:00Z" w:original=""/>
         </w:numPr>
         <w:pBdr>
           <w:top w:val="single" w:sz="4" w:space="1" w:color="auto"/>
@@ -13440,14 +13534,14 @@
       <w:pPr>
         <w:pStyle w:val="Heading3"/>
         <w:numPr>
-          <w:numberingChange w:id="109" w:author="Rick Warren" w:date="2010-10-25T16:19:00Z" w:original="%1:8:0:.%2:1:0:.%3:2:0:"/>
+          <w:numberingChange w:id="153" w:author="Rick Warren" w:date="2010-11-08T17:02:00Z" w:original="%1:8:0:.%2:1:0:.%3:2:0:"/>
         </w:numPr>
       </w:pPr>
-      <w:bookmarkStart w:id="110" w:name="_Toc150853583"/>
+      <w:bookmarkStart w:id="154" w:name="_Toc150853583"/>
       <w:r>
         <w:t>Implementation Coexistence</w:t>
       </w:r>
-      <w:bookmarkEnd w:id="110"/>
+      <w:bookmarkEnd w:id="154"/>
     </w:p>
     <w:p>
       <w:pPr>
@@ -13484,7 +13578,7 @@
         <w:numPr>
           <w:ilvl w:val="0"/>
           <w:numId w:val="42"/>
-          <w:numberingChange w:id="111" w:author="Rick Warren" w:date="2010-10-25T16:19:00Z" w:original=""/>
+          <w:numberingChange w:id="155" w:author="Rick Warren" w:date="2010-11-08T17:02:00Z" w:original=""/>
         </w:numPr>
       </w:pPr>
       <w:r>
@@ -13548,7 +13642,7 @@
         <w:numPr>
           <w:ilvl w:val="0"/>
           <w:numId w:val="42"/>
-          <w:numberingChange w:id="112" w:author="Rick Warren" w:date="2010-10-25T16:19:00Z" w:original=""/>
+          <w:numberingChange w:id="156" w:author="Rick Warren" w:date="2010-11-08T17:02:00Z" w:original=""/>
         </w:numPr>
       </w:pPr>
       <w:r>
@@ -13638,18 +13732,18 @@
       <w:pPr>
         <w:pStyle w:val="Heading3"/>
         <w:numPr>
-          <w:numberingChange w:id="113" w:author="Rick Warren" w:date="2010-10-25T16:19:00Z" w:original="%1:8:0:.%2:1:0:.%3:3:0:"/>
+          <w:numberingChange w:id="157" w:author="Rick Warren" w:date="2010-11-08T17:02:00Z" w:original="%1:8:0:.%2:1:0:.%3:3:0:"/>
         </w:numPr>
       </w:pPr>
-      <w:bookmarkStart w:id="114" w:name="_Ref134966238"/>
-      <w:bookmarkStart w:id="115" w:name="_Ref134967993"/>
-      <w:bookmarkStart w:id="116" w:name="_Toc150853584"/>
+      <w:bookmarkStart w:id="158" w:name="_Ref134966238"/>
+      <w:bookmarkStart w:id="159" w:name="_Ref134967993"/>
+      <w:bookmarkStart w:id="160" w:name="_Toc150853584"/>
       <w:r>
         <w:t>Resource Management</w:t>
       </w:r>
-      <w:bookmarkEnd w:id="114"/>
-      <w:bookmarkEnd w:id="115"/>
-      <w:bookmarkEnd w:id="116"/>
+      <w:bookmarkEnd w:id="158"/>
+      <w:bookmarkEnd w:id="159"/>
+      <w:bookmarkEnd w:id="160"/>
     </w:p>
     <w:p>
       <w:pPr>
@@ -13907,7 +14001,7 @@
         <w:numPr>
           <w:ilvl w:val="0"/>
           <w:numId w:val="26"/>
-          <w:numberingChange w:id="117" w:author="Rick Warren" w:date="2010-10-25T16:20:00Z" w:original=""/>
+          <w:numberingChange w:id="161" w:author="Rick Warren" w:date="2010-11-08T17:02:00Z" w:original=""/>
         </w:numPr>
       </w:pPr>
       <w:r>
@@ -13920,6 +14014,7 @@
         <w:numPr>
           <w:ilvl w:val="0"/>
           <w:numId w:val="26"/>
+          <w:numberingChange w:id="162" w:author="Rick Warren" w:date="2010-11-08T17:02:00Z" w:original=""/>
         </w:numPr>
       </w:pPr>
       <w:r>
@@ -13932,6 +14027,7 @@
         <w:numPr>
           <w:ilvl w:val="0"/>
           <w:numId w:val="26"/>
+          <w:numberingChange w:id="163" w:author="Rick Warren" w:date="2010-11-08T17:02:00Z" w:original=""/>
         </w:numPr>
       </w:pPr>
       <w:r>
@@ -13950,6 +14046,7 @@
         <w:numPr>
           <w:ilvl w:val="0"/>
           <w:numId w:val="26"/>
+          <w:numberingChange w:id="164" w:author="Rick Warren" w:date="2010-11-08T17:02:00Z" w:original=""/>
         </w:numPr>
       </w:pPr>
       <w:r>
@@ -13959,12 +14056,15 @@
     <w:p>
       <w:pPr>
         <w:pStyle w:val="Heading3"/>
-      </w:pPr>
-      <w:bookmarkStart w:id="118" w:name="_Toc150853585"/>
+        <w:numPr>
+          <w:numberingChange w:id="165" w:author="Rick Warren" w:date="2010-11-08T17:02:00Z" w:original="%1:8:0:.%2:1:0:.%3:4:0:"/>
+        </w:numPr>
+      </w:pPr>
+      <w:bookmarkStart w:id="166" w:name="_Toc150853585"/>
       <w:r>
         <w:t>Concurrency and Reentrancy</w:t>
       </w:r>
-      <w:bookmarkEnd w:id="118"/>
+      <w:bookmarkEnd w:id="166"/>
     </w:p>
     <w:p>
       <w:pPr>
@@ -13980,6 +14080,7 @@
         <w:numPr>
           <w:ilvl w:val="0"/>
           <w:numId w:val="19"/>
+          <w:numberingChange w:id="167" w:author="Rick Warren" w:date="2010-11-08T17:02:00Z" w:original=""/>
         </w:numPr>
       </w:pPr>
       <w:r>
@@ -14013,6 +14114,7 @@
         <w:numPr>
           <w:ilvl w:val="0"/>
           <w:numId w:val="19"/>
+          <w:numberingChange w:id="168" w:author="Rick Warren" w:date="2010-11-08T17:02:00Z" w:original=""/>
         </w:numPr>
       </w:pPr>
       <w:r>
@@ -14094,6 +14196,7 @@
         <w:numPr>
           <w:ilvl w:val="0"/>
           <w:numId w:val="19"/>
+          <w:numberingChange w:id="169" w:author="Rick Warren" w:date="2010-11-08T17:02:00Z" w:original=""/>
         </w:numPr>
       </w:pPr>
       <w:r>
@@ -14166,6 +14269,7 @@
         <w:numPr>
           <w:ilvl w:val="0"/>
           <w:numId w:val="19"/>
+          <w:numberingChange w:id="170" w:author="Rick Warren" w:date="2010-11-08T17:02:00Z" w:original=""/>
         </w:numPr>
       </w:pPr>
       <w:r>
@@ -14241,6 +14345,7 @@
         <w:numPr>
           <w:ilvl w:val="0"/>
           <w:numId w:val="19"/>
+          <w:numberingChange w:id="171" w:author="Rick Warren" w:date="2010-11-08T17:02:00Z" w:original=""/>
         </w:numPr>
       </w:pPr>
       <w:r>
@@ -14262,6 +14367,7 @@
         <w:numPr>
           <w:ilvl w:val="0"/>
           <w:numId w:val="19"/>
+          <w:numberingChange w:id="172" w:author="Rick Warren" w:date="2010-11-08T17:02:00Z" w:original=""/>
         </w:numPr>
       </w:pPr>
       <w:r>
@@ -14366,12 +14472,15 @@
     <w:p>
       <w:pPr>
         <w:pStyle w:val="Heading3"/>
-      </w:pPr>
-      <w:bookmarkStart w:id="119" w:name="_Toc150853586"/>
+        <w:numPr>
+          <w:numberingChange w:id="173" w:author="Rick Warren" w:date="2010-11-08T17:02:00Z" w:original="%1:8:0:.%2:1:0:.%3:5:0:"/>
+        </w:numPr>
+      </w:pPr>
+      <w:bookmarkStart w:id="174" w:name="_Toc150853586"/>
       <w:r>
         <w:t>Method Signature Conventions</w:t>
       </w:r>
-      <w:bookmarkEnd w:id="119"/>
+      <w:bookmarkEnd w:id="174"/>
     </w:p>
     <w:p>
       <w:pPr>
@@ -14425,7 +14534,7 @@
         <w:numPr>
           <w:ilvl w:val="0"/>
           <w:numId w:val="16"/>
-          <w:numberingChange w:id="120" w:author="Rick Warren" w:date="2010-11-08T14:23:00Z" w:original=""/>
+          <w:numberingChange w:id="175" w:author="Rick Warren" w:date="2010-11-08T17:02:00Z" w:original=""/>
         </w:numPr>
       </w:pPr>
       <w:r>
@@ -14481,7 +14590,7 @@
         <w:numPr>
           <w:ilvl w:val="0"/>
           <w:numId w:val="16"/>
-          <w:numberingChange w:id="121" w:author="Rick Warren" w:date="2010-11-08T14:23:00Z" w:original=""/>
+          <w:numberingChange w:id="176" w:author="Rick Warren" w:date="2010-11-08T17:02:00Z" w:original=""/>
         </w:numPr>
       </w:pPr>
       <w:r>
@@ -14537,6 +14646,7 @@
         <w:numPr>
           <w:ilvl w:val="0"/>
           <w:numId w:val="16"/>
+          <w:numberingChange w:id="177" w:author="Rick Warren" w:date="2010-11-08T17:02:00Z" w:original=""/>
         </w:numPr>
       </w:pPr>
       <w:r>
@@ -14568,14 +14678,17 @@
     <w:p>
       <w:pPr>
         <w:pStyle w:val="Heading3"/>
-      </w:pPr>
-      <w:bookmarkStart w:id="122" w:name="_Ref143774608"/>
-      <w:bookmarkStart w:id="123" w:name="_Toc150853587"/>
+        <w:numPr>
+          <w:numberingChange w:id="178" w:author="Rick Warren" w:date="2010-11-08T17:02:00Z" w:original="%1:8:0:.%2:1:0:.%3:6:0:"/>
+        </w:numPr>
+      </w:pPr>
+      <w:bookmarkStart w:id="179" w:name="_Ref143774608"/>
+      <w:bookmarkStart w:id="180" w:name="_Toc150853587"/>
       <w:r>
         <w:t>API Extensibility</w:t>
       </w:r>
-      <w:bookmarkEnd w:id="122"/>
-      <w:bookmarkEnd w:id="123"/>
+      <w:bookmarkEnd w:id="179"/>
+      <w:bookmarkEnd w:id="180"/>
     </w:p>
     <w:p>
       <w:pPr>
@@ -14611,12 +14724,15 @@
     <w:p>
       <w:pPr>
         <w:pStyle w:val="Heading2"/>
-      </w:pPr>
-      <w:bookmarkStart w:id="124" w:name="_Toc150853588"/>
+        <w:numPr>
+          <w:numberingChange w:id="181" w:author="Rick Warren" w:date="2010-11-08T17:02:00Z" w:original="%1:8:0:.%2:2:0:"/>
+        </w:numPr>
+      </w:pPr>
+      <w:bookmarkStart w:id="182" w:name="_Toc150853588"/>
       <w:r>
         <w:t>Infrastructure Module</w:t>
       </w:r>
-      <w:bookmarkEnd w:id="124"/>
+      <w:bookmarkEnd w:id="182"/>
     </w:p>
     <w:p>
       <w:pPr>
@@ -14711,11 +14827,11 @@
       <w:pPr>
         <w:pStyle w:val="Heading3"/>
         <w:numPr>
-          <w:numberingChange w:id="125" w:author="Rick Warren" w:date="2010-11-08T14:23:00Z" w:original="%1:8:0:.%2:2:0:.%3:1:0:"/>
+          <w:numberingChange w:id="183" w:author="Rick Warren" w:date="2010-11-08T17:02:00Z" w:original="%1:8:0:.%2:2:0:.%3:1:0:"/>
         </w:numPr>
       </w:pPr>
-      <w:bookmarkStart w:id="126" w:name="_Ref134952869"/>
-      <w:bookmarkStart w:id="127" w:name="_Toc150853589"/>
+      <w:bookmarkStart w:id="184" w:name="_Ref134952869"/>
+      <w:bookmarkStart w:id="185" w:name="_Toc150853589"/>
       <w:r>
         <w:rPr>
           <w:rStyle w:val="CodeChar"/>
@@ -14728,8 +14844,8 @@
       <w:r>
         <w:t>Class</w:t>
       </w:r>
-      <w:bookmarkEnd w:id="126"/>
-      <w:bookmarkEnd w:id="127"/>
+      <w:bookmarkEnd w:id="184"/>
+      <w:bookmarkEnd w:id="185"/>
     </w:p>
     <w:p>
       <w:pPr>
@@ -14980,12 +15096,15 @@
     <w:p>
       <w:pPr>
         <w:pStyle w:val="Heading3"/>
-      </w:pPr>
-      <w:bookmarkStart w:id="128" w:name="_Toc150853590"/>
+        <w:numPr>
+          <w:numberingChange w:id="186" w:author="Rick Warren" w:date="2010-11-08T17:02:00Z" w:original="%1:8:0:.%2:2:0:.%3:2:0:"/>
+        </w:numPr>
+      </w:pPr>
+      <w:bookmarkStart w:id="187" w:name="_Toc150853590"/>
       <w:r>
         <w:t>Error Handling and Exceptions</w:t>
       </w:r>
-      <w:bookmarkEnd w:id="128"/>
+      <w:bookmarkEnd w:id="187"/>
     </w:p>
     <w:p>
       <w:pPr>
@@ -15010,7 +15129,7 @@
         <w:numPr>
           <w:ilvl w:val="0"/>
           <w:numId w:val="17"/>
-          <w:numberingChange w:id="129" w:author="Rick Warren" w:date="2010-10-25T16:21:00Z" w:original=""/>
+          <w:numberingChange w:id="188" w:author="Rick Warren" w:date="2010-11-08T17:02:00Z" w:original=""/>
         </w:numPr>
       </w:pPr>
       <w:r>
@@ -15044,7 +15163,7 @@
         <w:numPr>
           <w:ilvl w:val="0"/>
           <w:numId w:val="17"/>
-          <w:numberingChange w:id="130" w:author="Rick Warren" w:date="2010-10-25T16:21:00Z" w:original=""/>
+          <w:numberingChange w:id="189" w:author="Rick Warren" w:date="2010-11-08T17:02:00Z" w:original=""/>
         </w:numPr>
       </w:pPr>
       <w:r>
@@ -15917,18 +16036,18 @@
       <w:pPr>
         <w:pStyle w:val="Heading3"/>
         <w:numPr>
-          <w:numberingChange w:id="131" w:author="Rick Warren" w:date="2010-10-25T16:21:00Z" w:original="%1:8:0:.%2:2:0:.%3:3:0:"/>
+          <w:numberingChange w:id="190" w:author="Rick Warren" w:date="2010-11-08T17:02:00Z" w:original="%1:8:0:.%2:2:0:.%3:3:0:"/>
         </w:numPr>
       </w:pPr>
-      <w:bookmarkStart w:id="132" w:name="_Ref134965787"/>
-      <w:bookmarkStart w:id="133" w:name="_Ref147378160"/>
-      <w:bookmarkStart w:id="134" w:name="_Toc150853591"/>
+      <w:bookmarkStart w:id="191" w:name="_Ref134965787"/>
+      <w:bookmarkStart w:id="192" w:name="_Ref147378160"/>
+      <w:bookmarkStart w:id="193" w:name="_Toc150853591"/>
       <w:r>
         <w:t>Value Types</w:t>
       </w:r>
-      <w:bookmarkEnd w:id="132"/>
-      <w:bookmarkEnd w:id="133"/>
-      <w:bookmarkEnd w:id="134"/>
+      <w:bookmarkEnd w:id="191"/>
+      <w:bookmarkEnd w:id="192"/>
+      <w:bookmarkEnd w:id="193"/>
     </w:p>
     <w:p>
       <w:pPr>
@@ -16073,6 +16192,7 @@
         <w:numPr>
           <w:ilvl w:val="0"/>
           <w:numId w:val="25"/>
+          <w:numberingChange w:id="194" w:author="Rick Warren" w:date="2010-11-08T17:02:00Z" w:original=""/>
         </w:numPr>
       </w:pPr>
       <w:r>
@@ -16094,6 +16214,7 @@
         <w:numPr>
           <w:ilvl w:val="0"/>
           <w:numId w:val="25"/>
+          <w:numberingChange w:id="195" w:author="Rick Warren" w:date="2010-11-08T17:02:00Z" w:original=""/>
         </w:numPr>
       </w:pPr>
       <w:r>
@@ -16113,14 +16234,14 @@
       <w:pPr>
         <w:pStyle w:val="Heading3"/>
         <w:numPr>
-          <w:numberingChange w:id="135" w:author="Rick Warren" w:date="2010-11-08T14:23:00Z" w:original="%1:8:0:.%2:2:0:.%3:4:0:"/>
+          <w:numberingChange w:id="196" w:author="Rick Warren" w:date="2010-11-08T17:02:00Z" w:original="%1:8:0:.%2:2:0:.%3:4:0:"/>
         </w:numPr>
       </w:pPr>
-      <w:bookmarkStart w:id="136" w:name="_Toc150853592"/>
+      <w:bookmarkStart w:id="197" w:name="_Toc150853592"/>
       <w:r>
         <w:t>Time and Duration</w:t>
       </w:r>
-      <w:bookmarkEnd w:id="136"/>
+      <w:bookmarkEnd w:id="197"/>
     </w:p>
     <w:p>
       <w:pPr>
@@ -16214,12 +16335,15 @@
     <w:p>
       <w:pPr>
         <w:pStyle w:val="Heading3"/>
-      </w:pPr>
-      <w:bookmarkStart w:id="137" w:name="_Toc150853593"/>
+        <w:numPr>
+          <w:numberingChange w:id="198" w:author="Rick Warren" w:date="2010-11-08T17:02:00Z" w:original="%1:8:0:.%2:2:0:.%3:5:0:"/>
+        </w:numPr>
+      </w:pPr>
+      <w:bookmarkStart w:id="199" w:name="_Toc150853593"/>
       <w:r>
         <w:t>QoS and QoS Policies</w:t>
       </w:r>
-      <w:bookmarkEnd w:id="137"/>
+      <w:bookmarkEnd w:id="199"/>
     </w:p>
     <w:p>
       <w:pPr>
@@ -16250,6 +16374,9 @@
     <w:p>
       <w:pPr>
         <w:pStyle w:val="Heading4"/>
+        <w:numPr>
+          <w:numberingChange w:id="200" w:author="Rick Warren" w:date="2010-11-08T17:02:00Z" w:original="%1:8:0:.%2:2:0:.%3:5:0:.%4:1:0:"/>
+        </w:numPr>
       </w:pPr>
       <w:r>
         <w:t>QoS Policies</w:t>
@@ -16659,12 +16786,15 @@
     <w:p>
       <w:pPr>
         <w:pStyle w:val="Heading4"/>
-      </w:pPr>
-      <w:bookmarkStart w:id="138" w:name="_Ref134966447"/>
+        <w:numPr>
+          <w:numberingChange w:id="201" w:author="Rick Warren" w:date="2010-11-08T17:02:00Z" w:original="%1:8:0:.%2:2:0:.%3:5:0:.%4:2:0:"/>
+        </w:numPr>
+      </w:pPr>
+      <w:bookmarkStart w:id="202" w:name="_Ref134966447"/>
       <w:r>
         <w:t>Entity QoS</w:t>
       </w:r>
-      <w:bookmarkEnd w:id="138"/>
+      <w:bookmarkEnd w:id="202"/>
     </w:p>
     <w:p>
       <w:pPr>
@@ -16771,6 +16901,7 @@
         <w:numPr>
           <w:ilvl w:val="0"/>
           <w:numId w:val="24"/>
+          <w:numberingChange w:id="203" w:author="Rick Warren" w:date="2010-11-08T17:02:00Z" w:original=""/>
         </w:numPr>
         <w:pBdr>
           <w:top w:val="single" w:sz="4" w:space="1" w:color="auto"/>
@@ -16799,6 +16930,7 @@
         <w:numPr>
           <w:ilvl w:val="0"/>
           <w:numId w:val="24"/>
+          <w:numberingChange w:id="204" w:author="Rick Warren" w:date="2010-11-08T17:02:00Z" w:original=""/>
         </w:numPr>
         <w:pBdr>
           <w:top w:val="single" w:sz="4" w:space="1" w:color="auto"/>
@@ -16827,7 +16959,7 @@
         <w:numPr>
           <w:ilvl w:val="0"/>
           <w:numId w:val="24"/>
-          <w:numberingChange w:id="139" w:author="Rick Warren" w:date="2010-11-08T14:24:00Z" w:original=""/>
+          <w:numberingChange w:id="205" w:author="Rick Warren" w:date="2010-11-08T17:02:00Z" w:original=""/>
         </w:numPr>
         <w:pBdr>
           <w:top w:val="single" w:sz="4" w:space="1" w:color="auto"/>
@@ -16874,14 +17006,17 @@
     <w:p>
       <w:pPr>
         <w:pStyle w:val="Heading4"/>
-      </w:pPr>
-      <w:bookmarkStart w:id="140" w:name="_Ref134964889"/>
-      <w:commentRangeStart w:id="141"/>
+        <w:numPr>
+          <w:numberingChange w:id="206" w:author="Rick Warren" w:date="2010-11-08T17:02:00Z" w:original="%1:8:0:.%2:2:0:.%3:5:0:.%4:3:0:"/>
+        </w:numPr>
+      </w:pPr>
+      <w:bookmarkStart w:id="207" w:name="_Ref134964889"/>
+      <w:commentRangeStart w:id="208"/>
       <w:r>
         <w:t>QoS Libraries and Profiles</w:t>
       </w:r>
-      <w:bookmarkEnd w:id="140"/>
-      <w:commentRangeEnd w:id="141"/>
+      <w:bookmarkEnd w:id="207"/>
+      <w:commentRangeEnd w:id="208"/>
       <w:r>
         <w:rPr>
           <w:rStyle w:val="CommentReference"/>
@@ -16891,7 +17026,7 @@
           <w:vanish/>
           <w:kern w:val="0"/>
         </w:rPr>
-        <w:commentReference w:id="141"/>
+        <w:commentReference w:id="208"/>
       </w:r>
     </w:p>
     <w:p>
@@ -16941,7 +17076,7 @@
         <w:numPr>
           <w:ilvl w:val="0"/>
           <w:numId w:val="22"/>
-          <w:numberingChange w:id="142" w:author="Rick Warren" w:date="2010-10-25T16:21:00Z" w:original=""/>
+          <w:numberingChange w:id="209" w:author="Rick Warren" w:date="2010-11-08T17:02:00Z" w:original=""/>
         </w:numPr>
       </w:pPr>
       <w:r>
@@ -16963,6 +17098,7 @@
         <w:numPr>
           <w:ilvl w:val="0"/>
           <w:numId w:val="22"/>
+          <w:numberingChange w:id="210" w:author="Rick Warren" w:date="2010-11-08T17:02:00Z" w:original=""/>
         </w:numPr>
       </w:pPr>
       <w:r>
@@ -17014,12 +17150,15 @@
     <w:p>
       <w:pPr>
         <w:pStyle w:val="Heading3"/>
-      </w:pPr>
-      <w:bookmarkStart w:id="143" w:name="_Toc150853594"/>
+        <w:numPr>
+          <w:numberingChange w:id="211" w:author="Rick Warren" w:date="2010-11-08T17:02:00Z" w:original="%1:8:0:.%2:2:0:.%3:6:0:"/>
+        </w:numPr>
+      </w:pPr>
+      <w:bookmarkStart w:id="212" w:name="_Toc150853594"/>
       <w:r>
         <w:t>Entity Base Interfaces</w:t>
       </w:r>
-      <w:bookmarkEnd w:id="143"/>
+      <w:bookmarkEnd w:id="212"/>
     </w:p>
     <w:p>
       <w:pPr>
@@ -17085,12 +17224,15 @@
     <w:p>
       <w:pPr>
         <w:pStyle w:val="Heading3"/>
-      </w:pPr>
-      <w:bookmarkStart w:id="144" w:name="_Toc150853595"/>
+        <w:numPr>
+          <w:numberingChange w:id="213" w:author="Rick Warren" w:date="2010-11-08T17:02:00Z" w:original="%1:8:0:.%2:2:0:.%3:7:0:"/>
+        </w:numPr>
+      </w:pPr>
+      <w:bookmarkStart w:id="214" w:name="_Toc150853595"/>
       <w:r>
         <w:t>Entity Status Changes</w:t>
       </w:r>
-      <w:bookmarkEnd w:id="144"/>
+      <w:bookmarkEnd w:id="214"/>
     </w:p>
     <w:p>
       <w:pPr>
@@ -17098,96 +17240,99 @@
       </w:pPr>
       <w:r>
         <w:t>This section describes the objects pertaining to the status changes of DDS Entities: the Status types themselves, listeners, conditions, and wait sets.</w:t>
-      </w:r>
-    </w:p>
-    <w:p>
-      <w:pPr>
-        <w:pStyle w:val="Heading4"/>
-      </w:pPr>
-      <w:r>
-        <w:t>Status Classes</w:t>
-      </w:r>
-    </w:p>
-    <w:p>
-      <w:pPr>
-        <w:pStyle w:val="Body"/>
-      </w:pPr>
-      <w:r>
-        <w:t xml:space="preserve">This PSM represents each status identified by the DDS PIM as an abstract class extending </w:t>
-      </w:r>
-      <w:r>
-        <w:rPr>
-          <w:rStyle w:val="CodeChar"/>
-        </w:rPr>
-        <w:t>org.omg.dds.core.Status</w:t>
-      </w:r>
-      <w:r>
-        <w:t xml:space="preserve">, which in turn extends </w:t>
-      </w:r>
-      <w:r>
-        <w:rPr>
-          <w:rStyle w:val="CodeChar"/>
-        </w:rPr>
-        <w:t>java.util.EventObject</w:t>
-      </w:r>
-      <w:r>
-        <w:t>.</w:t>
-      </w:r>
-    </w:p>
-    <w:p>
-      <w:pPr>
-        <w:pStyle w:val="Body"/>
-      </w:pPr>
-      <w:r>
-        <w:t xml:space="preserve">The DDS PIM also identifies statuses using a “status kind”; these are composed into a mask that is used when setting listeners and at other times. This PSM represents status kinds using the </w:t>
-      </w:r>
-      <w:r>
-        <w:rPr>
-          <w:rStyle w:val="CodeChar"/>
-        </w:rPr>
-        <w:t>java.lang.Class</w:t>
-      </w:r>
-      <w:r>
-        <w:t xml:space="preserve"> instances of the corresponding status classes </w:t>
-      </w:r>
-      <w:r>
-        <w:t xml:space="preserve">and status masks as </w:t>
-      </w:r>
-      <w:r>
-        <w:rPr>
-          <w:rStyle w:val="CodeChar"/>
-        </w:rPr>
-        <w:t>java.util.Set</w:t>
-      </w:r>
-      <w:r>
-        <w:t xml:space="preserve">s of </w:t>
-      </w:r>
-      <w:r>
-        <w:t xml:space="preserve">such </w:t>
-      </w:r>
-      <w:r>
-        <w:t xml:space="preserve">status </w:t>
-      </w:r>
-      <w:r>
-        <w:t>classes</w:t>
-      </w:r>
-      <w:r>
-        <w:t>.</w:t>
-      </w:r>
-    </w:p>
-    <w:p>
-      <w:pPr>
-        <w:pStyle w:val="Body"/>
-      </w:pPr>
-      <w:r>
-        <w:t>Status objects passed to listeners in callbacks may be pooled and reused by the implementation. Therefore, applications that wish to retain these objects—or any objects found within them, such as instance handles—for later use outside of the callback are responsible for copying them.</w:t>
       </w:r>
     </w:p>
     <w:p>
       <w:pPr>
         <w:pStyle w:val="Heading4"/>
         <w:numPr>
-          <w:numberingChange w:id="145" w:author="Rick Warren" w:date="2010-11-08T14:25:00Z" w:original="%1:8:0:.%2:2:0:.%3:7:0:.%4:2:0:"/>
+          <w:numberingChange w:id="215" w:author="Rick Warren" w:date="2010-11-08T17:02:00Z" w:original="%1:8:0:.%2:2:0:.%3:7:0:.%4:1:0:"/>
+        </w:numPr>
+      </w:pPr>
+      <w:r>
+        <w:t>Status Classes</w:t>
+      </w:r>
+    </w:p>
+    <w:p>
+      <w:pPr>
+        <w:pStyle w:val="Body"/>
+      </w:pPr>
+      <w:r>
+        <w:t xml:space="preserve">This PSM represents each status identified by the DDS PIM as an abstract class extending </w:t>
+      </w:r>
+      <w:r>
+        <w:rPr>
+          <w:rStyle w:val="CodeChar"/>
+        </w:rPr>
+        <w:t>org.omg.dds.core.Status</w:t>
+      </w:r>
+      <w:r>
+        <w:t xml:space="preserve">, which in turn extends </w:t>
+      </w:r>
+      <w:r>
+        <w:rPr>
+          <w:rStyle w:val="CodeChar"/>
+        </w:rPr>
+        <w:t>java.util.EventObject</w:t>
+      </w:r>
+      <w:r>
+        <w:t>.</w:t>
+      </w:r>
+    </w:p>
+    <w:p>
+      <w:pPr>
+        <w:pStyle w:val="Body"/>
+      </w:pPr>
+      <w:r>
+        <w:t xml:space="preserve">The DDS PIM also identifies statuses using a “status kind”; these are composed into a mask that is used when setting listeners and at other times. This PSM represents status kinds using the </w:t>
+      </w:r>
+      <w:r>
+        <w:rPr>
+          <w:rStyle w:val="CodeChar"/>
+        </w:rPr>
+        <w:t>java.lang.Class</w:t>
+      </w:r>
+      <w:r>
+        <w:t xml:space="preserve"> instances of the corresponding status classes </w:t>
+      </w:r>
+      <w:r>
+        <w:t xml:space="preserve">and status masks as </w:t>
+      </w:r>
+      <w:r>
+        <w:rPr>
+          <w:rStyle w:val="CodeChar"/>
+        </w:rPr>
+        <w:t>java.util.Set</w:t>
+      </w:r>
+      <w:r>
+        <w:t xml:space="preserve">s of </w:t>
+      </w:r>
+      <w:r>
+        <w:t xml:space="preserve">such </w:t>
+      </w:r>
+      <w:r>
+        <w:t xml:space="preserve">status </w:t>
+      </w:r>
+      <w:r>
+        <w:t>classes</w:t>
+      </w:r>
+      <w:r>
+        <w:t>.</w:t>
+      </w:r>
+    </w:p>
+    <w:p>
+      <w:pPr>
+        <w:pStyle w:val="Body"/>
+      </w:pPr>
+      <w:r>
+        <w:t>Status objects passed to listeners in callbacks may be pooled and reused by the implementation. Therefore, applications that wish to retain these objects—or any objects found within them, such as instance handles—for later use outside of the callback are responsible for copying them.</w:t>
+      </w:r>
+    </w:p>
+    <w:p>
+      <w:pPr>
+        <w:pStyle w:val="Heading4"/>
+        <w:numPr>
+          <w:numberingChange w:id="216" w:author="Rick Warren" w:date="2010-11-08T17:02:00Z" w:original="%1:8:0:.%2:2:0:.%3:7:0:.%4:2:0:"/>
         </w:numPr>
       </w:pPr>
       <w:r>
@@ -17316,6 +17461,7 @@
         <w:numPr>
           <w:ilvl w:val="0"/>
           <w:numId w:val="27"/>
+          <w:numberingChange w:id="217" w:author="Rick Warren" w:date="2010-11-08T17:02:00Z" w:original=""/>
         </w:numPr>
       </w:pPr>
       <w:r>
@@ -17355,6 +17501,7 @@
         <w:numPr>
           <w:ilvl w:val="0"/>
           <w:numId w:val="27"/>
+          <w:numberingChange w:id="218" w:author="Rick Warren" w:date="2010-11-08T17:02:00Z" w:original=""/>
         </w:numPr>
       </w:pPr>
       <w:r>
@@ -17427,6 +17574,9 @@
     <w:p>
       <w:pPr>
         <w:pStyle w:val="Heading4"/>
+        <w:numPr>
+          <w:numberingChange w:id="219" w:author="Rick Warren" w:date="2010-11-08T17:02:00Z" w:original="%1:8:0:.%2:2:0:.%3:7:0:.%4:3:0:"/>
+        </w:numPr>
       </w:pPr>
       <w:r>
         <w:t>Conditions</w:t>
@@ -17499,6 +17649,9 @@
     <w:p>
       <w:pPr>
         <w:pStyle w:val="Heading4"/>
+        <w:numPr>
+          <w:numberingChange w:id="220" w:author="Rick Warren" w:date="2010-11-08T17:02:00Z" w:original="%1:8:0:.%2:2:0:.%3:7:0:.%4:4:0:"/>
+        </w:numPr>
       </w:pPr>
       <w:r>
         <w:t>Wait Sets</w:t>
@@ -17587,14 +17740,14 @@
       <w:pPr>
         <w:pStyle w:val="Heading2"/>
         <w:numPr>
-          <w:numberingChange w:id="146" w:author="Rick Warren" w:date="2010-11-08T14:25:00Z" w:original="%1:8:0:.%2:3:0:"/>
+          <w:numberingChange w:id="221" w:author="Rick Warren" w:date="2010-11-08T17:02:00Z" w:original="%1:8:0:.%2:3:0:"/>
         </w:numPr>
       </w:pPr>
-      <w:bookmarkStart w:id="147" w:name="_Toc150853596"/>
+      <w:bookmarkStart w:id="222" w:name="_Toc150853596"/>
       <w:r>
         <w:t>Domain Module</w:t>
       </w:r>
-      <w:bookmarkEnd w:id="147"/>
+      <w:bookmarkEnd w:id="222"/>
     </w:p>
     <w:p>
       <w:pPr>
@@ -17659,10 +17812,10 @@
       <w:pPr>
         <w:pStyle w:val="Heading3"/>
         <w:numPr>
-          <w:numberingChange w:id="148" w:author="Rick Warren" w:date="2010-11-08T14:25:00Z" w:original="%1:8:0:.%2:3:0:.%3:1:0:"/>
+          <w:numberingChange w:id="223" w:author="Rick Warren" w:date="2010-11-08T17:02:00Z" w:original="%1:8:0:.%2:3:0:.%3:1:0:"/>
         </w:numPr>
       </w:pPr>
-      <w:bookmarkStart w:id="149" w:name="_Toc150853597"/>
+      <w:bookmarkStart w:id="224" w:name="_Toc150853597"/>
       <w:r>
         <w:rPr>
           <w:rStyle w:val="CodeChar"/>
@@ -17672,7 +17825,7 @@
       <w:r>
         <w:t xml:space="preserve"> Interface</w:t>
       </w:r>
-      <w:bookmarkEnd w:id="149"/>
+      <w:bookmarkEnd w:id="224"/>
     </w:p>
     <w:p>
       <w:pPr>
@@ -17742,8 +17895,11 @@
     <w:p>
       <w:pPr>
         <w:pStyle w:val="Heading3"/>
-      </w:pPr>
-      <w:bookmarkStart w:id="150" w:name="_Toc150853598"/>
+        <w:numPr>
+          <w:numberingChange w:id="225" w:author="Rick Warren" w:date="2010-11-08T17:02:00Z" w:original="%1:8:0:.%2:3:0:.%3:2:0:"/>
+        </w:numPr>
+      </w:pPr>
+      <w:bookmarkStart w:id="226" w:name="_Toc150853598"/>
       <w:r>
         <w:rPr>
           <w:rStyle w:val="CodeChar"/>
@@ -17753,7 +17909,7 @@
       <w:r>
         <w:t xml:space="preserve"> Interface</w:t>
       </w:r>
-      <w:bookmarkEnd w:id="150"/>
+      <w:bookmarkEnd w:id="226"/>
     </w:p>
     <w:p>
       <w:pPr>
@@ -17784,12 +17940,15 @@
     <w:p>
       <w:pPr>
         <w:pStyle w:val="Heading2"/>
-      </w:pPr>
-      <w:bookmarkStart w:id="151" w:name="_Toc150853599"/>
+        <w:numPr>
+          <w:numberingChange w:id="227" w:author="Rick Warren" w:date="2010-11-08T17:02:00Z" w:original="%1:8:0:.%2:4:0:"/>
+        </w:numPr>
+      </w:pPr>
+      <w:bookmarkStart w:id="228" w:name="_Toc150853599"/>
       <w:r>
         <w:t>Topic Module</w:t>
       </w:r>
-      <w:bookmarkEnd w:id="151"/>
+      <w:bookmarkEnd w:id="228"/>
     </w:p>
     <w:p>
       <w:pPr>
@@ -17826,12 +17985,15 @@
     <w:p>
       <w:pPr>
         <w:pStyle w:val="Heading3"/>
-      </w:pPr>
-      <w:bookmarkStart w:id="152" w:name="_Toc150853600"/>
+        <w:numPr>
+          <w:numberingChange w:id="229" w:author="Rick Warren" w:date="2010-11-08T17:02:00Z" w:original="%1:8:0:.%2:4:0:.%3:1:0:"/>
+        </w:numPr>
+      </w:pPr>
+      <w:bookmarkStart w:id="230" w:name="_Toc150853600"/>
       <w:r>
         <w:t>Type Support</w:t>
       </w:r>
-      <w:bookmarkEnd w:id="152"/>
+      <w:bookmarkEnd w:id="230"/>
     </w:p>
     <w:p>
       <w:pPr>
@@ -18011,8 +18173,11 @@
     <w:p>
       <w:pPr>
         <w:pStyle w:val="Heading3"/>
-      </w:pPr>
-      <w:bookmarkStart w:id="153" w:name="_Toc150853601"/>
+        <w:numPr>
+          <w:numberingChange w:id="231" w:author="Rick Warren" w:date="2010-11-08T17:02:00Z" w:original="%1:8:0:.%2:4:0:.%3:2:0:"/>
+        </w:numPr>
+      </w:pPr>
+      <w:bookmarkStart w:id="232" w:name="_Toc150853601"/>
       <w:r>
         <w:rPr>
           <w:rStyle w:val="CodeChar"/>
@@ -18022,7 +18187,7 @@
       <w:r>
         <w:t xml:space="preserve"> Interface</w:t>
       </w:r>
-      <w:bookmarkEnd w:id="153"/>
+      <w:bookmarkEnd w:id="232"/>
     </w:p>
     <w:p>
       <w:pPr>
@@ -18111,142 +18276,145 @@
       </w:r>
       <w:r>
         <w:t xml:space="preserve"> creation (actually all the way from type registration) through data publication and/or subscription.</w:t>
-      </w:r>
-    </w:p>
-    <w:p>
-      <w:pPr>
-        <w:pStyle w:val="Heading3"/>
-      </w:pPr>
-      <w:bookmarkStart w:id="154" w:name="_Toc150853602"/>
-      <w:r>
-        <w:rPr>
-          <w:rStyle w:val="CodeChar"/>
-        </w:rPr>
-        <w:t>ContentFilteredTopic</w:t>
-      </w:r>
-      <w:r>
-        <w:t xml:space="preserve"> and </w:t>
-      </w:r>
-      <w:r>
-        <w:rPr>
-          <w:rStyle w:val="CodeChar"/>
-        </w:rPr>
-        <w:t>MultiTopic</w:t>
-      </w:r>
-      <w:r>
-        <w:t xml:space="preserve"> Interfaces</w:t>
-      </w:r>
-      <w:bookmarkEnd w:id="154"/>
-    </w:p>
-    <w:p>
-      <w:pPr>
-        <w:pStyle w:val="Body"/>
-      </w:pPr>
-      <w:r>
-        <w:rPr>
-          <w:rStyle w:val="CodeChar"/>
-        </w:rPr>
-        <w:t>ContentFilteredTopic</w:t>
-      </w:r>
-      <w:r>
-        <w:t xml:space="preserve"> and </w:t>
-      </w:r>
-      <w:r>
-        <w:rPr>
-          <w:rStyle w:val="CodeChar"/>
-        </w:rPr>
-        <w:t>MultiTopic</w:t>
-      </w:r>
-      <w:r>
-        <w:t xml:space="preserve"> are generic </w:t>
-      </w:r>
-      <w:r>
-        <w:t>interfaces with type parameters that identify the types of the data with which they are associated.</w:t>
-      </w:r>
-    </w:p>
-    <w:p>
-      <w:pPr>
-        <w:pStyle w:val="Body"/>
-      </w:pPr>
-      <w:r>
-        <w:t xml:space="preserve">Note that the type parameter of a </w:t>
-      </w:r>
-      <w:r>
-        <w:rPr>
-          <w:rStyle w:val="CodeChar"/>
-        </w:rPr>
-        <w:t>ContentFilteredTopic</w:t>
-      </w:r>
-      <w:r>
-        <w:t xml:space="preserve"> </w:t>
-      </w:r>
-      <w:r>
-        <w:t xml:space="preserve">does not </w:t>
-      </w:r>
-      <w:r>
-        <w:t xml:space="preserve">need </w:t>
-      </w:r>
-      <w:r>
-        <w:t xml:space="preserve">to match that of its related </w:t>
-      </w:r>
-      <w:r>
-        <w:rPr>
-          <w:rStyle w:val="CodeChar"/>
-        </w:rPr>
-        <w:t>Topic</w:t>
-      </w:r>
-      <w:r>
-        <w:t xml:space="preserve"> exactly; it can be any supertype. So for example, if the user-defined type </w:t>
-      </w:r>
-      <w:r>
-        <w:rPr>
-          <w:rStyle w:val="CodeChar"/>
-        </w:rPr>
-        <w:t>Bar</w:t>
-      </w:r>
-      <w:r>
-        <w:t xml:space="preserve"> extends the user-defined type </w:t>
-      </w:r>
-      <w:r>
-        <w:rPr>
-          <w:rStyle w:val="CodeChar"/>
-        </w:rPr>
-        <w:t>Foo</w:t>
-      </w:r>
-      <w:r>
-        <w:t xml:space="preserve">, a </w:t>
-      </w:r>
-      <w:r>
-        <w:rPr>
-          <w:rStyle w:val="CodeChar"/>
-        </w:rPr>
-        <w:t>ContentFilteredTopic&lt;Foo&gt;</w:t>
-      </w:r>
-      <w:r>
-        <w:t xml:space="preserve"> can wrap a </w:t>
-      </w:r>
-      <w:r>
-        <w:rPr>
-          <w:rStyle w:val="CodeChar"/>
-        </w:rPr>
-        <w:t>Topic&lt;Bar&gt;</w:t>
-      </w:r>
-      <w:r>
-        <w:t>.</w:t>
       </w:r>
     </w:p>
     <w:p>
       <w:pPr>
         <w:pStyle w:val="Heading3"/>
         <w:numPr>
-          <w:numberingChange w:id="155" w:author="Rick Warren" w:date="2010-11-08T14:26:00Z" w:original="%1:8:0:.%2:4:0:.%3:4:0:"/>
+          <w:numberingChange w:id="233" w:author="Rick Warren" w:date="2010-11-08T17:02:00Z" w:original="%1:8:0:.%2:4:0:.%3:3:0:"/>
         </w:numPr>
       </w:pPr>
-      <w:bookmarkStart w:id="156" w:name="_Toc150853603"/>
+      <w:bookmarkStart w:id="234" w:name="_Toc150853602"/>
+      <w:r>
+        <w:rPr>
+          <w:rStyle w:val="CodeChar"/>
+        </w:rPr>
+        <w:t>ContentFilteredTopic</w:t>
+      </w:r>
+      <w:r>
+        <w:t xml:space="preserve"> and </w:t>
+      </w:r>
+      <w:r>
+        <w:rPr>
+          <w:rStyle w:val="CodeChar"/>
+        </w:rPr>
+        <w:t>MultiTopic</w:t>
+      </w:r>
+      <w:r>
+        <w:t xml:space="preserve"> Interfaces</w:t>
+      </w:r>
+      <w:bookmarkEnd w:id="234"/>
+    </w:p>
+    <w:p>
+      <w:pPr>
+        <w:pStyle w:val="Body"/>
+      </w:pPr>
+      <w:r>
+        <w:rPr>
+          <w:rStyle w:val="CodeChar"/>
+        </w:rPr>
+        <w:t>ContentFilteredTopic</w:t>
+      </w:r>
+      <w:r>
+        <w:t xml:space="preserve"> and </w:t>
+      </w:r>
+      <w:r>
+        <w:rPr>
+          <w:rStyle w:val="CodeChar"/>
+        </w:rPr>
+        <w:t>MultiTopic</w:t>
+      </w:r>
+      <w:r>
+        <w:t xml:space="preserve"> are generic </w:t>
+      </w:r>
+      <w:r>
+        <w:t>interfaces with type parameters that identify the types of the data with which they are associated.</w:t>
+      </w:r>
+    </w:p>
+    <w:p>
+      <w:pPr>
+        <w:pStyle w:val="Body"/>
+      </w:pPr>
+      <w:r>
+        <w:t xml:space="preserve">Note that the type parameter of a </w:t>
+      </w:r>
+      <w:r>
+        <w:rPr>
+          <w:rStyle w:val="CodeChar"/>
+        </w:rPr>
+        <w:t>ContentFilteredTopic</w:t>
+      </w:r>
+      <w:r>
+        <w:t xml:space="preserve"> </w:t>
+      </w:r>
+      <w:r>
+        <w:t xml:space="preserve">does not </w:t>
+      </w:r>
+      <w:r>
+        <w:t xml:space="preserve">need </w:t>
+      </w:r>
+      <w:r>
+        <w:t xml:space="preserve">to match that of its related </w:t>
+      </w:r>
+      <w:r>
+        <w:rPr>
+          <w:rStyle w:val="CodeChar"/>
+        </w:rPr>
+        <w:t>Topic</w:t>
+      </w:r>
+      <w:r>
+        <w:t xml:space="preserve"> exactly; it can be any supertype. So for example, if the user-defined type </w:t>
+      </w:r>
+      <w:r>
+        <w:rPr>
+          <w:rStyle w:val="CodeChar"/>
+        </w:rPr>
+        <w:t>Bar</w:t>
+      </w:r>
+      <w:r>
+        <w:t xml:space="preserve"> extends the user-defined type </w:t>
+      </w:r>
+      <w:r>
+        <w:rPr>
+          <w:rStyle w:val="CodeChar"/>
+        </w:rPr>
+        <w:t>Foo</w:t>
+      </w:r>
+      <w:r>
+        <w:t xml:space="preserve">, a </w:t>
+      </w:r>
+      <w:r>
+        <w:rPr>
+          <w:rStyle w:val="CodeChar"/>
+        </w:rPr>
+        <w:t>ContentFilteredTopic&lt;Foo&gt;</w:t>
+      </w:r>
+      <w:r>
+        <w:t xml:space="preserve"> can wrap a </w:t>
+      </w:r>
+      <w:r>
+        <w:rPr>
+          <w:rStyle w:val="CodeChar"/>
+        </w:rPr>
+        <w:t>Topic&lt;Bar&gt;</w:t>
+      </w:r>
+      <w:r>
+        <w:t>.</w:t>
+      </w:r>
+    </w:p>
+    <w:p>
+      <w:pPr>
+        <w:pStyle w:val="Heading3"/>
+        <w:numPr>
+          <w:numberingChange w:id="235" w:author="Rick Warren" w:date="2010-11-08T17:02:00Z" w:original="%1:8:0:.%2:4:0:.%3:4:0:"/>
+        </w:numPr>
+      </w:pPr>
+      <w:bookmarkStart w:id="236" w:name="_Toc150853603"/>
       <w:r>
         <w:t>Discovery Interfaces</w:t>
       </w:r>
-      <w:bookmarkEnd w:id="156"/>
+      <w:bookmarkEnd w:id="236"/>
     </w:p>
     <w:p>
       <w:pPr>
@@ -18278,14 +18446,14 @@
       <w:pPr>
         <w:pStyle w:val="Heading2"/>
         <w:numPr>
-          <w:numberingChange w:id="157" w:author="Rick Warren" w:date="2010-11-08T14:26:00Z" w:original="%1:8:0:.%2:5:0:"/>
+          <w:numberingChange w:id="237" w:author="Rick Warren" w:date="2010-11-08T17:02:00Z" w:original="%1:8:0:.%2:5:0:"/>
         </w:numPr>
       </w:pPr>
-      <w:bookmarkStart w:id="158" w:name="_Toc150853604"/>
+      <w:bookmarkStart w:id="238" w:name="_Toc150853604"/>
       <w:r>
         <w:t>Publication Module</w:t>
       </w:r>
-      <w:bookmarkEnd w:id="158"/>
+      <w:bookmarkEnd w:id="238"/>
     </w:p>
     <w:p>
       <w:pPr>
@@ -18343,9 +18511,12 @@
     <w:p>
       <w:pPr>
         <w:pStyle w:val="Heading3"/>
-      </w:pPr>
-      <w:bookmarkStart w:id="159" w:name="_Ref143772219"/>
-      <w:bookmarkStart w:id="160" w:name="_Toc150853605"/>
+        <w:numPr>
+          <w:numberingChange w:id="239" w:author="Rick Warren" w:date="2010-11-08T17:02:00Z" w:original="%1:8:0:.%2:5:0:.%3:1:0:"/>
+        </w:numPr>
+      </w:pPr>
+      <w:bookmarkStart w:id="240" w:name="_Ref143772219"/>
+      <w:bookmarkStart w:id="241" w:name="_Toc150853605"/>
       <w:r>
         <w:rPr>
           <w:rStyle w:val="CodeChar"/>
@@ -18355,8 +18526,8 @@
       <w:r>
         <w:t xml:space="preserve"> Interface</w:t>
       </w:r>
-      <w:bookmarkEnd w:id="159"/>
-      <w:bookmarkEnd w:id="160"/>
+      <w:bookmarkEnd w:id="240"/>
+      <w:bookmarkEnd w:id="241"/>
     </w:p>
     <w:p>
       <w:pPr>
@@ -18410,8 +18581,11 @@
     <w:p>
       <w:pPr>
         <w:pStyle w:val="Heading3"/>
-      </w:pPr>
-      <w:bookmarkStart w:id="161" w:name="_Toc150853606"/>
+        <w:numPr>
+          <w:numberingChange w:id="242" w:author="Rick Warren" w:date="2010-11-08T17:02:00Z" w:original="%1:8:0:.%2:5:0:.%3:2:0:"/>
+        </w:numPr>
+      </w:pPr>
+      <w:bookmarkStart w:id="243" w:name="_Toc150853606"/>
       <w:r>
         <w:rPr>
           <w:rStyle w:val="CodeChar"/>
@@ -18421,7 +18595,7 @@
       <w:r>
         <w:t xml:space="preserve"> Interface</w:t>
       </w:r>
-      <w:bookmarkEnd w:id="161"/>
+      <w:bookmarkEnd w:id="243"/>
     </w:p>
     <w:p>
       <w:pPr>
@@ -18547,12 +18721,15 @@
     <w:p>
       <w:pPr>
         <w:pStyle w:val="Heading2"/>
-      </w:pPr>
-      <w:bookmarkStart w:id="162" w:name="_Toc150853607"/>
+        <w:numPr>
+          <w:numberingChange w:id="244" w:author="Rick Warren" w:date="2010-11-08T17:02:00Z" w:original="%1:8:0:.%2:6:0:"/>
+        </w:numPr>
+      </w:pPr>
+      <w:bookmarkStart w:id="245" w:name="_Toc150853607"/>
       <w:r>
         <w:t>Subscription Module</w:t>
       </w:r>
-      <w:bookmarkEnd w:id="162"/>
+      <w:bookmarkEnd w:id="245"/>
     </w:p>
     <w:p>
       <w:pPr>
@@ -18610,9 +18787,12 @@
     <w:p>
       <w:pPr>
         <w:pStyle w:val="Heading3"/>
-      </w:pPr>
-      <w:bookmarkStart w:id="163" w:name="_Ref143772221"/>
-      <w:bookmarkStart w:id="164" w:name="_Toc150853608"/>
+        <w:numPr>
+          <w:numberingChange w:id="246" w:author="Rick Warren" w:date="2010-11-08T17:02:00Z" w:original="%1:8:0:.%2:6:0:.%3:1:0:"/>
+        </w:numPr>
+      </w:pPr>
+      <w:bookmarkStart w:id="247" w:name="_Ref143772221"/>
+      <w:bookmarkStart w:id="248" w:name="_Toc150853608"/>
       <w:r>
         <w:rPr>
           <w:rStyle w:val="CodeChar"/>
@@ -18622,8 +18802,8 @@
       <w:r>
         <w:t xml:space="preserve"> Interface</w:t>
       </w:r>
-      <w:bookmarkEnd w:id="163"/>
-      <w:bookmarkEnd w:id="164"/>
+      <w:bookmarkEnd w:id="247"/>
+      <w:bookmarkEnd w:id="248"/>
     </w:p>
     <w:p>
       <w:pPr>
@@ -18701,8 +18881,11 @@
     <w:p>
       <w:pPr>
         <w:pStyle w:val="Heading3"/>
-      </w:pPr>
-      <w:bookmarkStart w:id="165" w:name="_Toc150853609"/>
+        <w:numPr>
+          <w:numberingChange w:id="249" w:author="Rick Warren" w:date="2010-11-08T17:02:00Z" w:original="%1:8:0:.%2:6:0:.%3:2:0:"/>
+        </w:numPr>
+      </w:pPr>
+      <w:bookmarkStart w:id="250" w:name="_Toc150853609"/>
       <w:r>
         <w:rPr>
           <w:rStyle w:val="CodeChar"/>
@@ -18712,7 +18895,7 @@
       <w:r>
         <w:t xml:space="preserve"> Interface</w:t>
       </w:r>
-      <w:bookmarkEnd w:id="165"/>
+      <w:bookmarkEnd w:id="250"/>
     </w:p>
     <w:p>
       <w:pPr>
@@ -18862,9 +19045,12 @@
     <w:p>
       <w:pPr>
         <w:pStyle w:val="Heading3"/>
-      </w:pPr>
-      <w:bookmarkStart w:id="166" w:name="_Ref134955727"/>
-      <w:bookmarkStart w:id="167" w:name="_Toc150853610"/>
+        <w:numPr>
+          <w:numberingChange w:id="251" w:author="Rick Warren" w:date="2010-11-08T17:02:00Z" w:original="%1:8:0:.%2:6:0:.%3:3:0:"/>
+        </w:numPr>
+      </w:pPr>
+      <w:bookmarkStart w:id="252" w:name="_Ref134955727"/>
+      <w:bookmarkStart w:id="253" w:name="_Toc150853610"/>
       <w:r>
         <w:rPr>
           <w:rStyle w:val="CodeChar"/>
@@ -18874,8 +19060,8 @@
       <w:r>
         <w:t xml:space="preserve"> Interface</w:t>
       </w:r>
-      <w:bookmarkEnd w:id="166"/>
-      <w:bookmarkEnd w:id="167"/>
+      <w:bookmarkEnd w:id="252"/>
+      <w:bookmarkEnd w:id="253"/>
     </w:p>
     <w:p>
       <w:pPr>
@@ -19097,6 +19283,7 @@
         <w:numPr>
           <w:ilvl w:val="0"/>
           <w:numId w:val="20"/>
+          <w:numberingChange w:id="254" w:author="Rick Warren" w:date="2010-11-08T17:02:00Z" w:original=""/>
         </w:numPr>
       </w:pPr>
       <w:r>
@@ -19136,6 +19323,7 @@
         <w:numPr>
           <w:ilvl w:val="0"/>
           <w:numId w:val="20"/>
+          <w:numberingChange w:id="255" w:author="Rick Warren" w:date="2010-11-08T17:02:00Z" w:original=""/>
         </w:numPr>
       </w:pPr>
       <w:r>
@@ -19237,6 +19425,7 @@
         <w:numPr>
           <w:ilvl w:val="0"/>
           <w:numId w:val="21"/>
+          <w:numberingChange w:id="256" w:author="Rick Warren" w:date="2010-11-08T17:02:00Z" w:original=""/>
         </w:numPr>
       </w:pPr>
       <w:r>
@@ -19249,6 +19438,7 @@
         <w:numPr>
           <w:ilvl w:val="0"/>
           <w:numId w:val="21"/>
+          <w:numberingChange w:id="257" w:author="Rick Warren" w:date="2010-11-08T17:02:00Z" w:original=""/>
         </w:numPr>
       </w:pPr>
       <w:r>
@@ -19279,6 +19469,7 @@
         <w:numPr>
           <w:ilvl w:val="0"/>
           <w:numId w:val="21"/>
+          <w:numberingChange w:id="258" w:author="Rick Warren" w:date="2010-11-08T17:02:00Z" w:original=""/>
         </w:numPr>
       </w:pPr>
       <w:r>
@@ -19312,6 +19503,7 @@
         <w:numPr>
           <w:ilvl w:val="0"/>
           <w:numId w:val="21"/>
+          <w:numberingChange w:id="259" w:author="Rick Warren" w:date="2010-11-08T17:02:00Z" w:original=""/>
         </w:numPr>
       </w:pPr>
       <w:r>
@@ -19381,14 +19573,17 @@
     <w:p>
       <w:pPr>
         <w:pStyle w:val="Heading2"/>
-      </w:pPr>
-      <w:bookmarkStart w:id="168" w:name="_Ref134965308"/>
-      <w:bookmarkStart w:id="169" w:name="_Toc150853611"/>
+        <w:numPr>
+          <w:numberingChange w:id="260" w:author="Rick Warren" w:date="2010-11-08T17:02:00Z" w:original="%1:8:0:.%2:7:0:"/>
+        </w:numPr>
+      </w:pPr>
+      <w:bookmarkStart w:id="261" w:name="_Ref134965308"/>
+      <w:bookmarkStart w:id="262" w:name="_Toc150853611"/>
       <w:r>
         <w:t>Extensible and Dynamic Topic Types Module</w:t>
       </w:r>
-      <w:bookmarkEnd w:id="168"/>
-      <w:bookmarkEnd w:id="169"/>
+      <w:bookmarkEnd w:id="261"/>
+      <w:bookmarkEnd w:id="262"/>
     </w:p>
     <w:p>
       <w:pPr>
@@ -19416,6 +19611,7 @@
         <w:numPr>
           <w:ilvl w:val="0"/>
           <w:numId w:val="28"/>
+          <w:numberingChange w:id="263" w:author="Rick Warren" w:date="2010-11-08T17:02:00Z" w:original=""/>
         </w:numPr>
       </w:pPr>
       <w:r>
@@ -19456,6 +19652,7 @@
         <w:numPr>
           <w:ilvl w:val="0"/>
           <w:numId w:val="28"/>
+          <w:numberingChange w:id="264" w:author="Rick Warren" w:date="2010-11-08T17:02:00Z" w:original=""/>
         </w:numPr>
       </w:pPr>
       <w:r>
@@ -19489,6 +19686,7 @@
         <w:numPr>
           <w:ilvl w:val="0"/>
           <w:numId w:val="28"/>
+          <w:numberingChange w:id="265" w:author="Rick Warren" w:date="2010-11-08T17:02:00Z" w:original=""/>
         </w:numPr>
       </w:pPr>
       <w:r>
@@ -19535,6 +19733,7 @@
         <w:numPr>
           <w:ilvl w:val="0"/>
           <w:numId w:val="28"/>
+          <w:numberingChange w:id="266" w:author="Rick Warren" w:date="2010-11-08T17:02:00Z" w:original=""/>
         </w:numPr>
       </w:pPr>
       <w:r>
@@ -19568,6 +19767,7 @@
         <w:numPr>
           <w:ilvl w:val="0"/>
           <w:numId w:val="28"/>
+          <w:numberingChange w:id="267" w:author="Rick Warren" w:date="2010-11-08T17:02:00Z" w:original=""/>
         </w:numPr>
       </w:pPr>
       <w:r>
@@ -19583,12 +19783,15 @@
     <w:p>
       <w:pPr>
         <w:pStyle w:val="Heading3"/>
-      </w:pPr>
-      <w:bookmarkStart w:id="170" w:name="_Toc150853612"/>
+        <w:numPr>
+          <w:numberingChange w:id="268" w:author="Rick Warren" w:date="2010-11-08T17:02:00Z" w:original="%1:8:0:.%2:7:0:.%3:1:0:"/>
+        </w:numPr>
+      </w:pPr>
+      <w:bookmarkStart w:id="269" w:name="_Toc150853612"/>
       <w:r>
         <w:t>Dynamic Language Binding</w:t>
       </w:r>
-      <w:bookmarkEnd w:id="170"/>
+      <w:bookmarkEnd w:id="269"/>
     </w:p>
     <w:p>
       <w:pPr>
@@ -19629,7 +19832,7 @@
       <w:pPr>
         <w:pStyle w:val="Heading4"/>
         <w:numPr>
-          <w:numberingChange w:id="171" w:author="Rick Warren" w:date="2010-11-08T14:26:00Z" w:original="%1:8:0:.%2:7:0:.%3:1:0:.%4:1:0:"/>
+          <w:numberingChange w:id="270" w:author="Rick Warren" w:date="2010-11-08T17:02:00Z" w:original="%1:8:0:.%2:7:0:.%3:1:0:.%4:1:0:"/>
         </w:numPr>
       </w:pPr>
       <w:r>
@@ -19695,6 +19898,9 @@
     <w:p>
       <w:pPr>
         <w:pStyle w:val="Heading4"/>
+        <w:numPr>
+          <w:numberingChange w:id="271" w:author="Rick Warren" w:date="2010-11-08T17:02:00Z" w:original="%1:8:0:.%2:7:0:.%3:1:0:.%4:2:0:"/>
+        </w:numPr>
       </w:pPr>
       <w:r>
         <w:rPr>
@@ -19735,8 +19941,11 @@
     <w:p>
       <w:pPr>
         <w:pStyle w:val="Heading4"/>
-      </w:pPr>
-      <w:bookmarkStart w:id="172" w:name="_Ref143771891"/>
+        <w:numPr>
+          <w:numberingChange w:id="272" w:author="Rick Warren" w:date="2010-11-08T17:02:00Z" w:original="%1:8:0:.%2:7:0:.%3:1:0:.%4:3:0:"/>
+        </w:numPr>
+      </w:pPr>
+      <w:bookmarkStart w:id="273" w:name="_Ref143771891"/>
       <w:r>
         <w:rPr>
           <w:rStyle w:val="CodeChar"/>
@@ -19755,7 +19964,7 @@
       <w:r>
         <w:t xml:space="preserve"> Interfaces</w:t>
       </w:r>
-      <w:bookmarkEnd w:id="172"/>
+      <w:bookmarkEnd w:id="273"/>
     </w:p>
     <w:p>
       <w:pPr>
@@ -19771,6 +19980,7 @@
         <w:numPr>
           <w:ilvl w:val="0"/>
           <w:numId w:val="30"/>
+          <w:numberingChange w:id="274" w:author="Rick Warren" w:date="2010-11-08T17:02:00Z" w:original=""/>
         </w:numPr>
       </w:pPr>
       <w:r>
@@ -19801,6 +20011,7 @@
         <w:numPr>
           <w:ilvl w:val="0"/>
           <w:numId w:val="30"/>
+          <w:numberingChange w:id="275" w:author="Rick Warren" w:date="2010-11-08T17:02:00Z" w:original=""/>
         </w:numPr>
       </w:pPr>
       <w:r>
@@ -19855,6 +20066,7 @@
         <w:numPr>
           <w:ilvl w:val="0"/>
           <w:numId w:val="29"/>
+          <w:numberingChange w:id="276" w:author="Rick Warren" w:date="2010-11-08T17:02:00Z" w:original=""/>
         </w:numPr>
       </w:pPr>
       <w:r>
@@ -19891,6 +20103,7 @@
         <w:numPr>
           <w:ilvl w:val="0"/>
           <w:numId w:val="29"/>
+          <w:numberingChange w:id="277" w:author="Rick Warren" w:date="2010-11-08T17:02:00Z" w:original=""/>
         </w:numPr>
       </w:pPr>
       <w:r>
@@ -19980,6 +20193,9 @@
     <w:p>
       <w:pPr>
         <w:pStyle w:val="Heading4"/>
+        <w:numPr>
+          <w:numberingChange w:id="278" w:author="Rick Warren" w:date="2010-11-08T17:02:00Z" w:original="%1:8:0:.%2:7:0:.%3:1:0:.%4:4:0:"/>
+        </w:numPr>
       </w:pPr>
       <w:r>
         <w:rPr>
@@ -20005,6 +20221,7 @@
         <w:numPr>
           <w:ilvl w:val="0"/>
           <w:numId w:val="30"/>
+          <w:numberingChange w:id="279" w:author="Rick Warren" w:date="2010-11-08T17:02:00Z" w:original=""/>
         </w:numPr>
       </w:pPr>
       <w:r>
@@ -20035,6 +20252,7 @@
         <w:numPr>
           <w:ilvl w:val="0"/>
           <w:numId w:val="30"/>
+          <w:numberingChange w:id="280" w:author="Rick Warren" w:date="2010-11-08T17:02:00Z" w:original=""/>
         </w:numPr>
       </w:pPr>
       <w:r>
@@ -20089,7 +20307,7 @@
         <w:numPr>
           <w:ilvl w:val="0"/>
           <w:numId w:val="30"/>
-          <w:numberingChange w:id="173" w:author="Rick Warren" w:date="2010-10-25T16:27:00Z" w:original=""/>
+          <w:numberingChange w:id="281" w:author="Rick Warren" w:date="2010-11-08T17:02:00Z" w:original=""/>
         </w:numPr>
       </w:pPr>
       <w:r>
@@ -20177,7 +20395,7 @@
         <w:numPr>
           <w:ilvl w:val="0"/>
           <w:numId w:val="30"/>
-          <w:numberingChange w:id="174" w:author="Rick Warren" w:date="2010-10-25T16:27:00Z" w:original=""/>
+          <w:numberingChange w:id="282" w:author="Rick Warren" w:date="2010-11-08T17:02:00Z" w:original=""/>
         </w:numPr>
       </w:pPr>
       <w:r>
@@ -20217,6 +20435,9 @@
     <w:p>
       <w:pPr>
         <w:pStyle w:val="Heading4"/>
+        <w:numPr>
+          <w:numberingChange w:id="283" w:author="Rick Warren" w:date="2010-11-08T17:02:00Z" w:original="%1:8:0:.%2:7:0:.%3:1:0:.%4:5:0:"/>
+        </w:numPr>
       </w:pPr>
       <w:r>
         <w:t>Descriptor Interfaces</w:t>
@@ -20254,6 +20475,7 @@
         <w:numPr>
           <w:ilvl w:val="0"/>
           <w:numId w:val="31"/>
+          <w:numberingChange w:id="284" w:author="Rick Warren" w:date="2010-11-08T17:02:00Z" w:original=""/>
         </w:numPr>
       </w:pPr>
       <w:r>
@@ -20281,6 +20503,7 @@
         <w:numPr>
           <w:ilvl w:val="0"/>
           <w:numId w:val="31"/>
+          <w:numberingChange w:id="285" w:author="Rick Warren" w:date="2010-11-08T17:02:00Z" w:original=""/>
         </w:numPr>
       </w:pPr>
       <w:r>
@@ -20308,6 +20531,7 @@
         <w:numPr>
           <w:ilvl w:val="0"/>
           <w:numId w:val="31"/>
+          <w:numberingChange w:id="286" w:author="Rick Warren" w:date="2010-11-08T17:02:00Z" w:original=""/>
         </w:numPr>
       </w:pPr>
       <w:r>
@@ -20332,12 +20556,15 @@
     <w:p>
       <w:pPr>
         <w:pStyle w:val="Heading3"/>
-      </w:pPr>
-      <w:bookmarkStart w:id="175" w:name="_Toc150853613"/>
+        <w:numPr>
+          <w:numberingChange w:id="287" w:author="Rick Warren" w:date="2010-11-08T17:02:00Z" w:original="%1:8:0:.%2:7:0:.%3:2:0:"/>
+        </w:numPr>
+      </w:pPr>
+      <w:bookmarkStart w:id="288" w:name="_Toc150853613"/>
       <w:r>
         <w:t>Built-in Types</w:t>
       </w:r>
-      <w:bookmarkEnd w:id="175"/>
+      <w:bookmarkEnd w:id="288"/>
     </w:p>
     <w:p>
       <w:pPr>
@@ -20389,6 +20616,7 @@
         <w:numPr>
           <w:ilvl w:val="0"/>
           <w:numId w:val="32"/>
+          <w:numberingChange w:id="289" w:author="Rick Warren" w:date="2010-11-08T17:02:00Z" w:original=""/>
         </w:numPr>
       </w:pPr>
       <w:r>
@@ -20416,6 +20644,7 @@
         <w:numPr>
           <w:ilvl w:val="0"/>
           <w:numId w:val="32"/>
+          <w:numberingChange w:id="290" w:author="Rick Warren" w:date="2010-11-08T17:02:00Z" w:original=""/>
         </w:numPr>
       </w:pPr>
       <w:r>
@@ -20443,6 +20672,7 @@
         <w:numPr>
           <w:ilvl w:val="0"/>
           <w:numId w:val="32"/>
+          <w:numberingChange w:id="291" w:author="Rick Warren" w:date="2010-11-08T17:02:00Z" w:original=""/>
         </w:numPr>
       </w:pPr>
       <w:r>
@@ -20571,8 +20801,11 @@
     <w:p>
       <w:pPr>
         <w:pStyle w:val="Heading3"/>
-      </w:pPr>
-      <w:bookmarkStart w:id="176" w:name="_Toc150853614"/>
+        <w:numPr>
+          <w:numberingChange w:id="292" w:author="Rick Warren" w:date="2010-11-08T17:02:00Z" w:original="%1:8:0:.%2:7:0:.%3:3:0:"/>
+        </w:numPr>
+      </w:pPr>
+      <w:bookmarkStart w:id="293" w:name="_Toc150853614"/>
       <w:r>
         <w:t xml:space="preserve">Representing Types with </w:t>
       </w:r>
@@ -20582,7 +20815,7 @@
         </w:rPr>
         <w:t>TypeObject</w:t>
       </w:r>
-      <w:bookmarkEnd w:id="176"/>
+      <w:bookmarkEnd w:id="293"/>
     </w:p>
     <w:p>
       <w:pPr>
@@ -20598,6 +20831,7 @@
         <w:numPr>
           <w:ilvl w:val="0"/>
           <w:numId w:val="33"/>
+          <w:numberingChange w:id="294" w:author="Rick Warren" w:date="2010-11-08T17:02:00Z" w:original=""/>
         </w:numPr>
       </w:pPr>
       <w:r>
@@ -20619,6 +20853,7 @@
         <w:numPr>
           <w:ilvl w:val="0"/>
           <w:numId w:val="33"/>
+          <w:numberingChange w:id="295" w:author="Rick Warren" w:date="2010-11-08T17:02:00Z" w:original=""/>
         </w:numPr>
       </w:pPr>
       <w:r>
@@ -20638,23 +20873,23 @@
       <w:pPr>
         <w:pStyle w:val="Heading1"/>
         <w:numPr>
-          <w:numberingChange w:id="177" w:author="Rick Warren" w:date="2010-10-25T16:22:00Z" w:original="%1:9:0:"/>
+          <w:numberingChange w:id="296" w:author="Rick Warren" w:date="2010-11-08T17:02:00Z" w:original="%1:9:0:"/>
         </w:numPr>
       </w:pPr>
-      <w:bookmarkStart w:id="178" w:name="_Ref143771053"/>
-      <w:bookmarkStart w:id="179" w:name="_Ref143771197"/>
-      <w:bookmarkStart w:id="180" w:name="_Ref143771830"/>
-      <w:bookmarkStart w:id="181" w:name="_Toc150853615"/>
+      <w:bookmarkStart w:id="297" w:name="_Ref143771053"/>
+      <w:bookmarkStart w:id="298" w:name="_Ref143771197"/>
+      <w:bookmarkStart w:id="299" w:name="_Ref143771830"/>
+      <w:bookmarkStart w:id="300" w:name="_Toc150853615"/>
       <w:r>
         <w:t>Java Type Representation</w:t>
       </w:r>
-      <w:bookmarkEnd w:id="178"/>
-      <w:bookmarkEnd w:id="179"/>
-      <w:bookmarkEnd w:id="180"/>
+      <w:bookmarkEnd w:id="297"/>
+      <w:bookmarkEnd w:id="298"/>
+      <w:bookmarkEnd w:id="299"/>
       <w:r>
         <w:t xml:space="preserve"> and Language Binding</w:t>
       </w:r>
-      <w:bookmarkEnd w:id="181"/>
+      <w:bookmarkEnd w:id="300"/>
     </w:p>
     <w:p>
       <w:pPr>
@@ -20711,14 +20946,14 @@
       <w:pPr>
         <w:pStyle w:val="Heading2"/>
         <w:numPr>
-          <w:numberingChange w:id="182" w:author="Rick Warren" w:date="2010-10-25T16:22:00Z" w:original="%1:9:0:.%2:1:0:"/>
+          <w:numberingChange w:id="301" w:author="Rick Warren" w:date="2010-11-08T17:02:00Z" w:original="%1:9:0:.%2:1:0:"/>
         </w:numPr>
       </w:pPr>
-      <w:bookmarkStart w:id="183" w:name="_Toc150853616"/>
+      <w:bookmarkStart w:id="302" w:name="_Toc150853616"/>
       <w:r>
         <w:t>Default Mappings</w:t>
       </w:r>
-      <w:bookmarkEnd w:id="183"/>
+      <w:bookmarkEnd w:id="302"/>
     </w:p>
     <w:p>
       <w:pPr>
@@ -20732,8 +20967,8 @@
       <w:pPr>
         <w:pStyle w:val="Tablecaption"/>
       </w:pPr>
-      <w:bookmarkStart w:id="184" w:name="_Ref141751646"/>
-      <w:bookmarkStart w:id="185" w:name="_Ref141751650"/>
+      <w:bookmarkStart w:id="303" w:name="_Ref141751646"/>
+      <w:bookmarkStart w:id="304" w:name="_Ref141751650"/>
       <w:r>
         <w:t xml:space="preserve">Table </w:t>
       </w:r>
@@ -20745,11 +20980,11 @@
           <w:t>6</w:t>
         </w:r>
       </w:fldSimple>
-      <w:bookmarkEnd w:id="184"/>
+      <w:bookmarkEnd w:id="303"/>
       <w:r>
         <w:t xml:space="preserve"> — Default type mappings</w:t>
       </w:r>
-      <w:bookmarkEnd w:id="185"/>
+      <w:bookmarkEnd w:id="304"/>
     </w:p>
     <w:tbl>
       <w:tblPr>
@@ -21416,14 +21651,14 @@
       <w:pPr>
         <w:pStyle w:val="Heading2"/>
         <w:numPr>
-          <w:numberingChange w:id="186" w:author="Rick Warren" w:date="2010-10-25T16:22:00Z" w:original="%1:9:0:.%2:2:0:"/>
+          <w:numberingChange w:id="305" w:author="Rick Warren" w:date="2010-11-08T17:02:00Z" w:original="%1:9:0:.%2:2:0:"/>
         </w:numPr>
       </w:pPr>
-      <w:bookmarkStart w:id="187" w:name="_Toc150853617"/>
+      <w:bookmarkStart w:id="306" w:name="_Toc150853617"/>
       <w:r>
         <w:t>Metadata</w:t>
       </w:r>
-      <w:bookmarkEnd w:id="187"/>
+      <w:bookmarkEnd w:id="306"/>
     </w:p>
     <w:p>
       <w:pPr>
@@ -21478,16 +21713,16 @@
       <w:pPr>
         <w:pStyle w:val="Heading2"/>
         <w:numPr>
-          <w:numberingChange w:id="188" w:author="Rick Warren" w:date="2010-10-25T16:22:00Z" w:original="%1:9:0:.%2:3:0:"/>
+          <w:numberingChange w:id="307" w:author="Rick Warren" w:date="2010-11-08T17:02:00Z" w:original="%1:9:0:.%2:3:0:"/>
         </w:numPr>
       </w:pPr>
-      <w:bookmarkStart w:id="189" w:name="_Ref141750409"/>
-      <w:bookmarkStart w:id="190" w:name="_Toc150853618"/>
+      <w:bookmarkStart w:id="308" w:name="_Ref141750409"/>
+      <w:bookmarkStart w:id="309" w:name="_Toc150853618"/>
       <w:r>
         <w:t>Primitive Types</w:t>
       </w:r>
-      <w:bookmarkEnd w:id="189"/>
-      <w:bookmarkEnd w:id="190"/>
+      <w:bookmarkEnd w:id="308"/>
+      <w:bookmarkEnd w:id="309"/>
     </w:p>
     <w:p>
       <w:pPr>
@@ -21505,28 +21740,15 @@
       <w:r>
         <w:fldChar w:fldCharType="separate"/>
       </w:r>
-      <w:ins w:id="191" w:author="Rick Warren" w:date="2010-11-08T14:33:00Z">
-        <w:r>
-          <w:t xml:space="preserve">Table </w:t>
-        </w:r>
-        <w:r>
-          <w:rPr>
-            <w:noProof/>
-          </w:rPr>
-          <w:t>6</w:t>
-        </w:r>
-      </w:ins>
-      <w:del w:id="192" w:author="Rick Warren" w:date="2010-11-08T14:33:00Z">
-        <w:r>
-          <w:delText xml:space="preserve">Table </w:delText>
-        </w:r>
-        <w:r>
-          <w:rPr>
-            <w:noProof/>
-          </w:rPr>
-          <w:delText>6</w:delText>
-        </w:r>
-      </w:del>
+      <w:r>
+        <w:t xml:space="preserve">Table </w:t>
+      </w:r>
+      <w:r>
+        <w:rPr>
+          <w:noProof/>
+        </w:rPr>
+        <w:t>6</w:t>
+      </w:r>
       <w:r>
         <w:fldChar w:fldCharType="end"/>
       </w:r>
@@ -22300,7 +22522,7 @@
       <w:pPr>
         <w:pStyle w:val="Body"/>
       </w:pPr>
-      <w:bookmarkStart w:id="193" w:name="_Ref141750652"/>
+      <w:bookmarkStart w:id="310" w:name="_Ref141750652"/>
       <w:r>
         <w:t xml:space="preserve">The DDS Type System </w:t>
       </w:r>
@@ -22329,7 +22551,7 @@
         <w:numPr>
           <w:ilvl w:val="0"/>
           <w:numId w:val="44"/>
-          <w:numberingChange w:id="194" w:author="Rick Warren" w:date="2010-10-25T16:22:00Z" w:original=""/>
+          <w:numberingChange w:id="311" w:author="Rick Warren" w:date="2010-11-08T17:02:00Z" w:original=""/>
         </w:numPr>
       </w:pPr>
       <w:r>
@@ -22348,7 +22570,7 @@
         <w:numPr>
           <w:ilvl w:val="0"/>
           <w:numId w:val="44"/>
-          <w:numberingChange w:id="195" w:author="Rick Warren" w:date="2010-10-25T16:22:00Z" w:original=""/>
+          <w:numberingChange w:id="312" w:author="Rick Warren" w:date="2010-11-08T17:02:00Z" w:original=""/>
         </w:numPr>
       </w:pPr>
       <w:r>
@@ -22368,15 +22590,15 @@
       <w:pPr>
         <w:pStyle w:val="Heading2"/>
         <w:numPr>
-          <w:numberingChange w:id="196" w:author="Rick Warren" w:date="2010-10-25T16:22:00Z" w:original="%1:9:0:.%2:4:0:"/>
+          <w:numberingChange w:id="313" w:author="Rick Warren" w:date="2010-11-08T17:02:00Z" w:original="%1:9:0:.%2:4:0:"/>
         </w:numPr>
       </w:pPr>
-      <w:bookmarkStart w:id="197" w:name="_Toc150853619"/>
+      <w:bookmarkStart w:id="314" w:name="_Toc150853619"/>
       <w:r>
         <w:t>Collections</w:t>
       </w:r>
-      <w:bookmarkEnd w:id="193"/>
-      <w:bookmarkEnd w:id="197"/>
+      <w:bookmarkEnd w:id="310"/>
+      <w:bookmarkEnd w:id="314"/>
     </w:p>
     <w:p>
       <w:pPr>
@@ -22390,14 +22612,14 @@
       <w:pPr>
         <w:pStyle w:val="Heading3"/>
         <w:numPr>
-          <w:numberingChange w:id="198" w:author="Rick Warren" w:date="2010-10-25T16:22:00Z" w:original="%1:9:0:.%2:4:0:.%3:1:0:"/>
+          <w:numberingChange w:id="315" w:author="Rick Warren" w:date="2010-11-08T17:02:00Z" w:original="%1:9:0:.%2:4:0:.%3:1:0:"/>
         </w:numPr>
       </w:pPr>
-      <w:bookmarkStart w:id="199" w:name="_Toc150853620"/>
+      <w:bookmarkStart w:id="316" w:name="_Toc150853620"/>
       <w:r>
         <w:t>Strings</w:t>
       </w:r>
-      <w:bookmarkEnd w:id="199"/>
+      <w:bookmarkEnd w:id="316"/>
     </w:p>
     <w:p>
       <w:pPr>
@@ -22422,7 +22644,7 @@
         <w:numPr>
           <w:ilvl w:val="0"/>
           <w:numId w:val="34"/>
-          <w:numberingChange w:id="200" w:author="Rick Warren" w:date="2010-09-29T10:46:00Z" w:original=""/>
+          <w:numberingChange w:id="317" w:author="Rick Warren" w:date="2010-11-08T17:02:00Z" w:original=""/>
         </w:numPr>
       </w:pPr>
       <w:r>
@@ -22435,7 +22657,7 @@
         <w:numPr>
           <w:ilvl w:val="0"/>
           <w:numId w:val="34"/>
-          <w:numberingChange w:id="201" w:author="Rick Warren" w:date="2010-09-29T10:46:00Z" w:original=""/>
+          <w:numberingChange w:id="318" w:author="Rick Warren" w:date="2010-11-08T17:02:00Z" w:original=""/>
         </w:numPr>
       </w:pPr>
       <w:r>
@@ -22455,15 +22677,15 @@
       <w:pPr>
         <w:pStyle w:val="Heading3"/>
         <w:numPr>
-          <w:numberingChange w:id="202" w:author="Rick Warren" w:date="2010-10-25T16:23:00Z" w:original="%1:9:0:.%2:4:0:.%3:2:0:"/>
+          <w:numberingChange w:id="319" w:author="Rick Warren" w:date="2010-11-08T17:02:00Z" w:original="%1:9:0:.%2:4:0:.%3:2:0:"/>
         </w:numPr>
       </w:pPr>
-      <w:bookmarkStart w:id="203" w:name="_Ref141750696"/>
-      <w:bookmarkStart w:id="204" w:name="_Toc150853621"/>
+      <w:bookmarkStart w:id="320" w:name="_Toc150853621"/>
+      <w:bookmarkStart w:id="321" w:name="_Ref141750696"/>
       <w:r>
         <w:t>Maps</w:t>
       </w:r>
-      <w:bookmarkEnd w:id="204"/>
+      <w:bookmarkEnd w:id="320"/>
     </w:p>
     <w:p>
       <w:pPr>
@@ -22495,18 +22717,18 @@
       <w:pPr>
         <w:pStyle w:val="Heading3"/>
         <w:numPr>
-          <w:numberingChange w:id="205" w:author="Rick Warren" w:date="2010-10-25T16:23:00Z" w:original="%1:9:0:.%2:4:0:.%3:3:0:"/>
+          <w:numberingChange w:id="322" w:author="Rick Warren" w:date="2010-11-08T17:02:00Z" w:original="%1:9:0:.%2:4:0:.%3:3:0:"/>
         </w:numPr>
       </w:pPr>
-      <w:bookmarkStart w:id="206" w:name="_Toc150853622"/>
+      <w:bookmarkStart w:id="323" w:name="_Toc150853622"/>
       <w:r>
         <w:t>Sequences</w:t>
       </w:r>
-      <w:bookmarkEnd w:id="203"/>
+      <w:bookmarkEnd w:id="321"/>
       <w:r>
         <w:t xml:space="preserve"> and Arrays</w:t>
       </w:r>
-      <w:bookmarkEnd w:id="206"/>
+      <w:bookmarkEnd w:id="323"/>
     </w:p>
     <w:p>
       <w:pPr>
@@ -22617,14 +22839,14 @@
       <w:pPr>
         <w:pStyle w:val="Heading2"/>
         <w:numPr>
-          <w:numberingChange w:id="207" w:author="Rick Warren" w:date="2010-10-25T16:23:00Z" w:original="%1:9:0:.%2:5:0:"/>
+          <w:numberingChange w:id="324" w:author="Rick Warren" w:date="2010-11-08T17:02:00Z" w:original="%1:9:0:.%2:5:0:"/>
         </w:numPr>
       </w:pPr>
-      <w:bookmarkStart w:id="208" w:name="_Toc150853623"/>
+      <w:bookmarkStart w:id="325" w:name="_Toc150853623"/>
       <w:r>
         <w:t>Aggregated Types</w:t>
       </w:r>
-      <w:bookmarkEnd w:id="208"/>
+      <w:bookmarkEnd w:id="325"/>
     </w:p>
     <w:p>
       <w:pPr>
@@ -22670,7 +22892,7 @@
       <w:r>
         <w:t xml:space="preserve">The fields in the DDS structured type shall correspond to those of the Java class. </w:t>
       </w:r>
-      <w:commentRangeStart w:id="209"/>
+      <w:commentRangeStart w:id="326"/>
       <w:r>
         <w:t xml:space="preserve">Their order shall be that returned by the method </w:t>
       </w:r>
@@ -22683,7 +22905,7 @@
       <w:r>
         <w:t>.</w:t>
       </w:r>
-      <w:commentRangeEnd w:id="209"/>
+      <w:commentRangeEnd w:id="326"/>
       <w:r>
         <w:rPr>
           <w:rStyle w:val="CommentReference"/>
@@ -22691,7 +22913,7 @@
           <w:vanish/>
           <w:kern w:val="0"/>
         </w:rPr>
-        <w:commentReference w:id="209"/>
+        <w:commentReference w:id="326"/>
       </w:r>
       <w:r>
         <w:t xml:space="preserve"> </w:t>
@@ -22756,7 +22978,7 @@
         <w:numPr>
           <w:ilvl w:val="0"/>
           <w:numId w:val="40"/>
-          <w:numberingChange w:id="210" w:author="Rick Warren" w:date="2010-10-25T16:23:00Z" w:original=""/>
+          <w:numberingChange w:id="327" w:author="Rick Warren" w:date="2010-11-08T17:02:00Z" w:original=""/>
         </w:numPr>
       </w:pPr>
       <w:r>
@@ -22793,7 +23015,7 @@
         <w:numPr>
           <w:ilvl w:val="0"/>
           <w:numId w:val="40"/>
-          <w:numberingChange w:id="211" w:author="Rick Warren" w:date="2010-10-25T16:23:00Z" w:original=""/>
+          <w:numberingChange w:id="328" w:author="Rick Warren" w:date="2010-11-08T17:02:00Z" w:original=""/>
         </w:numPr>
       </w:pPr>
       <w:r>
@@ -22833,7 +23055,7 @@
         <w:numPr>
           <w:ilvl w:val="0"/>
           <w:numId w:val="40"/>
-          <w:numberingChange w:id="212" w:author="Rick Warren" w:date="2010-10-25T16:23:00Z" w:original=""/>
+          <w:numberingChange w:id="329" w:author="Rick Warren" w:date="2010-11-08T17:02:00Z" w:original=""/>
         </w:numPr>
       </w:pPr>
       <w:r>
@@ -22850,14 +23072,14 @@
       <w:pPr>
         <w:pStyle w:val="Heading3"/>
         <w:numPr>
-          <w:numberingChange w:id="213" w:author="Rick Warren" w:date="2010-10-25T16:23:00Z" w:original="%1:9:0:.%2:5:0:.%3:1:0:"/>
+          <w:numberingChange w:id="330" w:author="Rick Warren" w:date="2010-11-08T17:02:00Z" w:original="%1:9:0:.%2:5:0:.%3:1:0:"/>
         </w:numPr>
       </w:pPr>
-      <w:bookmarkStart w:id="214" w:name="_Toc150853624"/>
+      <w:bookmarkStart w:id="331" w:name="_Toc150853624"/>
       <w:r>
         <w:t>Structures</w:t>
       </w:r>
-      <w:bookmarkEnd w:id="214"/>
+      <w:bookmarkEnd w:id="331"/>
     </w:p>
     <w:p>
       <w:pPr>
@@ -22871,7 +23093,7 @@
       <w:pPr>
         <w:pStyle w:val="Heading4"/>
         <w:numPr>
-          <w:numberingChange w:id="215" w:author="Rick Warren" w:date="2010-10-25T16:24:00Z" w:original="%1:9:0:.%2:5:0:.%3:1:0:.%4:1:0:"/>
+          <w:numberingChange w:id="332" w:author="Rick Warren" w:date="2010-11-08T17:02:00Z" w:original="%1:9:0:.%2:5:0:.%3:1:0:.%4:1:0:"/>
         </w:numPr>
       </w:pPr>
       <w:r>
@@ -22908,7 +23130,7 @@
       <w:pPr>
         <w:pStyle w:val="Heading4"/>
         <w:numPr>
-          <w:numberingChange w:id="216" w:author="Rick Warren" w:date="2010-10-25T16:24:00Z" w:original="%1:9:0:.%2:5:0:.%3:1:0:.%4:2:0:"/>
+          <w:numberingChange w:id="333" w:author="Rick Warren" w:date="2010-11-08T17:02:00Z" w:original="%1:9:0:.%2:5:0:.%3:1:0:.%4:2:0:"/>
         </w:numPr>
       </w:pPr>
       <w:r>
@@ -22929,7 +23151,7 @@
         <w:numPr>
           <w:ilvl w:val="0"/>
           <w:numId w:val="35"/>
-          <w:numberingChange w:id="217" w:author="Rick Warren" w:date="2010-10-25T16:24:00Z" w:original=""/>
+          <w:numberingChange w:id="334" w:author="Rick Warren" w:date="2010-11-08T17:02:00Z" w:original=""/>
         </w:numPr>
       </w:pPr>
       <w:r>
@@ -22957,7 +23179,7 @@
         <w:numPr>
           <w:ilvl w:val="0"/>
           <w:numId w:val="35"/>
-          <w:numberingChange w:id="218" w:author="Rick Warren" w:date="2010-10-25T16:24:00Z" w:original=""/>
+          <w:numberingChange w:id="335" w:author="Rick Warren" w:date="2010-11-08T17:02:00Z" w:original=""/>
         </w:numPr>
       </w:pPr>
       <w:r>
@@ -22979,7 +23201,7 @@
         <w:numPr>
           <w:ilvl w:val="0"/>
           <w:numId w:val="35"/>
-          <w:numberingChange w:id="219" w:author="Rick Warren" w:date="2010-10-25T16:24:00Z" w:original=""/>
+          <w:numberingChange w:id="336" w:author="Rick Warren" w:date="2010-11-08T17:02:00Z" w:original=""/>
         </w:numPr>
       </w:pPr>
       <w:r>
@@ -22999,14 +23221,14 @@
       <w:pPr>
         <w:pStyle w:val="Heading3"/>
         <w:numPr>
-          <w:numberingChange w:id="220" w:author="Rick Warren" w:date="2010-10-25T16:24:00Z" w:original="%1:9:0:.%2:5:0:.%3:2:0:"/>
+          <w:numberingChange w:id="337" w:author="Rick Warren" w:date="2010-11-08T17:02:00Z" w:original="%1:9:0:.%2:5:0:.%3:2:0:"/>
         </w:numPr>
       </w:pPr>
-      <w:bookmarkStart w:id="221" w:name="_Toc150853625"/>
+      <w:bookmarkStart w:id="338" w:name="_Toc150853625"/>
       <w:r>
         <w:t>Unions</w:t>
       </w:r>
-      <w:bookmarkEnd w:id="221"/>
+      <w:bookmarkEnd w:id="338"/>
     </w:p>
     <w:p>
       <w:pPr>
@@ -23031,7 +23253,7 @@
         <w:numPr>
           <w:ilvl w:val="0"/>
           <w:numId w:val="36"/>
-          <w:numberingChange w:id="222" w:author="Rick Warren" w:date="2010-09-29T14:47:00Z" w:original=""/>
+          <w:numberingChange w:id="339" w:author="Rick Warren" w:date="2010-11-08T17:02:00Z" w:original=""/>
         </w:numPr>
       </w:pPr>
       <w:r>
@@ -23065,7 +23287,7 @@
         <w:numPr>
           <w:ilvl w:val="0"/>
           <w:numId w:val="36"/>
-          <w:numberingChange w:id="223" w:author="Rick Warren" w:date="2010-09-29T14:47:00Z" w:original=""/>
+          <w:numberingChange w:id="340" w:author="Rick Warren" w:date="2010-11-08T17:02:00Z" w:original=""/>
         </w:numPr>
       </w:pPr>
       <w:r>
@@ -23109,14 +23331,14 @@
       <w:pPr>
         <w:pStyle w:val="Heading2"/>
         <w:numPr>
-          <w:numberingChange w:id="224" w:author="Rick Warren" w:date="2010-10-25T16:25:00Z" w:original="%1:9:0:.%2:6:0:"/>
+          <w:numberingChange w:id="341" w:author="Rick Warren" w:date="2010-11-08T17:02:00Z" w:original="%1:9:0:.%2:6:0:"/>
         </w:numPr>
       </w:pPr>
-      <w:bookmarkStart w:id="225" w:name="_Toc150853626"/>
+      <w:bookmarkStart w:id="342" w:name="_Toc150853626"/>
       <w:r>
         <w:t>Enumerations and Bit Sets</w:t>
       </w:r>
-      <w:bookmarkEnd w:id="225"/>
+      <w:bookmarkEnd w:id="342"/>
     </w:p>
     <w:p>
       <w:pPr>
@@ -23165,14 +23387,14 @@
       <w:pPr>
         <w:pStyle w:val="Heading2"/>
         <w:numPr>
-          <w:numberingChange w:id="226" w:author="Rick Warren" w:date="2010-10-25T16:25:00Z" w:original="%1:9:0:.%2:7:0:"/>
+          <w:numberingChange w:id="343" w:author="Rick Warren" w:date="2010-11-08T17:02:00Z" w:original="%1:9:0:.%2:7:0:"/>
         </w:numPr>
       </w:pPr>
-      <w:bookmarkStart w:id="227" w:name="_Toc150853627"/>
+      <w:bookmarkStart w:id="344" w:name="_Toc150853627"/>
       <w:r>
         <w:t>Modules</w:t>
       </w:r>
-      <w:bookmarkEnd w:id="227"/>
+      <w:bookmarkEnd w:id="344"/>
     </w:p>
     <w:p>
       <w:pPr>
@@ -23204,14 +23426,14 @@
       <w:pPr>
         <w:pStyle w:val="Heading2"/>
         <w:numPr>
-          <w:numberingChange w:id="228" w:author="Rick Warren" w:date="2010-11-08T14:29:00Z" w:original="%1:9:0:.%2:8:0:"/>
+          <w:numberingChange w:id="345" w:author="Rick Warren" w:date="2010-11-08T17:02:00Z" w:original="%1:9:0:.%2:8:0:"/>
         </w:numPr>
       </w:pPr>
-      <w:bookmarkStart w:id="229" w:name="_Toc150853628"/>
+      <w:bookmarkStart w:id="346" w:name="_Toc150853628"/>
       <w:r>
         <w:t>Annotations</w:t>
       </w:r>
-      <w:bookmarkEnd w:id="229"/>
+      <w:bookmarkEnd w:id="346"/>
     </w:p>
     <w:p>
       <w:pPr>
@@ -23234,11 +23456,11 @@
       <w:pPr>
         <w:pStyle w:val="AnnexHeading1"/>
       </w:pPr>
-      <w:bookmarkStart w:id="230" w:name="_Toc150853629"/>
+      <w:bookmarkStart w:id="347" w:name="_Toc150853629"/>
       <w:r>
         <w:t>Annex A: Java JAR Library File</w:t>
       </w:r>
-      <w:bookmarkEnd w:id="230"/>
+      <w:bookmarkEnd w:id="347"/>
     </w:p>
     <w:p>
       <w:pPr>
@@ -23304,11 +23526,11 @@
       <w:pPr>
         <w:pStyle w:val="AnnexHeading1"/>
       </w:pPr>
-      <w:bookmarkStart w:id="231" w:name="_Toc150853630"/>
+      <w:bookmarkStart w:id="348" w:name="_Toc150853630"/>
       <w:r>
         <w:t>Annex B: Java Source Code</w:t>
       </w:r>
-      <w:bookmarkEnd w:id="231"/>
+      <w:bookmarkEnd w:id="348"/>
     </w:p>
     <w:p>
       <w:pPr>
@@ -23344,27 +23566,18 @@
       <w:r>
         <w:t xml:space="preserve"> and is also normative with respect to both its programming interfaces and its embedded documentation comments.</w:t>
       </w:r>
-      <w:ins w:id="232" w:author="Rick Warren" w:date="2010-11-08T14:30:00Z">
-        <w:r>
-          <w:t xml:space="preserve"> (The latter have been transformed into JavaDoc HTML documentation, which is available in the zip file within the </w:t>
-        </w:r>
-      </w:ins>
-      <w:ins w:id="233" w:author="Rick Warren" w:date="2010-11-08T14:32:00Z">
-        <w:r>
-          <w:rPr>
-            <w:rStyle w:val="CodeChar"/>
-          </w:rPr>
-          <w:t>doc/</w:t>
-        </w:r>
-        <w:r>
-          <w:t xml:space="preserve"> </w:t>
-        </w:r>
-      </w:ins>
-      <w:ins w:id="234" w:author="Rick Warren" w:date="2010-11-08T14:30:00Z">
-        <w:r>
-          <w:t>directory.)</w:t>
-        </w:r>
-      </w:ins>
+      <w:r>
+        <w:t xml:space="preserve"> (The latter have been transformed into JavaDoc HTML documentation, which is available in the zip file within the </w:t>
+      </w:r>
+      <w:r>
+        <w:rPr>
+          <w:rStyle w:val="CodeChar"/>
+        </w:rPr>
+        <w:t>doc/</w:t>
+      </w:r>
+      <w:r>
+        <w:t xml:space="preserve"> directory.)</w:t>
+      </w:r>
     </w:p>
     <w:p>
       <w:pPr>
@@ -23380,6 +23593,7 @@
         <w:numPr>
           <w:ilvl w:val="0"/>
           <w:numId w:val="39"/>
+          <w:numberingChange w:id="349" w:author="Rick Warren" w:date="2010-11-08T17:02:00Z" w:original=""/>
         </w:numPr>
       </w:pPr>
       <w:r>
@@ -23407,6 +23621,7 @@
         <w:numPr>
           <w:ilvl w:val="0"/>
           <w:numId w:val="38"/>
+          <w:numberingChange w:id="350" w:author="Rick Warren" w:date="2010-11-08T17:02:00Z" w:original=""/>
         </w:numPr>
       </w:pPr>
       <w:r>
@@ -23452,7 +23667,7 @@
         <w:numPr>
           <w:ilvl w:val="0"/>
           <w:numId w:val="38"/>
-          <w:numberingChange w:id="235" w:author="Rick Warren" w:date="2010-08-20T15:44:00Z" w:original=""/>
+          <w:numberingChange w:id="351" w:author="Rick Warren" w:date="2010-11-08T17:02:00Z" w:original=""/>
         </w:numPr>
       </w:pPr>
       <w:r>
@@ -23485,7 +23700,7 @@
 
 <file path=word/comments.xml><?xml version="1.0" encoding="utf-8"?>
 <w:comments xmlns:mo="http://schemas.microsoft.com/office/mac/office/2008/main" xmlns:ve="http://schemas.openxmlformats.org/markup-compatibility/2006" xmlns:mv="urn:schemas-microsoft-com:mac:vml" xmlns:o="urn:schemas-microsoft-com:office:office" xmlns:r="http://schemas.openxmlformats.org/officeDocument/2006/relationships" xmlns:m="http://schemas.openxmlformats.org/officeDocument/2006/math" xmlns:v="urn:schemas-microsoft-com:vml" xmlns:wp="http://schemas.openxmlformats.org/drawingml/2006/wordprocessingDrawing" xmlns:w10="urn:schemas-microsoft-com:office:word" xmlns:w="http://schemas.openxmlformats.org/wordprocessingml/2006/main" xmlns:wne="http://schemas.microsoft.com/office/word/2006/wordml">
-  <w:comment w:id="84" w:author="Rick Warren" w:date="2010-09-29T12:40:00Z" w:initials="RBW">
+  <w:comment w:id="116" w:author="Rick Warren" w:date="2010-09-29T12:40:00Z" w:initials="RBW">
     <w:p>
       <w:pPr>
         <w:pStyle w:val="CommentText"/>
@@ -23507,7 +23722,7 @@
       </w:r>
     </w:p>
   </w:comment>
-  <w:comment w:id="86" w:author="Rick Warren" w:date="2010-09-29T12:40:00Z" w:initials="RBW">
+  <w:comment w:id="118" w:author="Rick Warren" w:date="2010-09-29T12:40:00Z" w:initials="RBW">
     <w:p>
       <w:pPr>
         <w:pStyle w:val="CommentText"/>
@@ -23529,7 +23744,7 @@
       </w:r>
     </w:p>
   </w:comment>
-  <w:comment w:id="141" w:author="Rick Warren" w:date="2010-10-25T16:11:00Z" w:initials="RBW">
+  <w:comment w:id="208" w:author="Rick Warren" w:date="2010-10-25T16:11:00Z" w:initials="RBW">
     <w:p>
       <w:pPr>
         <w:pStyle w:val="CommentText"/>
@@ -23593,7 +23808,7 @@
       </w:r>
     </w:p>
   </w:comment>
-  <w:comment w:id="209" w:author="Rick Warren" w:date="2010-11-08T14:29:00Z" w:initials="RBW">
+  <w:comment w:id="326" w:author="Rick Warren" w:date="2010-11-08T14:29:00Z" w:initials="RBW">
     <w:p>
       <w:pPr>
         <w:pStyle w:val="CommentText"/>
@@ -23667,7 +23882,7 @@
         <w:bCs/>
         <w:noProof/>
       </w:rPr>
-      <w:t>ii</w:t>
+      <w:t>iv</w:t>
     </w:r>
     <w:r>
       <w:rPr>
@@ -23704,7 +23919,7 @@
         <w:rPr>
           <w:noProof/>
         </w:rPr>
-        <w:t>i</w:t>
+        <w:t>iii</w:t>
       </w:r>
     </w:fldSimple>
   </w:p>
@@ -23744,7 +23959,7 @@
         <w:bCs/>
         <w:noProof/>
       </w:rPr>
-      <w:t>36</w:t>
+      <w:t>6</w:t>
     </w:r>
     <w:r>
       <w:rPr>

</xml_diff>

<commit_message>
OMG issue #16531: REVERTED revision #166: voted down by task force; issue will be deferred for further discussion
</commit_message>
<xml_diff>
--- a/specification/dds_java_psm_submission.docx
+++ b/specification/dds_java_psm_submission.docx
@@ -184,8 +184,28 @@
           <w:bCs/>
         </w:rPr>
         <w:tab/>
-        <w:t>ptc/2011-01-01</w:t>
-      </w:r>
+        <w:t>ptc/2011-</w:t>
+      </w:r>
+      <w:ins w:id="4" w:author="Rick Warren" w:date="2011-10-28T08:12:00Z">
+        <w:r>
+          <w:rPr>
+            <w:rFonts w:ascii="Arial" w:hAnsi="Arial" w:cs="Arial"/>
+            <w:b/>
+            <w:bCs/>
+          </w:rPr>
+          <w:t>10-07</w:t>
+        </w:r>
+      </w:ins>
+      <w:del w:id="5" w:author="Rick Warren" w:date="2011-10-28T08:12:00Z">
+        <w:r>
+          <w:rPr>
+            <w:rFonts w:ascii="Arial" w:hAnsi="Arial" w:cs="Arial"/>
+            <w:b/>
+            <w:bCs/>
+          </w:rPr>
+          <w:delText>01-01</w:delText>
+        </w:r>
+      </w:del>
     </w:p>
     <w:p>
       <w:pPr>
@@ -337,34 +357,172 @@
           <w:rFonts w:ascii="Arial" w:hAnsi="Arial" w:cs="Arial"/>
           <w:sz w:val="20"/>
         </w:rPr>
-        <w:t>* original files:  mars/2010-11-04 (omgdds.jar), mars/2010-11-05 (omgdds_src.zip)</w:t>
-      </w:r>
-    </w:p>
-    <w:p>
-      <w:pPr>
+        <w:t xml:space="preserve">* </w:t>
+      </w:r>
+      <w:proofErr w:type="gramStart"/>
+      <w:r>
         <w:rPr>
           <w:rFonts w:ascii="Arial" w:hAnsi="Arial" w:cs="Arial"/>
-        </w:rPr>
-      </w:pPr>
-    </w:p>
-    <w:p>
-      <w:pPr>
+          <w:sz w:val="20"/>
+        </w:rPr>
+        <w:t>original</w:t>
+      </w:r>
+      <w:proofErr w:type="gramEnd"/>
+      <w:r>
         <w:rPr>
           <w:rFonts w:ascii="Arial" w:hAnsi="Arial" w:cs="Arial"/>
-        </w:rPr>
-      </w:pPr>
-    </w:p>
-    <w:p>
-      <w:pPr>
+          <w:sz w:val="20"/>
+        </w:rPr>
+        <w:t xml:space="preserve"> files:</w:t>
+      </w:r>
+      <w:ins w:id="6" w:author="Rick Warren" w:date="2011-10-28T08:13:00Z">
+        <w:r>
+          <w:rPr>
+            <w:rFonts w:ascii="Arial" w:hAnsi="Arial" w:cs="Arial"/>
+            <w:sz w:val="20"/>
+          </w:rPr>
+          <w:t xml:space="preserve"> </w:t>
+        </w:r>
+        <w:r>
+          <w:rPr>
+            <w:rFonts w:ascii="Arial" w:hAnsi="Arial" w:cs="Arial"/>
+            <w:sz w:val="20"/>
+          </w:rPr>
+          <w:t>ptc/2011-10-09</w:t>
+        </w:r>
+      </w:ins>
+      <w:del w:id="7" w:author="Rick Warren" w:date="2011-10-28T08:13:00Z">
+        <w:r>
+          <w:rPr>
+            <w:rFonts w:ascii="Arial" w:hAnsi="Arial" w:cs="Arial"/>
+            <w:sz w:val="20"/>
+          </w:rPr>
+          <w:delText xml:space="preserve">  m</w:delText>
+        </w:r>
+        <w:r>
+          <w:rPr>
+            <w:rFonts w:ascii="Arial" w:hAnsi="Arial" w:cs="Arial"/>
+            <w:sz w:val="20"/>
+          </w:rPr>
+          <w:delText>ars/2010-11-04</w:delText>
+        </w:r>
+      </w:del>
+      <w:r>
         <w:rPr>
           <w:rFonts w:ascii="Arial" w:hAnsi="Arial" w:cs="Arial"/>
-        </w:rPr>
-      </w:pPr>
+          <w:sz w:val="20"/>
+        </w:rPr>
+        <w:t xml:space="preserve"> (</w:t>
+      </w:r>
       <w:r>
         <w:rPr>
           <w:rFonts w:ascii="Arial" w:hAnsi="Arial" w:cs="Arial"/>
-        </w:rPr>
-        <w:t xml:space="preserve">This OMG document replaces the submission document (mars/2010-11-03, Alpha). It is an OMG Adopted Beta Specification and is currently in the finalization phase. Comments on the content of this document are welcome, and should be directed to </w:t>
+          <w:sz w:val="20"/>
+        </w:rPr>
+        <w:t xml:space="preserve">omgdds.jar), </w:t>
+      </w:r>
+      <w:ins w:id="8" w:author="Rick Warren" w:date="2011-10-28T08:13:00Z">
+        <w:r>
+          <w:rPr>
+            <w:rFonts w:ascii="Arial" w:hAnsi="Arial" w:cs="Arial"/>
+            <w:sz w:val="20"/>
+          </w:rPr>
+          <w:t>ptc/2011-10-08</w:t>
+        </w:r>
+        <w:r>
+          <w:rPr>
+            <w:rFonts w:ascii="Arial" w:hAnsi="Arial" w:cs="Arial"/>
+            <w:sz w:val="20"/>
+          </w:rPr>
+          <w:t xml:space="preserve"> </w:t>
+        </w:r>
+      </w:ins>
+      <w:del w:id="9" w:author="Rick Warren" w:date="2011-10-28T08:13:00Z">
+        <w:r>
+          <w:rPr>
+            <w:rFonts w:ascii="Arial" w:hAnsi="Arial" w:cs="Arial"/>
+            <w:sz w:val="20"/>
+          </w:rPr>
+          <w:delText xml:space="preserve">mars/2010-11-05 </w:delText>
+        </w:r>
+      </w:del>
+      <w:r>
+        <w:rPr>
+          <w:rFonts w:ascii="Arial" w:hAnsi="Arial" w:cs="Arial"/>
+          <w:sz w:val="20"/>
+        </w:rPr>
+        <w:t>(omgdds_src.zip)</w:t>
+      </w:r>
+    </w:p>
+    <w:p>
+      <w:pPr>
+        <w:rPr>
+          <w:rFonts w:ascii="Arial" w:hAnsi="Arial" w:cs="Arial"/>
+        </w:rPr>
+      </w:pPr>
+    </w:p>
+    <w:p>
+      <w:pPr>
+        <w:rPr>
+          <w:rFonts w:ascii="Arial" w:hAnsi="Arial" w:cs="Arial"/>
+        </w:rPr>
+      </w:pPr>
+    </w:p>
+    <w:p>
+      <w:pPr>
+        <w:rPr>
+          <w:rFonts w:ascii="Arial" w:hAnsi="Arial" w:cs="Arial"/>
+        </w:rPr>
+      </w:pPr>
+      <w:r>
+        <w:rPr>
+          <w:rFonts w:ascii="Arial" w:hAnsi="Arial" w:cs="Arial"/>
+        </w:rPr>
+        <w:t xml:space="preserve">This OMG document replaces the </w:t>
+      </w:r>
+      <w:del w:id="10" w:author="Rick Warren" w:date="2011-10-28T08:14:00Z">
+        <w:r>
+          <w:rPr>
+            <w:rFonts w:ascii="Arial" w:hAnsi="Arial" w:cs="Arial"/>
+          </w:rPr>
+          <w:delText xml:space="preserve">submission </w:delText>
+        </w:r>
+      </w:del>
+      <w:ins w:id="11" w:author="Rick Warren" w:date="2011-10-28T08:14:00Z">
+        <w:r>
+          <w:rPr>
+            <w:rFonts w:ascii="Arial" w:hAnsi="Arial" w:cs="Arial"/>
+          </w:rPr>
+          <w:t xml:space="preserve">Beta 1 </w:t>
+        </w:r>
+      </w:ins>
+      <w:r>
+        <w:rPr>
+          <w:rFonts w:ascii="Arial" w:hAnsi="Arial" w:cs="Arial"/>
+        </w:rPr>
+        <w:t>document (</w:t>
+      </w:r>
+      <w:ins w:id="12" w:author="Rick Warren" w:date="2011-10-28T08:14:00Z">
+        <w:r>
+          <w:rPr>
+            <w:rFonts w:ascii="Arial" w:hAnsi="Arial" w:cs="Arial"/>
+          </w:rPr>
+          <w:t>ptc/2011-01-01</w:t>
+        </w:r>
+      </w:ins>
+      <w:del w:id="13" w:author="Rick Warren" w:date="2011-10-28T08:14:00Z">
+        <w:r>
+          <w:rPr>
+            <w:rFonts w:ascii="Arial" w:hAnsi="Arial" w:cs="Arial"/>
+          </w:rPr>
+          <w:delText>mars/2010-11-03, Alpha</w:delText>
+        </w:r>
+      </w:del>
+      <w:r>
+        <w:rPr>
+          <w:rFonts w:ascii="Arial" w:hAnsi="Arial" w:cs="Arial"/>
+        </w:rPr>
+        <w:t xml:space="preserve">). It is an OMG Adopted Beta Specification and is currently in the finalization phase. Comments on the content of this document are welcome, and should be directed to </w:t>
       </w:r>
       <w:hyperlink r:id="rId10" w:history="1">
         <w:r>
@@ -676,7 +834,15 @@
         <w:pStyle w:val="Textbody"/>
       </w:pPr>
       <w:r>
-        <w:t>MDA®, Model Driven Architecture®, UML®, UML Cube logo®, OMG Logo®, CORBA® and XMI® are registered trademarks of the Object Management Group, Inc., and Object Management Group™, OMG™ , Unified Modeling Language™, Model Driven Architecture Logo™, Model Driven Architecture Diagram™, CORBA logos™, XMI Logo™, CWM™, CWM Logo™, IIOP™ , IMM™ , MOF™ , OMG Interface Definition Language (IDL)™ , and OMG SysML™ are trademarks of the Object Management Group. All other products or company names mentioned are used for identification purposes only, and may be trademarks of their respective owners.</w:t>
+        <w:t xml:space="preserve">MDA®, Model Driven Architecture®, UML®, UML Cube logo®, OMG Logo®, CORBA® and XMI® are registered trademarks of the Object Management Group, Inc., and Object Management Group™, </w:t>
+      </w:r>
+      <w:proofErr w:type="gramStart"/>
+      <w:r>
+        <w:t>OMG™ ,</w:t>
+      </w:r>
+      <w:proofErr w:type="gramEnd"/>
+      <w:r>
+        <w:t xml:space="preserve"> Unified Modeling Language™, Model Driven Architecture Logo™, Model Driven Architecture Diagram™, CORBA logos™, XMI Logo™, CWM™, CWM Logo™, IIOP™ , IMM™ , MOF™ , OMG Interface Definition Language (IDL)™ , and OMG SysML™ are trademarks of the Object Management Group. All other products or company names mentioned are used for identification purposes only, and may be trademarks of their respective owners.</w:t>
       </w:r>
     </w:p>
     <w:p>
@@ -5949,8 +6115,13 @@
       <w:r>
         <w:fldChar w:fldCharType="begin"/>
       </w:r>
-      <w:r>
-        <w:instrText>xe "OMG specifications"</w:instrText>
+      <w:proofErr w:type="gramStart"/>
+      <w:r>
+        <w:instrText>xe</w:instrText>
+      </w:r>
+      <w:proofErr w:type="gramEnd"/>
+      <w:r>
+        <w:instrText xml:space="preserve"> "OMG specifications"</w:instrText>
       </w:r>
       <w:r>
         <w:fldChar w:fldCharType="end"/>
@@ -6012,7 +6183,7 @@
         <w:numPr>
           <w:ilvl w:val="0"/>
           <w:numId w:val="4"/>
-          <w:numberingChange w:id="4" w:author="Rick Warren" w:date="2011-10-05T17:32:00Z" w:original=""/>
+          <w:numberingChange w:id="14" w:author="Rick Warren" w:date="2011-10-05T17:32:00Z" w:original=""/>
         </w:numPr>
       </w:pPr>
       <w:r>
@@ -6025,7 +6196,7 @@
         <w:numPr>
           <w:ilvl w:val="0"/>
           <w:numId w:val="4"/>
-          <w:numberingChange w:id="5" w:author="Rick Warren" w:date="2011-10-05T17:32:00Z" w:original=""/>
+          <w:numberingChange w:id="15" w:author="Rick Warren" w:date="2011-10-05T17:32:00Z" w:original=""/>
         </w:numPr>
       </w:pPr>
       <w:r>
@@ -6038,7 +6209,7 @@
         <w:numPr>
           <w:ilvl w:val="0"/>
           <w:numId w:val="4"/>
-          <w:numberingChange w:id="6" w:author="Rick Warren" w:date="2011-10-05T17:32:00Z" w:original=""/>
+          <w:numberingChange w:id="16" w:author="Rick Warren" w:date="2011-10-05T17:32:00Z" w:original=""/>
         </w:numPr>
       </w:pPr>
       <w:r>
@@ -6051,7 +6222,7 @@
         <w:numPr>
           <w:ilvl w:val="0"/>
           <w:numId w:val="4"/>
-          <w:numberingChange w:id="7" w:author="Rick Warren" w:date="2011-10-05T17:32:00Z" w:original=""/>
+          <w:numberingChange w:id="17" w:author="Rick Warren" w:date="2011-10-05T17:32:00Z" w:original=""/>
         </w:numPr>
       </w:pPr>
       <w:r>
@@ -6064,7 +6235,7 @@
         <w:numPr>
           <w:ilvl w:val="0"/>
           <w:numId w:val="4"/>
-          <w:numberingChange w:id="8" w:author="Rick Warren" w:date="2011-10-05T17:32:00Z" w:original=""/>
+          <w:numberingChange w:id="18" w:author="Rick Warren" w:date="2011-10-05T17:32:00Z" w:original=""/>
         </w:numPr>
       </w:pPr>
       <w:r>
@@ -6085,7 +6256,7 @@
         <w:numPr>
           <w:ilvl w:val="0"/>
           <w:numId w:val="4"/>
-          <w:numberingChange w:id="9" w:author="Rick Warren" w:date="2011-10-05T17:32:00Z" w:original=""/>
+          <w:numberingChange w:id="19" w:author="Rick Warren" w:date="2011-10-05T17:32:00Z" w:original=""/>
         </w:numPr>
       </w:pPr>
       <w:r>
@@ -6098,7 +6269,7 @@
         <w:numPr>
           <w:ilvl w:val="0"/>
           <w:numId w:val="4"/>
-          <w:numberingChange w:id="10" w:author="Rick Warren" w:date="2011-10-05T17:32:00Z" w:original=""/>
+          <w:numberingChange w:id="20" w:author="Rick Warren" w:date="2011-10-05T17:32:00Z" w:original=""/>
         </w:numPr>
       </w:pPr>
       <w:r>
@@ -6111,7 +6282,7 @@
         <w:numPr>
           <w:ilvl w:val="0"/>
           <w:numId w:val="4"/>
-          <w:numberingChange w:id="11" w:author="Rick Warren" w:date="2011-10-05T17:32:00Z" w:original=""/>
+          <w:numberingChange w:id="21" w:author="Rick Warren" w:date="2011-10-05T17:32:00Z" w:original=""/>
         </w:numPr>
       </w:pPr>
       <w:r>
@@ -6124,7 +6295,7 @@
         <w:numPr>
           <w:ilvl w:val="0"/>
           <w:numId w:val="4"/>
-          <w:numberingChange w:id="12" w:author="Rick Warren" w:date="2011-10-05T17:32:00Z" w:original=""/>
+          <w:numberingChange w:id="22" w:author="Rick Warren" w:date="2011-10-05T17:32:00Z" w:original=""/>
         </w:numPr>
       </w:pPr>
       <w:r>
@@ -6165,11 +6336,11 @@
       <w:pPr>
         <w:pStyle w:val="PrefaceHeading2"/>
       </w:pPr>
-      <w:bookmarkStart w:id="13" w:name="DDE_LINK1"/>
+      <w:bookmarkStart w:id="23" w:name="DDE_LINK1"/>
       <w:r>
         <w:t>Platf</w:t>
       </w:r>
-      <w:bookmarkEnd w:id="13"/>
+      <w:bookmarkEnd w:id="23"/>
       <w:r>
         <w:t>orm Specific Model and Interface Specifications</w:t>
       </w:r>
@@ -6180,7 +6351,7 @@
         <w:numPr>
           <w:ilvl w:val="0"/>
           <w:numId w:val="4"/>
-          <w:numberingChange w:id="14" w:author="Rick Warren" w:date="2011-10-05T17:32:00Z" w:original=""/>
+          <w:numberingChange w:id="24" w:author="Rick Warren" w:date="2011-10-05T17:32:00Z" w:original=""/>
         </w:numPr>
       </w:pPr>
       <w:r>
@@ -6193,7 +6364,7 @@
         <w:numPr>
           <w:ilvl w:val="0"/>
           <w:numId w:val="4"/>
-          <w:numberingChange w:id="15" w:author="Rick Warren" w:date="2011-10-05T17:32:00Z" w:original=""/>
+          <w:numberingChange w:id="25" w:author="Rick Warren" w:date="2011-10-05T17:32:00Z" w:original=""/>
         </w:numPr>
       </w:pPr>
       <w:r>
@@ -6206,7 +6377,7 @@
         <w:numPr>
           <w:ilvl w:val="0"/>
           <w:numId w:val="4"/>
-          <w:numberingChange w:id="16" w:author="Rick Warren" w:date="2011-10-05T17:32:00Z" w:original=""/>
+          <w:numberingChange w:id="26" w:author="Rick Warren" w:date="2011-10-05T17:32:00Z" w:original=""/>
         </w:numPr>
       </w:pPr>
       <w:r>
@@ -6219,7 +6390,7 @@
         <w:numPr>
           <w:ilvl w:val="0"/>
           <w:numId w:val="4"/>
-          <w:numberingChange w:id="17" w:author="Rick Warren" w:date="2011-10-05T17:32:00Z" w:original=""/>
+          <w:numberingChange w:id="27" w:author="Rick Warren" w:date="2011-10-05T17:32:00Z" w:original=""/>
         </w:numPr>
       </w:pPr>
       <w:r>
@@ -6232,7 +6403,7 @@
         <w:numPr>
           <w:ilvl w:val="0"/>
           <w:numId w:val="4"/>
-          <w:numberingChange w:id="18" w:author="Rick Warren" w:date="2011-10-05T17:32:00Z" w:original=""/>
+          <w:numberingChange w:id="28" w:author="Rick Warren" w:date="2011-10-05T17:32:00Z" w:original=""/>
         </w:numPr>
       </w:pPr>
       <w:r>
@@ -6439,8 +6610,13 @@
         </w:rPr>
         <w:fldChar w:fldCharType="begin"/>
       </w:r>
-      <w:r>
-        <w:instrText>xe "typographical conventions"</w:instrText>
+      <w:proofErr w:type="gramStart"/>
+      <w:r>
+        <w:instrText>xe</w:instrText>
+      </w:r>
+      <w:proofErr w:type="gramEnd"/>
+      <w:r>
+        <w:instrText xml:space="preserve"> "typographical conventions"</w:instrText>
       </w:r>
       <w:r>
         <w:rPr>
@@ -6569,14 +6745,14 @@
       <w:pPr>
         <w:pStyle w:val="Heading1"/>
         <w:numPr>
-          <w:numberingChange w:id="19" w:author="Rick Warren" w:date="2011-10-05T17:32:00Z" w:original="%1:1:0:"/>
+          <w:numberingChange w:id="29" w:author="Rick Warren" w:date="2011-10-05T17:32:00Z" w:original="%1:1:0:"/>
         </w:numPr>
       </w:pPr>
-      <w:bookmarkStart w:id="20" w:name="_Toc181353232"/>
+      <w:bookmarkStart w:id="30" w:name="_Toc181353232"/>
       <w:r>
         <w:t>Scope</w:t>
       </w:r>
-      <w:bookmarkEnd w:id="20"/>
+      <w:bookmarkEnd w:id="30"/>
     </w:p>
     <w:p>
       <w:pPr>
@@ -6624,16 +6800,16 @@
       <w:pPr>
         <w:pStyle w:val="Heading1"/>
         <w:numPr>
-          <w:numberingChange w:id="21" w:author="Rick Warren" w:date="2011-10-05T17:32:00Z" w:original="%1:2:0:"/>
+          <w:numberingChange w:id="31" w:author="Rick Warren" w:date="2011-10-05T17:32:00Z" w:original="%1:2:0:"/>
         </w:numPr>
       </w:pPr>
-      <w:bookmarkStart w:id="22" w:name="_Ref134959754"/>
-      <w:bookmarkStart w:id="23" w:name="_Toc181353233"/>
+      <w:bookmarkStart w:id="32" w:name="_Ref134959754"/>
+      <w:bookmarkStart w:id="33" w:name="_Toc181353233"/>
       <w:r>
         <w:t>Conformance</w:t>
       </w:r>
-      <w:bookmarkEnd w:id="22"/>
-      <w:bookmarkEnd w:id="23"/>
+      <w:bookmarkEnd w:id="32"/>
+      <w:bookmarkEnd w:id="33"/>
     </w:p>
     <w:p>
       <w:pPr>
@@ -6660,7 +6836,15 @@
         <w:t>.</w:t>
       </w:r>
       <w:r>
-        <w:t xml:space="preserve"> For example, an implementation may conform to the DDS Minimum Profile with respect to this PSM, meaning that all of the programming interfaces identified by the DDS specification as pertaining to that conformance level must be implemented in this PSM. The one exception to this rule is the Object Model Profile, which includes in part the Data Local Reconstruction Layer (DLRL); DLRL is outside of the scope of this PSM.</w:t>
+        <w:t xml:space="preserve"> For example, an implementation may conform to the DDS Minimum Profile with respect to this PSM, meaning that all of the programming interfaces identified by the DDS </w:t>
+      </w:r>
+      <w:proofErr w:type="gramStart"/>
+      <w:r>
+        <w:t>specification</w:t>
+      </w:r>
+      <w:proofErr w:type="gramEnd"/>
+      <w:r>
+        <w:t xml:space="preserve"> as pertaining to that conformance level must be implemented in this PSM. The one exception to this rule is the Object Model Profile, which includes in part the Data Local Reconstruction Layer (DLRL); DLRL is outside of the scope of this PSM.</w:t>
       </w:r>
     </w:p>
     <w:p>
@@ -6671,7 +6855,15 @@
         </w:rPr>
       </w:pPr>
       <w:r>
-        <w:t xml:space="preserve">In addition to the conformance levels defined in the DDS specification itself, this PSM recognizes and implements the Extensible and Dynamic Types conformance level for DDS defined by the </w:t>
+        <w:t xml:space="preserve">In addition to the conformance levels defined in the DDS specification </w:t>
+      </w:r>
+      <w:proofErr w:type="gramStart"/>
+      <w:r>
+        <w:t>itself</w:t>
+      </w:r>
+      <w:proofErr w:type="gramEnd"/>
+      <w:r>
+        <w:t xml:space="preserve">, this PSM recognizes and implements the Extensible and Dynamic Types conformance level for DDS defined by the </w:t>
       </w:r>
       <w:r>
         <w:rPr>
@@ -6753,30 +6945,30 @@
       <w:pPr>
         <w:pStyle w:val="Heading1"/>
         <w:numPr>
-          <w:numberingChange w:id="24" w:author="Rick Warren" w:date="2011-10-05T17:32:00Z" w:original="%1:3:0:"/>
+          <w:numberingChange w:id="34" w:author="Rick Warren" w:date="2011-10-05T17:32:00Z" w:original="%1:3:0:"/>
         </w:numPr>
       </w:pPr>
-      <w:bookmarkStart w:id="25" w:name="_Toc181353234"/>
+      <w:bookmarkStart w:id="35" w:name="_Toc181353234"/>
       <w:r>
         <w:t>References</w:t>
       </w:r>
-      <w:bookmarkEnd w:id="25"/>
+      <w:bookmarkEnd w:id="35"/>
     </w:p>
     <w:p>
       <w:pPr>
         <w:pStyle w:val="Heading2"/>
         <w:numPr>
-          <w:numberingChange w:id="26" w:author="Rick Warren" w:date="2011-10-05T17:32:00Z" w:original="%1:3:0:.%2:1:0:"/>
+          <w:numberingChange w:id="36" w:author="Rick Warren" w:date="2011-10-05T17:32:00Z" w:original="%1:3:0:.%2:1:0:"/>
         </w:numPr>
       </w:pPr>
-      <w:bookmarkStart w:id="27" w:name="_Toc181353235"/>
+      <w:bookmarkStart w:id="37" w:name="_Toc181353235"/>
       <w:r>
         <w:t>Normative</w:t>
       </w:r>
       <w:r>
         <w:t xml:space="preserve"> References</w:t>
       </w:r>
-      <w:bookmarkEnd w:id="27"/>
+      <w:bookmarkEnd w:id="37"/>
     </w:p>
     <w:p>
       <w:pPr>
@@ -6802,7 +6994,7 @@
         <w:numPr>
           <w:ilvl w:val="0"/>
           <w:numId w:val="5"/>
-          <w:numberingChange w:id="28" w:author="Rick Warren" w:date="2011-10-05T17:32:00Z" w:original=""/>
+          <w:numberingChange w:id="38" w:author="Rick Warren" w:date="2011-10-05T17:32:00Z" w:original=""/>
         </w:numPr>
         <w:tabs>
           <w:tab w:val="left" w:pos="720"/>
@@ -6863,7 +7055,7 @@
         <w:numPr>
           <w:ilvl w:val="0"/>
           <w:numId w:val="5"/>
-          <w:numberingChange w:id="29" w:author="Rick Warren" w:date="2011-10-05T17:32:00Z" w:original=""/>
+          <w:numberingChange w:id="39" w:author="Rick Warren" w:date="2011-10-05T17:32:00Z" w:original=""/>
         </w:numPr>
         <w:tabs>
           <w:tab w:val="left" w:pos="720"/>
@@ -6924,7 +7116,7 @@
         <w:numPr>
           <w:ilvl w:val="0"/>
           <w:numId w:val="5"/>
-          <w:numberingChange w:id="30" w:author="Rick Warren" w:date="2011-10-05T17:32:00Z" w:original=""/>
+          <w:numberingChange w:id="40" w:author="Rick Warren" w:date="2011-10-05T17:32:00Z" w:original=""/>
         </w:numPr>
         <w:tabs>
           <w:tab w:val="left" w:pos="720"/>
@@ -6979,7 +7171,7 @@
         <w:numPr>
           <w:ilvl w:val="0"/>
           <w:numId w:val="5"/>
-          <w:numberingChange w:id="31" w:author="Rick Warren" w:date="2011-10-05T17:32:00Z" w:original=""/>
+          <w:numberingChange w:id="41" w:author="Rick Warren" w:date="2011-10-05T17:32:00Z" w:original=""/>
         </w:numPr>
         <w:tabs>
           <w:tab w:val="left" w:pos="720"/>
@@ -7030,7 +7222,7 @@
         <w:numPr>
           <w:ilvl w:val="0"/>
           <w:numId w:val="5"/>
-          <w:numberingChange w:id="32" w:author="Rick Warren" w:date="2011-10-05T17:32:00Z" w:original=""/>
+          <w:numberingChange w:id="42" w:author="Rick Warren" w:date="2011-10-05T17:32:00Z" w:original=""/>
         </w:numPr>
         <w:tabs>
           <w:tab w:val="left" w:pos="720"/>
@@ -7080,14 +7272,14 @@
       <w:pPr>
         <w:pStyle w:val="Heading2"/>
         <w:numPr>
-          <w:numberingChange w:id="33" w:author="Rick Warren" w:date="2011-10-05T17:32:00Z" w:original="%1:3:0:.%2:2:0:"/>
+          <w:numberingChange w:id="43" w:author="Rick Warren" w:date="2011-10-05T17:32:00Z" w:original="%1:3:0:.%2:2:0:"/>
         </w:numPr>
       </w:pPr>
-      <w:bookmarkStart w:id="34" w:name="_Toc181353236"/>
+      <w:bookmarkStart w:id="44" w:name="_Toc181353236"/>
       <w:r>
         <w:t>Non-Normative References</w:t>
       </w:r>
-      <w:bookmarkEnd w:id="34"/>
+      <w:bookmarkEnd w:id="44"/>
     </w:p>
     <w:p>
       <w:pPr>
@@ -7103,7 +7295,7 @@
         <w:numPr>
           <w:ilvl w:val="0"/>
           <w:numId w:val="31"/>
-          <w:numberingChange w:id="35" w:author="Rick Warren" w:date="2011-10-05T17:32:00Z" w:original=""/>
+          <w:numberingChange w:id="45" w:author="Rick Warren" w:date="2011-10-05T17:32:00Z" w:original=""/>
         </w:numPr>
         <w:rPr>
           <w:rFonts w:ascii="MS Serif" w:hAnsi="MS Serif"/>
@@ -7145,14 +7337,14 @@
       <w:pPr>
         <w:pStyle w:val="Heading1"/>
         <w:numPr>
-          <w:numberingChange w:id="36" w:author="Rick Warren" w:date="2011-10-05T17:32:00Z" w:original="%1:4:0:"/>
+          <w:numberingChange w:id="46" w:author="Rick Warren" w:date="2011-10-05T17:32:00Z" w:original="%1:4:0:"/>
         </w:numPr>
       </w:pPr>
-      <w:bookmarkStart w:id="37" w:name="_Toc181353237"/>
+      <w:bookmarkStart w:id="47" w:name="_Toc181353237"/>
       <w:r>
         <w:t>Terms and Definitions</w:t>
       </w:r>
-      <w:bookmarkEnd w:id="37"/>
+      <w:bookmarkEnd w:id="47"/>
     </w:p>
     <w:p>
       <w:pPr>
@@ -7259,10 +7451,21 @@
         <w:rPr>
           <w:rStyle w:val="CodeChar"/>
         </w:rPr>
-        <w:t>.jar</w:t>
-      </w:r>
-      <w:r>
-        <w:t>, that contains the compiled Java class files and other artifacts that comprise a Java library.</w:t>
+        <w:t>.</w:t>
+      </w:r>
+      <w:proofErr w:type="gramStart"/>
+      <w:r>
+        <w:rPr>
+          <w:rStyle w:val="CodeChar"/>
+        </w:rPr>
+        <w:t>jar</w:t>
+      </w:r>
+      <w:r>
+        <w:t>, that</w:t>
+      </w:r>
+      <w:proofErr w:type="gramEnd"/>
+      <w:r>
+        <w:t xml:space="preserve"> contains the compiled Java class files and other artifacts that comprise a Java library.</w:t>
       </w:r>
     </w:p>
     <w:p>
@@ -7286,8 +7489,13 @@
           <w:rFonts w:ascii="MS Serif" w:hAnsi="MS Serif"/>
         </w:rPr>
       </w:pPr>
-      <w:r>
-        <w:t>The environment within which Java applications execute. The JRE consists of an executing instance of a JVM, a set of class libraries, and potentially other components.</w:t>
+      <w:proofErr w:type="gramStart"/>
+      <w:r>
+        <w:t>The environment within which Java applications execute.</w:t>
+      </w:r>
+      <w:proofErr w:type="gramEnd"/>
+      <w:r>
+        <w:t xml:space="preserve"> The JRE consists of an executing instance of a JVM, a set of class libraries, and potentially other components.</w:t>
       </w:r>
     </w:p>
     <w:p>
@@ -7337,7 +7545,15 @@
         </w:rPr>
       </w:pPr>
       <w:r>
-        <w:t>An abstract definition of a facility, often expressed with the aid of formal or semi-formal modeling languages such as OMG UML, that does not depend on any particular implementation technology.</w:t>
+        <w:t xml:space="preserve">An abstract definition of a facility, often expressed with the aid of formal or semi-formal modeling languages such as OMG </w:t>
+      </w:r>
+      <w:proofErr w:type="gramStart"/>
+      <w:r>
+        <w:t>UML, that</w:t>
+      </w:r>
+      <w:proofErr w:type="gramEnd"/>
+      <w:r>
+        <w:t xml:space="preserve"> does not depend on any particular implementation technology.</w:t>
       </w:r>
     </w:p>
     <w:p>
@@ -7361,22 +7577,24 @@
           <w:rFonts w:ascii="MS Serif" w:hAnsi="MS Serif"/>
         </w:rPr>
       </w:pPr>
+      <w:proofErr w:type="gramStart"/>
       <w:r>
         <w:t>A concrete definition of a facility, typically based on a corresponding PIM, in which all implementation-specific dependencies have been resolved.</w:t>
       </w:r>
+      <w:proofErr w:type="gramEnd"/>
     </w:p>
     <w:p>
       <w:pPr>
         <w:pStyle w:val="Heading1"/>
         <w:numPr>
-          <w:numberingChange w:id="38" w:author="Rick Warren" w:date="2011-10-05T17:32:00Z" w:original="%1:5:0:"/>
+          <w:numberingChange w:id="48" w:author="Rick Warren" w:date="2011-10-05T17:32:00Z" w:original="%1:5:0:"/>
         </w:numPr>
       </w:pPr>
-      <w:bookmarkStart w:id="39" w:name="_Toc181353238"/>
+      <w:bookmarkStart w:id="49" w:name="_Toc181353238"/>
       <w:r>
         <w:t>Symbols</w:t>
       </w:r>
-      <w:bookmarkEnd w:id="39"/>
+      <w:bookmarkEnd w:id="49"/>
     </w:p>
     <w:p>
       <w:pPr>
@@ -7393,27 +7611,27 @@
       <w:pPr>
         <w:pStyle w:val="Heading1"/>
         <w:numPr>
-          <w:numberingChange w:id="40" w:author="Rick Warren" w:date="2011-10-05T17:32:00Z" w:original="%1:6:0:"/>
+          <w:numberingChange w:id="50" w:author="Rick Warren" w:date="2011-10-05T17:32:00Z" w:original="%1:6:0:"/>
         </w:numPr>
       </w:pPr>
-      <w:bookmarkStart w:id="41" w:name="_Toc181353239"/>
+      <w:bookmarkStart w:id="51" w:name="_Toc181353239"/>
       <w:r>
         <w:t>Additional Information</w:t>
       </w:r>
-      <w:bookmarkEnd w:id="41"/>
+      <w:bookmarkEnd w:id="51"/>
     </w:p>
     <w:p>
       <w:pPr>
         <w:pStyle w:val="Heading2"/>
         <w:numPr>
-          <w:numberingChange w:id="42" w:author="Rick Warren" w:date="2011-10-05T17:32:00Z" w:original="%1:6:0:.%2:1:0:"/>
+          <w:numberingChange w:id="52" w:author="Rick Warren" w:date="2011-10-05T17:32:00Z" w:original="%1:6:0:.%2:1:0:"/>
         </w:numPr>
       </w:pPr>
-      <w:bookmarkStart w:id="43" w:name="_Toc181353240"/>
+      <w:bookmarkStart w:id="53" w:name="_Toc181353240"/>
       <w:r>
         <w:t>Changes to Adopted OMG Specifications</w:t>
       </w:r>
-      <w:bookmarkEnd w:id="43"/>
+      <w:bookmarkEnd w:id="53"/>
     </w:p>
     <w:p>
       <w:pPr>
@@ -7427,16 +7645,16 @@
       <w:pPr>
         <w:pStyle w:val="Heading2"/>
         <w:numPr>
-          <w:numberingChange w:id="44" w:author="Rick Warren" w:date="2011-10-05T17:32:00Z" w:original="%1:6:0:.%2:2:0:"/>
+          <w:numberingChange w:id="54" w:author="Rick Warren" w:date="2011-10-05T17:32:00Z" w:original="%1:6:0:.%2:2:0:"/>
         </w:numPr>
       </w:pPr>
-      <w:bookmarkStart w:id="45" w:name="_Ref134958252"/>
-      <w:bookmarkStart w:id="46" w:name="_Toc181353241"/>
+      <w:bookmarkStart w:id="55" w:name="_Ref134958252"/>
+      <w:bookmarkStart w:id="56" w:name="_Toc181353241"/>
       <w:r>
         <w:t>Relationships to Non-OMG Specifications</w:t>
       </w:r>
-      <w:bookmarkEnd w:id="45"/>
-      <w:bookmarkEnd w:id="46"/>
+      <w:bookmarkEnd w:id="55"/>
+      <w:bookmarkEnd w:id="56"/>
     </w:p>
     <w:p>
       <w:pPr>
@@ -7488,7 +7706,7 @@
         <w:numPr>
           <w:ilvl w:val="0"/>
           <w:numId w:val="14"/>
-          <w:numberingChange w:id="47" w:author="Rick Warren" w:date="2011-10-05T17:32:00Z" w:original=""/>
+          <w:numberingChange w:id="57" w:author="Rick Warren" w:date="2011-10-05T17:32:00Z" w:original=""/>
         </w:numPr>
         <w:pBdr>
           <w:top w:val="single" w:sz="4" w:space="1" w:color="auto"/>
@@ -7517,7 +7735,7 @@
         <w:numPr>
           <w:ilvl w:val="0"/>
           <w:numId w:val="14"/>
-          <w:numberingChange w:id="48" w:author="Rick Warren" w:date="2011-10-05T17:32:00Z" w:original=""/>
+          <w:numberingChange w:id="58" w:author="Rick Warren" w:date="2011-10-05T17:32:00Z" w:original=""/>
         </w:numPr>
         <w:pBdr>
           <w:top w:val="single" w:sz="4" w:space="1" w:color="auto"/>
@@ -7538,14 +7756,14 @@
       <w:pPr>
         <w:pStyle w:val="Heading2"/>
         <w:numPr>
-          <w:numberingChange w:id="49" w:author="Rick Warren" w:date="2011-10-05T17:32:00Z" w:original="%1:6:0:.%2:3:0:"/>
+          <w:numberingChange w:id="59" w:author="Rick Warren" w:date="2011-10-05T17:32:00Z" w:original="%1:6:0:.%2:3:0:"/>
         </w:numPr>
       </w:pPr>
-      <w:bookmarkStart w:id="50" w:name="_Toc181353242"/>
+      <w:bookmarkStart w:id="60" w:name="_Toc181353242"/>
       <w:r>
         <w:t>Acknowledgements</w:t>
       </w:r>
-      <w:bookmarkEnd w:id="50"/>
+      <w:bookmarkEnd w:id="60"/>
     </w:p>
     <w:p>
       <w:pPr>
@@ -7564,7 +7782,7 @@
         <w:numPr>
           <w:ilvl w:val="0"/>
           <w:numId w:val="4"/>
-          <w:numberingChange w:id="51" w:author="Rick Warren" w:date="2011-10-05T17:32:00Z" w:original=""/>
+          <w:numberingChange w:id="61" w:author="Rick Warren" w:date="2011-10-05T17:32:00Z" w:original=""/>
         </w:numPr>
       </w:pPr>
       <w:r>
@@ -7577,7 +7795,7 @@
         <w:numPr>
           <w:ilvl w:val="0"/>
           <w:numId w:val="4"/>
-          <w:numberingChange w:id="52" w:author="Rick Warren" w:date="2011-10-05T17:32:00Z" w:original=""/>
+          <w:numberingChange w:id="62" w:author="Rick Warren" w:date="2011-10-05T17:32:00Z" w:original=""/>
         </w:numPr>
       </w:pPr>
       <w:r>
@@ -7588,16 +7806,16 @@
       <w:pPr>
         <w:pStyle w:val="Heading1"/>
         <w:numPr>
-          <w:numberingChange w:id="53" w:author="Rick Warren" w:date="2011-10-05T17:32:00Z" w:original="%1:7:0:"/>
+          <w:numberingChange w:id="63" w:author="Rick Warren" w:date="2011-10-05T17:32:00Z" w:original="%1:7:0:"/>
         </w:numPr>
       </w:pPr>
-      <w:bookmarkStart w:id="54" w:name="_Ref134957713"/>
-      <w:bookmarkStart w:id="55" w:name="_Toc181353243"/>
+      <w:bookmarkStart w:id="64" w:name="_Ref134957713"/>
+      <w:bookmarkStart w:id="65" w:name="_Toc181353243"/>
       <w:r>
         <w:t>Java 5 Language PSM for DDS</w:t>
       </w:r>
-      <w:bookmarkEnd w:id="54"/>
-      <w:bookmarkEnd w:id="55"/>
+      <w:bookmarkEnd w:id="64"/>
+      <w:bookmarkEnd w:id="65"/>
     </w:p>
     <w:p>
       <w:pPr>
@@ -7611,14 +7829,14 @@
       <w:pPr>
         <w:pStyle w:val="Heading2"/>
         <w:numPr>
-          <w:numberingChange w:id="56" w:author="Rick Warren" w:date="2011-10-05T17:32:00Z" w:original="%1:7:0:.%2:1:0:"/>
+          <w:numberingChange w:id="66" w:author="Rick Warren" w:date="2011-10-05T17:32:00Z" w:original="%1:7:0:.%2:1:0:"/>
         </w:numPr>
       </w:pPr>
-      <w:bookmarkStart w:id="57" w:name="_Toc181353244"/>
+      <w:bookmarkStart w:id="67" w:name="_Toc181353244"/>
       <w:r>
         <w:t>General Concerns and Conventions</w:t>
       </w:r>
-      <w:bookmarkEnd w:id="57"/>
+      <w:bookmarkEnd w:id="67"/>
     </w:p>
     <w:p>
       <w:pPr>
@@ -7632,21 +7850,21 @@
       <w:pPr>
         <w:pStyle w:val="Heading3"/>
         <w:numPr>
-          <w:numberingChange w:id="58" w:author="Rick Warren" w:date="2011-10-05T17:32:00Z" w:original="%1:7:0:.%2:1:0:.%3:1:0:"/>
+          <w:numberingChange w:id="68" w:author="Rick Warren" w:date="2011-10-05T17:32:00Z" w:original="%1:7:0:.%2:1:0:.%3:1:0:"/>
         </w:numPr>
       </w:pPr>
-      <w:bookmarkStart w:id="59" w:name="_Ref134958313"/>
-      <w:bookmarkStart w:id="60" w:name="_Ref134966439"/>
-      <w:bookmarkStart w:id="61" w:name="_Toc181353245"/>
+      <w:bookmarkStart w:id="69" w:name="_Ref134958313"/>
+      <w:bookmarkStart w:id="70" w:name="_Ref134966439"/>
+      <w:bookmarkStart w:id="71" w:name="_Toc181353245"/>
       <w:r>
         <w:t xml:space="preserve">Packages and Type </w:t>
       </w:r>
       <w:r>
         <w:t>Organization</w:t>
       </w:r>
-      <w:bookmarkEnd w:id="59"/>
-      <w:bookmarkEnd w:id="60"/>
-      <w:bookmarkEnd w:id="61"/>
+      <w:bookmarkEnd w:id="69"/>
+      <w:bookmarkEnd w:id="70"/>
+      <w:bookmarkEnd w:id="71"/>
       <w:r>
         <w:t xml:space="preserve"> </w:t>
       </w:r>
@@ -7703,7 +7921,15 @@
         </w:rPr>
       </w:pPr>
       <w:r>
-        <w:t xml:space="preserve">All those types that are abstract—including interfaces and abstract classes—are intended to be implemented concretely by the Service implementation. In addition, the subtypes defined by the implementation may expose additional implementation-specific properties and operations; however, the nature of these, if any, is undefined. </w:t>
+        <w:t>All those types that are abstract—including interfaces and abstract classes—</w:t>
+      </w:r>
+      <w:proofErr w:type="gramStart"/>
+      <w:r>
+        <w:t>are intended to be implemented</w:t>
+      </w:r>
+      <w:proofErr w:type="gramEnd"/>
+      <w:r>
+        <w:t xml:space="preserve"> concretely by the Service implementation. In addition, the subtypes defined by the implementation may expose additional implementation-specific properties and operations; however, the nature of these, if any, is undefined. </w:t>
       </w:r>
     </w:p>
     <w:p>
@@ -7748,7 +7974,7 @@
         <w:numPr>
           <w:ilvl w:val="0"/>
           <w:numId w:val="31"/>
-          <w:numberingChange w:id="62" w:author="Rick Warren" w:date="2011-10-05T17:32:00Z" w:original=""/>
+          <w:numberingChange w:id="72" w:author="Rick Warren" w:date="2011-10-05T17:32:00Z" w:original=""/>
         </w:numPr>
         <w:pBdr>
           <w:top w:val="single" w:sz="4" w:space="1" w:color="auto"/>
@@ -7768,7 +7994,7 @@
         <w:numPr>
           <w:ilvl w:val="0"/>
           <w:numId w:val="31"/>
-          <w:numberingChange w:id="63" w:author="Rick Warren" w:date="2011-10-05T17:32:00Z" w:original=""/>
+          <w:numberingChange w:id="73" w:author="Rick Warren" w:date="2011-10-05T17:32:00Z" w:original=""/>
         </w:numPr>
         <w:pBdr>
           <w:top w:val="single" w:sz="4" w:space="1" w:color="auto"/>
@@ -7788,7 +8014,7 @@
         <w:numPr>
           <w:ilvl w:val="0"/>
           <w:numId w:val="31"/>
-          <w:numberingChange w:id="64" w:author="Rick Warren" w:date="2011-10-05T17:32:00Z" w:original=""/>
+          <w:numberingChange w:id="74" w:author="Rick Warren" w:date="2011-10-05T17:32:00Z" w:original=""/>
         </w:numPr>
         <w:pBdr>
           <w:top w:val="single" w:sz="4" w:space="1" w:color="auto"/>
@@ -7799,21 +8025,29 @@
         <w:shd w:val="solid" w:color="F2F2F2" w:fill="auto"/>
       </w:pPr>
       <w:r>
-        <w:t>The package organization parallels the namespace organization of the C++ PSM for DDS, facilitating cross-training across languages.</w:t>
+        <w:t xml:space="preserve">The package organization parallels the namespace organization of the C++ PSM for DDS, facilitating </w:t>
+      </w:r>
+      <w:proofErr w:type="gramStart"/>
+      <w:r>
+        <w:t>cross-training</w:t>
+      </w:r>
+      <w:proofErr w:type="gramEnd"/>
+      <w:r>
+        <w:t xml:space="preserve"> across languages.</w:t>
       </w:r>
     </w:p>
     <w:p>
       <w:pPr>
         <w:pStyle w:val="Heading3"/>
         <w:numPr>
-          <w:numberingChange w:id="65" w:author="Rick Warren" w:date="2011-10-05T17:32:00Z" w:original="%1:7:0:.%2:1:0:.%3:2:0:"/>
+          <w:numberingChange w:id="75" w:author="Rick Warren" w:date="2011-10-05T17:32:00Z" w:original="%1:7:0:.%2:1:0:.%3:2:0:"/>
         </w:numPr>
       </w:pPr>
-      <w:bookmarkStart w:id="66" w:name="_Toc181353246"/>
+      <w:bookmarkStart w:id="76" w:name="_Toc181353246"/>
       <w:r>
         <w:t>Implementation Coexistence</w:t>
       </w:r>
-      <w:bookmarkEnd w:id="66"/>
+      <w:bookmarkEnd w:id="76"/>
     </w:p>
     <w:p>
       <w:pPr>
@@ -7832,7 +8066,7 @@
         <w:numPr>
           <w:ilvl w:val="0"/>
           <w:numId w:val="31"/>
-          <w:numberingChange w:id="67" w:author="Rick Warren" w:date="2011-10-05T17:32:00Z" w:original=""/>
+          <w:numberingChange w:id="77" w:author="Rick Warren" w:date="2011-10-05T17:32:00Z" w:original=""/>
         </w:numPr>
         <w:rPr>
           <w:rFonts w:ascii="MS Serif" w:hAnsi="MS Serif"/>
@@ -7893,7 +8127,7 @@
         <w:numPr>
           <w:ilvl w:val="0"/>
           <w:numId w:val="31"/>
-          <w:numberingChange w:id="68" w:author="Rick Warren" w:date="2011-10-05T17:32:00Z" w:original=""/>
+          <w:numberingChange w:id="78" w:author="Rick Warren" w:date="2011-10-05T17:32:00Z" w:original=""/>
         </w:numPr>
         <w:rPr>
           <w:rFonts w:ascii="MS Serif" w:hAnsi="MS Serif"/>
@@ -7978,18 +8212,18 @@
       <w:pPr>
         <w:pStyle w:val="Heading3"/>
         <w:numPr>
-          <w:numberingChange w:id="69" w:author="Rick Warren" w:date="2011-10-05T17:32:00Z" w:original="%1:7:0:.%2:1:0:.%3:3:0:"/>
+          <w:numberingChange w:id="79" w:author="Rick Warren" w:date="2011-10-05T17:32:00Z" w:original="%1:7:0:.%2:1:0:.%3:3:0:"/>
         </w:numPr>
       </w:pPr>
-      <w:bookmarkStart w:id="70" w:name="_Ref134966238"/>
-      <w:bookmarkStart w:id="71" w:name="_Ref134967993"/>
-      <w:bookmarkStart w:id="72" w:name="_Toc181353247"/>
+      <w:bookmarkStart w:id="80" w:name="_Ref134966238"/>
+      <w:bookmarkStart w:id="81" w:name="_Ref134967993"/>
+      <w:bookmarkStart w:id="82" w:name="_Toc181353247"/>
       <w:r>
         <w:t>Resource Management</w:t>
       </w:r>
-      <w:bookmarkEnd w:id="70"/>
-      <w:bookmarkEnd w:id="71"/>
-      <w:bookmarkEnd w:id="72"/>
+      <w:bookmarkEnd w:id="80"/>
+      <w:bookmarkEnd w:id="81"/>
+      <w:bookmarkEnd w:id="82"/>
     </w:p>
     <w:p>
       <w:pPr>
@@ -8212,7 +8446,7 @@
         <w:numPr>
           <w:ilvl w:val="0"/>
           <w:numId w:val="17"/>
-          <w:numberingChange w:id="73" w:author="Rick Warren" w:date="2011-10-05T17:32:00Z" w:original=""/>
+          <w:numberingChange w:id="83" w:author="Rick Warren" w:date="2011-10-05T17:32:00Z" w:original=""/>
         </w:numPr>
       </w:pPr>
       <w:r>
@@ -8225,7 +8459,7 @@
         <w:numPr>
           <w:ilvl w:val="0"/>
           <w:numId w:val="17"/>
-          <w:numberingChange w:id="74" w:author="Rick Warren" w:date="2011-10-05T17:32:00Z" w:original=""/>
+          <w:numberingChange w:id="84" w:author="Rick Warren" w:date="2011-10-05T17:32:00Z" w:original=""/>
         </w:numPr>
       </w:pPr>
       <w:r>
@@ -8238,7 +8472,7 @@
         <w:numPr>
           <w:ilvl w:val="0"/>
           <w:numId w:val="17"/>
-          <w:numberingChange w:id="75" w:author="Rick Warren" w:date="2011-10-05T17:32:00Z" w:original=""/>
+          <w:numberingChange w:id="85" w:author="Rick Warren" w:date="2011-10-05T17:32:00Z" w:original=""/>
         </w:numPr>
       </w:pPr>
       <w:r>
@@ -8251,7 +8485,7 @@
         <w:numPr>
           <w:ilvl w:val="0"/>
           <w:numId w:val="17"/>
-          <w:numberingChange w:id="76" w:author="Rick Warren" w:date="2011-10-05T17:32:00Z" w:original=""/>
+          <w:numberingChange w:id="86" w:author="Rick Warren" w:date="2011-10-05T17:32:00Z" w:original=""/>
         </w:numPr>
         <w:rPr>
           <w:rFonts w:ascii="MS Serif" w:hAnsi="MS Serif"/>
@@ -8265,14 +8499,14 @@
       <w:pPr>
         <w:pStyle w:val="Heading3"/>
         <w:numPr>
-          <w:numberingChange w:id="77" w:author="Rick Warren" w:date="2011-10-05T17:32:00Z" w:original="%1:7:0:.%2:1:0:.%3:4:0:"/>
+          <w:numberingChange w:id="87" w:author="Rick Warren" w:date="2011-10-05T17:32:00Z" w:original="%1:7:0:.%2:1:0:.%3:4:0:"/>
         </w:numPr>
       </w:pPr>
-      <w:bookmarkStart w:id="78" w:name="_Toc181353248"/>
+      <w:bookmarkStart w:id="88" w:name="_Toc181353248"/>
       <w:r>
         <w:t>Concurrency and Reentrancy</w:t>
       </w:r>
-      <w:bookmarkEnd w:id="78"/>
+      <w:bookmarkEnd w:id="88"/>
     </w:p>
     <w:p>
       <w:pPr>
@@ -8291,7 +8525,7 @@
         <w:numPr>
           <w:ilvl w:val="0"/>
           <w:numId w:val="10"/>
-          <w:numberingChange w:id="79" w:author="Rick Warren" w:date="2011-10-05T17:32:00Z" w:original=""/>
+          <w:numberingChange w:id="89" w:author="Rick Warren" w:date="2011-10-05T17:32:00Z" w:original=""/>
         </w:numPr>
         <w:rPr>
           <w:rFonts w:ascii="MS Serif" w:hAnsi="MS Serif"/>
@@ -8325,7 +8559,7 @@
         <w:numPr>
           <w:ilvl w:val="0"/>
           <w:numId w:val="10"/>
-          <w:numberingChange w:id="80" w:author="Rick Warren" w:date="2011-10-05T17:32:00Z" w:original=""/>
+          <w:numberingChange w:id="90" w:author="Rick Warren" w:date="2011-11-07T15:49:00Z" w:original=""/>
         </w:numPr>
         <w:rPr>
           <w:rFonts w:ascii="MS Serif" w:hAnsi="MS Serif"/>
@@ -8394,62 +8628,6 @@
         </w:rPr>
         <w:t>.</w:t>
       </w:r>
-    </w:p>
-    <w:p>
-      <w:pPr>
-        <w:pStyle w:val="EditorialComment"/>
-        <w:numPr>
-          <w:ins w:id="81" w:author="Rick Warren" w:date="2011-10-27T10:51:00Z"/>
-        </w:numPr>
-        <w:ind w:left="360"/>
-        <w:rPr>
-          <w:ins w:id="82" w:author="Rick Warren" w:date="2011-10-27T10:51:00Z"/>
-        </w:rPr>
-      </w:pPr>
-      <w:ins w:id="83" w:author="Rick Warren" w:date="2011-10-27T10:51:00Z">
-        <w:r>
-          <w:rPr>
-            <w:b/>
-          </w:rPr>
-          <w:t xml:space="preserve">Issue </w:t>
-        </w:r>
-      </w:ins>
-      <w:ins w:id="84" w:author="Rick Warren" w:date="2011-10-27T10:52:00Z">
-        <w:r>
-          <w:rPr>
-            <w:b/>
-          </w:rPr>
-          <w:t>16531</w:t>
-        </w:r>
-      </w:ins>
-      <w:ins w:id="85" w:author="Rick Warren" w:date="2011-10-27T10:51:00Z">
-        <w:r>
-          <w:t xml:space="preserve">: </w:t>
-        </w:r>
-      </w:ins>
-      <w:ins w:id="86" w:author="Rick Warren" w:date="2011-10-27T10:52:00Z">
-        <w:r>
-          <w:t xml:space="preserve">Rename </w:t>
-        </w:r>
-        <w:r>
-          <w:rPr>
-            <w:rStyle w:val="CodeChar"/>
-          </w:rPr>
-          <w:t>Bootstrap</w:t>
-        </w:r>
-        <w:r>
-          <w:t xml:space="preserve"> to </w:t>
-        </w:r>
-        <w:r>
-          <w:rPr>
-            <w:rStyle w:val="CodeChar"/>
-          </w:rPr>
-          <w:t>ServiceEnvironment</w:t>
-        </w:r>
-        <w:r>
-          <w:t xml:space="preserve"> for clarity</w:t>
-        </w:r>
-      </w:ins>
     </w:p>
     <w:p>
       <w:pPr>
@@ -8457,7 +8635,7 @@
         <w:numPr>
           <w:ilvl w:val="0"/>
           <w:numId w:val="10"/>
-          <w:numberingChange w:id="87" w:author="Rick Warren" w:date="2011-10-05T17:32:00Z" w:original=""/>
+          <w:numberingChange w:id="91" w:author="Rick Warren" w:date="2011-11-07T15:49:00Z" w:original=""/>
         </w:numPr>
         <w:rPr>
           <w:rFonts w:ascii="MS Serif" w:hAnsi="MS Serif"/>
@@ -8466,22 +8644,12 @@
       <w:r>
         <w:t xml:space="preserve">All </w:t>
       </w:r>
-      <w:del w:id="88" w:author="Rick Warren" w:date="2011-10-27T10:48:00Z">
-        <w:r>
-          <w:rPr>
-            <w:rStyle w:val="CodeChar"/>
-          </w:rPr>
-          <w:delText>Bootstrap</w:delText>
-        </w:r>
-      </w:del>
-      <w:ins w:id="89" w:author="Rick Warren" w:date="2011-10-27T10:48:00Z">
-        <w:r>
-          <w:rPr>
-            <w:rStyle w:val="CodeChar"/>
-          </w:rPr>
-          <w:t>ServiceEnvironment</w:t>
-        </w:r>
-      </w:ins>
+      <w:r>
+        <w:rPr>
+          <w:rStyle w:val="CodeChar"/>
+        </w:rPr>
+        <w:t>Bootstrap</w:t>
+      </w:r>
       <w:r>
         <w:t xml:space="preserve"> and </w:t>
       </w:r>
@@ -8502,86 +8670,6 @@
       </w:r>
       <w:r>
         <w:t xml:space="preserve"> may not be called on a given object concurrently with any other call of any method on that object or on any contained object</w:t>
-      </w:r>
-      <w:r>
-        <w:rPr>
-          <w:rFonts w:ascii="MS Serif" w:hAnsi="MS Serif"/>
-        </w:rPr>
-        <w:t>.</w:t>
-      </w:r>
-    </w:p>
-    <w:p>
-      <w:pPr>
-        <w:pStyle w:val="Body"/>
-        <w:numPr>
-          <w:ilvl w:val="0"/>
-          <w:numId w:val="10"/>
-          <w:numberingChange w:id="90" w:author="Rick Warren" w:date="2011-10-05T17:32:00Z" w:original=""/>
-        </w:numPr>
-        <w:rPr>
-          <w:rFonts w:ascii="MS Serif" w:hAnsi="MS Serif"/>
-        </w:rPr>
-      </w:pPr>
-      <w:r>
-        <w:t xml:space="preserve">All </w:t>
-      </w:r>
-      <w:r>
-        <w:rPr>
-          <w:rStyle w:val="CodeChar"/>
-        </w:rPr>
-        <w:t>WaitSet</w:t>
-      </w:r>
-      <w:r>
-        <w:t xml:space="preserve"> and </w:t>
-      </w:r>
-      <w:r>
-        <w:rPr>
-          <w:rStyle w:val="CodeChar"/>
-        </w:rPr>
-        <w:t>Condition</w:t>
-      </w:r>
-      <w:r>
-        <w:t xml:space="preserve"> (including </w:t>
-      </w:r>
-      <w:r>
-        <w:rPr>
-          <w:rStyle w:val="CodeChar"/>
-        </w:rPr>
-        <w:t>Condition</w:t>
-      </w:r>
-      <w:r>
-        <w:t xml:space="preserve"> extension interfaces) operations shall be reentrant with the exception that their </w:t>
-      </w:r>
-      <w:r>
-        <w:rPr>
-          <w:rStyle w:val="CodeChar"/>
-        </w:rPr>
-        <w:t>close</w:t>
-      </w:r>
-      <w:r>
-        <w:t xml:space="preserve"> methods may not be called on a given object concurrently with any other call of any method on that object</w:t>
-      </w:r>
-      <w:r>
-        <w:rPr>
-          <w:rFonts w:ascii="MS Serif" w:hAnsi="MS Serif"/>
-        </w:rPr>
-        <w:t>.</w:t>
-      </w:r>
-    </w:p>
-    <w:p>
-      <w:pPr>
-        <w:pStyle w:val="Body"/>
-        <w:numPr>
-          <w:ilvl w:val="0"/>
-          <w:numId w:val="10"/>
-          <w:numberingChange w:id="91" w:author="Rick Warren" w:date="2011-10-05T17:32:00Z" w:original=""/>
-        </w:numPr>
-        <w:rPr>
-          <w:rFonts w:ascii="MS Serif" w:hAnsi="MS Serif"/>
-        </w:rPr>
-      </w:pPr>
-      <w:r>
-        <w:t>Code within a DDS listener callback may not safely call any method on any DDS Entity but the one on which the status change occurred</w:t>
       </w:r>
       <w:r>
         <w:rPr>
@@ -8597,6 +8685,86 @@
           <w:ilvl w:val="0"/>
           <w:numId w:val="10"/>
           <w:numberingChange w:id="92" w:author="Rick Warren" w:date="2011-10-05T17:32:00Z" w:original=""/>
+        </w:numPr>
+        <w:rPr>
+          <w:rFonts w:ascii="MS Serif" w:hAnsi="MS Serif"/>
+        </w:rPr>
+      </w:pPr>
+      <w:r>
+        <w:t xml:space="preserve">All </w:t>
+      </w:r>
+      <w:r>
+        <w:rPr>
+          <w:rStyle w:val="CodeChar"/>
+        </w:rPr>
+        <w:t>WaitSet</w:t>
+      </w:r>
+      <w:r>
+        <w:t xml:space="preserve"> and </w:t>
+      </w:r>
+      <w:r>
+        <w:rPr>
+          <w:rStyle w:val="CodeChar"/>
+        </w:rPr>
+        <w:t>Condition</w:t>
+      </w:r>
+      <w:r>
+        <w:t xml:space="preserve"> (including </w:t>
+      </w:r>
+      <w:r>
+        <w:rPr>
+          <w:rStyle w:val="CodeChar"/>
+        </w:rPr>
+        <w:t>Condition</w:t>
+      </w:r>
+      <w:r>
+        <w:t xml:space="preserve"> extension interfaces) operations shall be reentrant with the exception that their </w:t>
+      </w:r>
+      <w:r>
+        <w:rPr>
+          <w:rStyle w:val="CodeChar"/>
+        </w:rPr>
+        <w:t>close</w:t>
+      </w:r>
+      <w:r>
+        <w:t xml:space="preserve"> methods may not be called on a given object concurrently with any other call of any method on that object</w:t>
+      </w:r>
+      <w:r>
+        <w:rPr>
+          <w:rFonts w:ascii="MS Serif" w:hAnsi="MS Serif"/>
+        </w:rPr>
+        <w:t>.</w:t>
+      </w:r>
+    </w:p>
+    <w:p>
+      <w:pPr>
+        <w:pStyle w:val="Body"/>
+        <w:numPr>
+          <w:ilvl w:val="0"/>
+          <w:numId w:val="10"/>
+          <w:numberingChange w:id="93" w:author="Rick Warren" w:date="2011-10-05T17:32:00Z" w:original=""/>
+        </w:numPr>
+        <w:rPr>
+          <w:rFonts w:ascii="MS Serif" w:hAnsi="MS Serif"/>
+        </w:rPr>
+      </w:pPr>
+      <w:r>
+        <w:t>Code within a DDS listener callback may not safely call any method on any DDS Entity but the one on which the status change occurred</w:t>
+      </w:r>
+      <w:r>
+        <w:rPr>
+          <w:rFonts w:ascii="MS Serif" w:hAnsi="MS Serif"/>
+        </w:rPr>
+        <w:t>.</w:t>
+      </w:r>
+    </w:p>
+    <w:p>
+      <w:pPr>
+        <w:pStyle w:val="Body"/>
+        <w:numPr>
+          <w:ilvl w:val="0"/>
+          <w:numId w:val="10"/>
+          <w:numberingChange w:id="94" w:author="Rick Warren" w:date="2011-10-05T17:32:00Z" w:original=""/>
         </w:numPr>
         <w:rPr>
           <w:rFonts w:ascii="MS Serif" w:hAnsi="MS Serif"/>
@@ -8696,14 +8864,14 @@
       <w:pPr>
         <w:pStyle w:val="Heading3"/>
         <w:numPr>
-          <w:numberingChange w:id="93" w:author="Rick Warren" w:date="2011-10-05T17:32:00Z" w:original="%1:7:0:.%2:1:0:.%3:5:0:"/>
+          <w:numberingChange w:id="95" w:author="Rick Warren" w:date="2011-10-05T17:32:00Z" w:original="%1:7:0:.%2:1:0:.%3:5:0:"/>
         </w:numPr>
       </w:pPr>
-      <w:bookmarkStart w:id="94" w:name="_Toc181353249"/>
+      <w:bookmarkStart w:id="96" w:name="_Toc181353249"/>
       <w:r>
         <w:t>Method Signature Conventions</w:t>
       </w:r>
-      <w:bookmarkEnd w:id="94"/>
+      <w:bookmarkEnd w:id="96"/>
     </w:p>
     <w:p>
       <w:pPr>
@@ -8745,7 +8913,7 @@
         <w:numPr>
           <w:ilvl w:val="0"/>
           <w:numId w:val="8"/>
-          <w:numberingChange w:id="95" w:author="Rick Warren" w:date="2011-10-05T17:32:00Z" w:original=""/>
+          <w:numberingChange w:id="97" w:author="Rick Warren" w:date="2011-10-05T17:32:00Z" w:original=""/>
         </w:numPr>
         <w:rPr>
           <w:rFonts w:ascii="MS Serif" w:hAnsi="MS Serif"/>
@@ -8799,7 +8967,7 @@
         <w:numPr>
           <w:ilvl w:val="0"/>
           <w:numId w:val="8"/>
-          <w:numberingChange w:id="96" w:author="Rick Warren" w:date="2011-10-05T17:32:00Z" w:original=""/>
+          <w:numberingChange w:id="98" w:author="Rick Warren" w:date="2011-10-05T17:32:00Z" w:original=""/>
         </w:numPr>
       </w:pPr>
       <w:r>
@@ -8844,7 +9012,7 @@
         <w:numPr>
           <w:ilvl w:val="0"/>
           <w:numId w:val="8"/>
-          <w:numberingChange w:id="97" w:author="Rick Warren" w:date="2011-10-12T17:05:00Z" w:original=""/>
+          <w:numberingChange w:id="99" w:author="Rick Warren" w:date="2011-10-12T17:05:00Z" w:original=""/>
         </w:numPr>
       </w:pPr>
       <w:r>
@@ -8878,16 +9046,16 @@
       <w:pPr>
         <w:pStyle w:val="Heading3"/>
         <w:numPr>
-          <w:numberingChange w:id="98" w:author="Rick Warren" w:date="2011-10-12T17:05:00Z" w:original="%1:7:0:.%2:1:0:.%3:6:0:"/>
+          <w:numberingChange w:id="100" w:author="Rick Warren" w:date="2011-10-12T17:05:00Z" w:original="%1:7:0:.%2:1:0:.%3:6:0:"/>
         </w:numPr>
       </w:pPr>
-      <w:bookmarkStart w:id="99" w:name="_Ref143774608"/>
-      <w:bookmarkStart w:id="100" w:name="_Toc181353250"/>
+      <w:bookmarkStart w:id="101" w:name="_Ref143774608"/>
+      <w:bookmarkStart w:id="102" w:name="_Toc181353250"/>
       <w:r>
         <w:t>API Extensibility</w:t>
       </w:r>
-      <w:bookmarkEnd w:id="99"/>
-      <w:bookmarkEnd w:id="100"/>
+      <w:bookmarkEnd w:id="101"/>
+      <w:bookmarkEnd w:id="102"/>
     </w:p>
     <w:p>
       <w:pPr>
@@ -8921,14 +9089,14 @@
       <w:pPr>
         <w:pStyle w:val="Heading2"/>
         <w:numPr>
-          <w:numberingChange w:id="101" w:author="Rick Warren" w:date="2011-10-05T17:32:00Z" w:original="%1:7:0:.%2:2:0:"/>
+          <w:numberingChange w:id="103" w:author="Rick Warren" w:date="2011-10-05T17:32:00Z" w:original="%1:7:0:.%2:2:0:"/>
         </w:numPr>
       </w:pPr>
-      <w:bookmarkStart w:id="102" w:name="_Toc181353251"/>
+      <w:bookmarkStart w:id="104" w:name="_Toc181353251"/>
       <w:r>
         <w:t>Infrastructure Module</w:t>
       </w:r>
-      <w:bookmarkEnd w:id="102"/>
+      <w:bookmarkEnd w:id="104"/>
     </w:p>
     <w:p>
       <w:pPr>
@@ -9029,78 +9197,22 @@
       <w:pPr>
         <w:pStyle w:val="Heading3"/>
         <w:numPr>
-          <w:numberingChange w:id="103" w:author="Rick Warren" w:date="2011-10-05T17:32:00Z" w:original="%1:7:0:.%2:2:0:.%3:1:0:"/>
+          <w:numberingChange w:id="105" w:author="Rick Warren" w:date="2011-11-07T15:49:00Z" w:original="%1:7:0:.%2:2:0:.%3:1:0:"/>
         </w:numPr>
       </w:pPr>
-      <w:bookmarkStart w:id="104" w:name="_Ref134952869"/>
-      <w:del w:id="105" w:author="Rick Warren" w:date="2011-10-27T10:49:00Z">
-        <w:r>
-          <w:rPr>
-            <w:rStyle w:val="CodeChar"/>
-          </w:rPr>
-          <w:delText>Bootstrap</w:delText>
-        </w:r>
-      </w:del>
-      <w:bookmarkStart w:id="106" w:name="_Toc181353252"/>
-      <w:ins w:id="107" w:author="Rick Warren" w:date="2011-10-27T10:49:00Z">
-        <w:r>
-          <w:rPr>
-            <w:rStyle w:val="CodeChar"/>
-          </w:rPr>
-          <w:t>ServiceEnvironment</w:t>
-        </w:r>
-      </w:ins>
+      <w:bookmarkStart w:id="106" w:name="_Ref134952869"/>
+      <w:r>
+        <w:rPr>
+          <w:rStyle w:val="CodeChar"/>
+        </w:rPr>
+        <w:t>Bootstrap</w:t>
+      </w:r>
+      <w:bookmarkStart w:id="107" w:name="_Toc181353252"/>
       <w:r>
         <w:t xml:space="preserve"> Class</w:t>
       </w:r>
-      <w:bookmarkEnd w:id="104"/>
       <w:bookmarkEnd w:id="106"/>
-    </w:p>
-    <w:p>
-      <w:pPr>
-        <w:pStyle w:val="EditorialComment"/>
-        <w:numPr>
-          <w:ins w:id="108" w:author="Rick Warren" w:date="2011-10-27T10:57:00Z"/>
-        </w:numPr>
-        <w:rPr>
-          <w:ins w:id="109" w:author="Rick Warren" w:date="2011-10-27T10:57:00Z"/>
-        </w:rPr>
-      </w:pPr>
-      <w:ins w:id="110" w:author="Rick Warren" w:date="2011-10-27T10:57:00Z">
-        <w:r>
-          <w:rPr>
-            <w:b/>
-          </w:rPr>
-          <w:t xml:space="preserve">Issue </w:t>
-        </w:r>
-        <w:r>
-          <w:rPr>
-            <w:b/>
-          </w:rPr>
-          <w:t>16531</w:t>
-        </w:r>
-        <w:r>
-          <w:t xml:space="preserve">: Rename </w:t>
-        </w:r>
-        <w:r>
-          <w:rPr>
-            <w:rStyle w:val="CodeChar"/>
-          </w:rPr>
-          <w:t>Bootstrap</w:t>
-        </w:r>
-        <w:r>
-          <w:t xml:space="preserve"> to </w:t>
-        </w:r>
-        <w:r>
-          <w:rPr>
-            <w:rStyle w:val="CodeChar"/>
-          </w:rPr>
-          <w:t>ServiceEnvironment</w:t>
-        </w:r>
-        <w:r>
-          <w:t xml:space="preserve"> for clarity</w:t>
-        </w:r>
-      </w:ins>
+      <w:bookmarkEnd w:id="107"/>
     </w:p>
     <w:p>
       <w:pPr>
@@ -9109,22 +9221,12 @@
       <w:r>
         <w:t xml:space="preserve">A </w:t>
       </w:r>
-      <w:del w:id="111" w:author="Rick Warren" w:date="2011-10-27T10:49:00Z">
-        <w:r>
-          <w:rPr>
-            <w:rStyle w:val="CodeChar"/>
-          </w:rPr>
-          <w:delText>Bootstrap</w:delText>
-        </w:r>
-      </w:del>
-      <w:ins w:id="112" w:author="Rick Warren" w:date="2011-10-27T10:49:00Z">
-        <w:r>
-          <w:rPr>
-            <w:rStyle w:val="CodeChar"/>
-          </w:rPr>
-          <w:t>ServiceEnvironment</w:t>
-        </w:r>
-      </w:ins>
+      <w:r>
+        <w:rPr>
+          <w:rStyle w:val="CodeChar"/>
+        </w:rPr>
+        <w:t>Bootstrap</w:t>
+      </w:r>
       <w:r>
         <w:t xml:space="preserve"> object represents an instantiation of a Service implementation within a JVM. It is the “root” for all other DDS objects and assists in their creation by means of an internal service-provider interface. All stateful types in this PSM implement an interface </w:t>
       </w:r>
@@ -9143,79 +9245,39 @@
         </w:rPr>
         <w:t>get</w:t>
       </w:r>
-      <w:del w:id="113" w:author="Rick Warren" w:date="2011-10-27T10:49:00Z">
-        <w:r>
-          <w:rPr>
-            <w:rStyle w:val="CodeChar"/>
-          </w:rPr>
-          <w:delText>Bootstrap</w:delText>
-        </w:r>
-      </w:del>
-      <w:ins w:id="114" w:author="Rick Warren" w:date="2011-10-27T10:49:00Z">
-        <w:r>
-          <w:rPr>
-            <w:rStyle w:val="CodeChar"/>
-          </w:rPr>
-          <w:t>Environment</w:t>
-        </w:r>
-      </w:ins>
+      <w:r>
+        <w:rPr>
+          <w:rStyle w:val="CodeChar"/>
+        </w:rPr>
+        <w:t>Bootstrap</w:t>
+      </w:r>
       <w:r>
         <w:t xml:space="preserve"> method on which they can provide access to the </w:t>
       </w:r>
-      <w:del w:id="115" w:author="Rick Warren" w:date="2011-10-27T10:49:00Z">
-        <w:r>
-          <w:rPr>
-            <w:rStyle w:val="CodeChar"/>
-          </w:rPr>
-          <w:delText>Bootstrap</w:delText>
-        </w:r>
-      </w:del>
-      <w:ins w:id="116" w:author="Rick Warren" w:date="2011-10-27T10:49:00Z">
-        <w:r>
-          <w:rPr>
-            <w:rStyle w:val="CodeChar"/>
-          </w:rPr>
-          <w:t>ServiceEnvironment</w:t>
-        </w:r>
-      </w:ins>
+      <w:r>
+        <w:rPr>
+          <w:rStyle w:val="CodeChar"/>
+        </w:rPr>
+        <w:t>Bootstrap</w:t>
+      </w:r>
       <w:r>
         <w:t xml:space="preserve"> from which they are ultimately derived. (</w:t>
       </w:r>
-      <w:del w:id="117" w:author="Rick Warren" w:date="2011-10-27T10:49:00Z">
-        <w:r>
-          <w:rPr>
-            <w:rStyle w:val="CodeChar"/>
-          </w:rPr>
-          <w:delText>Bootstrap</w:delText>
-        </w:r>
-      </w:del>
-      <w:ins w:id="118" w:author="Rick Warren" w:date="2011-10-27T10:49:00Z">
-        <w:r>
-          <w:rPr>
-            <w:rStyle w:val="CodeChar"/>
-          </w:rPr>
-          <w:t>ServiceEnvironment</w:t>
-        </w:r>
-      </w:ins>
+      <w:r>
+        <w:rPr>
+          <w:rStyle w:val="CodeChar"/>
+        </w:rPr>
+        <w:t>Bootstrap</w:t>
+      </w:r>
       <w:r>
         <w:t xml:space="preserve"> itself implements this interface; a </w:t>
       </w:r>
-      <w:del w:id="119" w:author="Rick Warren" w:date="2011-10-27T10:49:00Z">
-        <w:r>
-          <w:rPr>
-            <w:rStyle w:val="CodeChar"/>
-          </w:rPr>
-          <w:delText>Bootstrap</w:delText>
-        </w:r>
-      </w:del>
-      <w:ins w:id="120" w:author="Rick Warren" w:date="2011-10-27T10:49:00Z">
-        <w:r>
-          <w:rPr>
-            <w:rStyle w:val="CodeChar"/>
-          </w:rPr>
-          <w:t>ServiceEnvironment</w:t>
-        </w:r>
-      </w:ins>
+      <w:r>
+        <w:rPr>
+          <w:rStyle w:val="CodeChar"/>
+        </w:rPr>
+        <w:t>Bootstrap</w:t>
+      </w:r>
       <w:r>
         <w:t xml:space="preserve"> always returns </w:t>
       </w:r>
@@ -9234,22 +9296,12 @@
         </w:rPr>
         <w:t>get</w:t>
       </w:r>
-      <w:del w:id="121" w:author="Rick Warren" w:date="2011-10-27T10:49:00Z">
-        <w:r>
-          <w:rPr>
-            <w:rStyle w:val="CodeChar"/>
-          </w:rPr>
-          <w:delText>Bootstrap</w:delText>
-        </w:r>
-      </w:del>
-      <w:ins w:id="122" w:author="Rick Warren" w:date="2011-10-27T10:49:00Z">
-        <w:r>
-          <w:rPr>
-            <w:rStyle w:val="CodeChar"/>
-          </w:rPr>
-          <w:t>Environment</w:t>
-        </w:r>
-      </w:ins>
+      <w:r>
+        <w:rPr>
+          <w:rStyle w:val="CodeChar"/>
+        </w:rPr>
+        <w:t>Bootstrap</w:t>
+      </w:r>
       <w:r>
         <w:t xml:space="preserve"> operation.)</w:t>
       </w:r>
@@ -9261,41 +9313,21 @@
       <w:r>
         <w:t xml:space="preserve">The </w:t>
       </w:r>
-      <w:del w:id="123" w:author="Rick Warren" w:date="2011-10-27T10:49:00Z">
-        <w:r>
-          <w:rPr>
-            <w:rStyle w:val="CodeChar"/>
-          </w:rPr>
-          <w:delText>Bootstrap</w:delText>
-        </w:r>
-      </w:del>
-      <w:ins w:id="124" w:author="Rick Warren" w:date="2011-10-27T10:49:00Z">
-        <w:r>
-          <w:rPr>
-            <w:rStyle w:val="CodeChar"/>
-          </w:rPr>
-          <w:t>ServiceEnvironment</w:t>
-        </w:r>
-      </w:ins>
+      <w:r>
+        <w:rPr>
+          <w:rStyle w:val="CodeChar"/>
+        </w:rPr>
+        <w:t>Bootstrap</w:t>
+      </w:r>
       <w:r>
         <w:t xml:space="preserve"> class allows implementations to avoid the presence of static state, if desired. It also allows multiple DDS implementations—or multiple versions of the “same” implementation—to potentially coexist within the same Java run-time environment. A DDS application’s first step is to instantiate a </w:t>
       </w:r>
-      <w:del w:id="125" w:author="Rick Warren" w:date="2011-10-27T10:49:00Z">
-        <w:r>
-          <w:rPr>
-            <w:rStyle w:val="CodeChar"/>
-          </w:rPr>
-          <w:delText>Bootstrap</w:delText>
-        </w:r>
-      </w:del>
-      <w:ins w:id="126" w:author="Rick Warren" w:date="2011-10-27T10:49:00Z">
-        <w:r>
-          <w:rPr>
-            <w:rStyle w:val="CodeChar"/>
-          </w:rPr>
-          <w:t>ServiceEnvironment</w:t>
-        </w:r>
-      </w:ins>
+      <w:r>
+        <w:rPr>
+          <w:rStyle w:val="CodeChar"/>
+        </w:rPr>
+        <w:t>Bootstrap</w:t>
+      </w:r>
       <w:r>
         <w:t>, which represents the DDS implementation that it will use. From there, it can create all of its additional DDS objects.</w:t>
       </w:r>
@@ -9303,67 +9335,34 @@
     <w:p>
       <w:pPr>
         <w:pStyle w:val="Body"/>
-        <w:rPr>
-          <w:ins w:id="127" w:author="Rick Warren" w:date="2011-10-27T11:04:00Z"/>
-        </w:rPr>
       </w:pPr>
       <w:r>
         <w:t xml:space="preserve">The </w:t>
       </w:r>
-      <w:del w:id="128" w:author="Rick Warren" w:date="2011-10-27T10:49:00Z">
-        <w:r>
-          <w:rPr>
-            <w:rStyle w:val="CodeChar"/>
-          </w:rPr>
-          <w:delText>Bootstrap</w:delText>
-        </w:r>
-      </w:del>
-      <w:ins w:id="129" w:author="Rick Warren" w:date="2011-10-27T10:49:00Z">
-        <w:r>
-          <w:rPr>
-            <w:rStyle w:val="CodeChar"/>
-          </w:rPr>
-          <w:t>ServiceEnvironment</w:t>
-        </w:r>
-      </w:ins>
+      <w:r>
+        <w:rPr>
+          <w:rStyle w:val="CodeChar"/>
+        </w:rPr>
+        <w:t>Bootstrap</w:t>
+      </w:r>
       <w:r>
         <w:t xml:space="preserve"> class is abstract. To avoid compile-time dependencies on concrete </w:t>
       </w:r>
-      <w:del w:id="130" w:author="Rick Warren" w:date="2011-10-27T10:50:00Z">
-        <w:r>
-          <w:rPr>
-            <w:rStyle w:val="CodeChar"/>
-          </w:rPr>
-          <w:delText>Bootstrap</w:delText>
-        </w:r>
-      </w:del>
-      <w:ins w:id="131" w:author="Rick Warren" w:date="2011-10-27T10:50:00Z">
-        <w:r>
-          <w:rPr>
-            <w:rStyle w:val="CodeChar"/>
-          </w:rPr>
-          <w:t>ServiceEnvironment</w:t>
-        </w:r>
-      </w:ins>
+      <w:r>
+        <w:rPr>
+          <w:rStyle w:val="CodeChar"/>
+        </w:rPr>
+        <w:t>Bootstrap</w:t>
+      </w:r>
       <w:r>
         <w:t xml:space="preserve"> implementations, an application can instantiate a </w:t>
       </w:r>
-      <w:del w:id="132" w:author="Rick Warren" w:date="2011-10-27T10:50:00Z">
-        <w:r>
-          <w:rPr>
-            <w:rStyle w:val="CodeChar"/>
-          </w:rPr>
-          <w:delText>Bootstrap</w:delText>
-        </w:r>
-      </w:del>
-      <w:ins w:id="133" w:author="Rick Warren" w:date="2011-10-27T10:50:00Z">
-        <w:r>
-          <w:rPr>
-            <w:rStyle w:val="CodeChar"/>
-          </w:rPr>
-          <w:t>ServiceEnvironment</w:t>
-        </w:r>
-      </w:ins>
+      <w:r>
+        <w:rPr>
+          <w:rStyle w:val="CodeChar"/>
+        </w:rPr>
+        <w:t>Bootstrap</w:t>
+      </w:r>
       <w:r>
         <w:t xml:space="preserve"> by means of a static </w:t>
       </w:r>
@@ -9376,264 +9375,37 @@
       <w:r>
         <w:t xml:space="preserve"> method on the </w:t>
       </w:r>
-      <w:del w:id="134" w:author="Rick Warren" w:date="2011-10-27T10:50:00Z">
-        <w:r>
-          <w:rPr>
-            <w:rStyle w:val="CodeChar"/>
-          </w:rPr>
-          <w:delText>Bootstrap</w:delText>
-        </w:r>
-      </w:del>
-      <w:ins w:id="135" w:author="Rick Warren" w:date="2011-10-27T10:50:00Z">
-        <w:r>
-          <w:rPr>
-            <w:rStyle w:val="CodeChar"/>
-          </w:rPr>
-          <w:t>ServiceEnvironment</w:t>
-        </w:r>
-      </w:ins>
+      <w:r>
+        <w:rPr>
+          <w:rStyle w:val="CodeChar"/>
+        </w:rPr>
+        <w:t>Bootstrap</w:t>
+      </w:r>
       <w:r>
         <w:t xml:space="preserve"> class. This method looks up a concrete </w:t>
       </w:r>
-      <w:del w:id="136" w:author="Rick Warren" w:date="2011-10-27T10:50:00Z">
-        <w:r>
-          <w:rPr>
-            <w:rStyle w:val="CodeChar"/>
-          </w:rPr>
-          <w:delText>Bootstrap</w:delText>
-        </w:r>
-      </w:del>
-      <w:ins w:id="137" w:author="Rick Warren" w:date="2011-10-27T10:50:00Z">
-        <w:r>
-          <w:rPr>
-            <w:rStyle w:val="CodeChar"/>
-          </w:rPr>
-          <w:t>ServiceEnvironment</w:t>
-        </w:r>
-      </w:ins>
+      <w:r>
+        <w:rPr>
+          <w:rStyle w:val="CodeChar"/>
+        </w:rPr>
+        <w:t>Bootstrap</w:t>
+      </w:r>
       <w:r>
         <w:t xml:space="preserve"> subclass using a Java system property containing the name of that subclass. This subclass must be provided by implementers and will therefore have an implementation-specific name.</w:t>
       </w:r>
-    </w:p>
-    <w:p>
-      <w:pPr>
-        <w:pStyle w:val="class-itemdescription"/>
-        <w:numPr>
-          <w:ins w:id="138" w:author="Rick Warren" w:date="2011-10-27T11:04:00Z"/>
-        </w:numPr>
-        <w:pBdr>
-          <w:top w:val="single" w:sz="4" w:space="1" w:color="auto"/>
-          <w:left w:val="single" w:sz="4" w:space="4" w:color="auto"/>
-          <w:bottom w:val="single" w:sz="4" w:space="1" w:color="auto"/>
-          <w:right w:val="single" w:sz="4" w:space="4" w:color="auto"/>
-        </w:pBdr>
-        <w:shd w:val="solid" w:color="F2F2F2" w:fill="auto"/>
-        <w:rPr>
-          <w:ins w:id="139" w:author="Rick Warren" w:date="2011-10-27T11:04:00Z"/>
-          <w:rFonts w:cs="Times New Roman"/>
-        </w:rPr>
-      </w:pPr>
-      <w:ins w:id="140" w:author="Rick Warren" w:date="2011-10-27T11:04:00Z">
-        <w:r>
-          <w:rPr>
-            <w:rFonts w:cs="Times New Roman"/>
-          </w:rPr>
-          <w:t>Design Rationale (non-normative)</w:t>
-        </w:r>
-      </w:ins>
-    </w:p>
-    <w:p>
-      <w:pPr>
-        <w:pStyle w:val="Body"/>
-        <w:pBdr>
-          <w:top w:val="single" w:sz="4" w:space="1" w:color="auto"/>
-          <w:left w:val="single" w:sz="4" w:space="4" w:color="auto"/>
-          <w:bottom w:val="single" w:sz="4" w:space="1" w:color="auto"/>
-          <w:right w:val="single" w:sz="4" w:space="4" w:color="auto"/>
-        </w:pBdr>
-        <w:shd w:val="solid" w:color="F2F2F2" w:fill="auto"/>
-        <w:rPr>
-          <w:ins w:id="141" w:author="Rick Warren" w:date="2011-10-27T11:10:00Z"/>
-        </w:rPr>
-      </w:pPr>
-      <w:ins w:id="142" w:author="Rick Warren" w:date="2011-10-27T11:10:00Z">
-        <w:r>
-          <w:t xml:space="preserve">This </w:t>
-        </w:r>
-        <w:r>
-          <w:t>class is designed to avoid the brittle mixing of concrete implementation with abstract specification</w:t>
-        </w:r>
-        <w:r>
-          <w:t xml:space="preserve"> that </w:t>
-        </w:r>
-        <w:r>
-          <w:t>would occur if either the specification mandated implementation or if vendors re-implemented different classes with the “same” names. In addition, it is designed to enable the following deployment scenarios:</w:t>
-        </w:r>
-      </w:ins>
-    </w:p>
-    <w:p>
-      <w:pPr>
-        <w:pStyle w:val="Body"/>
-        <w:numPr>
-          <w:ilvl w:val="0"/>
-          <w:numId w:val="34"/>
-          <w:ins w:id="143" w:author="Rick Warren" w:date="2011-10-27T11:14:00Z"/>
-        </w:numPr>
-        <w:pBdr>
-          <w:top w:val="single" w:sz="4" w:space="1" w:color="auto"/>
-          <w:left w:val="single" w:sz="4" w:space="4" w:color="auto"/>
-          <w:bottom w:val="single" w:sz="4" w:space="1" w:color="auto"/>
-          <w:right w:val="single" w:sz="4" w:space="4" w:color="auto"/>
-        </w:pBdr>
-        <w:shd w:val="solid" w:color="F2F2F2" w:fill="auto"/>
-        <w:rPr>
-          <w:ins w:id="144" w:author="Rick Warren" w:date="2011-10-27T11:10:00Z"/>
-        </w:rPr>
-      </w:pPr>
-      <w:ins w:id="145" w:author="Rick Warren" w:date="2011-10-27T11:10:00Z">
-        <w:r>
-          <w:rPr>
-            <w:i/>
-          </w:rPr>
-          <w:t>Standalone deployment of a single application using one or more DDS implementations</w:t>
-        </w:r>
-        <w:r>
-          <w:t>. (The expected use case for multiple implementations is a DDS-to-DDS bridge.)</w:t>
-        </w:r>
-      </w:ins>
-    </w:p>
-    <w:p>
-      <w:pPr>
-        <w:pStyle w:val="Body"/>
-        <w:numPr>
-          <w:ilvl w:val="0"/>
-          <w:numId w:val="34"/>
-          <w:ins w:id="146" w:author="Rick Warren" w:date="2011-10-27T11:14:00Z"/>
-        </w:numPr>
-        <w:pBdr>
-          <w:top w:val="single" w:sz="4" w:space="1" w:color="auto"/>
-          <w:left w:val="single" w:sz="4" w:space="4" w:color="auto"/>
-          <w:bottom w:val="single" w:sz="4" w:space="1" w:color="auto"/>
-          <w:right w:val="single" w:sz="4" w:space="4" w:color="auto"/>
-        </w:pBdr>
-        <w:shd w:val="solid" w:color="F2F2F2" w:fill="auto"/>
-        <w:rPr>
-          <w:ins w:id="147" w:author="Rick Warren" w:date="2011-10-27T11:15:00Z"/>
-        </w:rPr>
-      </w:pPr>
-      <w:ins w:id="148" w:author="Rick Warren" w:date="2011-10-27T11:10:00Z">
-        <w:r>
-          <w:rPr>
-            <w:i/>
-          </w:rPr>
-          <w:t>Deployment within a Java EE or</w:t>
-        </w:r>
-        <w:r>
-          <w:rPr>
-            <w:i/>
-          </w:rPr>
-          <w:t xml:space="preserve"> OSGi container, which may host multiple independent applications</w:t>
-        </w:r>
-        <w:r>
-          <w:t>.</w:t>
-        </w:r>
-      </w:ins>
-      <w:ins w:id="149" w:author="Rick Warren" w:date="2011-10-27T11:11:00Z">
-        <w:r>
-          <w:t xml:space="preserve"> </w:t>
-        </w:r>
-      </w:ins>
-      <w:ins w:id="150" w:author="Rick Warren" w:date="2011-10-27T11:10:00Z">
-        <w:r>
-          <w:t xml:space="preserve">More than one of application may use DDS internally, unknown to </w:t>
-        </w:r>
-      </w:ins>
-      <w:ins w:id="151" w:author="Rick Warren" w:date="2011-10-27T11:11:00Z">
-        <w:r>
-          <w:t>other</w:t>
-        </w:r>
-      </w:ins>
-      <w:ins w:id="152" w:author="Rick Warren" w:date="2011-10-27T11:10:00Z">
-        <w:r>
-          <w:t xml:space="preserve"> applications.</w:t>
-        </w:r>
-      </w:ins>
-      <w:ins w:id="153" w:author="Rick Warren" w:date="2011-10-27T11:11:00Z">
-        <w:r>
-          <w:t xml:space="preserve"> Each of these</w:t>
-        </w:r>
-      </w:ins>
-      <w:ins w:id="154" w:author="Rick Warren" w:date="2011-10-27T11:12:00Z">
-        <w:r>
-          <w:t xml:space="preserve"> </w:t>
-        </w:r>
-      </w:ins>
-      <w:ins w:id="155" w:author="Rick Warren" w:date="2011-10-27T11:10:00Z">
-        <w:r>
-          <w:t xml:space="preserve">should be able to declare, “I depend on DDS” and allow the platform’s administrator to </w:t>
-        </w:r>
-      </w:ins>
-      <w:ins w:id="156" w:author="Rick Warren" w:date="2011-10-27T11:12:00Z">
-        <w:r>
-          <w:t xml:space="preserve">inject </w:t>
-        </w:r>
-      </w:ins>
-      <w:ins w:id="157" w:author="Rick Warren" w:date="2011-10-27T11:10:00Z">
-        <w:r>
-          <w:t>the implementation.</w:t>
-        </w:r>
-      </w:ins>
-    </w:p>
-    <w:p>
-      <w:pPr>
-        <w:pStyle w:val="Body"/>
-        <w:numPr>
-          <w:ins w:id="158" w:author="Rick Warren" w:date="2011-10-27T11:15:00Z"/>
-        </w:numPr>
-        <w:pBdr>
-          <w:top w:val="single" w:sz="4" w:space="1" w:color="auto"/>
-          <w:left w:val="single" w:sz="4" w:space="4" w:color="auto"/>
-          <w:bottom w:val="single" w:sz="4" w:space="1" w:color="auto"/>
-          <w:right w:val="single" w:sz="4" w:space="4" w:color="auto"/>
-        </w:pBdr>
-        <w:shd w:val="solid" w:color="F2F2F2" w:fill="auto"/>
-        <w:rPr>
-          <w:ins w:id="159" w:author="Rick Warren" w:date="2011-10-27T11:10:00Z"/>
-        </w:rPr>
-      </w:pPr>
-      <w:ins w:id="160" w:author="Rick Warren" w:date="2011-10-27T11:15:00Z">
-        <w:r>
-          <w:t xml:space="preserve">The requirements above preclude </w:t>
-        </w:r>
-      </w:ins>
-      <w:ins w:id="161" w:author="Rick Warren" w:date="2011-10-27T11:16:00Z">
-        <w:r>
-          <w:t xml:space="preserve">a DDS vendor from reimplementing any OMG-provided type, and they preclude </w:t>
-        </w:r>
-      </w:ins>
-      <w:ins w:id="162" w:author="Rick Warren" w:date="2011-10-27T11:17:00Z">
-        <w:r>
-          <w:t xml:space="preserve">OMG-provided types from </w:t>
-        </w:r>
-      </w:ins>
-      <w:ins w:id="163" w:author="Rick Warren" w:date="2011-10-27T11:15:00Z">
-        <w:r>
-          <w:t>keeping any static or thread-local state.</w:t>
-        </w:r>
-      </w:ins>
     </w:p>
     <w:p>
       <w:pPr>
         <w:pStyle w:val="Heading3"/>
         <w:numPr>
-          <w:numberingChange w:id="164" w:author="Rick Warren" w:date="2011-10-27T11:14:00Z" w:original="%1:7:0:.%2:2:0:.%3:2:0:"/>
+          <w:numberingChange w:id="108" w:author="Rick Warren" w:date="2011-10-27T11:14:00Z" w:original="%1:7:0:.%2:2:0:.%3:2:0:"/>
         </w:numPr>
       </w:pPr>
-      <w:bookmarkStart w:id="165" w:name="_Toc181353253"/>
+      <w:bookmarkStart w:id="109" w:name="_Toc181353253"/>
       <w:r>
         <w:t>Error Handling and Exceptions</w:t>
       </w:r>
-      <w:bookmarkEnd w:id="165"/>
+      <w:bookmarkEnd w:id="109"/>
     </w:p>
     <w:p>
       <w:pPr>
@@ -9658,7 +9430,7 @@
         <w:numPr>
           <w:ilvl w:val="0"/>
           <w:numId w:val="9"/>
-          <w:numberingChange w:id="166" w:author="Rick Warren" w:date="2011-10-05T17:32:00Z" w:original=""/>
+          <w:numberingChange w:id="110" w:author="Rick Warren" w:date="2011-10-05T17:32:00Z" w:original=""/>
         </w:numPr>
         <w:rPr>
           <w:rFonts w:ascii="MS Serif" w:hAnsi="MS Serif"/>
@@ -9698,7 +9470,7 @@
         <w:numPr>
           <w:ilvl w:val="0"/>
           <w:numId w:val="9"/>
-          <w:numberingChange w:id="167" w:author="Rick Warren" w:date="2011-10-05T17:32:00Z" w:original=""/>
+          <w:numberingChange w:id="111" w:author="Rick Warren" w:date="2011-10-05T17:32:00Z" w:original=""/>
         </w:numPr>
       </w:pPr>
       <w:r>
@@ -10719,18 +10491,18 @@
       <w:pPr>
         <w:pStyle w:val="Heading3"/>
         <w:numPr>
-          <w:numberingChange w:id="168" w:author="Rick Warren" w:date="2011-10-05T17:32:00Z" w:original="%1:7:0:.%2:2:0:.%3:3:0:"/>
+          <w:numberingChange w:id="112" w:author="Rick Warren" w:date="2011-10-05T17:32:00Z" w:original="%1:7:0:.%2:2:0:.%3:3:0:"/>
         </w:numPr>
       </w:pPr>
-      <w:bookmarkStart w:id="169" w:name="_Ref134965787"/>
-      <w:bookmarkStart w:id="170" w:name="_Ref147378160"/>
-      <w:bookmarkStart w:id="171" w:name="_Toc181353254"/>
+      <w:bookmarkStart w:id="113" w:name="_Ref134965787"/>
+      <w:bookmarkStart w:id="114" w:name="_Ref147378160"/>
+      <w:bookmarkStart w:id="115" w:name="_Toc181353254"/>
       <w:r>
         <w:t>Value Types</w:t>
       </w:r>
-      <w:bookmarkEnd w:id="169"/>
-      <w:bookmarkEnd w:id="170"/>
-      <w:bookmarkEnd w:id="171"/>
+      <w:bookmarkEnd w:id="113"/>
+      <w:bookmarkEnd w:id="114"/>
+      <w:bookmarkEnd w:id="115"/>
     </w:p>
     <w:p>
       <w:pPr>
@@ -10876,7 +10648,7 @@
         <w:numPr>
           <w:ilvl w:val="0"/>
           <w:numId w:val="16"/>
-          <w:numberingChange w:id="172" w:author="Rick Warren" w:date="2011-10-05T17:32:00Z" w:original=""/>
+          <w:numberingChange w:id="116" w:author="Rick Warren" w:date="2011-10-05T17:32:00Z" w:original=""/>
         </w:numPr>
       </w:pPr>
       <w:r>
@@ -10898,7 +10670,7 @@
         <w:numPr>
           <w:ilvl w:val="0"/>
           <w:numId w:val="16"/>
-          <w:numberingChange w:id="173" w:author="Rick Warren" w:date="2011-10-05T17:32:00Z" w:original=""/>
+          <w:numberingChange w:id="117" w:author="Rick Warren" w:date="2011-10-05T17:32:00Z" w:original=""/>
         </w:numPr>
         <w:rPr>
           <w:rFonts w:ascii="MS Serif" w:hAnsi="MS Serif"/>
@@ -10921,14 +10693,14 @@
       <w:pPr>
         <w:pStyle w:val="Heading3"/>
         <w:numPr>
-          <w:numberingChange w:id="174" w:author="Rick Warren" w:date="2011-10-05T17:32:00Z" w:original="%1:7:0:.%2:2:0:.%3:4:0:"/>
+          <w:numberingChange w:id="118" w:author="Rick Warren" w:date="2011-10-05T17:32:00Z" w:original="%1:7:0:.%2:2:0:.%3:4:0:"/>
         </w:numPr>
       </w:pPr>
-      <w:bookmarkStart w:id="175" w:name="_Toc181353255"/>
+      <w:bookmarkStart w:id="119" w:name="_Toc181353255"/>
       <w:r>
         <w:t>Time and Duration</w:t>
       </w:r>
-      <w:bookmarkEnd w:id="175"/>
+      <w:bookmarkEnd w:id="119"/>
     </w:p>
     <w:p>
       <w:pPr>
@@ -11029,14 +10801,14 @@
       <w:pPr>
         <w:pStyle w:val="Heading3"/>
         <w:numPr>
-          <w:numberingChange w:id="176" w:author="Rick Warren" w:date="2011-10-05T17:32:00Z" w:original="%1:7:0:.%2:2:0:.%3:5:0:"/>
+          <w:numberingChange w:id="120" w:author="Rick Warren" w:date="2011-10-05T17:32:00Z" w:original="%1:7:0:.%2:2:0:.%3:5:0:"/>
         </w:numPr>
       </w:pPr>
-      <w:bookmarkStart w:id="177" w:name="_Toc181353256"/>
+      <w:bookmarkStart w:id="121" w:name="_Toc181353256"/>
       <w:r>
         <w:t>QoS and QoS Policies</w:t>
       </w:r>
-      <w:bookmarkEnd w:id="177"/>
+      <w:bookmarkEnd w:id="121"/>
     </w:p>
     <w:p>
       <w:pPr>
@@ -11074,7 +10846,7 @@
       <w:pPr>
         <w:pStyle w:val="Heading4"/>
         <w:numPr>
-          <w:numberingChange w:id="178" w:author="Rick Warren" w:date="2011-10-05T17:32:00Z" w:original="%1:7:0:.%2:2:0:.%3:5:0:.%4:1:0:"/>
+          <w:numberingChange w:id="122" w:author="Rick Warren" w:date="2011-10-05T17:32:00Z" w:original="%1:7:0:.%2:2:0:.%3:5:0:.%4:1:0:"/>
         </w:numPr>
       </w:pPr>
       <w:r>
@@ -11503,14 +11275,14 @@
       <w:pPr>
         <w:pStyle w:val="Heading4"/>
         <w:numPr>
-          <w:numberingChange w:id="179" w:author="Rick Warren" w:date="2011-10-05T17:32:00Z" w:original="%1:7:0:.%2:2:0:.%3:5:0:.%4:2:0:"/>
+          <w:numberingChange w:id="123" w:author="Rick Warren" w:date="2011-10-05T17:32:00Z" w:original="%1:7:0:.%2:2:0:.%3:5:0:.%4:2:0:"/>
         </w:numPr>
       </w:pPr>
-      <w:bookmarkStart w:id="180" w:name="_Ref134966447"/>
+      <w:bookmarkStart w:id="124" w:name="_Ref134966447"/>
       <w:r>
         <w:t>Entity QoS</w:t>
       </w:r>
-      <w:bookmarkEnd w:id="180"/>
+      <w:bookmarkEnd w:id="124"/>
     </w:p>
     <w:p>
       <w:pPr>
@@ -11629,7 +11401,7 @@
         <w:numPr>
           <w:ilvl w:val="0"/>
           <w:numId w:val="15"/>
-          <w:numberingChange w:id="181" w:author="Rick Warren" w:date="2011-10-05T17:32:00Z" w:original=""/>
+          <w:numberingChange w:id="125" w:author="Rick Warren" w:date="2011-10-05T17:32:00Z" w:original=""/>
         </w:numPr>
         <w:pBdr>
           <w:top w:val="single" w:sz="4" w:space="1" w:color="auto"/>
@@ -11658,7 +11430,7 @@
         <w:numPr>
           <w:ilvl w:val="0"/>
           <w:numId w:val="15"/>
-          <w:numberingChange w:id="182" w:author="Rick Warren" w:date="2011-10-05T17:32:00Z" w:original=""/>
+          <w:numberingChange w:id="126" w:author="Rick Warren" w:date="2011-10-05T17:32:00Z" w:original=""/>
         </w:numPr>
         <w:pBdr>
           <w:top w:val="single" w:sz="4" w:space="1" w:color="auto"/>
@@ -11687,7 +11459,7 @@
         <w:numPr>
           <w:ilvl w:val="0"/>
           <w:numId w:val="15"/>
-          <w:numberingChange w:id="183" w:author="Rick Warren" w:date="2011-10-05T17:32:00Z" w:original=""/>
+          <w:numberingChange w:id="127" w:author="Rick Warren" w:date="2011-10-05T17:32:00Z" w:original=""/>
         </w:numPr>
         <w:pBdr>
           <w:top w:val="single" w:sz="4" w:space="1" w:color="auto"/>
@@ -11735,14 +11507,14 @@
       <w:pPr>
         <w:pStyle w:val="Heading4"/>
         <w:numPr>
-          <w:numberingChange w:id="184" w:author="Rick Warren" w:date="2011-10-05T17:32:00Z" w:original="%1:7:0:.%2:2:0:.%3:5:0:.%4:3:0:"/>
+          <w:numberingChange w:id="128" w:author="Rick Warren" w:date="2011-10-05T17:32:00Z" w:original="%1:7:0:.%2:2:0:.%3:5:0:.%4:3:0:"/>
         </w:numPr>
       </w:pPr>
-      <w:bookmarkStart w:id="185" w:name="_Ref134964889"/>
+      <w:bookmarkStart w:id="129" w:name="_Ref134964889"/>
       <w:r>
         <w:t>QoS Libraries and Profiles</w:t>
       </w:r>
-      <w:bookmarkEnd w:id="185"/>
+      <w:bookmarkEnd w:id="129"/>
     </w:p>
     <w:p>
       <w:pPr>
@@ -11768,7 +11540,7 @@
         <w:numPr>
           <w:ilvl w:val="0"/>
           <w:numId w:val="13"/>
-          <w:numberingChange w:id="186" w:author="Rick Warren" w:date="2011-10-05T17:32:00Z" w:original=""/>
+          <w:numberingChange w:id="130" w:author="Rick Warren" w:date="2011-10-05T17:32:00Z" w:original=""/>
         </w:numPr>
       </w:pPr>
       <w:r>
@@ -11790,7 +11562,7 @@
         <w:numPr>
           <w:ilvl w:val="0"/>
           <w:numId w:val="13"/>
-          <w:numberingChange w:id="187" w:author="Rick Warren" w:date="2011-10-05T17:32:00Z" w:original=""/>
+          <w:numberingChange w:id="131" w:author="Rick Warren" w:date="2011-10-05T17:32:00Z" w:original=""/>
         </w:numPr>
         <w:rPr>
           <w:rFonts w:ascii="MS Serif" w:hAnsi="MS Serif"/>
@@ -11840,21 +11612,29 @@
       <w:pPr>
         <w:pStyle w:val="Heading3"/>
         <w:numPr>
-          <w:numberingChange w:id="188" w:author="Rick Warren" w:date="2011-10-05T17:32:00Z" w:original="%1:7:0:.%2:2:0:.%3:6:0:"/>
+          <w:numberingChange w:id="132" w:author="Rick Warren" w:date="2011-10-05T17:32:00Z" w:original="%1:7:0:.%2:2:0:.%3:6:0:"/>
         </w:numPr>
       </w:pPr>
-      <w:bookmarkStart w:id="189" w:name="_Toc181353257"/>
+      <w:bookmarkStart w:id="133" w:name="_Toc181353257"/>
       <w:r>
         <w:t>Entity Base Interfaces</w:t>
       </w:r>
-      <w:bookmarkEnd w:id="189"/>
+      <w:bookmarkEnd w:id="133"/>
     </w:p>
     <w:p>
       <w:pPr>
         <w:pStyle w:val="Body"/>
       </w:pPr>
       <w:r>
-        <w:t xml:space="preserve">As in the DDS PIM, all Entity interfaces extend—directly or indirectly—the interface Entity. In this PSM, this interface is generic; it is parameterized by the Entity’s QoS and listener types. These parameters allow applications to call common operations like </w:t>
+        <w:t xml:space="preserve">As in the DDS PIM, all Entity interfaces extend—directly or indirectly—the interface Entity. In this PSM, this interface is generic; </w:t>
+      </w:r>
+      <w:proofErr w:type="gramStart"/>
+      <w:r>
+        <w:t>it is parameterized by the Entity’s QoS and listener types</w:t>
+      </w:r>
+      <w:proofErr w:type="gramEnd"/>
+      <w:r>
+        <w:t xml:space="preserve">. These parameters allow applications to call common operations like </w:t>
       </w:r>
       <w:r>
         <w:rPr>
@@ -11920,14 +11700,14 @@
       <w:pPr>
         <w:pStyle w:val="Heading3"/>
         <w:numPr>
-          <w:numberingChange w:id="190" w:author="Rick Warren" w:date="2011-10-05T17:32:00Z" w:original="%1:7:0:.%2:2:0:.%3:7:0:"/>
+          <w:numberingChange w:id="134" w:author="Rick Warren" w:date="2011-10-05T17:32:00Z" w:original="%1:7:0:.%2:2:0:.%3:7:0:"/>
         </w:numPr>
       </w:pPr>
-      <w:bookmarkStart w:id="191" w:name="_Toc181353258"/>
+      <w:bookmarkStart w:id="135" w:name="_Toc181353258"/>
       <w:r>
         <w:t>Entity Status Changes</w:t>
       </w:r>
-      <w:bookmarkEnd w:id="191"/>
+      <w:bookmarkEnd w:id="135"/>
     </w:p>
     <w:p>
       <w:pPr>
@@ -11941,7 +11721,7 @@
       <w:pPr>
         <w:pStyle w:val="Heading4"/>
         <w:numPr>
-          <w:numberingChange w:id="192" w:author="Rick Warren" w:date="2011-10-05T17:32:00Z" w:original="%1:7:0:.%2:2:0:.%3:7:0:.%4:1:0:"/>
+          <w:numberingChange w:id="136" w:author="Rick Warren" w:date="2011-10-05T17:32:00Z" w:original="%1:7:0:.%2:2:0:.%3:7:0:.%4:1:0:"/>
         </w:numPr>
       </w:pPr>
       <w:r>
@@ -12020,14 +11800,22 @@
         <w:pStyle w:val="Body"/>
       </w:pPr>
       <w:r>
-        <w:t>Status objects passed to listeners in callbacks may be pooled and reused by the implementation. Therefore, applications that wish to retain these objects—or any objects found within them, such as instance handles—for later use outside of the callback are responsible for copying them.</w:t>
+        <w:t xml:space="preserve">Status objects passed to listeners in callbacks may be pooled and reused by the implementation. Therefore, applications </w:t>
+      </w:r>
+      <w:proofErr w:type="gramStart"/>
+      <w:r>
+        <w:t>that wish</w:t>
+      </w:r>
+      <w:proofErr w:type="gramEnd"/>
+      <w:r>
+        <w:t xml:space="preserve"> to retain these objects—or any objects found within them, such as instance handles—for later use outside of the callback are responsible for copying them.</w:t>
       </w:r>
     </w:p>
     <w:p>
       <w:pPr>
         <w:pStyle w:val="Heading4"/>
         <w:numPr>
-          <w:numberingChange w:id="193" w:author="Rick Warren" w:date="2011-10-05T17:32:00Z" w:original="%1:7:0:.%2:2:0:.%3:7:0:.%4:2:0:"/>
+          <w:numberingChange w:id="137" w:author="Rick Warren" w:date="2011-10-05T17:32:00Z" w:original="%1:7:0:.%2:2:0:.%3:7:0:.%4:2:0:"/>
         </w:numPr>
       </w:pPr>
       <w:r>
@@ -12145,7 +11933,7 @@
         <w:numPr>
           <w:ilvl w:val="0"/>
           <w:numId w:val="18"/>
-          <w:numberingChange w:id="194" w:author="Rick Warren" w:date="2011-10-05T17:32:00Z" w:original=""/>
+          <w:numberingChange w:id="138" w:author="Rick Warren" w:date="2011-10-05T17:32:00Z" w:original=""/>
         </w:numPr>
       </w:pPr>
       <w:r>
@@ -12185,7 +11973,7 @@
         <w:numPr>
           <w:ilvl w:val="0"/>
           <w:numId w:val="18"/>
-          <w:numberingChange w:id="195" w:author="Rick Warren" w:date="2011-10-05T17:32:00Z" w:original=""/>
+          <w:numberingChange w:id="139" w:author="Rick Warren" w:date="2011-10-05T17:32:00Z" w:original=""/>
         </w:numPr>
         <w:rPr>
           <w:rFonts w:ascii="MS Serif" w:hAnsi="MS Serif"/>
@@ -12262,7 +12050,7 @@
       <w:pPr>
         <w:pStyle w:val="Heading4"/>
         <w:numPr>
-          <w:numberingChange w:id="196" w:author="Rick Warren" w:date="2011-10-05T17:32:00Z" w:original="%1:7:0:.%2:2:0:.%3:7:0:.%4:3:0:"/>
+          <w:numberingChange w:id="140" w:author="Rick Warren" w:date="2011-10-05T17:32:00Z" w:original="%1:7:0:.%2:2:0:.%3:7:0:.%4:3:0:"/>
         </w:numPr>
       </w:pPr>
       <w:r>
@@ -12296,13 +12084,13 @@
       <w:pPr>
         <w:pStyle w:val="EditorialComment"/>
         <w:numPr>
-          <w:ins w:id="197" w:author="Rick Warren" w:date="2011-10-05T18:25:00Z"/>
+          <w:ins w:id="141" w:author="Rick Warren" w:date="2011-10-05T18:25:00Z"/>
         </w:numPr>
         <w:rPr>
-          <w:ins w:id="198" w:author="Rick Warren" w:date="2011-10-05T18:25:00Z"/>
-        </w:rPr>
-      </w:pPr>
-      <w:ins w:id="199" w:author="Rick Warren" w:date="2011-10-05T18:25:00Z">
+          <w:ins w:id="142" w:author="Rick Warren" w:date="2011-10-05T18:25:00Z"/>
+        </w:rPr>
+      </w:pPr>
+      <w:ins w:id="143" w:author="Rick Warren" w:date="2011-10-05T18:25:00Z">
         <w:r>
           <w:rPr>
             <w:b/>
@@ -12351,7 +12139,7 @@
       <w:r>
         <w:t xml:space="preserve">, is a generic interface with a type parameter that is the type of the Entity to which it belongs. This type parameter allows its </w:t>
       </w:r>
-      <w:del w:id="200" w:author="Rick Warren" w:date="2011-10-05T18:24:00Z">
+      <w:del w:id="144" w:author="Rick Warren" w:date="2011-10-05T18:24:00Z">
         <w:r>
           <w:rPr>
             <w:rStyle w:val="CodeChar"/>
@@ -12362,7 +12150,7 @@
           <w:delText xml:space="preserve"> </w:delText>
         </w:r>
       </w:del>
-      <w:ins w:id="201" w:author="Rick Warren" w:date="2011-10-05T18:24:00Z">
+      <w:ins w:id="145" w:author="Rick Warren" w:date="2011-10-05T18:24:00Z">
         <w:r>
           <w:rPr>
             <w:rStyle w:val="CodeChar"/>
@@ -12381,7 +12169,7 @@
       <w:pPr>
         <w:pStyle w:val="Heading4"/>
         <w:numPr>
-          <w:numberingChange w:id="202" w:author="Rick Warren" w:date="2011-10-05T17:32:00Z" w:original="%1:7:0:.%2:2:0:.%3:7:0:.%4:4:0:"/>
+          <w:numberingChange w:id="146" w:author="Rick Warren" w:date="2011-10-05T17:32:00Z" w:original="%1:7:0:.%2:2:0:.%3:7:0:.%4:4:0:"/>
         </w:numPr>
       </w:pPr>
       <w:r>
@@ -12465,14 +12253,14 @@
       <w:pPr>
         <w:pStyle w:val="Heading2"/>
         <w:numPr>
-          <w:numberingChange w:id="203" w:author="Rick Warren" w:date="2011-10-05T17:32:00Z" w:original="%1:7:0:.%2:3:0:"/>
+          <w:numberingChange w:id="147" w:author="Rick Warren" w:date="2011-10-05T17:32:00Z" w:original="%1:7:0:.%2:3:0:"/>
         </w:numPr>
       </w:pPr>
-      <w:bookmarkStart w:id="204" w:name="_Toc181353259"/>
+      <w:bookmarkStart w:id="148" w:name="_Toc181353259"/>
       <w:r>
         <w:t>Domain Module</w:t>
       </w:r>
-      <w:bookmarkEnd w:id="204"/>
+      <w:bookmarkEnd w:id="148"/>
     </w:p>
     <w:p>
       <w:pPr>
@@ -12522,10 +12310,10 @@
       <w:pPr>
         <w:pStyle w:val="Heading3"/>
         <w:numPr>
-          <w:numberingChange w:id="205" w:author="Rick Warren" w:date="2011-10-05T17:32:00Z" w:original="%1:7:0:.%2:3:0:.%3:1:0:"/>
+          <w:numberingChange w:id="149" w:author="Rick Warren" w:date="2011-11-07T15:50:00Z" w:original="%1:7:0:.%2:3:0:.%3:1:0:"/>
         </w:numPr>
       </w:pPr>
-      <w:bookmarkStart w:id="206" w:name="_Toc181353260"/>
+      <w:bookmarkStart w:id="150" w:name="_Toc181353260"/>
       <w:r>
         <w:rPr>
           <w:rStyle w:val="CodeChar"/>
@@ -12535,53 +12323,7 @@
       <w:r>
         <w:t xml:space="preserve"> Interface</w:t>
       </w:r>
-      <w:bookmarkEnd w:id="206"/>
-    </w:p>
-    <w:p>
-      <w:pPr>
-        <w:pStyle w:val="EditorialComment"/>
-        <w:numPr>
-          <w:ins w:id="207" w:author="Rick Warren" w:date="2011-10-27T10:59:00Z"/>
-        </w:numPr>
-        <w:rPr>
-          <w:ins w:id="208" w:author="Rick Warren" w:date="2011-10-27T10:59:00Z"/>
-        </w:rPr>
-      </w:pPr>
-      <w:ins w:id="209" w:author="Rick Warren" w:date="2011-10-27T10:59:00Z">
-        <w:r>
-          <w:rPr>
-            <w:b/>
-          </w:rPr>
-          <w:t xml:space="preserve">Issue </w:t>
-        </w:r>
-        <w:r>
-          <w:rPr>
-            <w:b/>
-          </w:rPr>
-          <w:t>16531</w:t>
-        </w:r>
-        <w:r>
-          <w:t xml:space="preserve">: Rename </w:t>
-        </w:r>
-        <w:r>
-          <w:rPr>
-            <w:rStyle w:val="CodeChar"/>
-          </w:rPr>
-          <w:t>Bootstrap</w:t>
-        </w:r>
-        <w:r>
-          <w:t xml:space="preserve"> to </w:t>
-        </w:r>
-        <w:r>
-          <w:rPr>
-            <w:rStyle w:val="CodeChar"/>
-          </w:rPr>
-          <w:t>ServiceEnvironment</w:t>
-        </w:r>
-        <w:r>
-          <w:t xml:space="preserve"> for clarity</w:t>
-        </w:r>
-      </w:ins>
+      <w:bookmarkEnd w:id="150"/>
     </w:p>
     <w:p>
       <w:pPr>
@@ -12599,41 +12341,21 @@
       <w:r>
         <w:t xml:space="preserve"> is a per-</w:t>
       </w:r>
-      <w:del w:id="210" w:author="Rick Warren" w:date="2011-10-27T10:50:00Z">
-        <w:r>
-          <w:rPr>
-            <w:rStyle w:val="CodeChar"/>
-          </w:rPr>
-          <w:delText>Bootstrap</w:delText>
-        </w:r>
-      </w:del>
-      <w:ins w:id="211" w:author="Rick Warren" w:date="2011-10-27T10:50:00Z">
-        <w:r>
-          <w:rPr>
-            <w:rStyle w:val="CodeChar"/>
-          </w:rPr>
-          <w:t>ServiceEnvironment</w:t>
-        </w:r>
-      </w:ins>
+      <w:r>
+        <w:rPr>
+          <w:rStyle w:val="CodeChar"/>
+        </w:rPr>
+        <w:t>Bootstrap</w:t>
+      </w:r>
       <w:r>
         <w:t xml:space="preserve"> singleton. An instance of this interface can be obtained by passing that </w:t>
       </w:r>
-      <w:del w:id="212" w:author="Rick Warren" w:date="2011-10-27T10:50:00Z">
-        <w:r>
-          <w:rPr>
-            <w:rStyle w:val="CodeChar"/>
-          </w:rPr>
-          <w:delText>Bootstrap</w:delText>
-        </w:r>
-      </w:del>
-      <w:ins w:id="213" w:author="Rick Warren" w:date="2011-10-27T10:50:00Z">
-        <w:r>
-          <w:rPr>
-            <w:rStyle w:val="CodeChar"/>
-          </w:rPr>
-          <w:t>ServiceEnvironment</w:t>
-        </w:r>
-      </w:ins>
+      <w:r>
+        <w:rPr>
+          <w:rStyle w:val="CodeChar"/>
+        </w:rPr>
+        <w:t>Bootstrap</w:t>
+      </w:r>
       <w:r>
         <w:t xml:space="preserve"> to the factory’s </w:t>
       </w:r>
@@ -12651,10 +12373,10 @@
       <w:pPr>
         <w:pStyle w:val="Heading3"/>
         <w:numPr>
-          <w:numberingChange w:id="214" w:author="Rick Warren" w:date="2011-10-05T17:32:00Z" w:original="%1:7:0:.%2:3:0:.%3:2:0:"/>
+          <w:numberingChange w:id="151" w:author="Rick Warren" w:date="2011-10-05T17:32:00Z" w:original="%1:7:0:.%2:3:0:.%3:2:0:"/>
         </w:numPr>
       </w:pPr>
-      <w:bookmarkStart w:id="215" w:name="_Toc181353261"/>
+      <w:bookmarkStart w:id="152" w:name="_Toc181353261"/>
       <w:r>
         <w:rPr>
           <w:rStyle w:val="CodeChar"/>
@@ -12664,7 +12386,7 @@
       <w:r>
         <w:t xml:space="preserve"> Interface</w:t>
       </w:r>
-      <w:bookmarkEnd w:id="215"/>
+      <w:bookmarkEnd w:id="152"/>
     </w:p>
     <w:p>
       <w:pPr>
@@ -12702,14 +12424,14 @@
       <w:pPr>
         <w:pStyle w:val="Heading2"/>
         <w:numPr>
-          <w:numberingChange w:id="216" w:author="Rick Warren" w:date="2011-10-05T17:32:00Z" w:original="%1:7:0:.%2:4:0:"/>
+          <w:numberingChange w:id="153" w:author="Rick Warren" w:date="2011-10-05T17:32:00Z" w:original="%1:7:0:.%2:4:0:"/>
         </w:numPr>
       </w:pPr>
-      <w:bookmarkStart w:id="217" w:name="_Toc181353262"/>
+      <w:bookmarkStart w:id="154" w:name="_Toc181353262"/>
       <w:r>
         <w:t>Topic Module</w:t>
       </w:r>
-      <w:bookmarkEnd w:id="217"/>
+      <w:bookmarkEnd w:id="154"/>
     </w:p>
     <w:p>
       <w:pPr>
@@ -12747,14 +12469,14 @@
       <w:pPr>
         <w:pStyle w:val="Heading3"/>
         <w:numPr>
-          <w:numberingChange w:id="218" w:author="Rick Warren" w:date="2011-10-05T17:32:00Z" w:original="%1:7:0:.%2:4:0:.%3:1:0:"/>
+          <w:numberingChange w:id="155" w:author="Rick Warren" w:date="2011-10-05T17:32:00Z" w:original="%1:7:0:.%2:4:0:.%3:1:0:"/>
         </w:numPr>
       </w:pPr>
-      <w:bookmarkStart w:id="219" w:name="_Toc181353263"/>
+      <w:bookmarkStart w:id="156" w:name="_Toc181353263"/>
       <w:r>
         <w:t>Type Support</w:t>
       </w:r>
-      <w:bookmarkEnd w:id="219"/>
+      <w:bookmarkEnd w:id="156"/>
     </w:p>
     <w:p>
       <w:pPr>
@@ -12920,10 +12642,10 @@
       <w:pPr>
         <w:pStyle w:val="Heading3"/>
         <w:numPr>
-          <w:numberingChange w:id="220" w:author="Rick Warren" w:date="2011-10-05T17:32:00Z" w:original="%1:7:0:.%2:4:0:.%3:2:0:"/>
+          <w:numberingChange w:id="157" w:author="Rick Warren" w:date="2011-10-05T17:32:00Z" w:original="%1:7:0:.%2:4:0:.%3:2:0:"/>
         </w:numPr>
       </w:pPr>
-      <w:bookmarkStart w:id="221" w:name="_Toc181353264"/>
+      <w:bookmarkStart w:id="158" w:name="_Toc181353264"/>
       <w:r>
         <w:rPr>
           <w:rStyle w:val="CodeChar"/>
@@ -12933,7 +12655,7 @@
       <w:r>
         <w:t xml:space="preserve"> Interface</w:t>
       </w:r>
-      <w:bookmarkEnd w:id="221"/>
+      <w:bookmarkEnd w:id="158"/>
     </w:p>
     <w:p>
       <w:pPr>
@@ -12949,7 +12671,15 @@
         <w:t>Topic</w:t>
       </w:r>
       <w:r>
-        <w:t xml:space="preserve"> interface adds only a single operation to the set of those it inherits from its </w:t>
+        <w:t xml:space="preserve"> interface </w:t>
+      </w:r>
+      <w:proofErr w:type="gramStart"/>
+      <w:r>
+        <w:t>adds</w:t>
+      </w:r>
+      <w:proofErr w:type="gramEnd"/>
+      <w:r>
+        <w:t xml:space="preserve"> only a single operation to the set of those it inherits from its </w:t>
       </w:r>
       <w:r>
         <w:rPr>
@@ -13028,10 +12758,10 @@
       <w:pPr>
         <w:pStyle w:val="Heading3"/>
         <w:numPr>
-          <w:numberingChange w:id="222" w:author="Rick Warren" w:date="2011-10-05T17:32:00Z" w:original="%1:7:0:.%2:4:0:.%3:3:0:"/>
+          <w:numberingChange w:id="159" w:author="Rick Warren" w:date="2011-10-05T17:32:00Z" w:original="%1:7:0:.%2:4:0:.%3:3:0:"/>
         </w:numPr>
       </w:pPr>
-      <w:bookmarkStart w:id="223" w:name="_Toc181353265"/>
+      <w:bookmarkStart w:id="160" w:name="_Toc181353265"/>
       <w:r>
         <w:rPr>
           <w:rStyle w:val="CodeChar"/>
@@ -13050,7 +12780,7 @@
       <w:r>
         <w:t xml:space="preserve"> Interfaces</w:t>
       </w:r>
-      <w:bookmarkEnd w:id="223"/>
+      <w:bookmarkEnd w:id="160"/>
     </w:p>
     <w:p>
       <w:pPr>
@@ -13147,14 +12877,14 @@
       <w:pPr>
         <w:pStyle w:val="Heading3"/>
         <w:numPr>
-          <w:numberingChange w:id="224" w:author="Rick Warren" w:date="2011-10-05T17:32:00Z" w:original="%1:7:0:.%2:4:0:.%3:4:0:"/>
+          <w:numberingChange w:id="161" w:author="Rick Warren" w:date="2011-10-05T17:32:00Z" w:original="%1:7:0:.%2:4:0:.%3:4:0:"/>
         </w:numPr>
       </w:pPr>
-      <w:bookmarkStart w:id="225" w:name="_Toc181353266"/>
+      <w:bookmarkStart w:id="162" w:name="_Toc181353266"/>
       <w:r>
         <w:t>Discovery Interfaces</w:t>
       </w:r>
-      <w:bookmarkEnd w:id="225"/>
+      <w:bookmarkEnd w:id="162"/>
     </w:p>
     <w:p>
       <w:pPr>
@@ -13180,14 +12910,14 @@
       <w:pPr>
         <w:pStyle w:val="Heading2"/>
         <w:numPr>
-          <w:numberingChange w:id="226" w:author="Rick Warren" w:date="2011-10-05T17:32:00Z" w:original="%1:7:0:.%2:5:0:"/>
+          <w:numberingChange w:id="163" w:author="Rick Warren" w:date="2011-10-05T17:32:00Z" w:original="%1:7:0:.%2:5:0:"/>
         </w:numPr>
       </w:pPr>
-      <w:bookmarkStart w:id="227" w:name="_Toc181353267"/>
+      <w:bookmarkStart w:id="164" w:name="_Toc181353267"/>
       <w:r>
         <w:t>Publication Module</w:t>
       </w:r>
-      <w:bookmarkEnd w:id="227"/>
+      <w:bookmarkEnd w:id="164"/>
     </w:p>
     <w:p>
       <w:pPr>
@@ -13252,11 +12982,11 @@
       <w:pPr>
         <w:pStyle w:val="Heading3"/>
         <w:numPr>
-          <w:numberingChange w:id="228" w:author="Rick Warren" w:date="2011-10-05T17:32:00Z" w:original="%1:7:0:.%2:5:0:.%3:1:0:"/>
+          <w:numberingChange w:id="165" w:author="Rick Warren" w:date="2011-10-05T17:32:00Z" w:original="%1:7:0:.%2:5:0:.%3:1:0:"/>
         </w:numPr>
       </w:pPr>
-      <w:bookmarkStart w:id="229" w:name="_Ref143772219"/>
-      <w:bookmarkStart w:id="230" w:name="_Toc181353268"/>
+      <w:bookmarkStart w:id="166" w:name="_Ref143772219"/>
+      <w:bookmarkStart w:id="167" w:name="_Toc181353268"/>
       <w:r>
         <w:rPr>
           <w:rStyle w:val="CodeChar"/>
@@ -13266,8 +12996,8 @@
       <w:r>
         <w:t xml:space="preserve"> Interface</w:t>
       </w:r>
-      <w:bookmarkEnd w:id="229"/>
-      <w:bookmarkEnd w:id="230"/>
+      <w:bookmarkEnd w:id="166"/>
+      <w:bookmarkEnd w:id="167"/>
     </w:p>
     <w:p>
       <w:pPr>
@@ -13325,10 +13055,10 @@
       <w:pPr>
         <w:pStyle w:val="Heading3"/>
         <w:numPr>
-          <w:numberingChange w:id="231" w:author="Rick Warren" w:date="2011-10-05T17:32:00Z" w:original="%1:7:0:.%2:5:0:.%3:2:0:"/>
+          <w:numberingChange w:id="168" w:author="Rick Warren" w:date="2011-10-05T17:32:00Z" w:original="%1:7:0:.%2:5:0:.%3:2:0:"/>
         </w:numPr>
       </w:pPr>
-      <w:bookmarkStart w:id="232" w:name="_Toc181353269"/>
+      <w:bookmarkStart w:id="169" w:name="_Toc181353269"/>
       <w:r>
         <w:rPr>
           <w:rStyle w:val="CodeChar"/>
@@ -13338,7 +13068,7 @@
       <w:r>
         <w:t xml:space="preserve"> Interface</w:t>
       </w:r>
-      <w:bookmarkEnd w:id="232"/>
+      <w:bookmarkEnd w:id="169"/>
     </w:p>
     <w:p>
       <w:pPr>
@@ -13465,14 +13195,14 @@
       <w:pPr>
         <w:pStyle w:val="Heading2"/>
         <w:numPr>
-          <w:numberingChange w:id="233" w:author="Rick Warren" w:date="2011-10-05T17:32:00Z" w:original="%1:7:0:.%2:6:0:"/>
+          <w:numberingChange w:id="170" w:author="Rick Warren" w:date="2011-10-05T17:32:00Z" w:original="%1:7:0:.%2:6:0:"/>
         </w:numPr>
       </w:pPr>
-      <w:bookmarkStart w:id="234" w:name="_Toc181353270"/>
+      <w:bookmarkStart w:id="171" w:name="_Toc181353270"/>
       <w:r>
         <w:t>Subscription Module</w:t>
       </w:r>
-      <w:bookmarkEnd w:id="234"/>
+      <w:bookmarkEnd w:id="171"/>
     </w:p>
     <w:p>
       <w:pPr>
@@ -13537,11 +13267,11 @@
       <w:pPr>
         <w:pStyle w:val="Heading3"/>
         <w:numPr>
-          <w:numberingChange w:id="235" w:author="Rick Warren" w:date="2011-10-05T17:32:00Z" w:original="%1:7:0:.%2:6:0:.%3:1:0:"/>
+          <w:numberingChange w:id="172" w:author="Rick Warren" w:date="2011-10-05T17:32:00Z" w:original="%1:7:0:.%2:6:0:.%3:1:0:"/>
         </w:numPr>
       </w:pPr>
-      <w:bookmarkStart w:id="236" w:name="_Ref143772221"/>
-      <w:bookmarkStart w:id="237" w:name="_Toc181353271"/>
+      <w:bookmarkStart w:id="173" w:name="_Ref143772221"/>
+      <w:bookmarkStart w:id="174" w:name="_Toc181353271"/>
       <w:r>
         <w:rPr>
           <w:rStyle w:val="CodeChar"/>
@@ -13551,8 +13281,8 @@
       <w:r>
         <w:t xml:space="preserve"> Interface</w:t>
       </w:r>
-      <w:bookmarkEnd w:id="236"/>
-      <w:bookmarkEnd w:id="237"/>
+      <w:bookmarkEnd w:id="173"/>
+      <w:bookmarkEnd w:id="174"/>
     </w:p>
     <w:p>
       <w:pPr>
@@ -13610,10 +13340,10 @@
       <w:pPr>
         <w:pStyle w:val="Heading3"/>
         <w:numPr>
-          <w:numberingChange w:id="238" w:author="Rick Warren" w:date="2011-10-05T17:32:00Z" w:original="%1:7:0:.%2:6:0:.%3:2:0:"/>
+          <w:numberingChange w:id="175" w:author="Rick Warren" w:date="2011-10-05T17:32:00Z" w:original="%1:7:0:.%2:6:0:.%3:2:0:"/>
         </w:numPr>
       </w:pPr>
-      <w:bookmarkStart w:id="239" w:name="_Toc181353272"/>
+      <w:bookmarkStart w:id="176" w:name="_Toc181353272"/>
       <w:r>
         <w:rPr>
           <w:rStyle w:val="CodeChar"/>
@@ -13623,7 +13353,7 @@
       <w:r>
         <w:t xml:space="preserve"> Interface</w:t>
       </w:r>
-      <w:bookmarkEnd w:id="239"/>
+      <w:bookmarkEnd w:id="176"/>
     </w:p>
     <w:p>
       <w:pPr>
@@ -13774,11 +13504,11 @@
       <w:pPr>
         <w:pStyle w:val="Heading3"/>
         <w:numPr>
-          <w:numberingChange w:id="240" w:author="Rick Warren" w:date="2011-10-05T17:32:00Z" w:original="%1:7:0:.%2:6:0:.%3:3:0:"/>
+          <w:numberingChange w:id="177" w:author="Rick Warren" w:date="2011-10-05T17:32:00Z" w:original="%1:7:0:.%2:6:0:.%3:3:0:"/>
         </w:numPr>
       </w:pPr>
-      <w:bookmarkStart w:id="241" w:name="_Ref134955727"/>
-      <w:bookmarkStart w:id="242" w:name="_Toc181353273"/>
+      <w:bookmarkStart w:id="178" w:name="_Ref134955727"/>
+      <w:bookmarkStart w:id="179" w:name="_Toc181353273"/>
       <w:r>
         <w:rPr>
           <w:rStyle w:val="CodeChar"/>
@@ -13788,8 +13518,8 @@
       <w:r>
         <w:t xml:space="preserve"> Interface</w:t>
       </w:r>
-      <w:bookmarkEnd w:id="241"/>
-      <w:bookmarkEnd w:id="242"/>
+      <w:bookmarkEnd w:id="178"/>
+      <w:bookmarkEnd w:id="179"/>
     </w:p>
     <w:p>
       <w:pPr>
@@ -13900,7 +13630,11 @@
         <w:t>DataReader</w:t>
       </w:r>
       <w:r>
-        <w:t xml:space="preserve"> interface provides an extensive set of </w:t>
+        <w:t xml:space="preserve"> interface provides </w:t>
+      </w:r>
+      <w:proofErr w:type="gramStart"/>
+      <w:r>
+        <w:t xml:space="preserve">an extensive set of </w:t>
       </w:r>
       <w:r>
         <w:rPr>
@@ -13917,6 +13651,7 @@
         </w:rPr>
         <w:t>take</w:t>
       </w:r>
+      <w:proofErr w:type="gramEnd"/>
       <w:r>
         <w:t xml:space="preserve"> method overloads. In addition to the distinction between read vs. take semantics (as defined in the DDS PIM), these operations come in two “flavors”: one that loans samples from a Service pool and returns a </w:t>
       </w:r>
@@ -13948,7 +13683,7 @@
         <w:numPr>
           <w:ilvl w:val="0"/>
           <w:numId w:val="11"/>
-          <w:numberingChange w:id="243" w:author="Rick Warren" w:date="2011-10-05T17:32:00Z" w:original=""/>
+          <w:numberingChange w:id="180" w:author="Rick Warren" w:date="2011-10-05T17:32:00Z" w:original=""/>
         </w:numPr>
         <w:rPr>
           <w:rFonts w:ascii="MS Serif" w:hAnsi="MS Serif"/>
@@ -13994,7 +13729,7 @@
         <w:numPr>
           <w:ilvl w:val="0"/>
           <w:numId w:val="11"/>
-          <w:numberingChange w:id="244" w:author="Rick Warren" w:date="2011-10-05T17:32:00Z" w:original=""/>
+          <w:numberingChange w:id="181" w:author="Rick Warren" w:date="2011-10-05T17:32:00Z" w:original=""/>
         </w:numPr>
       </w:pPr>
       <w:r>
@@ -14096,7 +13831,7 @@
         <w:numPr>
           <w:ilvl w:val="0"/>
           <w:numId w:val="12"/>
-          <w:numberingChange w:id="245" w:author="Rick Warren" w:date="2011-10-05T17:32:00Z" w:original=""/>
+          <w:numberingChange w:id="182" w:author="Rick Warren" w:date="2011-10-05T17:32:00Z" w:original=""/>
         </w:numPr>
       </w:pPr>
       <w:r>
@@ -14107,14 +13842,14 @@
       <w:pPr>
         <w:pStyle w:val="EditorialComment"/>
         <w:numPr>
-          <w:ins w:id="246" w:author="Rick Warren" w:date="2011-10-27T16:39:00Z"/>
+          <w:ins w:id="183" w:author="Rick Warren" w:date="2011-10-27T16:39:00Z"/>
         </w:numPr>
         <w:ind w:left="360"/>
         <w:rPr>
-          <w:ins w:id="247" w:author="Rick Warren" w:date="2011-10-27T16:39:00Z"/>
-        </w:rPr>
-      </w:pPr>
-      <w:ins w:id="248" w:author="Rick Warren" w:date="2011-10-27T16:39:00Z">
+          <w:ins w:id="184" w:author="Rick Warren" w:date="2011-10-27T16:39:00Z"/>
+        </w:rPr>
+      </w:pPr>
+      <w:ins w:id="185" w:author="Rick Warren" w:date="2011-10-27T16:39:00Z">
         <w:r>
           <w:rPr>
             <w:b/>
@@ -14140,7 +13875,7 @@
           <w:t xml:space="preserve"> </w:t>
         </w:r>
       </w:ins>
-      <w:ins w:id="249" w:author="Rick Warren" w:date="2011-10-27T16:40:00Z">
+      <w:ins w:id="186" w:author="Rick Warren" w:date="2011-10-27T16:40:00Z">
         <w:r>
           <w:t>overloads</w:t>
         </w:r>
@@ -14152,13 +13887,13 @@
         <w:numPr>
           <w:ilvl w:val="0"/>
           <w:numId w:val="12"/>
-          <w:ins w:id="250" w:author="Rick Warren" w:date="2011-10-27T16:35:00Z"/>
+          <w:ins w:id="187" w:author="Rick Warren" w:date="2011-10-27T16:35:00Z"/>
         </w:numPr>
         <w:rPr>
-          <w:ins w:id="251" w:author="Rick Warren" w:date="2011-10-27T16:35:00Z"/>
-        </w:rPr>
-      </w:pPr>
-      <w:ins w:id="252" w:author="Rick Warren" w:date="2011-10-27T16:36:00Z">
+          <w:ins w:id="188" w:author="Rick Warren" w:date="2011-10-27T16:35:00Z"/>
+        </w:rPr>
+      </w:pPr>
+      <w:ins w:id="189" w:author="Rick Warren" w:date="2011-10-27T16:36:00Z">
         <w:r>
           <w:t xml:space="preserve">Qualifications to the data to be read or taken, including the number of samples, a </w:t>
         </w:r>
@@ -14172,7 +13907,7 @@
           <w:t xml:space="preserve">, a particular instance, and so on, have been encapsulated in a nested type </w:t>
         </w:r>
       </w:ins>
-      <w:ins w:id="253" w:author="Rick Warren" w:date="2011-10-27T16:37:00Z">
+      <w:ins w:id="190" w:author="Rick Warren" w:date="2011-10-27T16:37:00Z">
         <w:r>
           <w:rPr>
             <w:rStyle w:val="CodeChar"/>
@@ -14183,12 +13918,12 @@
           <w:t xml:space="preserve">. This refactoring allows a large number of </w:t>
         </w:r>
       </w:ins>
-      <w:ins w:id="254" w:author="Rick Warren" w:date="2011-10-27T16:38:00Z">
+      <w:ins w:id="191" w:author="Rick Warren" w:date="2011-10-27T16:38:00Z">
         <w:r>
           <w:t xml:space="preserve">distinct </w:t>
         </w:r>
       </w:ins>
-      <w:ins w:id="255" w:author="Rick Warren" w:date="2011-10-27T16:37:00Z">
+      <w:ins w:id="192" w:author="Rick Warren" w:date="2011-10-27T16:37:00Z">
         <w:r>
           <w:t>methods from the PIM, each qualified by a different name suffix, to be collapsed to a very small number of overloads.</w:t>
         </w:r>
@@ -14200,13 +13935,13 @@
         <w:numPr>
           <w:ilvl w:val="0"/>
           <w:numId w:val="12"/>
-          <w:numberingChange w:id="256" w:author="Rick Warren" w:date="2011-10-05T17:32:00Z" w:original=""/>
+          <w:numberingChange w:id="193" w:author="Rick Warren" w:date="2011-10-05T17:32:00Z" w:original=""/>
         </w:numPr>
         <w:rPr>
-          <w:del w:id="257" w:author="Rick Warren" w:date="2011-10-27T16:39:00Z"/>
-        </w:rPr>
-      </w:pPr>
-      <w:del w:id="258" w:author="Rick Warren" w:date="2011-10-27T16:39:00Z">
+          <w:del w:id="194" w:author="Rick Warren" w:date="2011-10-27T16:39:00Z"/>
+        </w:rPr>
+      </w:pPr>
+      <w:del w:id="195" w:author="Rick Warren" w:date="2011-10-27T16:39:00Z">
         <w:r>
           <w:delText xml:space="preserve">Operations accepting </w:delText>
         </w:r>
@@ -14236,13 +13971,13 @@
         <w:numPr>
           <w:ilvl w:val="0"/>
           <w:numId w:val="12"/>
-          <w:numberingChange w:id="259" w:author="Rick Warren" w:date="2011-10-05T17:32:00Z" w:original=""/>
+          <w:numberingChange w:id="196" w:author="Rick Warren" w:date="2011-10-05T17:32:00Z" w:original=""/>
         </w:numPr>
         <w:rPr>
-          <w:del w:id="260" w:author="Rick Warren" w:date="2011-10-27T16:39:00Z"/>
-        </w:rPr>
-      </w:pPr>
-      <w:del w:id="261" w:author="Rick Warren" w:date="2011-10-27T16:39:00Z">
+          <w:del w:id="197" w:author="Rick Warren" w:date="2011-10-27T16:39:00Z"/>
+        </w:rPr>
+      </w:pPr>
+      <w:del w:id="198" w:author="Rick Warren" w:date="2011-10-27T16:39:00Z">
         <w:r>
           <w:delText>Operations accepting instance handles in the PIM have “</w:delText>
         </w:r>
@@ -14263,13 +13998,13 @@
         <w:numPr>
           <w:ilvl w:val="0"/>
           <w:numId w:val="12"/>
-          <w:numberingChange w:id="262" w:author="Rick Warren" w:date="2011-10-05T17:32:00Z" w:original=""/>
+          <w:numberingChange w:id="199" w:author="Rick Warren" w:date="2011-10-05T17:32:00Z" w:original=""/>
         </w:numPr>
         <w:rPr>
-          <w:del w:id="263" w:author="Rick Warren" w:date="2011-10-27T16:39:00Z"/>
-        </w:rPr>
-      </w:pPr>
-      <w:del w:id="264" w:author="Rick Warren" w:date="2011-10-27T16:39:00Z">
+          <w:del w:id="200" w:author="Rick Warren" w:date="2011-10-27T16:39:00Z"/>
+        </w:rPr>
+      </w:pPr>
+      <w:del w:id="201" w:author="Rick Warren" w:date="2011-10-27T16:39:00Z">
         <w:r>
           <w:delText xml:space="preserve">This PSM renames both of the operation families </w:delText>
         </w:r>
@@ -14333,16 +14068,16 @@
       <w:pPr>
         <w:pStyle w:val="Heading2"/>
         <w:numPr>
-          <w:numberingChange w:id="265" w:author="Rick Warren" w:date="2011-10-05T17:32:00Z" w:original="%1:7:0:.%2:7:0:"/>
+          <w:numberingChange w:id="202" w:author="Rick Warren" w:date="2011-10-05T17:32:00Z" w:original="%1:7:0:.%2:7:0:"/>
         </w:numPr>
       </w:pPr>
-      <w:bookmarkStart w:id="266" w:name="_Ref134965308"/>
-      <w:bookmarkStart w:id="267" w:name="_Toc181353274"/>
+      <w:bookmarkStart w:id="203" w:name="_Ref134965308"/>
+      <w:bookmarkStart w:id="204" w:name="_Toc181353274"/>
       <w:r>
         <w:t>Extensible and Dynamic Topic Types Module</w:t>
       </w:r>
-      <w:bookmarkEnd w:id="266"/>
-      <w:bookmarkEnd w:id="267"/>
+      <w:bookmarkEnd w:id="203"/>
+      <w:bookmarkEnd w:id="204"/>
     </w:p>
     <w:p>
       <w:pPr>
@@ -14368,7 +14103,7 @@
         <w:numPr>
           <w:ilvl w:val="0"/>
           <w:numId w:val="19"/>
-          <w:numberingChange w:id="268" w:author="Rick Warren" w:date="2011-10-05T17:32:00Z" w:original=""/>
+          <w:numberingChange w:id="205" w:author="Rick Warren" w:date="2011-10-05T17:32:00Z" w:original=""/>
         </w:numPr>
         <w:rPr>
           <w:rFonts w:ascii="MS Serif" w:hAnsi="MS Serif"/>
@@ -14418,7 +14153,7 @@
         <w:numPr>
           <w:ilvl w:val="0"/>
           <w:numId w:val="19"/>
-          <w:numberingChange w:id="269" w:author="Rick Warren" w:date="2011-10-05T17:32:00Z" w:original=""/>
+          <w:numberingChange w:id="206" w:author="Rick Warren" w:date="2011-10-05T17:32:00Z" w:original=""/>
         </w:numPr>
         <w:rPr>
           <w:rFonts w:ascii="MS Serif" w:hAnsi="MS Serif"/>
@@ -14432,7 +14167,15 @@
         <w:t>Types pertaining to the Dynamic Language Binding</w:t>
       </w:r>
       <w:r>
-        <w:t xml:space="preserve"> are defined in the package </w:t>
+        <w:t xml:space="preserve"> </w:t>
+      </w:r>
+      <w:proofErr w:type="gramStart"/>
+      <w:r>
+        <w:t>are</w:t>
+      </w:r>
+      <w:proofErr w:type="gramEnd"/>
+      <w:r>
+        <w:t xml:space="preserve"> defined in the package </w:t>
       </w:r>
       <w:r>
         <w:rPr>
@@ -14453,7 +14196,7 @@
         <w:numPr>
           <w:ilvl w:val="0"/>
           <w:numId w:val="19"/>
-          <w:numberingChange w:id="270" w:author="Rick Warren" w:date="2011-10-05T17:32:00Z" w:original=""/>
+          <w:numberingChange w:id="207" w:author="Rick Warren" w:date="2011-10-05T17:32:00Z" w:original=""/>
         </w:numPr>
         <w:rPr>
           <w:rFonts w:ascii="MS Serif" w:hAnsi="MS Serif"/>
@@ -14503,7 +14246,7 @@
         <w:numPr>
           <w:ilvl w:val="0"/>
           <w:numId w:val="19"/>
-          <w:numberingChange w:id="271" w:author="Rick Warren" w:date="2011-10-05T17:32:00Z" w:original=""/>
+          <w:numberingChange w:id="208" w:author="Rick Warren" w:date="2011-10-05T17:32:00Z" w:original=""/>
         </w:numPr>
         <w:rPr>
           <w:rFonts w:ascii="MS Serif" w:hAnsi="MS Serif"/>
@@ -14538,7 +14281,7 @@
         <w:numPr>
           <w:ilvl w:val="0"/>
           <w:numId w:val="19"/>
-          <w:numberingChange w:id="272" w:author="Rick Warren" w:date="2011-10-05T17:32:00Z" w:original=""/>
+          <w:numberingChange w:id="209" w:author="Rick Warren" w:date="2011-10-05T17:32:00Z" w:original=""/>
         </w:numPr>
         <w:rPr>
           <w:rFonts w:ascii="MS Serif" w:hAnsi="MS Serif"/>
@@ -14559,14 +14302,14 @@
       <w:pPr>
         <w:pStyle w:val="Heading3"/>
         <w:numPr>
-          <w:numberingChange w:id="273" w:author="Rick Warren" w:date="2011-10-05T17:32:00Z" w:original="%1:7:0:.%2:7:0:.%3:1:0:"/>
+          <w:numberingChange w:id="210" w:author="Rick Warren" w:date="2011-10-05T17:32:00Z" w:original="%1:7:0:.%2:7:0:.%3:1:0:"/>
         </w:numPr>
       </w:pPr>
-      <w:bookmarkStart w:id="274" w:name="_Toc181353275"/>
+      <w:bookmarkStart w:id="211" w:name="_Toc181353275"/>
       <w:r>
         <w:t>Dynamic Language Binding</w:t>
       </w:r>
-      <w:bookmarkEnd w:id="274"/>
+      <w:bookmarkEnd w:id="211"/>
     </w:p>
     <w:p>
       <w:pPr>
@@ -14607,7 +14350,7 @@
       <w:pPr>
         <w:pStyle w:val="Heading4"/>
         <w:numPr>
-          <w:numberingChange w:id="275" w:author="Rick Warren" w:date="2011-10-27T11:00:00Z" w:original="%1:7:0:.%2:7:0:.%3:1:0:.%4:1:0:"/>
+          <w:numberingChange w:id="212" w:author="Rick Warren" w:date="2011-10-27T11:00:00Z" w:original="%1:7:0:.%2:7:0:.%3:1:0:.%4:1:0:"/>
         </w:numPr>
       </w:pPr>
       <w:r>
@@ -14624,13 +14367,13 @@
       <w:pPr>
         <w:pStyle w:val="EditorialComment"/>
         <w:numPr>
-          <w:ins w:id="276" w:author="Rick Warren" w:date="2011-10-05T18:12:00Z"/>
+          <w:ins w:id="213" w:author="Rick Warren" w:date="2011-10-05T18:12:00Z"/>
         </w:numPr>
         <w:rPr>
-          <w:ins w:id="277" w:author="Rick Warren" w:date="2011-10-05T18:12:00Z"/>
-        </w:rPr>
-      </w:pPr>
-      <w:ins w:id="278" w:author="Rick Warren" w:date="2011-10-05T18:12:00Z">
+          <w:ins w:id="214" w:author="Rick Warren" w:date="2011-10-05T18:12:00Z"/>
+        </w:rPr>
+      </w:pPr>
+      <w:ins w:id="215" w:author="Rick Warren" w:date="2011-10-05T18:12:00Z">
         <w:r>
           <w:rPr>
             <w:b/>
@@ -14650,7 +14393,7 @@
           <w:t xml:space="preserve">Improve </w:t>
         </w:r>
       </w:ins>
-      <w:ins w:id="279" w:author="Rick Warren" w:date="2011-10-05T18:13:00Z">
+      <w:ins w:id="216" w:author="Rick Warren" w:date="2011-10-05T18:13:00Z">
         <w:r>
           <w:t>polymorphic sample creation</w:t>
         </w:r>
@@ -14658,63 +14401,17 @@
     </w:p>
     <w:p>
       <w:pPr>
-        <w:pStyle w:val="EditorialComment"/>
-        <w:numPr>
-          <w:ins w:id="280" w:author="Rick Warren" w:date="2011-10-27T11:00:00Z"/>
-        </w:numPr>
-        <w:rPr>
-          <w:ins w:id="281" w:author="Rick Warren" w:date="2011-10-27T11:00:00Z"/>
-        </w:rPr>
-      </w:pPr>
-      <w:ins w:id="282" w:author="Rick Warren" w:date="2011-10-27T11:00:00Z">
-        <w:r>
-          <w:rPr>
-            <w:b/>
-          </w:rPr>
-          <w:t xml:space="preserve">Issue </w:t>
-        </w:r>
-        <w:r>
-          <w:rPr>
-            <w:b/>
-          </w:rPr>
-          <w:t>16531</w:t>
-        </w:r>
-        <w:r>
-          <w:t xml:space="preserve">: Rename </w:t>
-        </w:r>
-        <w:r>
-          <w:rPr>
-            <w:rStyle w:val="CodeChar"/>
-          </w:rPr>
-          <w:t>Bootstrap</w:t>
-        </w:r>
-        <w:r>
-          <w:t xml:space="preserve"> to </w:t>
-        </w:r>
-        <w:r>
-          <w:rPr>
-            <w:rStyle w:val="CodeChar"/>
-          </w:rPr>
-          <w:t>ServiceEnvironment</w:t>
-        </w:r>
-        <w:r>
-          <w:t xml:space="preserve"> for clarity</w:t>
-        </w:r>
-      </w:ins>
-    </w:p>
-    <w:p>
-      <w:pPr>
         <w:pStyle w:val="Body"/>
       </w:pPr>
       <w:r>
         <w:t>Th</w:t>
       </w:r>
-      <w:ins w:id="283" w:author="Rick Warren" w:date="2011-10-05T18:14:00Z">
+      <w:ins w:id="217" w:author="Rick Warren" w:date="2011-10-05T18:14:00Z">
         <w:r>
           <w:t>is</w:t>
         </w:r>
       </w:ins>
-      <w:del w:id="284" w:author="Rick Warren" w:date="2011-10-05T18:14:00Z">
+      <w:del w:id="218" w:author="Rick Warren" w:date="2011-10-05T18:14:00Z">
         <w:r>
           <w:delText>ese</w:delText>
         </w:r>
@@ -14722,12 +14419,12 @@
       <w:r>
         <w:t xml:space="preserve"> abstract factor</w:t>
       </w:r>
-      <w:ins w:id="285" w:author="Rick Warren" w:date="2011-10-05T18:14:00Z">
+      <w:ins w:id="219" w:author="Rick Warren" w:date="2011-10-05T18:14:00Z">
         <w:r>
           <w:t>y</w:t>
         </w:r>
       </w:ins>
-      <w:del w:id="286" w:author="Rick Warren" w:date="2011-10-05T18:14:00Z">
+      <w:del w:id="220" w:author="Rick Warren" w:date="2011-10-05T18:14:00Z">
         <w:r>
           <w:delText>ies</w:delText>
         </w:r>
@@ -14735,12 +14432,12 @@
       <w:r>
         <w:t xml:space="preserve"> </w:t>
       </w:r>
-      <w:del w:id="287" w:author="Rick Warren" w:date="2011-10-05T18:14:00Z">
+      <w:del w:id="221" w:author="Rick Warren" w:date="2011-10-05T18:14:00Z">
         <w:r>
           <w:delText xml:space="preserve">are </w:delText>
         </w:r>
       </w:del>
-      <w:ins w:id="288" w:author="Rick Warren" w:date="2011-10-05T18:14:00Z">
+      <w:ins w:id="222" w:author="Rick Warren" w:date="2011-10-05T18:14:00Z">
         <w:r>
           <w:t xml:space="preserve">is a </w:t>
         </w:r>
@@ -14748,26 +14445,16 @@
       <w:r>
         <w:t>per-</w:t>
       </w:r>
-      <w:del w:id="289" w:author="Rick Warren" w:date="2011-10-27T10:50:00Z">
-        <w:r>
-          <w:rPr>
-            <w:rStyle w:val="CodeChar"/>
-          </w:rPr>
-          <w:delText>Bootstrap</w:delText>
-        </w:r>
-      </w:del>
-      <w:ins w:id="290" w:author="Rick Warren" w:date="2011-10-27T10:50:00Z">
-        <w:r>
-          <w:rPr>
-            <w:rStyle w:val="CodeChar"/>
-          </w:rPr>
-          <w:t>ServiceEnvironment</w:t>
-        </w:r>
-      </w:ins>
+      <w:r>
+        <w:rPr>
+          <w:rStyle w:val="CodeChar"/>
+        </w:rPr>
+        <w:t>Bootstrap</w:t>
+      </w:r>
       <w:r>
         <w:t xml:space="preserve"> singleton</w:t>
       </w:r>
-      <w:del w:id="291" w:author="Rick Warren" w:date="2011-10-05T18:14:00Z">
+      <w:del w:id="223" w:author="Rick Warren" w:date="2011-10-05T18:14:00Z">
         <w:r>
           <w:delText>s</w:delText>
         </w:r>
@@ -14784,12 +14471,12 @@
       <w:r>
         <w:t xml:space="preserve"> operations defined in [DDS-XTypes] have been omitted in this PSM; the Service shall manage the life cycles of the factor</w:t>
       </w:r>
-      <w:ins w:id="292" w:author="Rick Warren" w:date="2011-10-05T18:14:00Z">
+      <w:ins w:id="224" w:author="Rick Warren" w:date="2011-10-05T18:14:00Z">
         <w:r>
           <w:t>y</w:t>
         </w:r>
       </w:ins>
-      <w:del w:id="293" w:author="Rick Warren" w:date="2011-10-05T18:14:00Z">
+      <w:del w:id="225" w:author="Rick Warren" w:date="2011-10-05T18:14:00Z">
         <w:r>
           <w:delText>ies</w:delText>
         </w:r>
@@ -14802,7 +14489,7 @@
       <w:pPr>
         <w:pStyle w:val="Heading4"/>
         <w:numPr>
-          <w:numberingChange w:id="294" w:author="Rick Warren" w:date="2011-10-05T17:32:00Z" w:original="%1:7:0:.%2:7:0:.%3:1:0:.%4:2:0:"/>
+          <w:numberingChange w:id="226" w:author="Rick Warren" w:date="2011-10-05T17:32:00Z" w:original="%1:7:0:.%2:7:0:.%3:1:0:.%4:2:0:"/>
         </w:numPr>
       </w:pPr>
       <w:r>
@@ -14848,10 +14535,10 @@
       <w:pPr>
         <w:pStyle w:val="Heading4"/>
         <w:numPr>
-          <w:numberingChange w:id="295" w:author="Rick Warren" w:date="2011-10-05T17:32:00Z" w:original="%1:7:0:.%2:7:0:.%3:1:0:.%4:3:0:"/>
+          <w:numberingChange w:id="227" w:author="Rick Warren" w:date="2011-10-05T17:32:00Z" w:original="%1:7:0:.%2:7:0:.%3:1:0:.%4:3:0:"/>
         </w:numPr>
       </w:pPr>
-      <w:bookmarkStart w:id="296" w:name="_Ref143771891"/>
+      <w:bookmarkStart w:id="228" w:name="_Ref143771891"/>
       <w:r>
         <w:rPr>
           <w:rStyle w:val="CodeChar"/>
@@ -14870,7 +14557,7 @@
       <w:r>
         <w:t xml:space="preserve"> Interfaces</w:t>
       </w:r>
-      <w:bookmarkEnd w:id="296"/>
+      <w:bookmarkEnd w:id="228"/>
     </w:p>
     <w:p>
       <w:pPr>
@@ -14886,7 +14573,7 @@
         <w:numPr>
           <w:ilvl w:val="0"/>
           <w:numId w:val="21"/>
-          <w:numberingChange w:id="297" w:author="Rick Warren" w:date="2011-10-05T17:32:00Z" w:original=""/>
+          <w:numberingChange w:id="229" w:author="Rick Warren" w:date="2011-10-05T17:32:00Z" w:original=""/>
         </w:numPr>
       </w:pPr>
       <w:r>
@@ -14917,7 +14604,7 @@
         <w:numPr>
           <w:ilvl w:val="0"/>
           <w:numId w:val="21"/>
-          <w:numberingChange w:id="298" w:author="Rick Warren" w:date="2011-10-05T17:32:00Z" w:original=""/>
+          <w:numberingChange w:id="230" w:author="Rick Warren" w:date="2011-10-05T17:32:00Z" w:original=""/>
         </w:numPr>
       </w:pPr>
       <w:r>
@@ -14966,7 +14653,7 @@
         <w:numPr>
           <w:ilvl w:val="0"/>
           <w:numId w:val="20"/>
-          <w:numberingChange w:id="299" w:author="Rick Warren" w:date="2011-10-05T17:32:00Z" w:original=""/>
+          <w:numberingChange w:id="231" w:author="Rick Warren" w:date="2011-10-05T17:32:00Z" w:original=""/>
         </w:numPr>
       </w:pPr>
       <w:r>
@@ -15003,7 +14690,7 @@
         <w:numPr>
           <w:ilvl w:val="0"/>
           <w:numId w:val="20"/>
-          <w:numberingChange w:id="300" w:author="Rick Warren" w:date="2011-10-05T17:32:00Z" w:original=""/>
+          <w:numberingChange w:id="232" w:author="Rick Warren" w:date="2011-10-05T17:32:00Z" w:original=""/>
         </w:numPr>
       </w:pPr>
       <w:r>
@@ -15094,7 +14781,7 @@
       <w:pPr>
         <w:pStyle w:val="Heading4"/>
         <w:numPr>
-          <w:numberingChange w:id="301" w:author="Rick Warren" w:date="2011-10-05T17:32:00Z" w:original="%1:7:0:.%2:7:0:.%3:1:0:.%4:4:0:"/>
+          <w:numberingChange w:id="233" w:author="Rick Warren" w:date="2011-10-05T17:32:00Z" w:original="%1:7:0:.%2:7:0:.%3:1:0:.%4:4:0:"/>
         </w:numPr>
       </w:pPr>
       <w:r>
@@ -15121,7 +14808,7 @@
         <w:numPr>
           <w:ilvl w:val="0"/>
           <w:numId w:val="21"/>
-          <w:numberingChange w:id="302" w:author="Rick Warren" w:date="2011-10-05T17:32:00Z" w:original=""/>
+          <w:numberingChange w:id="234" w:author="Rick Warren" w:date="2011-10-05T17:32:00Z" w:original=""/>
         </w:numPr>
       </w:pPr>
       <w:r>
@@ -15152,7 +14839,7 @@
         <w:numPr>
           <w:ilvl w:val="0"/>
           <w:numId w:val="21"/>
-          <w:numberingChange w:id="303" w:author="Rick Warren" w:date="2011-10-05T17:32:00Z" w:original=""/>
+          <w:numberingChange w:id="235" w:author="Rick Warren" w:date="2011-10-05T17:32:00Z" w:original=""/>
         </w:numPr>
       </w:pPr>
       <w:r>
@@ -15201,7 +14888,7 @@
         <w:numPr>
           <w:ilvl w:val="0"/>
           <w:numId w:val="21"/>
-          <w:numberingChange w:id="304" w:author="Rick Warren" w:date="2011-10-05T17:32:00Z" w:original=""/>
+          <w:numberingChange w:id="236" w:author="Rick Warren" w:date="2011-10-05T17:32:00Z" w:original=""/>
         </w:numPr>
       </w:pPr>
       <w:r>
@@ -15279,7 +14966,7 @@
         <w:numPr>
           <w:ilvl w:val="0"/>
           <w:numId w:val="21"/>
-          <w:numberingChange w:id="305" w:author="Rick Warren" w:date="2011-10-05T17:32:00Z" w:original=""/>
+          <w:numberingChange w:id="237" w:author="Rick Warren" w:date="2011-10-05T17:32:00Z" w:original=""/>
         </w:numPr>
         <w:rPr>
           <w:rFonts w:ascii="MS Serif" w:hAnsi="MS Serif"/>
@@ -15314,7 +15001,7 @@
       <w:pPr>
         <w:pStyle w:val="Heading4"/>
         <w:numPr>
-          <w:numberingChange w:id="306" w:author="Rick Warren" w:date="2011-10-05T17:32:00Z" w:original="%1:7:0:.%2:7:0:.%3:1:0:.%4:5:0:"/>
+          <w:numberingChange w:id="238" w:author="Rick Warren" w:date="2011-10-05T17:32:00Z" w:original="%1:7:0:.%2:7:0:.%3:1:0:.%4:5:0:"/>
         </w:numPr>
       </w:pPr>
       <w:r>
@@ -15353,7 +15040,7 @@
         <w:numPr>
           <w:ilvl w:val="0"/>
           <w:numId w:val="22"/>
-          <w:numberingChange w:id="307" w:author="Rick Warren" w:date="2011-10-05T17:32:00Z" w:original=""/>
+          <w:numberingChange w:id="239" w:author="Rick Warren" w:date="2011-10-05T17:32:00Z" w:original=""/>
         </w:numPr>
       </w:pPr>
       <w:r>
@@ -15381,7 +15068,7 @@
         <w:numPr>
           <w:ilvl w:val="0"/>
           <w:numId w:val="22"/>
-          <w:numberingChange w:id="308" w:author="Rick Warren" w:date="2011-10-05T17:32:00Z" w:original=""/>
+          <w:numberingChange w:id="240" w:author="Rick Warren" w:date="2011-10-05T17:32:00Z" w:original=""/>
         </w:numPr>
       </w:pPr>
       <w:r>
@@ -15409,7 +15096,7 @@
         <w:numPr>
           <w:ilvl w:val="0"/>
           <w:numId w:val="22"/>
-          <w:numberingChange w:id="309" w:author="Rick Warren" w:date="2011-10-05T17:32:00Z" w:original=""/>
+          <w:numberingChange w:id="241" w:author="Rick Warren" w:date="2011-10-05T17:32:00Z" w:original=""/>
         </w:numPr>
         <w:rPr>
           <w:rFonts w:ascii="MS Serif" w:hAnsi="MS Serif"/>
@@ -15438,14 +15125,14 @@
       <w:pPr>
         <w:pStyle w:val="Heading3"/>
         <w:numPr>
-          <w:numberingChange w:id="310" w:author="Rick Warren" w:date="2011-10-05T17:32:00Z" w:original="%1:7:0:.%2:7:0:.%3:2:0:"/>
+          <w:numberingChange w:id="242" w:author="Rick Warren" w:date="2011-10-05T17:32:00Z" w:original="%1:7:0:.%2:7:0:.%3:2:0:"/>
         </w:numPr>
       </w:pPr>
-      <w:bookmarkStart w:id="311" w:name="_Toc181353276"/>
+      <w:bookmarkStart w:id="243" w:name="_Toc181353276"/>
       <w:r>
         <w:t>Built-in Types</w:t>
       </w:r>
-      <w:bookmarkEnd w:id="311"/>
+      <w:bookmarkEnd w:id="243"/>
     </w:p>
     <w:p>
       <w:pPr>
@@ -15503,7 +15190,7 @@
         <w:numPr>
           <w:ilvl w:val="0"/>
           <w:numId w:val="23"/>
-          <w:numberingChange w:id="312" w:author="Rick Warren" w:date="2011-10-05T17:32:00Z" w:original=""/>
+          <w:numberingChange w:id="244" w:author="Rick Warren" w:date="2011-10-05T17:32:00Z" w:original=""/>
         </w:numPr>
         <w:rPr>
           <w:rFonts w:ascii="MS Serif" w:hAnsi="MS Serif"/>
@@ -15537,7 +15224,7 @@
         <w:numPr>
           <w:ilvl w:val="0"/>
           <w:numId w:val="23"/>
-          <w:numberingChange w:id="313" w:author="Rick Warren" w:date="2011-10-05T17:32:00Z" w:original=""/>
+          <w:numberingChange w:id="245" w:author="Rick Warren" w:date="2011-10-05T17:32:00Z" w:original=""/>
         </w:numPr>
         <w:rPr>
           <w:rFonts w:ascii="MS Serif" w:hAnsi="MS Serif"/>
@@ -15571,7 +15258,7 @@
         <w:numPr>
           <w:ilvl w:val="0"/>
           <w:numId w:val="23"/>
-          <w:numberingChange w:id="314" w:author="Rick Warren" w:date="2011-10-05T17:32:00Z" w:original=""/>
+          <w:numberingChange w:id="246" w:author="Rick Warren" w:date="2011-10-05T17:32:00Z" w:original=""/>
         </w:numPr>
         <w:rPr>
           <w:rFonts w:ascii="MS Serif" w:hAnsi="MS Serif"/>
@@ -15701,10 +15388,10 @@
       <w:pPr>
         <w:pStyle w:val="Heading3"/>
         <w:numPr>
-          <w:numberingChange w:id="315" w:author="Rick Warren" w:date="2011-10-05T17:32:00Z" w:original="%1:7:0:.%2:7:0:.%3:3:0:"/>
+          <w:numberingChange w:id="247" w:author="Rick Warren" w:date="2011-10-05T17:32:00Z" w:original="%1:7:0:.%2:7:0:.%3:3:0:"/>
         </w:numPr>
       </w:pPr>
-      <w:bookmarkStart w:id="316" w:name="_Toc181353277"/>
+      <w:bookmarkStart w:id="248" w:name="_Toc181353277"/>
       <w:r>
         <w:t xml:space="preserve">Representing Types with </w:t>
       </w:r>
@@ -15714,7 +15401,7 @@
         </w:rPr>
         <w:t>TypeObject</w:t>
       </w:r>
-      <w:bookmarkEnd w:id="316"/>
+      <w:bookmarkEnd w:id="248"/>
     </w:p>
     <w:p>
       <w:pPr>
@@ -15730,7 +15417,7 @@
         <w:numPr>
           <w:ilvl w:val="0"/>
           <w:numId w:val="24"/>
-          <w:numberingChange w:id="317" w:author="Rick Warren" w:date="2011-10-05T17:32:00Z" w:original=""/>
+          <w:numberingChange w:id="249" w:author="Rick Warren" w:date="2011-10-05T17:32:00Z" w:original=""/>
         </w:numPr>
         <w:rPr>
           <w:rFonts w:ascii="MS Serif" w:hAnsi="MS Serif"/>
@@ -15758,7 +15445,7 @@
         <w:numPr>
           <w:ilvl w:val="0"/>
           <w:numId w:val="24"/>
-          <w:numberingChange w:id="318" w:author="Rick Warren" w:date="2011-10-05T17:32:00Z" w:original=""/>
+          <w:numberingChange w:id="250" w:author="Rick Warren" w:date="2011-10-05T17:32:00Z" w:original=""/>
         </w:numPr>
         <w:rPr>
           <w:rFonts w:ascii="MS Serif" w:hAnsi="MS Serif"/>
@@ -15784,23 +15471,23 @@
       <w:pPr>
         <w:pStyle w:val="Heading1"/>
         <w:numPr>
-          <w:numberingChange w:id="319" w:author="Rick Warren" w:date="2011-10-05T17:32:00Z" w:original="%1:8:0:"/>
+          <w:numberingChange w:id="251" w:author="Rick Warren" w:date="2011-10-05T17:32:00Z" w:original="%1:8:0:"/>
         </w:numPr>
       </w:pPr>
-      <w:bookmarkStart w:id="320" w:name="_Ref143771053"/>
-      <w:bookmarkStart w:id="321" w:name="_Ref143771197"/>
-      <w:bookmarkStart w:id="322" w:name="_Ref143771830"/>
-      <w:bookmarkStart w:id="323" w:name="_Toc181353278"/>
+      <w:bookmarkStart w:id="252" w:name="_Ref143771053"/>
+      <w:bookmarkStart w:id="253" w:name="_Ref143771197"/>
+      <w:bookmarkStart w:id="254" w:name="_Ref143771830"/>
+      <w:bookmarkStart w:id="255" w:name="_Toc181353278"/>
       <w:r>
         <w:t>Java Type Representation</w:t>
       </w:r>
-      <w:bookmarkEnd w:id="320"/>
-      <w:bookmarkEnd w:id="321"/>
-      <w:bookmarkEnd w:id="322"/>
+      <w:bookmarkEnd w:id="252"/>
+      <w:bookmarkEnd w:id="253"/>
+      <w:bookmarkEnd w:id="254"/>
       <w:r>
         <w:t xml:space="preserve"> and Language Binding</w:t>
       </w:r>
-      <w:bookmarkEnd w:id="323"/>
+      <w:bookmarkEnd w:id="255"/>
     </w:p>
     <w:p>
       <w:pPr>
@@ -15861,14 +15548,14 @@
       <w:pPr>
         <w:pStyle w:val="Heading2"/>
         <w:numPr>
-          <w:numberingChange w:id="324" w:author="Rick Warren" w:date="2011-10-05T17:32:00Z" w:original="%1:8:0:.%2:1:0:"/>
+          <w:numberingChange w:id="256" w:author="Rick Warren" w:date="2011-10-05T17:32:00Z" w:original="%1:8:0:.%2:1:0:"/>
         </w:numPr>
       </w:pPr>
-      <w:bookmarkStart w:id="325" w:name="_Toc181353279"/>
+      <w:bookmarkStart w:id="257" w:name="_Toc181353279"/>
       <w:r>
         <w:t>Default Mappings</w:t>
       </w:r>
-      <w:bookmarkEnd w:id="325"/>
+      <w:bookmarkEnd w:id="257"/>
     </w:p>
     <w:p>
       <w:pPr>
@@ -15882,8 +15569,8 @@
       <w:pPr>
         <w:pStyle w:val="Tablecaption"/>
       </w:pPr>
-      <w:bookmarkStart w:id="326" w:name="_Ref141751646"/>
-      <w:bookmarkStart w:id="327" w:name="_Ref141751650"/>
+      <w:bookmarkStart w:id="258" w:name="_Ref141751646"/>
+      <w:bookmarkStart w:id="259" w:name="_Ref141751650"/>
       <w:r>
         <w:t xml:space="preserve">Table </w:t>
       </w:r>
@@ -15905,11 +15592,11 @@
       <w:r>
         <w:fldChar w:fldCharType="end"/>
       </w:r>
-      <w:bookmarkEnd w:id="326"/>
+      <w:bookmarkEnd w:id="258"/>
       <w:r>
         <w:t xml:space="preserve"> — Default type mappings</w:t>
       </w:r>
-      <w:bookmarkEnd w:id="327"/>
+      <w:bookmarkEnd w:id="259"/>
     </w:p>
     <w:tbl>
       <w:tblPr>
@@ -16724,14 +16411,14 @@
       <w:pPr>
         <w:pStyle w:val="Heading2"/>
         <w:numPr>
-          <w:numberingChange w:id="328" w:author="Rick Warren" w:date="2011-10-05T17:32:00Z" w:original="%1:8:0:.%2:2:0:"/>
+          <w:numberingChange w:id="260" w:author="Rick Warren" w:date="2011-10-05T17:32:00Z" w:original="%1:8:0:.%2:2:0:"/>
         </w:numPr>
       </w:pPr>
-      <w:bookmarkStart w:id="329" w:name="_Toc181353280"/>
+      <w:bookmarkStart w:id="261" w:name="_Toc181353280"/>
       <w:r>
         <w:t>Metadata</w:t>
       </w:r>
-      <w:bookmarkEnd w:id="329"/>
+      <w:bookmarkEnd w:id="261"/>
     </w:p>
     <w:p>
       <w:pPr>
@@ -16789,16 +16476,16 @@
       <w:pPr>
         <w:pStyle w:val="Heading2"/>
         <w:numPr>
-          <w:numberingChange w:id="330" w:author="Rick Warren" w:date="2011-10-05T17:32:00Z" w:original="%1:8:0:.%2:3:0:"/>
+          <w:numberingChange w:id="262" w:author="Rick Warren" w:date="2011-10-05T17:32:00Z" w:original="%1:8:0:.%2:3:0:"/>
         </w:numPr>
       </w:pPr>
-      <w:bookmarkStart w:id="331" w:name="_Ref141750409"/>
-      <w:bookmarkStart w:id="332" w:name="_Toc181353281"/>
+      <w:bookmarkStart w:id="263" w:name="_Ref141750409"/>
+      <w:bookmarkStart w:id="264" w:name="_Toc181353281"/>
       <w:r>
         <w:t>Primitive Types</w:t>
       </w:r>
-      <w:bookmarkEnd w:id="331"/>
-      <w:bookmarkEnd w:id="332"/>
+      <w:bookmarkEnd w:id="263"/>
+      <w:bookmarkEnd w:id="264"/>
     </w:p>
     <w:p>
       <w:pPr>
@@ -16816,28 +16503,15 @@
       <w:r>
         <w:fldChar w:fldCharType="separate"/>
       </w:r>
-      <w:ins w:id="333" w:author="Rick Warren" w:date="2011-10-27T16:44:00Z">
-        <w:r>
-          <w:t xml:space="preserve">Table </w:t>
-        </w:r>
-        <w:r>
-          <w:rPr>
-            <w:noProof/>
-          </w:rPr>
-          <w:t>3</w:t>
-        </w:r>
-      </w:ins>
-      <w:del w:id="334" w:author="Rick Warren" w:date="2011-10-05T17:42:00Z">
-        <w:r>
-          <w:delText xml:space="preserve">Table </w:delText>
-        </w:r>
-        <w:r>
-          <w:rPr>
-            <w:noProof/>
-          </w:rPr>
-          <w:delText>3</w:delText>
-        </w:r>
-      </w:del>
+      <w:r>
+        <w:t xml:space="preserve">Table </w:t>
+      </w:r>
+      <w:r>
+        <w:rPr>
+          <w:noProof/>
+        </w:rPr>
+        <w:t>3</w:t>
+      </w:r>
       <w:r>
         <w:fldChar w:fldCharType="end"/>
       </w:r>
@@ -17831,7 +17505,7 @@
           <w:rFonts w:ascii="MS Serif" w:hAnsi="MS Serif"/>
         </w:rPr>
       </w:pPr>
-      <w:bookmarkStart w:id="335" w:name="_Ref141750652"/>
+      <w:bookmarkStart w:id="265" w:name="_Ref141750652"/>
       <w:r>
         <w:t>The DDS Type System ([DDS-XTypes]) defines unsigned integer types; the Java type system does not. As a result, this Type Representation must map unsigned values to “equivalent” signed types. Type designers have two choices, reflected in the table above:</w:t>
       </w:r>
@@ -17842,7 +17516,7 @@
         <w:numPr>
           <w:ilvl w:val="0"/>
           <w:numId w:val="32"/>
-          <w:numberingChange w:id="336" w:author="Rick Warren" w:date="2011-10-05T17:32:00Z" w:original=""/>
+          <w:numberingChange w:id="266" w:author="Rick Warren" w:date="2011-10-05T17:32:00Z" w:original=""/>
         </w:numPr>
       </w:pPr>
       <w:r>
@@ -17862,7 +17536,7 @@
         <w:numPr>
           <w:ilvl w:val="0"/>
           <w:numId w:val="32"/>
-          <w:numberingChange w:id="337" w:author="Rick Warren" w:date="2011-10-05T17:32:00Z" w:original=""/>
+          <w:numberingChange w:id="267" w:author="Rick Warren" w:date="2011-10-05T17:32:00Z" w:original=""/>
         </w:numPr>
       </w:pPr>
       <w:r>
@@ -17880,15 +17554,15 @@
       <w:pPr>
         <w:pStyle w:val="Heading2"/>
         <w:numPr>
-          <w:numberingChange w:id="338" w:author="Rick Warren" w:date="2011-10-05T17:32:00Z" w:original="%1:8:0:.%2:4:0:"/>
+          <w:numberingChange w:id="268" w:author="Rick Warren" w:date="2011-10-05T17:32:00Z" w:original="%1:8:0:.%2:4:0:"/>
         </w:numPr>
       </w:pPr>
-      <w:bookmarkStart w:id="339" w:name="_Toc181353282"/>
+      <w:bookmarkStart w:id="269" w:name="_Toc181353282"/>
       <w:r>
         <w:t>Collections</w:t>
       </w:r>
-      <w:bookmarkEnd w:id="335"/>
-      <w:bookmarkEnd w:id="339"/>
+      <w:bookmarkEnd w:id="265"/>
+      <w:bookmarkEnd w:id="269"/>
     </w:p>
     <w:p>
       <w:pPr>
@@ -17917,19 +17591,20 @@
       <w:pPr>
         <w:pStyle w:val="Heading3"/>
         <w:numPr>
-          <w:numberingChange w:id="340" w:author="Rick Warren" w:date="2011-10-05T17:32:00Z" w:original="%1:8:0:.%2:4:0:.%3:1:0:"/>
+          <w:numberingChange w:id="270" w:author="Rick Warren" w:date="2011-10-05T17:32:00Z" w:original="%1:8:0:.%2:4:0:.%3:1:0:"/>
         </w:numPr>
       </w:pPr>
-      <w:bookmarkStart w:id="341" w:name="_Toc181353283"/>
+      <w:bookmarkStart w:id="271" w:name="_Toc181353283"/>
       <w:r>
         <w:t>Strings</w:t>
       </w:r>
-      <w:bookmarkEnd w:id="341"/>
+      <w:bookmarkEnd w:id="271"/>
     </w:p>
     <w:p>
       <w:pPr>
         <w:pStyle w:val="Body"/>
       </w:pPr>
+      <w:proofErr w:type="gramStart"/>
       <w:r>
         <w:t xml:space="preserve">DDS strings, whether of narrow or wide characters, are represented by Java </w:t>
       </w:r>
@@ -17940,7 +17615,11 @@
         <w:t>String</w:t>
       </w:r>
       <w:r>
-        <w:t xml:space="preserve"> objects.</w:t>
+        <w:t xml:space="preserve"> objects</w:t>
+      </w:r>
+      <w:proofErr w:type="gramEnd"/>
+      <w:r>
+        <w:t>.</w:t>
       </w:r>
     </w:p>
     <w:p>
@@ -17949,7 +17628,7 @@
         <w:numPr>
           <w:ilvl w:val="0"/>
           <w:numId w:val="25"/>
-          <w:numberingChange w:id="342" w:author="Rick Warren" w:date="2011-10-05T17:32:00Z" w:original=""/>
+          <w:numberingChange w:id="272" w:author="Rick Warren" w:date="2011-10-05T17:32:00Z" w:original=""/>
         </w:numPr>
       </w:pPr>
       <w:r>
@@ -17962,7 +17641,7 @@
         <w:numPr>
           <w:ilvl w:val="0"/>
           <w:numId w:val="25"/>
-          <w:numberingChange w:id="343" w:author="Rick Warren" w:date="2011-10-05T17:32:00Z" w:original=""/>
+          <w:numberingChange w:id="273" w:author="Rick Warren" w:date="2011-10-05T17:32:00Z" w:original=""/>
         </w:numPr>
       </w:pPr>
       <w:r>
@@ -17982,15 +17661,15 @@
       <w:pPr>
         <w:pStyle w:val="Heading3"/>
         <w:numPr>
-          <w:numberingChange w:id="344" w:author="Rick Warren" w:date="2011-10-05T17:32:00Z" w:original="%1:8:0:.%2:4:0:.%3:2:0:"/>
+          <w:numberingChange w:id="274" w:author="Rick Warren" w:date="2011-10-05T17:32:00Z" w:original="%1:8:0:.%2:4:0:.%3:2:0:"/>
         </w:numPr>
       </w:pPr>
-      <w:bookmarkStart w:id="345" w:name="_Ref141750696"/>
-      <w:bookmarkStart w:id="346" w:name="_Toc181353284"/>
+      <w:bookmarkStart w:id="275" w:name="_Toc181353284"/>
+      <w:bookmarkStart w:id="276" w:name="_Ref141750696"/>
       <w:r>
         <w:t>Maps</w:t>
       </w:r>
-      <w:bookmarkEnd w:id="346"/>
+      <w:bookmarkEnd w:id="275"/>
     </w:p>
     <w:p>
       <w:pPr>
@@ -18028,18 +17707,18 @@
       <w:pPr>
         <w:pStyle w:val="Heading3"/>
         <w:numPr>
-          <w:numberingChange w:id="347" w:author="Rick Warren" w:date="2011-10-05T17:32:00Z" w:original="%1:8:0:.%2:4:0:.%3:3:0:"/>
+          <w:numberingChange w:id="277" w:author="Rick Warren" w:date="2011-10-05T17:32:00Z" w:original="%1:8:0:.%2:4:0:.%3:3:0:"/>
         </w:numPr>
       </w:pPr>
-      <w:bookmarkStart w:id="348" w:name="_Toc181353285"/>
+      <w:bookmarkStart w:id="278" w:name="_Toc181353285"/>
       <w:r>
         <w:t>Sequences</w:t>
       </w:r>
-      <w:bookmarkEnd w:id="345"/>
+      <w:bookmarkEnd w:id="276"/>
       <w:r>
         <w:t xml:space="preserve"> and Arrays</w:t>
       </w:r>
-      <w:bookmarkEnd w:id="348"/>
+      <w:bookmarkEnd w:id="278"/>
     </w:p>
     <w:p>
       <w:pPr>
@@ -18165,14 +17844,14 @@
       <w:pPr>
         <w:pStyle w:val="Heading2"/>
         <w:numPr>
-          <w:numberingChange w:id="349" w:author="Rick Warren" w:date="2011-10-05T17:32:00Z" w:original="%1:8:0:.%2:5:0:"/>
+          <w:numberingChange w:id="279" w:author="Rick Warren" w:date="2011-10-05T17:32:00Z" w:original="%1:8:0:.%2:5:0:"/>
         </w:numPr>
       </w:pPr>
-      <w:bookmarkStart w:id="350" w:name="_Toc181353286"/>
+      <w:bookmarkStart w:id="280" w:name="_Toc181353286"/>
       <w:r>
         <w:t>Aggregated Types</w:t>
       </w:r>
-      <w:bookmarkEnd w:id="350"/>
+      <w:bookmarkEnd w:id="280"/>
     </w:p>
     <w:p>
       <w:pPr>
@@ -18284,7 +17963,7 @@
         <w:numPr>
           <w:ilvl w:val="0"/>
           <w:numId w:val="30"/>
-          <w:numberingChange w:id="351" w:author="Rick Warren" w:date="2011-10-05T17:32:00Z" w:original=""/>
+          <w:numberingChange w:id="281" w:author="Rick Warren" w:date="2011-10-05T17:32:00Z" w:original=""/>
         </w:numPr>
         <w:rPr>
           <w:rFonts w:ascii="MS Serif" w:hAnsi="MS Serif"/>
@@ -18324,7 +18003,7 @@
         <w:numPr>
           <w:ilvl w:val="0"/>
           <w:numId w:val="30"/>
-          <w:numberingChange w:id="352" w:author="Rick Warren" w:date="2011-10-05T17:32:00Z" w:original=""/>
+          <w:numberingChange w:id="282" w:author="Rick Warren" w:date="2011-10-05T17:32:00Z" w:original=""/>
         </w:numPr>
       </w:pPr>
       <w:r>
@@ -18364,28 +18043,36 @@
         <w:numPr>
           <w:ilvl w:val="0"/>
           <w:numId w:val="30"/>
-          <w:numberingChange w:id="353" w:author="Rick Warren" w:date="2011-10-05T17:32:00Z" w:original=""/>
+          <w:numberingChange w:id="283" w:author="Rick Warren" w:date="2011-10-05T17:32:00Z" w:original=""/>
         </w:numPr>
         <w:rPr>
           <w:rFonts w:ascii="MS Serif" w:hAnsi="MS Serif"/>
         </w:rPr>
       </w:pPr>
       <w:r>
-        <w:t>Object references form a cycle. (Cycles are not permitted by the DDS Type System.)</w:t>
+        <w:t>Object references form a cycle. (</w:t>
+      </w:r>
+      <w:proofErr w:type="gramStart"/>
+      <w:r>
+        <w:t>Cycles are not permitted by the DDS Type System</w:t>
+      </w:r>
+      <w:proofErr w:type="gramEnd"/>
+      <w:r>
+        <w:t>.)</w:t>
       </w:r>
     </w:p>
     <w:p>
       <w:pPr>
         <w:pStyle w:val="Heading3"/>
         <w:numPr>
-          <w:numberingChange w:id="354" w:author="Rick Warren" w:date="2011-10-05T17:32:00Z" w:original="%1:8:0:.%2:5:0:.%3:1:0:"/>
+          <w:numberingChange w:id="284" w:author="Rick Warren" w:date="2011-10-05T17:32:00Z" w:original="%1:8:0:.%2:5:0:.%3:1:0:"/>
         </w:numPr>
       </w:pPr>
-      <w:bookmarkStart w:id="355" w:name="_Toc181353287"/>
+      <w:bookmarkStart w:id="285" w:name="_Toc181353287"/>
       <w:r>
         <w:t>Structures</w:t>
       </w:r>
-      <w:bookmarkEnd w:id="355"/>
+      <w:bookmarkEnd w:id="285"/>
     </w:p>
     <w:p>
       <w:pPr>
@@ -18399,7 +18086,7 @@
       <w:pPr>
         <w:pStyle w:val="Heading4"/>
         <w:numPr>
-          <w:numberingChange w:id="356" w:author="Rick Warren" w:date="2011-10-05T17:32:00Z" w:original="%1:8:0:.%2:5:0:.%3:1:0:.%4:1:0:"/>
+          <w:numberingChange w:id="286" w:author="Rick Warren" w:date="2011-10-05T17:32:00Z" w:original="%1:8:0:.%2:5:0:.%3:1:0:.%4:1:0:"/>
         </w:numPr>
       </w:pPr>
       <w:r>
@@ -18439,7 +18126,7 @@
       <w:pPr>
         <w:pStyle w:val="Heading4"/>
         <w:numPr>
-          <w:numberingChange w:id="357" w:author="Rick Warren" w:date="2011-10-05T17:32:00Z" w:original="%1:8:0:.%2:5:0:.%3:1:0:.%4:2:0:"/>
+          <w:numberingChange w:id="287" w:author="Rick Warren" w:date="2011-10-05T17:32:00Z" w:original="%1:8:0:.%2:5:0:.%3:1:0:.%4:2:0:"/>
         </w:numPr>
       </w:pPr>
       <w:r>
@@ -18460,7 +18147,7 @@
         <w:numPr>
           <w:ilvl w:val="0"/>
           <w:numId w:val="26"/>
-          <w:numberingChange w:id="358" w:author="Rick Warren" w:date="2011-10-05T17:32:00Z" w:original=""/>
+          <w:numberingChange w:id="288" w:author="Rick Warren" w:date="2011-10-05T17:32:00Z" w:original=""/>
         </w:numPr>
       </w:pPr>
       <w:r>
@@ -18488,7 +18175,7 @@
         <w:numPr>
           <w:ilvl w:val="0"/>
           <w:numId w:val="26"/>
-          <w:numberingChange w:id="359" w:author="Rick Warren" w:date="2011-10-05T17:32:00Z" w:original=""/>
+          <w:numberingChange w:id="289" w:author="Rick Warren" w:date="2011-10-05T17:32:00Z" w:original=""/>
         </w:numPr>
       </w:pPr>
       <w:r>
@@ -18507,7 +18194,7 @@
         <w:numPr>
           <w:ilvl w:val="0"/>
           <w:numId w:val="26"/>
-          <w:numberingChange w:id="360" w:author="Rick Warren" w:date="2011-10-05T17:32:00Z" w:original=""/>
+          <w:numberingChange w:id="290" w:author="Rick Warren" w:date="2011-10-05T17:32:00Z" w:original=""/>
         </w:numPr>
         <w:rPr>
           <w:rFonts w:ascii="MS Serif" w:hAnsi="MS Serif"/>
@@ -18527,14 +18214,14 @@
       <w:pPr>
         <w:pStyle w:val="Heading3"/>
         <w:numPr>
-          <w:numberingChange w:id="361" w:author="Rick Warren" w:date="2011-10-05T17:32:00Z" w:original="%1:8:0:.%2:5:0:.%3:2:0:"/>
+          <w:numberingChange w:id="291" w:author="Rick Warren" w:date="2011-10-05T17:32:00Z" w:original="%1:8:0:.%2:5:0:.%3:2:0:"/>
         </w:numPr>
       </w:pPr>
-      <w:bookmarkStart w:id="362" w:name="_Toc181353288"/>
+      <w:bookmarkStart w:id="292" w:name="_Toc181353288"/>
       <w:r>
         <w:t>Unions</w:t>
       </w:r>
-      <w:bookmarkEnd w:id="362"/>
+      <w:bookmarkEnd w:id="292"/>
     </w:p>
     <w:p>
       <w:pPr>
@@ -18565,7 +18252,7 @@
         <w:numPr>
           <w:ilvl w:val="0"/>
           <w:numId w:val="27"/>
-          <w:numberingChange w:id="363" w:author="Rick Warren" w:date="2011-10-05T17:32:00Z" w:original=""/>
+          <w:numberingChange w:id="293" w:author="Rick Warren" w:date="2011-10-05T17:32:00Z" w:original=""/>
         </w:numPr>
         <w:rPr>
           <w:rFonts w:ascii="MS Serif" w:hAnsi="MS Serif"/>
@@ -18593,7 +18280,7 @@
         <w:numPr>
           <w:ilvl w:val="0"/>
           <w:numId w:val="27"/>
-          <w:numberingChange w:id="364" w:author="Rick Warren" w:date="2011-10-05T17:32:00Z" w:original=""/>
+          <w:numberingChange w:id="294" w:author="Rick Warren" w:date="2011-10-05T17:32:00Z" w:original=""/>
         </w:numPr>
       </w:pPr>
       <w:r>
@@ -18631,14 +18318,14 @@
       <w:pPr>
         <w:pStyle w:val="Heading2"/>
         <w:numPr>
-          <w:numberingChange w:id="365" w:author="Rick Warren" w:date="2011-10-05T17:32:00Z" w:original="%1:8:0:.%2:6:0:"/>
+          <w:numberingChange w:id="295" w:author="Rick Warren" w:date="2011-10-05T17:32:00Z" w:original="%1:8:0:.%2:6:0:"/>
         </w:numPr>
       </w:pPr>
-      <w:bookmarkStart w:id="366" w:name="_Toc181353289"/>
+      <w:bookmarkStart w:id="296" w:name="_Toc181353289"/>
       <w:r>
         <w:t>Enumerations and Bit Sets</w:t>
       </w:r>
-      <w:bookmarkEnd w:id="366"/>
+      <w:bookmarkEnd w:id="296"/>
     </w:p>
     <w:p>
       <w:pPr>
@@ -18656,7 +18343,15 @@
         </w:rPr>
       </w:pPr>
       <w:r>
-        <w:t xml:space="preserve">As in IDL, a type that is syntactically an enumeration may be annotated as a bit set type. In this case, objects of these types must also be annotated in order to be serialized correctly. A type member of type </w:t>
+        <w:t xml:space="preserve">As in IDL, a type that is syntactically an enumeration may be annotated as a bit set type. In this case, objects of these types </w:t>
+      </w:r>
+      <w:proofErr w:type="gramStart"/>
+      <w:r>
+        <w:t>must also be annotated in order to be serialized</w:t>
+      </w:r>
+      <w:proofErr w:type="gramEnd"/>
+      <w:r>
+        <w:t xml:space="preserve"> correctly. A type member of type </w:t>
       </w:r>
       <w:r>
         <w:rPr>
@@ -18693,14 +18388,14 @@
       <w:pPr>
         <w:pStyle w:val="Heading2"/>
         <w:numPr>
-          <w:numberingChange w:id="367" w:author="Rick Warren" w:date="2011-10-05T17:32:00Z" w:original="%1:8:0:.%2:7:0:"/>
+          <w:numberingChange w:id="297" w:author="Rick Warren" w:date="2011-10-05T17:32:00Z" w:original="%1:8:0:.%2:7:0:"/>
         </w:numPr>
       </w:pPr>
-      <w:bookmarkStart w:id="368" w:name="_Toc181353290"/>
+      <w:bookmarkStart w:id="298" w:name="_Toc181353290"/>
       <w:r>
         <w:t>Modules</w:t>
       </w:r>
-      <w:bookmarkEnd w:id="368"/>
+      <w:bookmarkEnd w:id="298"/>
     </w:p>
     <w:p>
       <w:pPr>
@@ -18738,14 +18433,14 @@
       <w:pPr>
         <w:pStyle w:val="Heading2"/>
         <w:numPr>
-          <w:numberingChange w:id="369" w:author="Rick Warren" w:date="2011-10-05T17:32:00Z" w:original="%1:8:0:.%2:8:0:"/>
+          <w:numberingChange w:id="299" w:author="Rick Warren" w:date="2011-10-05T17:32:00Z" w:original="%1:8:0:.%2:8:0:"/>
         </w:numPr>
       </w:pPr>
-      <w:bookmarkStart w:id="370" w:name="_Toc181353291"/>
+      <w:bookmarkStart w:id="300" w:name="_Toc181353291"/>
       <w:r>
         <w:t>Annotations</w:t>
       </w:r>
-      <w:bookmarkEnd w:id="370"/>
+      <w:bookmarkEnd w:id="300"/>
     </w:p>
     <w:p>
       <w:pPr>
@@ -18755,7 +18450,15 @@
         </w:rPr>
       </w:pPr>
       <w:r>
-        <w:t xml:space="preserve">This Type Representation ignores Java annotation types by default. Java annotations that are intended to be represented explicitly within the DDS Type System must be so annotated with </w:t>
+        <w:t xml:space="preserve">This Type Representation ignores Java annotation types by default. Java annotations that </w:t>
+      </w:r>
+      <w:proofErr w:type="gramStart"/>
+      <w:r>
+        <w:t>are intended to be represented</w:t>
+      </w:r>
+      <w:proofErr w:type="gramEnd"/>
+      <w:r>
+        <w:t xml:space="preserve"> explicitly within the DDS Type System must be so annotated with </w:t>
       </w:r>
       <w:r>
         <w:rPr>
@@ -18774,11 +18477,11 @@
       <w:pPr>
         <w:pStyle w:val="AnnexHeading1"/>
       </w:pPr>
-      <w:bookmarkStart w:id="371" w:name="_Toc181353292"/>
+      <w:bookmarkStart w:id="301" w:name="_Toc181353292"/>
       <w:r>
         <w:t>Annex A: Java JAR Library File</w:t>
       </w:r>
-      <w:bookmarkEnd w:id="371"/>
+      <w:bookmarkEnd w:id="301"/>
     </w:p>
     <w:p>
       <w:pPr>
@@ -18844,11 +18547,11 @@
       <w:pPr>
         <w:pStyle w:val="AnnexHeading1"/>
       </w:pPr>
-      <w:bookmarkStart w:id="372" w:name="_Toc181353293"/>
+      <w:bookmarkStart w:id="302" w:name="_Toc181353293"/>
       <w:r>
         <w:t>Annex B: Java Source Code</w:t>
       </w:r>
-      <w:bookmarkEnd w:id="372"/>
+      <w:bookmarkEnd w:id="302"/>
     </w:p>
     <w:p>
       <w:pPr>
@@ -18911,7 +18614,7 @@
         <w:numPr>
           <w:ilvl w:val="0"/>
           <w:numId w:val="29"/>
-          <w:numberingChange w:id="373" w:author="Rick Warren" w:date="2011-10-05T17:32:00Z" w:original=""/>
+          <w:numberingChange w:id="303" w:author="Rick Warren" w:date="2011-10-05T17:32:00Z" w:original=""/>
         </w:numPr>
       </w:pPr>
       <w:r>
@@ -18940,9 +18643,10 @@
         <w:numPr>
           <w:ilvl w:val="0"/>
           <w:numId w:val="28"/>
-          <w:numberingChange w:id="374" w:author="Rick Warren" w:date="2011-10-05T17:32:00Z" w:original=""/>
+          <w:numberingChange w:id="304" w:author="Rick Warren" w:date="2011-10-05T17:32:00Z" w:original=""/>
         </w:numPr>
       </w:pPr>
+      <w:proofErr w:type="gramStart"/>
       <w:r>
         <w:rPr>
           <w:b/>
@@ -18950,6 +18654,7 @@
         </w:rPr>
         <w:t>build.xml</w:t>
       </w:r>
+      <w:proofErr w:type="gramEnd"/>
       <w:r>
         <w:t>: A build script, compatible with version 1.6 of the Apache Ant tool</w:t>
       </w:r>
@@ -18988,7 +18693,7 @@
         <w:numPr>
           <w:ilvl w:val="0"/>
           <w:numId w:val="28"/>
-          <w:numberingChange w:id="375" w:author="Rick Warren" w:date="2011-10-05T17:32:00Z" w:original=""/>
+          <w:numberingChange w:id="305" w:author="Rick Warren" w:date="2011-10-05T17:32:00Z" w:original=""/>
         </w:numPr>
         <w:rPr>
           <w:rFonts w:ascii="MS Serif" w:hAnsi="MS Serif"/>
@@ -19091,7 +18796,7 @@
         <w:bCs/>
         <w:noProof/>
       </w:rPr>
-      <w:t>ii</w:t>
+      <w:t>iv</w:t>
     </w:r>
     <w:r>
       <w:rPr>
@@ -19163,7 +18868,7 @@
         <w:rFonts w:ascii="Times New Roman" w:hAnsi="Times New Roman" w:cs="Times New Roman"/>
         <w:noProof/>
       </w:rPr>
-      <w:t>i</w:t>
+      <w:t>iii</w:t>
     </w:r>
     <w:r>
       <w:rPr>
@@ -19215,7 +18920,7 @@
         <w:bCs/>
         <w:noProof/>
       </w:rPr>
-      <w:t>28</w:t>
+      <w:t>22</w:t>
     </w:r>
     <w:r>
       <w:rPr>
@@ -19303,7 +19008,7 @@
         <w:bCs/>
         <w:noProof/>
       </w:rPr>
-      <w:t>27</w:t>
+      <w:t>21</w:t>
     </w:r>
     <w:r>
       <w:rPr>
@@ -19410,7 +19115,15 @@
         <w:footnoteRef/>
       </w:r>
       <w:r>
-        <w:t xml:space="preserve"> The term “value type” refers to any data type for which object identity is considered to be established solely based on the state of the objects of that type. Such types generally provide deep copy and comparison operations. (For e</w:t>
+        <w:t xml:space="preserve"> The term “value type” refers to any data type for which object identity </w:t>
+      </w:r>
+      <w:proofErr w:type="gramStart"/>
+      <w:r>
+        <w:t>is considered to be established</w:t>
+      </w:r>
+      <w:proofErr w:type="gramEnd"/>
+      <w:r>
+        <w:t xml:space="preserve"> solely based on the state of the objects of that type. Such types generally provide deep copy and comparison operations. (For e</w:t>
       </w:r>
       <w:r>
         <w:t>x</w:t>
@@ -19506,7 +19219,7 @@
         <w:ind w:left="1440" w:hanging="360"/>
       </w:pPr>
       <w:rPr>
-        <w:rFonts w:ascii="Courier New" w:hAnsi="Courier New" w:cs="Arial" w:hint="default"/>
+        <w:rFonts w:ascii="Courier New" w:hAnsi="Courier New" w:cs="Courier New" w:hint="default"/>
       </w:rPr>
     </w:lvl>
     <w:lvl w:ilvl="2" w:tplc="04090005">
@@ -19542,7 +19255,7 @@
         <w:ind w:left="3600" w:hanging="360"/>
       </w:pPr>
       <w:rPr>
-        <w:rFonts w:ascii="Courier New" w:hAnsi="Courier New" w:cs="Arial" w:hint="default"/>
+        <w:rFonts w:ascii="Courier New" w:hAnsi="Courier New" w:cs="Courier New" w:hint="default"/>
       </w:rPr>
     </w:lvl>
     <w:lvl w:ilvl="5" w:tplc="04090005">
@@ -19578,7 +19291,7 @@
         <w:ind w:left="5760" w:hanging="360"/>
       </w:pPr>
       <w:rPr>
-        <w:rFonts w:ascii="Courier New" w:hAnsi="Courier New" w:cs="Arial" w:hint="default"/>
+        <w:rFonts w:ascii="Courier New" w:hAnsi="Courier New" w:cs="Courier New" w:hint="default"/>
       </w:rPr>
     </w:lvl>
     <w:lvl w:ilvl="8" w:tplc="04090005">
@@ -19619,7 +19332,7 @@
         <w:ind w:left="1440" w:hanging="360"/>
       </w:pPr>
       <w:rPr>
-        <w:rFonts w:ascii="Courier New" w:hAnsi="Courier New" w:cs="Arial" w:hint="default"/>
+        <w:rFonts w:ascii="Courier New" w:hAnsi="Courier New" w:cs="Courier New" w:hint="default"/>
       </w:rPr>
     </w:lvl>
     <w:lvl w:ilvl="2" w:tplc="04090005">
@@ -19655,7 +19368,7 @@
         <w:ind w:left="3600" w:hanging="360"/>
       </w:pPr>
       <w:rPr>
-        <w:rFonts w:ascii="Courier New" w:hAnsi="Courier New" w:cs="Arial" w:hint="default"/>
+        <w:rFonts w:ascii="Courier New" w:hAnsi="Courier New" w:cs="Courier New" w:hint="default"/>
       </w:rPr>
     </w:lvl>
     <w:lvl w:ilvl="5" w:tplc="04090005">
@@ -19691,7 +19404,7 @@
         <w:ind w:left="5760" w:hanging="360"/>
       </w:pPr>
       <w:rPr>
-        <w:rFonts w:ascii="Courier New" w:hAnsi="Courier New" w:cs="Arial" w:hint="default"/>
+        <w:rFonts w:ascii="Courier New" w:hAnsi="Courier New" w:cs="Courier New" w:hint="default"/>
       </w:rPr>
     </w:lvl>
     <w:lvl w:ilvl="8" w:tplc="04090005">
@@ -19739,7 +19452,7 @@
         <w:ind w:left="2304" w:hanging="360"/>
       </w:pPr>
       <w:rPr>
-        <w:rFonts w:ascii="Courier New" w:hAnsi="Courier New" w:cs="Arial" w:hint="default"/>
+        <w:rFonts w:ascii="Courier New" w:hAnsi="Courier New" w:cs="Courier New" w:hint="default"/>
       </w:rPr>
     </w:lvl>
     <w:lvl w:ilvl="2" w:tplc="04090005">
@@ -19784,7 +19497,7 @@
         <w:ind w:left="4464" w:hanging="360"/>
       </w:pPr>
       <w:rPr>
-        <w:rFonts w:ascii="Courier New" w:hAnsi="Courier New" w:cs="Arial" w:hint="default"/>
+        <w:rFonts w:ascii="Courier New" w:hAnsi="Courier New" w:cs="Courier New" w:hint="default"/>
       </w:rPr>
     </w:lvl>
     <w:lvl w:ilvl="5" w:tplc="04090005">
@@ -19829,7 +19542,7 @@
         <w:ind w:left="6624" w:hanging="360"/>
       </w:pPr>
       <w:rPr>
-        <w:rFonts w:ascii="Courier New" w:hAnsi="Courier New" w:cs="Arial" w:hint="default"/>
+        <w:rFonts w:ascii="Courier New" w:hAnsi="Courier New" w:cs="Courier New" w:hint="default"/>
       </w:rPr>
     </w:lvl>
     <w:lvl w:ilvl="8" w:tplc="04090005">
@@ -19873,7 +19586,7 @@
         <w:ind w:left="1440" w:hanging="360"/>
       </w:pPr>
       <w:rPr>
-        <w:rFonts w:ascii="Courier New" w:hAnsi="Courier New" w:cs="Arial" w:hint="default"/>
+        <w:rFonts w:ascii="Courier New" w:hAnsi="Courier New" w:cs="Courier New" w:hint="default"/>
       </w:rPr>
     </w:lvl>
     <w:lvl w:ilvl="2" w:tplc="04090005">
@@ -19909,7 +19622,7 @@
         <w:ind w:left="3600" w:hanging="360"/>
       </w:pPr>
       <w:rPr>
-        <w:rFonts w:ascii="Courier New" w:hAnsi="Courier New" w:cs="Arial" w:hint="default"/>
+        <w:rFonts w:ascii="Courier New" w:hAnsi="Courier New" w:cs="Courier New" w:hint="default"/>
       </w:rPr>
     </w:lvl>
     <w:lvl w:ilvl="5" w:tplc="04090005">
@@ -19945,7 +19658,7 @@
         <w:ind w:left="5760" w:hanging="360"/>
       </w:pPr>
       <w:rPr>
-        <w:rFonts w:ascii="Courier New" w:hAnsi="Courier New" w:cs="Arial" w:hint="default"/>
+        <w:rFonts w:ascii="Courier New" w:hAnsi="Courier New" w:cs="Courier New" w:hint="default"/>
       </w:rPr>
     </w:lvl>
     <w:lvl w:ilvl="8" w:tplc="04090005">
@@ -19986,7 +19699,7 @@
         <w:ind w:left="1440" w:hanging="360"/>
       </w:pPr>
       <w:rPr>
-        <w:rFonts w:ascii="Courier New" w:hAnsi="Courier New" w:cs="Arial" w:hint="default"/>
+        <w:rFonts w:ascii="Courier New" w:hAnsi="Courier New" w:cs="Courier New" w:hint="default"/>
       </w:rPr>
     </w:lvl>
     <w:lvl w:ilvl="2" w:tplc="5AF256C2">
@@ -20022,7 +19735,7 @@
         <w:ind w:left="3600" w:hanging="360"/>
       </w:pPr>
       <w:rPr>
-        <w:rFonts w:ascii="Courier New" w:hAnsi="Courier New" w:cs="Arial" w:hint="default"/>
+        <w:rFonts w:ascii="Courier New" w:hAnsi="Courier New" w:cs="Courier New" w:hint="default"/>
       </w:rPr>
     </w:lvl>
     <w:lvl w:ilvl="5" w:tplc="CC383964">
@@ -20058,7 +19771,7 @@
         <w:ind w:left="5760" w:hanging="360"/>
       </w:pPr>
       <w:rPr>
-        <w:rFonts w:ascii="Courier New" w:hAnsi="Courier New" w:cs="Arial" w:hint="default"/>
+        <w:rFonts w:ascii="Courier New" w:hAnsi="Courier New" w:cs="Courier New" w:hint="default"/>
       </w:rPr>
     </w:lvl>
     <w:lvl w:ilvl="8" w:tplc="39247484">
@@ -20099,7 +19812,7 @@
         <w:ind w:left="1440" w:hanging="360"/>
       </w:pPr>
       <w:rPr>
-        <w:rFonts w:ascii="Courier New" w:hAnsi="Courier New" w:cs="Arial" w:hint="default"/>
+        <w:rFonts w:ascii="Courier New" w:hAnsi="Courier New" w:cs="Courier New" w:hint="default"/>
       </w:rPr>
     </w:lvl>
     <w:lvl w:ilvl="2" w:tplc="EAD2119C">
@@ -20135,7 +19848,7 @@
         <w:ind w:left="3600" w:hanging="360"/>
       </w:pPr>
       <w:rPr>
-        <w:rFonts w:ascii="Courier New" w:hAnsi="Courier New" w:cs="Arial" w:hint="default"/>
+        <w:rFonts w:ascii="Courier New" w:hAnsi="Courier New" w:cs="Courier New" w:hint="default"/>
       </w:rPr>
     </w:lvl>
     <w:lvl w:ilvl="5" w:tplc="D5E65A66">
@@ -20171,7 +19884,7 @@
         <w:ind w:left="5760" w:hanging="360"/>
       </w:pPr>
       <w:rPr>
-        <w:rFonts w:ascii="Courier New" w:hAnsi="Courier New" w:cs="Arial" w:hint="default"/>
+        <w:rFonts w:ascii="Courier New" w:hAnsi="Courier New" w:cs="Courier New" w:hint="default"/>
       </w:rPr>
     </w:lvl>
     <w:lvl w:ilvl="8" w:tplc="2A985788">
@@ -20212,7 +19925,7 @@
         <w:ind w:left="1440" w:hanging="360"/>
       </w:pPr>
       <w:rPr>
-        <w:rFonts w:ascii="Courier New" w:hAnsi="Courier New" w:cs="Arial" w:hint="default"/>
+        <w:rFonts w:ascii="Courier New" w:hAnsi="Courier New" w:cs="Courier New" w:hint="default"/>
       </w:rPr>
     </w:lvl>
     <w:lvl w:ilvl="2" w:tplc="181EB1FE">
@@ -20248,7 +19961,7 @@
         <w:ind w:left="3600" w:hanging="360"/>
       </w:pPr>
       <w:rPr>
-        <w:rFonts w:ascii="Courier New" w:hAnsi="Courier New" w:cs="Arial" w:hint="default"/>
+        <w:rFonts w:ascii="Courier New" w:hAnsi="Courier New" w:cs="Courier New" w:hint="default"/>
       </w:rPr>
     </w:lvl>
     <w:lvl w:ilvl="5" w:tplc="B232ABF4">
@@ -20284,7 +19997,7 @@
         <w:ind w:left="5760" w:hanging="360"/>
       </w:pPr>
       <w:rPr>
-        <w:rFonts w:ascii="Courier New" w:hAnsi="Courier New" w:cs="Arial" w:hint="default"/>
+        <w:rFonts w:ascii="Courier New" w:hAnsi="Courier New" w:cs="Courier New" w:hint="default"/>
       </w:rPr>
     </w:lvl>
     <w:lvl w:ilvl="8" w:tplc="A0243434">
@@ -20346,7 +20059,7 @@
         <w:ind w:left="1440" w:hanging="360"/>
       </w:pPr>
       <w:rPr>
-        <w:rFonts w:ascii="Courier New" w:hAnsi="Courier New" w:cs="Arial" w:hint="default"/>
+        <w:rFonts w:ascii="Courier New" w:hAnsi="Courier New" w:cs="Courier New" w:hint="default"/>
       </w:rPr>
     </w:lvl>
     <w:lvl w:ilvl="2" w:tplc="D002681A">
@@ -20382,7 +20095,7 @@
         <w:ind w:left="3600" w:hanging="360"/>
       </w:pPr>
       <w:rPr>
-        <w:rFonts w:ascii="Courier New" w:hAnsi="Courier New" w:cs="Arial" w:hint="default"/>
+        <w:rFonts w:ascii="Courier New" w:hAnsi="Courier New" w:cs="Courier New" w:hint="default"/>
       </w:rPr>
     </w:lvl>
     <w:lvl w:ilvl="5" w:tplc="09D0B622">
@@ -20418,7 +20131,7 @@
         <w:ind w:left="5760" w:hanging="360"/>
       </w:pPr>
       <w:rPr>
-        <w:rFonts w:ascii="Courier New" w:hAnsi="Courier New" w:cs="Arial" w:hint="default"/>
+        <w:rFonts w:ascii="Courier New" w:hAnsi="Courier New" w:cs="Courier New" w:hint="default"/>
       </w:rPr>
     </w:lvl>
     <w:lvl w:ilvl="8" w:tplc="420AE148">
@@ -20459,7 +20172,7 @@
         <w:ind w:left="1440" w:hanging="360"/>
       </w:pPr>
       <w:rPr>
-        <w:rFonts w:ascii="Courier New" w:hAnsi="Courier New" w:cs="Arial" w:hint="default"/>
+        <w:rFonts w:ascii="Courier New" w:hAnsi="Courier New" w:cs="Courier New" w:hint="default"/>
       </w:rPr>
     </w:lvl>
     <w:lvl w:ilvl="2" w:tplc="3630512C">
@@ -20495,7 +20208,7 @@
         <w:ind w:left="3600" w:hanging="360"/>
       </w:pPr>
       <w:rPr>
-        <w:rFonts w:ascii="Courier New" w:hAnsi="Courier New" w:cs="Arial" w:hint="default"/>
+        <w:rFonts w:ascii="Courier New" w:hAnsi="Courier New" w:cs="Courier New" w:hint="default"/>
       </w:rPr>
     </w:lvl>
     <w:lvl w:ilvl="5" w:tplc="DF545EC6">
@@ -20531,7 +20244,7 @@
         <w:ind w:left="5760" w:hanging="360"/>
       </w:pPr>
       <w:rPr>
-        <w:rFonts w:ascii="Courier New" w:hAnsi="Courier New" w:cs="Arial" w:hint="default"/>
+        <w:rFonts w:ascii="Courier New" w:hAnsi="Courier New" w:cs="Courier New" w:hint="default"/>
       </w:rPr>
     </w:lvl>
     <w:lvl w:ilvl="8" w:tplc="352EA4BA">
@@ -20572,7 +20285,7 @@
         <w:ind w:left="1440" w:hanging="360"/>
       </w:pPr>
       <w:rPr>
-        <w:rFonts w:ascii="Courier New" w:hAnsi="Courier New" w:cs="Arial" w:hint="default"/>
+        <w:rFonts w:ascii="Courier New" w:hAnsi="Courier New" w:cs="Courier New" w:hint="default"/>
       </w:rPr>
     </w:lvl>
     <w:lvl w:ilvl="2" w:tplc="04090005">
@@ -20608,7 +20321,7 @@
         <w:ind w:left="3600" w:hanging="360"/>
       </w:pPr>
       <w:rPr>
-        <w:rFonts w:ascii="Courier New" w:hAnsi="Courier New" w:cs="Arial" w:hint="default"/>
+        <w:rFonts w:ascii="Courier New" w:hAnsi="Courier New" w:cs="Courier New" w:hint="default"/>
       </w:rPr>
     </w:lvl>
     <w:lvl w:ilvl="5" w:tplc="04090005">
@@ -20644,7 +20357,7 @@
         <w:ind w:left="5760" w:hanging="360"/>
       </w:pPr>
       <w:rPr>
-        <w:rFonts w:ascii="Courier New" w:hAnsi="Courier New" w:cs="Arial" w:hint="default"/>
+        <w:rFonts w:ascii="Courier New" w:hAnsi="Courier New" w:cs="Courier New" w:hint="default"/>
       </w:rPr>
     </w:lvl>
     <w:lvl w:ilvl="8" w:tplc="04090005">
@@ -20685,7 +20398,7 @@
         <w:ind w:left="1440" w:hanging="360"/>
       </w:pPr>
       <w:rPr>
-        <w:rFonts w:ascii="Courier New" w:hAnsi="Courier New" w:cs="Arial" w:hint="default"/>
+        <w:rFonts w:ascii="Courier New" w:hAnsi="Courier New" w:cs="Courier New" w:hint="default"/>
       </w:rPr>
     </w:lvl>
     <w:lvl w:ilvl="2" w:tplc="04090005">
@@ -20721,7 +20434,7 @@
         <w:ind w:left="3600" w:hanging="360"/>
       </w:pPr>
       <w:rPr>
-        <w:rFonts w:ascii="Courier New" w:hAnsi="Courier New" w:cs="Arial" w:hint="default"/>
+        <w:rFonts w:ascii="Courier New" w:hAnsi="Courier New" w:cs="Courier New" w:hint="default"/>
       </w:rPr>
     </w:lvl>
     <w:lvl w:ilvl="5" w:tplc="04090005">
@@ -20757,7 +20470,7 @@
         <w:ind w:left="5760" w:hanging="360"/>
       </w:pPr>
       <w:rPr>
-        <w:rFonts w:ascii="Courier New" w:hAnsi="Courier New" w:cs="Arial" w:hint="default"/>
+        <w:rFonts w:ascii="Courier New" w:hAnsi="Courier New" w:cs="Courier New" w:hint="default"/>
       </w:rPr>
     </w:lvl>
     <w:lvl w:ilvl="8" w:tplc="04090005">
@@ -20798,7 +20511,7 @@
         <w:ind w:left="1440" w:hanging="360"/>
       </w:pPr>
       <w:rPr>
-        <w:rFonts w:ascii="Courier New" w:hAnsi="Courier New" w:cs="Arial" w:hint="default"/>
+        <w:rFonts w:ascii="Courier New" w:hAnsi="Courier New" w:cs="Courier New" w:hint="default"/>
       </w:rPr>
     </w:lvl>
     <w:lvl w:ilvl="2" w:tplc="05143AB4">
@@ -20834,7 +20547,7 @@
         <w:ind w:left="3600" w:hanging="360"/>
       </w:pPr>
       <w:rPr>
-        <w:rFonts w:ascii="Courier New" w:hAnsi="Courier New" w:cs="Arial" w:hint="default"/>
+        <w:rFonts w:ascii="Courier New" w:hAnsi="Courier New" w:cs="Courier New" w:hint="default"/>
       </w:rPr>
     </w:lvl>
     <w:lvl w:ilvl="5" w:tplc="98E8816C">
@@ -20870,7 +20583,7 @@
         <w:ind w:left="5760" w:hanging="360"/>
       </w:pPr>
       <w:rPr>
-        <w:rFonts w:ascii="Courier New" w:hAnsi="Courier New" w:cs="Arial" w:hint="default"/>
+        <w:rFonts w:ascii="Courier New" w:hAnsi="Courier New" w:cs="Courier New" w:hint="default"/>
       </w:rPr>
     </w:lvl>
     <w:lvl w:ilvl="8" w:tplc="CB565718">
@@ -20911,7 +20624,7 @@
         <w:ind w:left="1440" w:hanging="360"/>
       </w:pPr>
       <w:rPr>
-        <w:rFonts w:ascii="Courier New" w:hAnsi="Courier New" w:cs="Arial" w:hint="default"/>
+        <w:rFonts w:ascii="Courier New" w:hAnsi="Courier New" w:cs="Courier New" w:hint="default"/>
       </w:rPr>
     </w:lvl>
     <w:lvl w:ilvl="2" w:tplc="04090005">
@@ -20947,7 +20660,7 @@
         <w:ind w:left="3600" w:hanging="360"/>
       </w:pPr>
       <w:rPr>
-        <w:rFonts w:ascii="Courier New" w:hAnsi="Courier New" w:cs="Arial" w:hint="default"/>
+        <w:rFonts w:ascii="Courier New" w:hAnsi="Courier New" w:cs="Courier New" w:hint="default"/>
       </w:rPr>
     </w:lvl>
     <w:lvl w:ilvl="5" w:tplc="04090005">
@@ -20983,7 +20696,7 @@
         <w:ind w:left="5760" w:hanging="360"/>
       </w:pPr>
       <w:rPr>
-        <w:rFonts w:ascii="Courier New" w:hAnsi="Courier New" w:cs="Arial" w:hint="default"/>
+        <w:rFonts w:ascii="Courier New" w:hAnsi="Courier New" w:cs="Courier New" w:hint="default"/>
       </w:rPr>
     </w:lvl>
     <w:lvl w:ilvl="8" w:tplc="04090005">
@@ -21024,7 +20737,7 @@
         <w:ind w:left="1440" w:hanging="360"/>
       </w:pPr>
       <w:rPr>
-        <w:rFonts w:ascii="Courier New" w:hAnsi="Courier New" w:cs="Arial" w:hint="default"/>
+        <w:rFonts w:ascii="Courier New" w:hAnsi="Courier New" w:cs="Courier New" w:hint="default"/>
       </w:rPr>
     </w:lvl>
     <w:lvl w:ilvl="2" w:tplc="04090005">
@@ -21060,7 +20773,7 @@
         <w:ind w:left="3600" w:hanging="360"/>
       </w:pPr>
       <w:rPr>
-        <w:rFonts w:ascii="Courier New" w:hAnsi="Courier New" w:cs="Arial" w:hint="default"/>
+        <w:rFonts w:ascii="Courier New" w:hAnsi="Courier New" w:cs="Courier New" w:hint="default"/>
       </w:rPr>
     </w:lvl>
     <w:lvl w:ilvl="5" w:tplc="04090005">
@@ -21096,7 +20809,7 @@
         <w:ind w:left="5760" w:hanging="360"/>
       </w:pPr>
       <w:rPr>
-        <w:rFonts w:ascii="Courier New" w:hAnsi="Courier New" w:cs="Arial" w:hint="default"/>
+        <w:rFonts w:ascii="Courier New" w:hAnsi="Courier New" w:cs="Courier New" w:hint="default"/>
       </w:rPr>
     </w:lvl>
     <w:lvl w:ilvl="8" w:tplc="04090005">
@@ -21250,7 +20963,7 @@
         <w:ind w:left="1440" w:hanging="360"/>
       </w:pPr>
       <w:rPr>
-        <w:rFonts w:ascii="Courier New" w:hAnsi="Courier New" w:cs="Arial" w:hint="default"/>
+        <w:rFonts w:ascii="Courier New" w:hAnsi="Courier New" w:cs="Courier New" w:hint="default"/>
       </w:rPr>
     </w:lvl>
     <w:lvl w:ilvl="2" w:tplc="04090005">
@@ -21286,7 +20999,7 @@
         <w:ind w:left="3600" w:hanging="360"/>
       </w:pPr>
       <w:rPr>
-        <w:rFonts w:ascii="Courier New" w:hAnsi="Courier New" w:cs="Arial" w:hint="default"/>
+        <w:rFonts w:ascii="Courier New" w:hAnsi="Courier New" w:cs="Courier New" w:hint="default"/>
       </w:rPr>
     </w:lvl>
     <w:lvl w:ilvl="5" w:tplc="04090005">
@@ -21322,7 +21035,7 @@
         <w:ind w:left="5760" w:hanging="360"/>
       </w:pPr>
       <w:rPr>
-        <w:rFonts w:ascii="Courier New" w:hAnsi="Courier New" w:cs="Arial" w:hint="default"/>
+        <w:rFonts w:ascii="Courier New" w:hAnsi="Courier New" w:cs="Courier New" w:hint="default"/>
       </w:rPr>
     </w:lvl>
     <w:lvl w:ilvl="8" w:tplc="04090005">
@@ -21363,7 +21076,7 @@
         <w:ind w:left="1440" w:hanging="360"/>
       </w:pPr>
       <w:rPr>
-        <w:rFonts w:ascii="Courier New" w:hAnsi="Courier New" w:cs="Arial" w:hint="default"/>
+        <w:rFonts w:ascii="Courier New" w:hAnsi="Courier New" w:cs="Courier New" w:hint="default"/>
       </w:rPr>
     </w:lvl>
     <w:lvl w:ilvl="2" w:tplc="04090005">
@@ -21399,7 +21112,7 @@
         <w:ind w:left="3600" w:hanging="360"/>
       </w:pPr>
       <w:rPr>
-        <w:rFonts w:ascii="Courier New" w:hAnsi="Courier New" w:cs="Arial" w:hint="default"/>
+        <w:rFonts w:ascii="Courier New" w:hAnsi="Courier New" w:cs="Courier New" w:hint="default"/>
       </w:rPr>
     </w:lvl>
     <w:lvl w:ilvl="5" w:tplc="04090005">
@@ -21435,7 +21148,7 @@
         <w:ind w:left="5760" w:hanging="360"/>
       </w:pPr>
       <w:rPr>
-        <w:rFonts w:ascii="Courier New" w:hAnsi="Courier New" w:cs="Arial" w:hint="default"/>
+        <w:rFonts w:ascii="Courier New" w:hAnsi="Courier New" w:cs="Courier New" w:hint="default"/>
       </w:rPr>
     </w:lvl>
     <w:lvl w:ilvl="8" w:tplc="04090005">
@@ -21476,7 +21189,7 @@
         <w:ind w:left="1440" w:hanging="360"/>
       </w:pPr>
       <w:rPr>
-        <w:rFonts w:ascii="Courier New" w:hAnsi="Courier New" w:cs="Arial" w:hint="default"/>
+        <w:rFonts w:ascii="Courier New" w:hAnsi="Courier New" w:cs="Courier New" w:hint="default"/>
       </w:rPr>
     </w:lvl>
     <w:lvl w:ilvl="2" w:tplc="04090005">
@@ -21512,7 +21225,7 @@
         <w:ind w:left="3600" w:hanging="360"/>
       </w:pPr>
       <w:rPr>
-        <w:rFonts w:ascii="Courier New" w:hAnsi="Courier New" w:cs="Arial" w:hint="default"/>
+        <w:rFonts w:ascii="Courier New" w:hAnsi="Courier New" w:cs="Courier New" w:hint="default"/>
       </w:rPr>
     </w:lvl>
     <w:lvl w:ilvl="5" w:tplc="04090005">
@@ -21548,7 +21261,7 @@
         <w:ind w:left="5760" w:hanging="360"/>
       </w:pPr>
       <w:rPr>
-        <w:rFonts w:ascii="Courier New" w:hAnsi="Courier New" w:cs="Arial" w:hint="default"/>
+        <w:rFonts w:ascii="Courier New" w:hAnsi="Courier New" w:cs="Courier New" w:hint="default"/>
       </w:rPr>
     </w:lvl>
     <w:lvl w:ilvl="8" w:tplc="04090005">
@@ -21702,7 +21415,7 @@
         <w:ind w:left="1440" w:hanging="360"/>
       </w:pPr>
       <w:rPr>
-        <w:rFonts w:ascii="Courier New" w:hAnsi="Courier New" w:cs="Arial" w:hint="default"/>
+        <w:rFonts w:ascii="Courier New" w:hAnsi="Courier New" w:cs="Courier New" w:hint="default"/>
       </w:rPr>
     </w:lvl>
     <w:lvl w:ilvl="2" w:tplc="04090005">
@@ -21738,7 +21451,7 @@
         <w:ind w:left="3600" w:hanging="360"/>
       </w:pPr>
       <w:rPr>
-        <w:rFonts w:ascii="Courier New" w:hAnsi="Courier New" w:cs="Arial" w:hint="default"/>
+        <w:rFonts w:ascii="Courier New" w:hAnsi="Courier New" w:cs="Courier New" w:hint="default"/>
       </w:rPr>
     </w:lvl>
     <w:lvl w:ilvl="5" w:tplc="04090005">
@@ -21774,7 +21487,7 @@
         <w:ind w:left="5760" w:hanging="360"/>
       </w:pPr>
       <w:rPr>
-        <w:rFonts w:ascii="Courier New" w:hAnsi="Courier New" w:cs="Arial" w:hint="default"/>
+        <w:rFonts w:ascii="Courier New" w:hAnsi="Courier New" w:cs="Courier New" w:hint="default"/>
       </w:rPr>
     </w:lvl>
     <w:lvl w:ilvl="8" w:tplc="04090005">
@@ -21815,7 +21528,7 @@
         <w:ind w:left="1440" w:hanging="360"/>
       </w:pPr>
       <w:rPr>
-        <w:rFonts w:ascii="Courier New" w:hAnsi="Courier New" w:cs="Arial" w:hint="default"/>
+        <w:rFonts w:ascii="Courier New" w:hAnsi="Courier New" w:cs="Courier New" w:hint="default"/>
       </w:rPr>
     </w:lvl>
     <w:lvl w:ilvl="2" w:tplc="F2961A96">
@@ -21851,7 +21564,7 @@
         <w:ind w:left="3600" w:hanging="360"/>
       </w:pPr>
       <w:rPr>
-        <w:rFonts w:ascii="Courier New" w:hAnsi="Courier New" w:cs="Arial" w:hint="default"/>
+        <w:rFonts w:ascii="Courier New" w:hAnsi="Courier New" w:cs="Courier New" w:hint="default"/>
       </w:rPr>
     </w:lvl>
     <w:lvl w:ilvl="5" w:tplc="B38A2A6A">
@@ -21887,7 +21600,7 @@
         <w:ind w:left="5760" w:hanging="360"/>
       </w:pPr>
       <w:rPr>
-        <w:rFonts w:ascii="Courier New" w:hAnsi="Courier New" w:cs="Arial" w:hint="default"/>
+        <w:rFonts w:ascii="Courier New" w:hAnsi="Courier New" w:cs="Courier New" w:hint="default"/>
       </w:rPr>
     </w:lvl>
     <w:lvl w:ilvl="8" w:tplc="C012F8E6">
@@ -21928,7 +21641,7 @@
         <w:ind w:left="1440" w:hanging="360"/>
       </w:pPr>
       <w:rPr>
-        <w:rFonts w:ascii="Courier New" w:hAnsi="Courier New" w:cs="Arial" w:hint="default"/>
+        <w:rFonts w:ascii="Courier New" w:hAnsi="Courier New" w:cs="Courier New" w:hint="default"/>
       </w:rPr>
     </w:lvl>
     <w:lvl w:ilvl="2" w:tplc="04090005">
@@ -21964,7 +21677,7 @@
         <w:ind w:left="3600" w:hanging="360"/>
       </w:pPr>
       <w:rPr>
-        <w:rFonts w:ascii="Courier New" w:hAnsi="Courier New" w:cs="Arial" w:hint="default"/>
+        <w:rFonts w:ascii="Courier New" w:hAnsi="Courier New" w:cs="Courier New" w:hint="default"/>
       </w:rPr>
     </w:lvl>
     <w:lvl w:ilvl="5" w:tplc="04090005">
@@ -22000,7 +21713,7 @@
         <w:ind w:left="5760" w:hanging="360"/>
       </w:pPr>
       <w:rPr>
-        <w:rFonts w:ascii="Courier New" w:hAnsi="Courier New" w:cs="Arial" w:hint="default"/>
+        <w:rFonts w:ascii="Courier New" w:hAnsi="Courier New" w:cs="Courier New" w:hint="default"/>
       </w:rPr>
     </w:lvl>
     <w:lvl w:ilvl="8" w:tplc="04090005">
@@ -22041,7 +21754,7 @@
         <w:ind w:left="1440" w:hanging="360"/>
       </w:pPr>
       <w:rPr>
-        <w:rFonts w:ascii="Courier New" w:hAnsi="Courier New" w:cs="Arial" w:hint="default"/>
+        <w:rFonts w:ascii="Courier New" w:hAnsi="Courier New" w:cs="Courier New" w:hint="default"/>
       </w:rPr>
     </w:lvl>
     <w:lvl w:ilvl="2" w:tplc="04090005">
@@ -22077,7 +21790,7 @@
         <w:ind w:left="3600" w:hanging="360"/>
       </w:pPr>
       <w:rPr>
-        <w:rFonts w:ascii="Courier New" w:hAnsi="Courier New" w:cs="Arial" w:hint="default"/>
+        <w:rFonts w:ascii="Courier New" w:hAnsi="Courier New" w:cs="Courier New" w:hint="default"/>
       </w:rPr>
     </w:lvl>
     <w:lvl w:ilvl="5" w:tplc="04090005">
@@ -22113,7 +21826,7 @@
         <w:ind w:left="5760" w:hanging="360"/>
       </w:pPr>
       <w:rPr>
-        <w:rFonts w:ascii="Courier New" w:hAnsi="Courier New" w:cs="Arial" w:hint="default"/>
+        <w:rFonts w:ascii="Courier New" w:hAnsi="Courier New" w:cs="Courier New" w:hint="default"/>
       </w:rPr>
     </w:lvl>
     <w:lvl w:ilvl="8" w:tplc="04090005">
@@ -22154,7 +21867,7 @@
         <w:ind w:left="1440" w:hanging="360"/>
       </w:pPr>
       <w:rPr>
-        <w:rFonts w:ascii="Courier New" w:hAnsi="Courier New" w:cs="Arial" w:hint="default"/>
+        <w:rFonts w:ascii="Courier New" w:hAnsi="Courier New" w:cs="Courier New" w:hint="default"/>
       </w:rPr>
     </w:lvl>
     <w:lvl w:ilvl="2" w:tplc="5922E386">
@@ -22190,7 +21903,7 @@
         <w:ind w:left="3600" w:hanging="360"/>
       </w:pPr>
       <w:rPr>
-        <w:rFonts w:ascii="Courier New" w:hAnsi="Courier New" w:cs="Arial" w:hint="default"/>
+        <w:rFonts w:ascii="Courier New" w:hAnsi="Courier New" w:cs="Courier New" w:hint="default"/>
       </w:rPr>
     </w:lvl>
     <w:lvl w:ilvl="5" w:tplc="E188E42A">
@@ -22226,7 +21939,7 @@
         <w:ind w:left="5760" w:hanging="360"/>
       </w:pPr>
       <w:rPr>
-        <w:rFonts w:ascii="Courier New" w:hAnsi="Courier New" w:cs="Arial" w:hint="default"/>
+        <w:rFonts w:ascii="Courier New" w:hAnsi="Courier New" w:cs="Courier New" w:hint="default"/>
       </w:rPr>
     </w:lvl>
     <w:lvl w:ilvl="8" w:tplc="1918F168">
@@ -22267,7 +21980,7 @@
         <w:ind w:left="1440" w:hanging="360"/>
       </w:pPr>
       <w:rPr>
-        <w:rFonts w:ascii="Courier New" w:hAnsi="Courier New" w:cs="Arial" w:hint="default"/>
+        <w:rFonts w:ascii="Courier New" w:hAnsi="Courier New" w:cs="Courier New" w:hint="default"/>
       </w:rPr>
     </w:lvl>
     <w:lvl w:ilvl="2" w:tplc="04090005">
@@ -22303,7 +22016,7 @@
         <w:ind w:left="3600" w:hanging="360"/>
       </w:pPr>
       <w:rPr>
-        <w:rFonts w:ascii="Courier New" w:hAnsi="Courier New" w:cs="Arial" w:hint="default"/>
+        <w:rFonts w:ascii="Courier New" w:hAnsi="Courier New" w:cs="Courier New" w:hint="default"/>
       </w:rPr>
     </w:lvl>
     <w:lvl w:ilvl="5" w:tplc="04090005">
@@ -22339,7 +22052,7 @@
         <w:ind w:left="5760" w:hanging="360"/>
       </w:pPr>
       <w:rPr>
-        <w:rFonts w:ascii="Courier New" w:hAnsi="Courier New" w:cs="Arial" w:hint="default"/>
+        <w:rFonts w:ascii="Courier New" w:hAnsi="Courier New" w:cs="Courier New" w:hint="default"/>
       </w:rPr>
     </w:lvl>
     <w:lvl w:ilvl="8" w:tplc="04090005">
@@ -22380,7 +22093,7 @@
         <w:ind w:left="1440" w:hanging="360"/>
       </w:pPr>
       <w:rPr>
-        <w:rFonts w:ascii="Courier New" w:hAnsi="Courier New" w:cs="Arial" w:hint="default"/>
+        <w:rFonts w:ascii="Courier New" w:hAnsi="Courier New" w:cs="Courier New" w:hint="default"/>
       </w:rPr>
     </w:lvl>
     <w:lvl w:ilvl="2" w:tplc="04090005">
@@ -22416,7 +22129,7 @@
         <w:ind w:left="3600" w:hanging="360"/>
       </w:pPr>
       <w:rPr>
-        <w:rFonts w:ascii="Courier New" w:hAnsi="Courier New" w:cs="Arial" w:hint="default"/>
+        <w:rFonts w:ascii="Courier New" w:hAnsi="Courier New" w:cs="Courier New" w:hint="default"/>
       </w:rPr>
     </w:lvl>
     <w:lvl w:ilvl="5" w:tplc="04090005">
@@ -22452,7 +22165,7 @@
         <w:ind w:left="5760" w:hanging="360"/>
       </w:pPr>
       <w:rPr>
-        <w:rFonts w:ascii="Courier New" w:hAnsi="Courier New" w:cs="Arial" w:hint="default"/>
+        <w:rFonts w:ascii="Courier New" w:hAnsi="Courier New" w:cs="Courier New" w:hint="default"/>
       </w:rPr>
     </w:lvl>
     <w:lvl w:ilvl="8" w:tplc="04090005">
@@ -22493,7 +22206,7 @@
         <w:ind w:left="1440" w:hanging="360"/>
       </w:pPr>
       <w:rPr>
-        <w:rFonts w:ascii="Courier New" w:hAnsi="Courier New" w:cs="Arial" w:hint="default"/>
+        <w:rFonts w:ascii="Courier New" w:hAnsi="Courier New" w:cs="Courier New" w:hint="default"/>
       </w:rPr>
     </w:lvl>
     <w:lvl w:ilvl="2" w:tplc="04090005">
@@ -22529,7 +22242,7 @@
         <w:ind w:left="3600" w:hanging="360"/>
       </w:pPr>
       <w:rPr>
-        <w:rFonts w:ascii="Courier New" w:hAnsi="Courier New" w:cs="Arial" w:hint="default"/>
+        <w:rFonts w:ascii="Courier New" w:hAnsi="Courier New" w:cs="Courier New" w:hint="default"/>
       </w:rPr>
     </w:lvl>
     <w:lvl w:ilvl="5" w:tplc="04090005">
@@ -22565,7 +22278,7 @@
         <w:ind w:left="5760" w:hanging="360"/>
       </w:pPr>
       <w:rPr>
-        <w:rFonts w:ascii="Courier New" w:hAnsi="Courier New" w:cs="Arial" w:hint="default"/>
+        <w:rFonts w:ascii="Courier New" w:hAnsi="Courier New" w:cs="Courier New" w:hint="default"/>
       </w:rPr>
     </w:lvl>
     <w:lvl w:ilvl="8" w:tplc="04090005">
@@ -22718,7 +22431,7 @@
         <w:ind w:left="1440" w:hanging="360"/>
       </w:pPr>
       <w:rPr>
-        <w:rFonts w:ascii="Courier New" w:hAnsi="Courier New" w:cs="Arial" w:hint="default"/>
+        <w:rFonts w:ascii="Courier New" w:hAnsi="Courier New" w:cs="Courier New" w:hint="default"/>
       </w:rPr>
     </w:lvl>
     <w:lvl w:ilvl="2" w:tplc="04090005">
@@ -22754,7 +22467,7 @@
         <w:ind w:left="3600" w:hanging="360"/>
       </w:pPr>
       <w:rPr>
-        <w:rFonts w:ascii="Courier New" w:hAnsi="Courier New" w:cs="Arial" w:hint="default"/>
+        <w:rFonts w:ascii="Courier New" w:hAnsi="Courier New" w:cs="Courier New" w:hint="default"/>
       </w:rPr>
     </w:lvl>
     <w:lvl w:ilvl="5" w:tplc="04090005">
@@ -22790,7 +22503,7 @@
         <w:ind w:left="5760" w:hanging="360"/>
       </w:pPr>
       <w:rPr>
-        <w:rFonts w:ascii="Courier New" w:hAnsi="Courier New" w:cs="Arial" w:hint="default"/>
+        <w:rFonts w:ascii="Courier New" w:hAnsi="Courier New" w:cs="Courier New" w:hint="default"/>
       </w:rPr>
     </w:lvl>
     <w:lvl w:ilvl="8" w:tplc="04090005">
@@ -22948,7 +22661,7 @@
         <w:ind w:left="1440" w:hanging="360"/>
       </w:pPr>
       <w:rPr>
-        <w:rFonts w:ascii="Courier New" w:hAnsi="Courier New" w:cs="Arial" w:hint="default"/>
+        <w:rFonts w:ascii="Courier New" w:hAnsi="Courier New" w:cs="Courier New" w:hint="default"/>
       </w:rPr>
     </w:lvl>
     <w:lvl w:ilvl="2" w:tplc="04090005">
@@ -22984,7 +22697,7 @@
         <w:ind w:left="3600" w:hanging="360"/>
       </w:pPr>
       <w:rPr>
-        <w:rFonts w:ascii="Courier New" w:hAnsi="Courier New" w:cs="Arial" w:hint="default"/>
+        <w:rFonts w:ascii="Courier New" w:hAnsi="Courier New" w:cs="Courier New" w:hint="default"/>
       </w:rPr>
     </w:lvl>
     <w:lvl w:ilvl="5" w:tplc="04090005">
@@ -23020,7 +22733,7 @@
         <w:ind w:left="5760" w:hanging="360"/>
       </w:pPr>
       <w:rPr>
-        <w:rFonts w:ascii="Courier New" w:hAnsi="Courier New" w:cs="Arial" w:hint="default"/>
+        <w:rFonts w:ascii="Courier New" w:hAnsi="Courier New" w:cs="Courier New" w:hint="default"/>
       </w:rPr>
     </w:lvl>
     <w:lvl w:ilvl="8" w:tplc="04090005">
@@ -23154,17 +22867,7 @@
     </w:rPrDefault>
     <w:pPrDefault/>
   </w:docDefaults>
-  <w:latentStyles w:defLockedState="0" w:defUIPriority="0" w:defSemiHidden="0" w:defUnhideWhenUsed="0" w:defQFormat="0" w:count="276">
-    <w:lsdException w:name="toc 1" w:uiPriority="39"/>
-    <w:lsdException w:name="toc 2" w:uiPriority="39"/>
-    <w:lsdException w:name="toc 3" w:uiPriority="39"/>
-    <w:lsdException w:name="toc 4" w:uiPriority="39"/>
-    <w:lsdException w:name="toc 5" w:uiPriority="39"/>
-    <w:lsdException w:name="toc 6" w:uiPriority="39"/>
-    <w:lsdException w:name="toc 7" w:uiPriority="39"/>
-    <w:lsdException w:name="toc 8" w:uiPriority="39"/>
-    <w:lsdException w:name="toc 9" w:uiPriority="39"/>
-  </w:latentStyles>
+  <w:latentStyles w:defLockedState="0" w:defUIPriority="0" w:defSemiHidden="0" w:defUnhideWhenUsed="0" w:defQFormat="0" w:count="276"/>
   <w:style w:type="paragraph" w:default="1" w:styleId="Normal">
     <w:name w:val="Normal"/>
     <w:qFormat/>

</xml_diff>

<commit_message>
ptc/2011-10-07 FTF Beta 2 No change bars
</commit_message>
<xml_diff>
--- a/specification/dds_java_psm_submission.docx
+++ b/specification/dds_java_psm_submission.docx
@@ -1,6 +1,6 @@
 
 <file path=word/document.xml><?xml version="1.0" encoding="utf-8"?>
-<w:document xmlns:mo="http://schemas.microsoft.com/office/mac/office/2008/main" xmlns:ve="http://schemas.openxmlformats.org/markup-compatibility/2006" xmlns:mv="urn:schemas-microsoft-com:mac:vml" xmlns:o="urn:schemas-microsoft-com:office:office" xmlns:r="http://schemas.openxmlformats.org/officeDocument/2006/relationships" xmlns:m="http://schemas.openxmlformats.org/officeDocument/2006/math" xmlns:v="urn:schemas-microsoft-com:vml" xmlns:wp="http://schemas.openxmlformats.org/drawingml/2006/wordprocessingDrawing" xmlns:w10="urn:schemas-microsoft-com:office:word" xmlns:w="http://schemas.openxmlformats.org/wordprocessingml/2006/main" xmlns:wne="http://schemas.microsoft.com/office/word/2006/wordml">
+<w:document xmlns:wpc="http://schemas.microsoft.com/office/word/2010/wordprocessingCanvas" xmlns:mc="http://schemas.openxmlformats.org/markup-compatibility/2006" xmlns:o="urn:schemas-microsoft-com:office:office" xmlns:r="http://schemas.openxmlformats.org/officeDocument/2006/relationships" xmlns:m="http://schemas.openxmlformats.org/officeDocument/2006/math" xmlns:v="urn:schemas-microsoft-com:vml" xmlns:wp14="http://schemas.microsoft.com/office/word/2010/wordprocessingDrawing" xmlns:wp="http://schemas.openxmlformats.org/drawingml/2006/wordprocessingDrawing" xmlns:w10="urn:schemas-microsoft-com:office:word" xmlns:w="http://schemas.openxmlformats.org/wordprocessingml/2006/main" xmlns:w14="http://schemas.microsoft.com/office/word/2010/wordml" xmlns:wpg="http://schemas.microsoft.com/office/word/2010/wordprocessingGroup" xmlns:wpi="http://schemas.microsoft.com/office/word/2010/wordprocessingInk" xmlns:wne="http://schemas.microsoft.com/office/word/2006/wordml" xmlns:wps="http://schemas.microsoft.com/office/word/2010/wordprocessingShape" mc:Ignorable="w14 wp14">
   <w:body>
     <w:p>
       <w:pPr>
@@ -9,6 +9,8 @@
           <w:rFonts w:ascii="Times New Roman" w:hAnsi="Times New Roman" w:cs="Times New Roman"/>
         </w:rPr>
       </w:pPr>
+      <w:bookmarkStart w:id="0" w:name="_GoBack"/>
+      <w:bookmarkEnd w:id="0"/>
       <w:r>
         <w:rPr>
           <w:rFonts w:ascii="Times New Roman" w:hAnsi="Times New Roman" w:cs="Times New Roman"/>
@@ -23,22 +25,12 @@
         </w:rPr>
         <w:t xml:space="preserve">  </w:t>
       </w:r>
-      <w:del w:id="0" w:author="Rick Warren" w:date="2011-10-05T17:32:00Z">
-        <w:r>
-          <w:rPr>
-            <w:rFonts w:ascii="Times New Roman" w:hAnsi="Times New Roman" w:cs="Times New Roman"/>
-          </w:rPr>
-          <w:delText xml:space="preserve">January </w:delText>
-        </w:r>
-      </w:del>
-      <w:ins w:id="1" w:author="Rick Warren" w:date="2011-10-05T17:32:00Z">
-        <w:r>
-          <w:rPr>
-            <w:rFonts w:ascii="Times New Roman" w:hAnsi="Times New Roman" w:cs="Times New Roman"/>
-          </w:rPr>
-          <w:t xml:space="preserve">December </w:t>
-        </w:r>
-      </w:ins>
+      <w:r>
+        <w:rPr>
+          <w:rFonts w:ascii="Times New Roman" w:hAnsi="Times New Roman" w:cs="Times New Roman"/>
+        </w:rPr>
+        <w:t xml:space="preserve">December </w:t>
+      </w:r>
       <w:r>
         <w:rPr>
           <w:rFonts w:ascii="Times New Roman" w:hAnsi="Times New Roman" w:cs="Times New Roman"/>
@@ -81,11 +73,9 @@
         <w:br/>
         <w:t>(DDS-</w:t>
       </w:r>
-      <w:ins w:id="2" w:author="Rick Warren" w:date="2011-11-09T09:58:00Z">
-        <w:r>
-          <w:t>PSM-</w:t>
-        </w:r>
-      </w:ins>
+      <w:r>
+        <w:t>PSM-</w:t>
+      </w:r>
       <w:r>
         <w:t>Java)</w:t>
       </w:r>
@@ -120,22 +110,12 @@
         </w:rPr>
         <w:t xml:space="preserve">FTF Beta </w:t>
       </w:r>
-      <w:ins w:id="3" w:author="Rick Warren" w:date="2011-10-05T17:32:00Z">
-        <w:r>
-          <w:rPr>
-            <w:rFonts w:ascii="Times New Roman" w:hAnsi="Times New Roman" w:cs="Times New Roman"/>
-          </w:rPr>
-          <w:t>2</w:t>
-        </w:r>
-      </w:ins>
-      <w:del w:id="4" w:author="Rick Warren" w:date="2011-10-05T17:32:00Z">
-        <w:r>
-          <w:rPr>
-            <w:rFonts w:ascii="Times New Roman" w:hAnsi="Times New Roman" w:cs="Times New Roman"/>
-          </w:rPr>
-          <w:delText>1</w:delText>
-        </w:r>
-      </w:del>
+      <w:r>
+        <w:rPr>
+          <w:rFonts w:ascii="Times New Roman" w:hAnsi="Times New Roman" w:cs="Times New Roman"/>
+        </w:rPr>
+        <w:t>2</w:t>
+      </w:r>
     </w:p>
     <w:p>
       <w:pPr>
@@ -194,26 +174,14 @@
         <w:tab/>
         <w:t>ptc/2011-</w:t>
       </w:r>
-      <w:ins w:id="5" w:author="Rick Warren" w:date="2011-10-28T08:12:00Z">
-        <w:r>
-          <w:rPr>
-            <w:rFonts w:ascii="Arial" w:hAnsi="Arial" w:cs="Arial"/>
-            <w:b/>
-            <w:bCs/>
-          </w:rPr>
-          <w:t>10-07</w:t>
-        </w:r>
-      </w:ins>
-      <w:del w:id="6" w:author="Rick Warren" w:date="2011-10-28T08:12:00Z">
-        <w:r>
-          <w:rPr>
-            <w:rFonts w:ascii="Arial" w:hAnsi="Arial" w:cs="Arial"/>
-            <w:b/>
-            <w:bCs/>
-          </w:rPr>
-          <w:delText>01-01</w:delText>
-        </w:r>
-      </w:del>
+      <w:r>
+        <w:rPr>
+          <w:rFonts w:ascii="Arial" w:hAnsi="Arial" w:cs="Arial"/>
+          <w:b/>
+          <w:bCs/>
+        </w:rPr>
+        <w:t>10-07</w:t>
+      </w:r>
     </w:p>
     <w:p>
       <w:pPr>
@@ -243,7 +211,7 @@
         </w:rPr>
         <w:tab/>
       </w:r>
-      <w:hyperlink r:id="rId7" w:history="1">
+      <w:hyperlink r:id="rId8" w:history="1">
         <w:r>
           <w:rPr>
             <w:rStyle w:val="Hyperlink"/>
@@ -283,7 +251,7 @@
         </w:rPr>
         <w:tab/>
       </w:r>
-      <w:hyperlink r:id="rId8" w:history="1">
+      <w:hyperlink r:id="rId9" w:history="1">
         <w:r>
           <w:rPr>
             <w:rStyle w:val="Hyperlink"/>
@@ -315,7 +283,7 @@
         </w:rPr>
         <w:tab/>
       </w:r>
-      <w:hyperlink r:id="rId9" w:history="1">
+      <w:hyperlink r:id="rId10" w:history="1">
         <w:r>
           <w:rPr>
             <w:rStyle w:val="Hyperlink"/>
@@ -383,82 +351,53 @@
         </w:rPr>
         <w:t xml:space="preserve"> files:</w:t>
       </w:r>
-      <w:ins w:id="7" w:author="Rick Warren" w:date="2011-10-28T08:13:00Z">
-        <w:r>
-          <w:rPr>
-            <w:rFonts w:ascii="Arial" w:hAnsi="Arial" w:cs="Arial"/>
-            <w:sz w:val="20"/>
-          </w:rPr>
-          <w:t xml:space="preserve"> </w:t>
-        </w:r>
-        <w:r>
-          <w:rPr>
-            <w:rFonts w:ascii="Arial" w:hAnsi="Arial" w:cs="Arial"/>
-            <w:sz w:val="20"/>
-          </w:rPr>
-          <w:t>ptc/2011-10-09</w:t>
-        </w:r>
-      </w:ins>
-      <w:del w:id="8" w:author="Rick Warren" w:date="2011-10-28T08:13:00Z">
-        <w:r>
-          <w:rPr>
-            <w:rFonts w:ascii="Arial" w:hAnsi="Arial" w:cs="Arial"/>
-            <w:sz w:val="20"/>
-          </w:rPr>
-          <w:delText xml:space="preserve">  m</w:delText>
-        </w:r>
-        <w:r>
-          <w:rPr>
-            <w:rFonts w:ascii="Arial" w:hAnsi="Arial" w:cs="Arial"/>
-            <w:sz w:val="20"/>
-          </w:rPr>
-          <w:delText>ars/2010-11-04</w:delText>
-        </w:r>
-      </w:del>
       <w:r>
         <w:rPr>
           <w:rFonts w:ascii="Arial" w:hAnsi="Arial" w:cs="Arial"/>
           <w:sz w:val="20"/>
         </w:rPr>
-        <w:t xml:space="preserve"> (</w:t>
+        <w:t xml:space="preserve"> </w:t>
       </w:r>
       <w:r>
         <w:rPr>
           <w:rFonts w:ascii="Arial" w:hAnsi="Arial" w:cs="Arial"/>
           <w:sz w:val="20"/>
         </w:rPr>
-        <w:t xml:space="preserve">omgdds.jar), </w:t>
-      </w:r>
-      <w:ins w:id="9" w:author="Rick Warren" w:date="2011-10-28T08:13:00Z">
-        <w:r>
-          <w:rPr>
-            <w:rFonts w:ascii="Arial" w:hAnsi="Arial" w:cs="Arial"/>
-            <w:sz w:val="20"/>
-          </w:rPr>
-          <w:t>ptc/2011-10-08</w:t>
-        </w:r>
-        <w:r>
-          <w:rPr>
-            <w:rFonts w:ascii="Arial" w:hAnsi="Arial" w:cs="Arial"/>
-            <w:sz w:val="20"/>
-          </w:rPr>
-          <w:t xml:space="preserve"> </w:t>
-        </w:r>
-      </w:ins>
-      <w:del w:id="10" w:author="Rick Warren" w:date="2011-10-28T08:13:00Z">
-        <w:r>
-          <w:rPr>
-            <w:rFonts w:ascii="Arial" w:hAnsi="Arial" w:cs="Arial"/>
-            <w:sz w:val="20"/>
-          </w:rPr>
-          <w:delText xml:space="preserve">mars/2010-11-05 </w:delText>
-        </w:r>
-      </w:del>
+        <w:t>ptc/2011-10-09</w:t>
+      </w:r>
       <w:r>
         <w:rPr>
           <w:rFonts w:ascii="Arial" w:hAnsi="Arial" w:cs="Arial"/>
           <w:sz w:val="20"/>
         </w:rPr>
+        <w:t xml:space="preserve"> (</w:t>
+      </w:r>
+      <w:r>
+        <w:rPr>
+          <w:rFonts w:ascii="Arial" w:hAnsi="Arial" w:cs="Arial"/>
+          <w:sz w:val="20"/>
+        </w:rPr>
+        <w:t xml:space="preserve">omgdds.jar), </w:t>
+      </w:r>
+      <w:r>
+        <w:rPr>
+          <w:rFonts w:ascii="Arial" w:hAnsi="Arial" w:cs="Arial"/>
+          <w:sz w:val="20"/>
+        </w:rPr>
+        <w:t>ptc/2011-10-08</w:t>
+      </w:r>
+      <w:r>
+        <w:rPr>
+          <w:rFonts w:ascii="Arial" w:hAnsi="Arial" w:cs="Arial"/>
+          <w:sz w:val="20"/>
+        </w:rPr>
+        <w:t xml:space="preserve"> </w:t>
+      </w:r>
+      <w:r>
+        <w:rPr>
+          <w:rFonts w:ascii="Arial" w:hAnsi="Arial" w:cs="Arial"/>
+          <w:sz w:val="20"/>
+        </w:rPr>
         <w:t>(omgdds_src.zip)</w:t>
       </w:r>
     </w:p>
@@ -488,51 +427,31 @@
         </w:rPr>
         <w:t xml:space="preserve">This OMG document replaces the </w:t>
       </w:r>
-      <w:del w:id="11" w:author="Rick Warren" w:date="2011-10-28T08:14:00Z">
-        <w:r>
-          <w:rPr>
-            <w:rFonts w:ascii="Arial" w:hAnsi="Arial" w:cs="Arial"/>
-          </w:rPr>
-          <w:delText xml:space="preserve">submission </w:delText>
-        </w:r>
-      </w:del>
-      <w:ins w:id="12" w:author="Rick Warren" w:date="2011-10-28T08:14:00Z">
-        <w:r>
-          <w:rPr>
-            <w:rFonts w:ascii="Arial" w:hAnsi="Arial" w:cs="Arial"/>
-          </w:rPr>
-          <w:t xml:space="preserve">Beta 1 </w:t>
-        </w:r>
-      </w:ins>
       <w:r>
         <w:rPr>
           <w:rFonts w:ascii="Arial" w:hAnsi="Arial" w:cs="Arial"/>
         </w:rPr>
+        <w:t xml:space="preserve">Beta 1 </w:t>
+      </w:r>
+      <w:r>
+        <w:rPr>
+          <w:rFonts w:ascii="Arial" w:hAnsi="Arial" w:cs="Arial"/>
+        </w:rPr>
         <w:t>document (</w:t>
       </w:r>
-      <w:ins w:id="13" w:author="Rick Warren" w:date="2011-10-28T08:14:00Z">
-        <w:r>
-          <w:rPr>
-            <w:rFonts w:ascii="Arial" w:hAnsi="Arial" w:cs="Arial"/>
-          </w:rPr>
-          <w:t>ptc/2011-01-01</w:t>
-        </w:r>
-      </w:ins>
-      <w:del w:id="14" w:author="Rick Warren" w:date="2011-10-28T08:14:00Z">
-        <w:r>
-          <w:rPr>
-            <w:rFonts w:ascii="Arial" w:hAnsi="Arial" w:cs="Arial"/>
-          </w:rPr>
-          <w:delText>mars/2010-11-03, Alpha</w:delText>
-        </w:r>
-      </w:del>
       <w:r>
         <w:rPr>
           <w:rFonts w:ascii="Arial" w:hAnsi="Arial" w:cs="Arial"/>
         </w:rPr>
+        <w:t>ptc/2011-01-01</w:t>
+      </w:r>
+      <w:r>
+        <w:rPr>
+          <w:rFonts w:ascii="Arial" w:hAnsi="Arial" w:cs="Arial"/>
+        </w:rPr>
         <w:t xml:space="preserve">). It is an OMG Adopted Beta Specification and is currently in the finalization phase. Comments on the content of this document are welcome, and should be directed to </w:t>
       </w:r>
-      <w:hyperlink r:id="rId10" w:history="1">
+      <w:hyperlink r:id="rId11" w:history="1">
         <w:r>
           <w:rPr>
             <w:rStyle w:val="Hyperlink"/>
@@ -567,7 +486,7 @@
         </w:rPr>
         <w:t xml:space="preserve">You may view the pending issues for this specification from the OMG revision web page </w:t>
       </w:r>
-      <w:hyperlink r:id="rId11" w:history="1">
+      <w:hyperlink r:id="rId12" w:history="1">
         <w:r>
           <w:rPr>
             <w:rStyle w:val="Hyperlink"/>
@@ -753,6 +672,7 @@
         <w:pStyle w:val="LegaleseHeading"/>
       </w:pPr>
       <w:r>
+        <w:lastRenderedPageBreak/>
         <w:t>GENERAL USE RESTRICTIONS</w:t>
       </w:r>
     </w:p>
@@ -842,15 +762,11 @@
         <w:pStyle w:val="Textbody"/>
       </w:pPr>
       <w:r>
-        <w:t xml:space="preserve">MDA®, Model Driven Architecture®, UML®, UML Cube logo®, OMG Logo®, CORBA® and XMI® are registered trademarks of the Object Management Group, Inc., and Object Management Group™, </w:t>
-      </w:r>
-      <w:proofErr w:type="gramStart"/>
-      <w:r>
-        <w:t>OMG™ ,</w:t>
-      </w:r>
-      <w:proofErr w:type="gramEnd"/>
-      <w:r>
-        <w:t xml:space="preserve"> Unified Modeling Language™, Model Driven Architecture Logo™, Model Driven Architecture Diagram™, CORBA logos™, XMI Logo™, CWM™, CWM Logo™, IIOP™ , IMM™ , MOF™ , OMG Interface Definition Language (IDL)™ , and OMG SysML™ are trademarks of the Object Management Group. All other products or company names mentioned are used for identification purposes only, and may be trademarks of their respective owners.</w:t>
+        <w:t xml:space="preserve">MDA®, Model Driven Architecture®, UML®, UML Cube logo®, OMG Logo®, CORBA® and XMI® are registered trademarks of the Object Management Group, Inc., and Object Management Group™, OMG™ , Unified Modeling Language™, Model Driven Architecture Logo™, Model Driven Architecture Diagram™, CORBA logos™, XMI Logo™, CWM™, CWM Logo™, IIOP™ , IMM™ , MOF™ , OMG Interface Definition Language (IDL)™ , and </w:t>
+      </w:r>
+      <w:r>
+        <w:lastRenderedPageBreak/>
+        <w:t>OMG SysML™ are trademarks of the Object Management Group. All other products or company names mentioned are used for identification purposes only, and may be trademarks of their respective owners.</w:t>
       </w:r>
     </w:p>
     <w:p>
@@ -924,7 +840,8 @@
         <w:pStyle w:val="Textbody"/>
         <w:sectPr>
           <w:pgSz w:w="12240" w:h="15840"/>
-          <w:pgMar w:top="1440" w:right="1440" w:bottom="1440" w:left="1440" w:footer="1080" w:gutter="0"/>
+          <w:pgMar w:top="1440" w:right="1440" w:bottom="1440" w:left="1440" w:header="720" w:footer="1080" w:gutter="0"/>
+          <w:cols w:space="720"/>
         </w:sectPr>
       </w:pPr>
     </w:p>
@@ -4346,6 +4263,7 @@
         <w:rPr>
           <w:noProof/>
         </w:rPr>
+        <w:lastRenderedPageBreak/>
         <w:t>7.6.3</w:t>
       </w:r>
       <w:r>
@@ -6049,6 +5967,7 @@
         <w:pStyle w:val="PrefaceHeading1"/>
       </w:pPr>
       <w:r>
+        <w:lastRenderedPageBreak/>
         <w:t>Preface</w:t>
       </w:r>
     </w:p>
@@ -6123,13 +6042,8 @@
       <w:r>
         <w:fldChar w:fldCharType="begin"/>
       </w:r>
-      <w:proofErr w:type="gramStart"/>
-      <w:r>
-        <w:instrText>xe</w:instrText>
-      </w:r>
-      <w:proofErr w:type="gramEnd"/>
-      <w:r>
-        <w:instrText xml:space="preserve"> "OMG specifications"</w:instrText>
+      <w:r>
+        <w:instrText>xe "OMG specifications"</w:instrText>
       </w:r>
       <w:r>
         <w:fldChar w:fldCharType="end"/>
@@ -6191,7 +6105,6 @@
         <w:numPr>
           <w:ilvl w:val="0"/>
           <w:numId w:val="4"/>
-          <w:numberingChange w:id="15" w:author="Rick Warren" w:date="2011-10-05T17:32:00Z" w:original=""/>
         </w:numPr>
       </w:pPr>
       <w:r>
@@ -6204,7 +6117,6 @@
         <w:numPr>
           <w:ilvl w:val="0"/>
           <w:numId w:val="4"/>
-          <w:numberingChange w:id="16" w:author="Rick Warren" w:date="2011-10-05T17:32:00Z" w:original=""/>
         </w:numPr>
       </w:pPr>
       <w:r>
@@ -6217,7 +6129,6 @@
         <w:numPr>
           <w:ilvl w:val="0"/>
           <w:numId w:val="4"/>
-          <w:numberingChange w:id="17" w:author="Rick Warren" w:date="2011-10-05T17:32:00Z" w:original=""/>
         </w:numPr>
       </w:pPr>
       <w:r>
@@ -6230,7 +6141,6 @@
         <w:numPr>
           <w:ilvl w:val="0"/>
           <w:numId w:val="4"/>
-          <w:numberingChange w:id="18" w:author="Rick Warren" w:date="2011-10-05T17:32:00Z" w:original=""/>
         </w:numPr>
       </w:pPr>
       <w:r>
@@ -6243,7 +6153,6 @@
         <w:numPr>
           <w:ilvl w:val="0"/>
           <w:numId w:val="4"/>
-          <w:numberingChange w:id="19" w:author="Rick Warren" w:date="2011-10-05T17:32:00Z" w:original=""/>
         </w:numPr>
       </w:pPr>
       <w:r>
@@ -6264,7 +6173,6 @@
         <w:numPr>
           <w:ilvl w:val="0"/>
           <w:numId w:val="4"/>
-          <w:numberingChange w:id="20" w:author="Rick Warren" w:date="2011-10-05T17:32:00Z" w:original=""/>
         </w:numPr>
       </w:pPr>
       <w:r>
@@ -6277,7 +6185,6 @@
         <w:numPr>
           <w:ilvl w:val="0"/>
           <w:numId w:val="4"/>
-          <w:numberingChange w:id="21" w:author="Rick Warren" w:date="2011-10-05T17:32:00Z" w:original=""/>
         </w:numPr>
       </w:pPr>
       <w:r>
@@ -6290,7 +6197,6 @@
         <w:numPr>
           <w:ilvl w:val="0"/>
           <w:numId w:val="4"/>
-          <w:numberingChange w:id="22" w:author="Rick Warren" w:date="2011-10-05T17:32:00Z" w:original=""/>
         </w:numPr>
       </w:pPr>
       <w:r>
@@ -6303,7 +6209,6 @@
         <w:numPr>
           <w:ilvl w:val="0"/>
           <w:numId w:val="4"/>
-          <w:numberingChange w:id="23" w:author="Rick Warren" w:date="2011-10-05T17:32:00Z" w:original=""/>
         </w:numPr>
       </w:pPr>
       <w:r>
@@ -6313,42 +6218,27 @@
     <w:p>
       <w:pPr>
         <w:pStyle w:val="Bullet1"/>
-        <w:numPr>
-          <w:ilvl w:val="0"/>
-          <w:numId w:val="0"/>
-        </w:numPr>
-        <w:ind w:left="360" w:hanging="360"/>
       </w:pPr>
     </w:p>
     <w:p>
       <w:pPr>
         <w:pStyle w:val="Bullet1"/>
-        <w:numPr>
-          <w:ilvl w:val="0"/>
-          <w:numId w:val="0"/>
-        </w:numPr>
-        <w:ind w:left="360" w:hanging="360"/>
       </w:pPr>
     </w:p>
     <w:p>
       <w:pPr>
         <w:pStyle w:val="Bullet1"/>
-        <w:numPr>
-          <w:ilvl w:val="0"/>
-          <w:numId w:val="0"/>
-        </w:numPr>
-        <w:ind w:left="360" w:hanging="360"/>
       </w:pPr>
     </w:p>
     <w:p>
       <w:pPr>
         <w:pStyle w:val="PrefaceHeading2"/>
       </w:pPr>
-      <w:bookmarkStart w:id="24" w:name="DDE_LINK1"/>
+      <w:bookmarkStart w:id="1" w:name="DDE_LINK1"/>
       <w:r>
         <w:t>Platf</w:t>
       </w:r>
-      <w:bookmarkEnd w:id="24"/>
+      <w:bookmarkEnd w:id="1"/>
       <w:r>
         <w:t>orm Specific Model and Interface Specifications</w:t>
       </w:r>
@@ -6359,7 +6249,6 @@
         <w:numPr>
           <w:ilvl w:val="0"/>
           <w:numId w:val="4"/>
-          <w:numberingChange w:id="25" w:author="Rick Warren" w:date="2011-10-05T17:32:00Z" w:original=""/>
         </w:numPr>
       </w:pPr>
       <w:r>
@@ -6372,10 +6261,10 @@
         <w:numPr>
           <w:ilvl w:val="0"/>
           <w:numId w:val="4"/>
-          <w:numberingChange w:id="26" w:author="Rick Warren" w:date="2011-10-05T17:32:00Z" w:original=""/>
         </w:numPr>
       </w:pPr>
       <w:r>
+        <w:lastRenderedPageBreak/>
         <w:t>CORBAfacilities</w:t>
       </w:r>
     </w:p>
@@ -6385,7 +6274,6 @@
         <w:numPr>
           <w:ilvl w:val="0"/>
           <w:numId w:val="4"/>
-          <w:numberingChange w:id="27" w:author="Rick Warren" w:date="2011-10-05T17:32:00Z" w:original=""/>
         </w:numPr>
       </w:pPr>
       <w:r>
@@ -6398,7 +6286,6 @@
         <w:numPr>
           <w:ilvl w:val="0"/>
           <w:numId w:val="4"/>
-          <w:numberingChange w:id="28" w:author="Rick Warren" w:date="2011-10-05T17:32:00Z" w:original=""/>
         </w:numPr>
       </w:pPr>
       <w:r>
@@ -6411,7 +6298,6 @@
         <w:numPr>
           <w:ilvl w:val="0"/>
           <w:numId w:val="4"/>
-          <w:numberingChange w:id="29" w:author="Rick Warren" w:date="2011-10-05T17:32:00Z" w:original=""/>
         </w:numPr>
       </w:pPr>
       <w:r>
@@ -6566,7 +6452,7 @@
         </w:rPr>
         <w:t xml:space="preserve">Certain OMG specifications are also available as ISO standards. Please consult </w:t>
       </w:r>
-      <w:hyperlink r:id="rId12" w:history="1">
+      <w:hyperlink r:id="rId13" w:history="1">
         <w:r>
           <w:rPr>
             <w:i/>
@@ -6618,13 +6504,8 @@
         </w:rPr>
         <w:fldChar w:fldCharType="begin"/>
       </w:r>
-      <w:proofErr w:type="gramStart"/>
-      <w:r>
-        <w:instrText>xe</w:instrText>
-      </w:r>
-      <w:proofErr w:type="gramEnd"/>
-      <w:r>
-        <w:instrText xml:space="preserve"> "typographical conventions"</w:instrText>
+      <w:r>
+        <w:instrText>xe "typographical conventions"</w:instrText>
       </w:r>
       <w:r>
         <w:rPr>
@@ -6731,11 +6612,12 @@
           <w:tab w:val="right" w:leader="dot" w:pos="8258"/>
         </w:tabs>
         <w:sectPr>
-          <w:footerReference w:type="even" r:id="rId13"/>
-          <w:footerReference w:type="default" r:id="rId14"/>
+          <w:footerReference w:type="even" r:id="rId14"/>
+          <w:footerReference w:type="default" r:id="rId15"/>
           <w:pgSz w:w="12240" w:h="15840"/>
-          <w:pgMar w:top="1440" w:right="1440" w:bottom="1440" w:left="1440" w:footer="1080" w:gutter="0"/>
+          <w:pgMar w:top="1440" w:right="1440" w:bottom="1440" w:left="1440" w:header="720" w:footer="1080" w:gutter="0"/>
           <w:pgNumType w:fmt="lowerRoman" w:start="1"/>
+          <w:cols w:space="720"/>
         </w:sectPr>
       </w:pPr>
       <w:r>
@@ -6752,15 +6634,13 @@
     <w:p>
       <w:pPr>
         <w:pStyle w:val="Heading1"/>
-        <w:numPr>
-          <w:numberingChange w:id="30" w:author="Rick Warren" w:date="2011-10-05T17:32:00Z" w:original="%1:1:0:"/>
-        </w:numPr>
-      </w:pPr>
-      <w:bookmarkStart w:id="31" w:name="_Toc181353232"/>
-      <w:r>
+      </w:pPr>
+      <w:bookmarkStart w:id="2" w:name="_Toc181353232"/>
+      <w:r>
+        <w:lastRenderedPageBreak/>
         <w:t>Scope</w:t>
       </w:r>
-      <w:bookmarkEnd w:id="31"/>
+      <w:bookmarkEnd w:id="2"/>
     </w:p>
     <w:p>
       <w:pPr>
@@ -6807,17 +6687,14 @@
     <w:p>
       <w:pPr>
         <w:pStyle w:val="Heading1"/>
-        <w:numPr>
-          <w:numberingChange w:id="32" w:author="Rick Warren" w:date="2011-10-05T17:32:00Z" w:original="%1:2:0:"/>
-        </w:numPr>
-      </w:pPr>
-      <w:bookmarkStart w:id="33" w:name="_Ref134959754"/>
-      <w:bookmarkStart w:id="34" w:name="_Toc181353233"/>
+      </w:pPr>
+      <w:bookmarkStart w:id="3" w:name="_Ref134959754"/>
+      <w:bookmarkStart w:id="4" w:name="_Toc181353233"/>
       <w:r>
         <w:t>Conformance</w:t>
       </w:r>
-      <w:bookmarkEnd w:id="33"/>
-      <w:bookmarkEnd w:id="34"/>
+      <w:bookmarkEnd w:id="3"/>
+      <w:bookmarkEnd w:id="4"/>
     </w:p>
     <w:p>
       <w:pPr>
@@ -6844,15 +6721,7 @@
         <w:t>.</w:t>
       </w:r>
       <w:r>
-        <w:t xml:space="preserve"> For example, an implementation may conform to the DDS Minimum Profile with respect to this PSM, meaning that all of the programming interfaces identified by the DDS </w:t>
-      </w:r>
-      <w:proofErr w:type="gramStart"/>
-      <w:r>
-        <w:t>specification</w:t>
-      </w:r>
-      <w:proofErr w:type="gramEnd"/>
-      <w:r>
-        <w:t xml:space="preserve"> as pertaining to that conformance level must be implemented in this PSM. The one exception to this rule is the Object Model Profile, which includes in part the Data Local Reconstruction Layer (DLRL); DLRL is outside of the scope of this PSM.</w:t>
+        <w:t xml:space="preserve"> For example, an implementation may conform to the DDS Minimum Profile with respect to this PSM, meaning that all of the programming interfaces identified by the DDS specification as pertaining to that conformance level must be implemented in this PSM. The one exception to this rule is the Object Model Profile, which includes in part the Data Local Reconstruction Layer (DLRL); DLRL is outside of the scope of this PSM.</w:t>
       </w:r>
     </w:p>
     <w:p>
@@ -6863,15 +6732,7 @@
         </w:rPr>
       </w:pPr>
       <w:r>
-        <w:t xml:space="preserve">In addition to the conformance levels defined in the DDS specification </w:t>
-      </w:r>
-      <w:proofErr w:type="gramStart"/>
-      <w:r>
-        <w:t>itself</w:t>
-      </w:r>
-      <w:proofErr w:type="gramEnd"/>
-      <w:r>
-        <w:t xml:space="preserve">, this PSM recognizes and implements the Extensible and Dynamic Types conformance level for DDS defined by the </w:t>
+        <w:t xml:space="preserve">In addition to the conformance levels defined in the DDS specification itself, this PSM recognizes and implements the Extensible and Dynamic Types conformance level for DDS defined by the </w:t>
       </w:r>
       <w:r>
         <w:rPr>
@@ -6952,31 +6813,25 @@
     <w:p>
       <w:pPr>
         <w:pStyle w:val="Heading1"/>
-        <w:numPr>
-          <w:numberingChange w:id="35" w:author="Rick Warren" w:date="2011-10-05T17:32:00Z" w:original="%1:3:0:"/>
-        </w:numPr>
-      </w:pPr>
-      <w:bookmarkStart w:id="36" w:name="_Toc181353234"/>
+      </w:pPr>
+      <w:bookmarkStart w:id="5" w:name="_Toc181353234"/>
       <w:r>
         <w:t>References</w:t>
       </w:r>
-      <w:bookmarkEnd w:id="36"/>
+      <w:bookmarkEnd w:id="5"/>
     </w:p>
     <w:p>
       <w:pPr>
         <w:pStyle w:val="Heading2"/>
-        <w:numPr>
-          <w:numberingChange w:id="37" w:author="Rick Warren" w:date="2011-10-05T17:32:00Z" w:original="%1:3:0:.%2:1:0:"/>
-        </w:numPr>
-      </w:pPr>
-      <w:bookmarkStart w:id="38" w:name="_Toc181353235"/>
+      </w:pPr>
+      <w:bookmarkStart w:id="6" w:name="_Toc181353235"/>
       <w:r>
         <w:t>Normative</w:t>
       </w:r>
       <w:r>
         <w:t xml:space="preserve"> References</w:t>
       </w:r>
-      <w:bookmarkEnd w:id="38"/>
+      <w:bookmarkEnd w:id="6"/>
     </w:p>
     <w:p>
       <w:pPr>
@@ -7002,7 +6857,6 @@
         <w:numPr>
           <w:ilvl w:val="0"/>
           <w:numId w:val="5"/>
-          <w:numberingChange w:id="39" w:author="Rick Warren" w:date="2011-10-05T17:32:00Z" w:original=""/>
         </w:numPr>
         <w:tabs>
           <w:tab w:val="left" w:pos="720"/>
@@ -7033,6 +6887,7 @@
           <w:b/>
           <w:bCs/>
         </w:rPr>
+        <w:lastRenderedPageBreak/>
         <w:t>[DDS]</w:t>
       </w:r>
       <w:r>
@@ -7063,7 +6918,6 @@
         <w:numPr>
           <w:ilvl w:val="0"/>
           <w:numId w:val="5"/>
-          <w:numberingChange w:id="40" w:author="Rick Warren" w:date="2011-10-05T17:32:00Z" w:original=""/>
         </w:numPr>
         <w:tabs>
           <w:tab w:val="left" w:pos="720"/>
@@ -7124,7 +6978,6 @@
         <w:numPr>
           <w:ilvl w:val="0"/>
           <w:numId w:val="5"/>
-          <w:numberingChange w:id="41" w:author="Rick Warren" w:date="2011-10-05T17:32:00Z" w:original=""/>
         </w:numPr>
         <w:tabs>
           <w:tab w:val="left" w:pos="720"/>
@@ -7179,7 +7032,6 @@
         <w:numPr>
           <w:ilvl w:val="0"/>
           <w:numId w:val="5"/>
-          <w:numberingChange w:id="42" w:author="Rick Warren" w:date="2011-10-05T17:32:00Z" w:original=""/>
         </w:numPr>
         <w:tabs>
           <w:tab w:val="left" w:pos="720"/>
@@ -7230,7 +7082,6 @@
         <w:numPr>
           <w:ilvl w:val="0"/>
           <w:numId w:val="5"/>
-          <w:numberingChange w:id="43" w:author="Rick Warren" w:date="2011-10-05T17:32:00Z" w:original=""/>
         </w:numPr>
         <w:tabs>
           <w:tab w:val="left" w:pos="720"/>
@@ -7279,15 +7130,12 @@
     <w:p>
       <w:pPr>
         <w:pStyle w:val="Heading2"/>
-        <w:numPr>
-          <w:numberingChange w:id="44" w:author="Rick Warren" w:date="2011-10-05T17:32:00Z" w:original="%1:3:0:.%2:2:0:"/>
-        </w:numPr>
-      </w:pPr>
-      <w:bookmarkStart w:id="45" w:name="_Toc181353236"/>
+      </w:pPr>
+      <w:bookmarkStart w:id="7" w:name="_Toc181353236"/>
       <w:r>
         <w:t>Non-Normative References</w:t>
       </w:r>
-      <w:bookmarkEnd w:id="45"/>
+      <w:bookmarkEnd w:id="7"/>
     </w:p>
     <w:p>
       <w:pPr>
@@ -7303,7 +7151,6 @@
         <w:numPr>
           <w:ilvl w:val="0"/>
           <w:numId w:val="31"/>
-          <w:numberingChange w:id="46" w:author="Rick Warren" w:date="2011-10-05T17:32:00Z" w:original=""/>
         </w:numPr>
         <w:rPr>
           <w:rFonts w:ascii="MS Serif" w:hAnsi="MS Serif"/>
@@ -7329,7 +7176,7 @@
       <w:r>
         <w:t xml:space="preserve">, version 1.1 (Sun Microsystems, </w:t>
       </w:r>
-      <w:hyperlink r:id="rId15" w:history="1">
+      <w:hyperlink r:id="rId16" w:history="1">
         <w:r>
           <w:rPr>
             <w:rStyle w:val="Hyperlink"/>
@@ -7344,15 +7191,12 @@
     <w:p>
       <w:pPr>
         <w:pStyle w:val="Heading1"/>
-        <w:numPr>
-          <w:numberingChange w:id="47" w:author="Rick Warren" w:date="2011-10-05T17:32:00Z" w:original="%1:4:0:"/>
-        </w:numPr>
-      </w:pPr>
-      <w:bookmarkStart w:id="48" w:name="_Toc181353237"/>
+      </w:pPr>
+      <w:bookmarkStart w:id="8" w:name="_Toc181353237"/>
       <w:r>
         <w:t>Terms and Definitions</w:t>
       </w:r>
-      <w:bookmarkEnd w:id="48"/>
+      <w:bookmarkEnd w:id="8"/>
     </w:p>
     <w:p>
       <w:pPr>
@@ -7517,6 +7361,7 @@
         <w:rPr>
           <w:rFonts w:ascii="Times New Roman" w:hAnsi="Times New Roman" w:cs="Times New Roman"/>
         </w:rPr>
+        <w:lastRenderedPageBreak/>
         <w:t>Java Virtual Machine (JVM)</w:t>
       </w:r>
     </w:p>
@@ -7594,15 +7439,12 @@
     <w:p>
       <w:pPr>
         <w:pStyle w:val="Heading1"/>
-        <w:numPr>
-          <w:numberingChange w:id="49" w:author="Rick Warren" w:date="2011-10-05T17:32:00Z" w:original="%1:5:0:"/>
-        </w:numPr>
-      </w:pPr>
-      <w:bookmarkStart w:id="50" w:name="_Toc181353238"/>
+      </w:pPr>
+      <w:bookmarkStart w:id="9" w:name="_Toc181353238"/>
       <w:r>
         <w:t>Symbols</w:t>
       </w:r>
-      <w:bookmarkEnd w:id="50"/>
+      <w:bookmarkEnd w:id="9"/>
     </w:p>
     <w:p>
       <w:pPr>
@@ -7618,28 +7460,22 @@
     <w:p>
       <w:pPr>
         <w:pStyle w:val="Heading1"/>
-        <w:numPr>
-          <w:numberingChange w:id="51" w:author="Rick Warren" w:date="2011-10-05T17:32:00Z" w:original="%1:6:0:"/>
-        </w:numPr>
-      </w:pPr>
-      <w:bookmarkStart w:id="52" w:name="_Toc181353239"/>
+      </w:pPr>
+      <w:bookmarkStart w:id="10" w:name="_Toc181353239"/>
       <w:r>
         <w:t>Additional Information</w:t>
       </w:r>
-      <w:bookmarkEnd w:id="52"/>
+      <w:bookmarkEnd w:id="10"/>
     </w:p>
     <w:p>
       <w:pPr>
         <w:pStyle w:val="Heading2"/>
-        <w:numPr>
-          <w:numberingChange w:id="53" w:author="Rick Warren" w:date="2011-10-05T17:32:00Z" w:original="%1:6:0:.%2:1:0:"/>
-        </w:numPr>
-      </w:pPr>
-      <w:bookmarkStart w:id="54" w:name="_Toc181353240"/>
+      </w:pPr>
+      <w:bookmarkStart w:id="11" w:name="_Toc181353240"/>
       <w:r>
         <w:t>Changes to Adopted OMG Specifications</w:t>
       </w:r>
-      <w:bookmarkEnd w:id="54"/>
+      <w:bookmarkEnd w:id="11"/>
     </w:p>
     <w:p>
       <w:pPr>
@@ -7652,17 +7488,14 @@
     <w:p>
       <w:pPr>
         <w:pStyle w:val="Heading2"/>
-        <w:numPr>
-          <w:numberingChange w:id="55" w:author="Rick Warren" w:date="2011-10-05T17:32:00Z" w:original="%1:6:0:.%2:2:0:"/>
-        </w:numPr>
-      </w:pPr>
-      <w:bookmarkStart w:id="56" w:name="_Ref134958252"/>
-      <w:bookmarkStart w:id="57" w:name="_Toc181353241"/>
+      </w:pPr>
+      <w:bookmarkStart w:id="12" w:name="_Ref134958252"/>
+      <w:bookmarkStart w:id="13" w:name="_Toc181353241"/>
       <w:r>
         <w:t>Relationships to Non-OMG Specifications</w:t>
       </w:r>
-      <w:bookmarkEnd w:id="56"/>
-      <w:bookmarkEnd w:id="57"/>
+      <w:bookmarkEnd w:id="12"/>
+      <w:bookmarkEnd w:id="13"/>
     </w:p>
     <w:p>
       <w:pPr>
@@ -7714,7 +7547,6 @@
         <w:numPr>
           <w:ilvl w:val="0"/>
           <w:numId w:val="14"/>
-          <w:numberingChange w:id="58" w:author="Rick Warren" w:date="2011-10-05T17:32:00Z" w:original=""/>
         </w:numPr>
         <w:pBdr>
           <w:top w:val="single" w:sz="4" w:space="1" w:color="auto"/>
@@ -7743,7 +7575,6 @@
         <w:numPr>
           <w:ilvl w:val="0"/>
           <w:numId w:val="14"/>
-          <w:numberingChange w:id="59" w:author="Rick Warren" w:date="2011-10-05T17:32:00Z" w:original=""/>
         </w:numPr>
         <w:pBdr>
           <w:top w:val="single" w:sz="4" w:space="1" w:color="auto"/>
@@ -7763,15 +7594,13 @@
     <w:p>
       <w:pPr>
         <w:pStyle w:val="Heading2"/>
-        <w:numPr>
-          <w:numberingChange w:id="60" w:author="Rick Warren" w:date="2011-10-05T17:32:00Z" w:original="%1:6:0:.%2:3:0:"/>
-        </w:numPr>
-      </w:pPr>
-      <w:bookmarkStart w:id="61" w:name="_Toc181353242"/>
-      <w:r>
+      </w:pPr>
+      <w:bookmarkStart w:id="14" w:name="_Toc181353242"/>
+      <w:r>
+        <w:lastRenderedPageBreak/>
         <w:t>Acknowledgements</w:t>
       </w:r>
-      <w:bookmarkEnd w:id="61"/>
+      <w:bookmarkEnd w:id="14"/>
     </w:p>
     <w:p>
       <w:pPr>
@@ -7790,7 +7619,6 @@
         <w:numPr>
           <w:ilvl w:val="0"/>
           <w:numId w:val="4"/>
-          <w:numberingChange w:id="62" w:author="Rick Warren" w:date="2011-10-05T17:32:00Z" w:original=""/>
         </w:numPr>
       </w:pPr>
       <w:r>
@@ -7803,7 +7631,6 @@
         <w:numPr>
           <w:ilvl w:val="0"/>
           <w:numId w:val="4"/>
-          <w:numberingChange w:id="63" w:author="Rick Warren" w:date="2011-10-05T17:32:00Z" w:original=""/>
         </w:numPr>
       </w:pPr>
       <w:r>
@@ -7813,17 +7640,14 @@
     <w:p>
       <w:pPr>
         <w:pStyle w:val="Heading1"/>
-        <w:numPr>
-          <w:numberingChange w:id="64" w:author="Rick Warren" w:date="2011-10-05T17:32:00Z" w:original="%1:7:0:"/>
-        </w:numPr>
-      </w:pPr>
-      <w:bookmarkStart w:id="65" w:name="_Ref134957713"/>
-      <w:bookmarkStart w:id="66" w:name="_Toc181353243"/>
+      </w:pPr>
+      <w:bookmarkStart w:id="15" w:name="_Ref134957713"/>
+      <w:bookmarkStart w:id="16" w:name="_Toc181353243"/>
       <w:r>
         <w:t>Java 5 Language PSM for DDS</w:t>
       </w:r>
-      <w:bookmarkEnd w:id="65"/>
-      <w:bookmarkEnd w:id="66"/>
+      <w:bookmarkEnd w:id="15"/>
+      <w:bookmarkEnd w:id="16"/>
     </w:p>
     <w:p>
       <w:pPr>
@@ -7836,15 +7660,12 @@
     <w:p>
       <w:pPr>
         <w:pStyle w:val="Heading2"/>
-        <w:numPr>
-          <w:numberingChange w:id="67" w:author="Rick Warren" w:date="2011-10-05T17:32:00Z" w:original="%1:7:0:.%2:1:0:"/>
-        </w:numPr>
-      </w:pPr>
-      <w:bookmarkStart w:id="68" w:name="_Toc181353244"/>
+      </w:pPr>
+      <w:bookmarkStart w:id="17" w:name="_Toc181353244"/>
       <w:r>
         <w:t>General Concerns and Conventions</w:t>
       </w:r>
-      <w:bookmarkEnd w:id="68"/>
+      <w:bookmarkEnd w:id="17"/>
     </w:p>
     <w:p>
       <w:pPr>
@@ -7857,22 +7678,19 @@
     <w:p>
       <w:pPr>
         <w:pStyle w:val="Heading3"/>
-        <w:numPr>
-          <w:numberingChange w:id="69" w:author="Rick Warren" w:date="2011-10-05T17:32:00Z" w:original="%1:7:0:.%2:1:0:.%3:1:0:"/>
-        </w:numPr>
-      </w:pPr>
-      <w:bookmarkStart w:id="70" w:name="_Ref134958313"/>
-      <w:bookmarkStart w:id="71" w:name="_Ref134966439"/>
-      <w:bookmarkStart w:id="72" w:name="_Toc181353245"/>
+      </w:pPr>
+      <w:bookmarkStart w:id="18" w:name="_Ref134958313"/>
+      <w:bookmarkStart w:id="19" w:name="_Ref134966439"/>
+      <w:bookmarkStart w:id="20" w:name="_Toc181353245"/>
       <w:r>
         <w:t xml:space="preserve">Packages and Type </w:t>
       </w:r>
       <w:r>
         <w:t>Organization</w:t>
       </w:r>
-      <w:bookmarkEnd w:id="70"/>
-      <w:bookmarkEnd w:id="71"/>
-      <w:bookmarkEnd w:id="72"/>
+      <w:bookmarkEnd w:id="18"/>
+      <w:bookmarkEnd w:id="19"/>
+      <w:bookmarkEnd w:id="20"/>
       <w:r>
         <w:t xml:space="preserve"> </w:t>
       </w:r>
@@ -7929,15 +7747,7 @@
         </w:rPr>
       </w:pPr>
       <w:r>
-        <w:t>All those types that are abstract—including interfaces and abstract classes—</w:t>
-      </w:r>
-      <w:proofErr w:type="gramStart"/>
-      <w:r>
-        <w:t>are intended to be implemented</w:t>
-      </w:r>
-      <w:proofErr w:type="gramEnd"/>
-      <w:r>
-        <w:t xml:space="preserve"> concretely by the Service implementation. In addition, the subtypes defined by the implementation may expose additional implementation-specific properties and operations; however, the nature of these, if any, is undefined. </w:t>
+        <w:t xml:space="preserve">All those types that are abstract—including interfaces and abstract classes—are intended to be implemented concretely by the Service implementation. In addition, the subtypes defined by the implementation may expose additional implementation-specific properties and operations; however, the nature of these, if any, is undefined. </w:t>
       </w:r>
     </w:p>
     <w:p>
@@ -7982,7 +7792,6 @@
         <w:numPr>
           <w:ilvl w:val="0"/>
           <w:numId w:val="31"/>
-          <w:numberingChange w:id="73" w:author="Rick Warren" w:date="2011-10-05T17:32:00Z" w:original=""/>
         </w:numPr>
         <w:pBdr>
           <w:top w:val="single" w:sz="4" w:space="1" w:color="auto"/>
@@ -8002,7 +7811,6 @@
         <w:numPr>
           <w:ilvl w:val="0"/>
           <w:numId w:val="31"/>
-          <w:numberingChange w:id="74" w:author="Rick Warren" w:date="2011-10-05T17:32:00Z" w:original=""/>
         </w:numPr>
         <w:pBdr>
           <w:top w:val="single" w:sz="4" w:space="1" w:color="auto"/>
@@ -8022,7 +7830,6 @@
         <w:numPr>
           <w:ilvl w:val="0"/>
           <w:numId w:val="31"/>
-          <w:numberingChange w:id="75" w:author="Rick Warren" w:date="2011-10-05T17:32:00Z" w:original=""/>
         </w:numPr>
         <w:pBdr>
           <w:top w:val="single" w:sz="4" w:space="1" w:color="auto"/>
@@ -8033,29 +7840,18 @@
         <w:shd w:val="solid" w:color="F2F2F2" w:fill="auto"/>
       </w:pPr>
       <w:r>
-        <w:t xml:space="preserve">The package organization parallels the namespace organization of the C++ PSM for DDS, facilitating </w:t>
-      </w:r>
-      <w:proofErr w:type="gramStart"/>
-      <w:r>
-        <w:t>cross-training</w:t>
-      </w:r>
-      <w:proofErr w:type="gramEnd"/>
-      <w:r>
-        <w:t xml:space="preserve"> across languages.</w:t>
+        <w:t>The package organization parallels the namespace organization of the C++ PSM for DDS, facilitating cross-training across languages.</w:t>
       </w:r>
     </w:p>
     <w:p>
       <w:pPr>
         <w:pStyle w:val="Heading3"/>
-        <w:numPr>
-          <w:numberingChange w:id="76" w:author="Rick Warren" w:date="2011-10-05T17:32:00Z" w:original="%1:7:0:.%2:1:0:.%3:2:0:"/>
-        </w:numPr>
-      </w:pPr>
-      <w:bookmarkStart w:id="77" w:name="_Toc181353246"/>
+      </w:pPr>
+      <w:bookmarkStart w:id="21" w:name="_Toc181353246"/>
       <w:r>
         <w:t>Implementation Coexistence</w:t>
       </w:r>
-      <w:bookmarkEnd w:id="77"/>
+      <w:bookmarkEnd w:id="21"/>
     </w:p>
     <w:p>
       <w:pPr>
@@ -8074,7 +7870,6 @@
         <w:numPr>
           <w:ilvl w:val="0"/>
           <w:numId w:val="31"/>
-          <w:numberingChange w:id="78" w:author="Rick Warren" w:date="2011-10-05T17:32:00Z" w:original=""/>
         </w:numPr>
         <w:rPr>
           <w:rFonts w:ascii="MS Serif" w:hAnsi="MS Serif"/>
@@ -8099,7 +7894,11 @@
         <w:fldChar w:fldCharType="end"/>
       </w:r>
       <w:r>
-        <w:t xml:space="preserve">) created by one DDS implementation to a method implemented by another. For example, the method </w:t>
+        <w:t xml:space="preserve">) created by one </w:t>
+      </w:r>
+      <w:r>
+        <w:lastRenderedPageBreak/>
+        <w:t xml:space="preserve">DDS implementation to a method implemented by another. For example, the method </w:t>
       </w:r>
       <w:r>
         <w:rPr>
@@ -8135,7 +7934,6 @@
         <w:numPr>
           <w:ilvl w:val="0"/>
           <w:numId w:val="31"/>
-          <w:numberingChange w:id="79" w:author="Rick Warren" w:date="2011-10-05T17:32:00Z" w:original=""/>
         </w:numPr>
         <w:rPr>
           <w:rFonts w:ascii="MS Serif" w:hAnsi="MS Serif"/>
@@ -8219,19 +8017,16 @@
     <w:p>
       <w:pPr>
         <w:pStyle w:val="Heading3"/>
-        <w:numPr>
-          <w:numberingChange w:id="80" w:author="Rick Warren" w:date="2011-10-05T17:32:00Z" w:original="%1:7:0:.%2:1:0:.%3:3:0:"/>
-        </w:numPr>
-      </w:pPr>
-      <w:bookmarkStart w:id="81" w:name="_Ref134966238"/>
-      <w:bookmarkStart w:id="82" w:name="_Ref134967993"/>
-      <w:bookmarkStart w:id="83" w:name="_Toc181353247"/>
+      </w:pPr>
+      <w:bookmarkStart w:id="22" w:name="_Ref134966238"/>
+      <w:bookmarkStart w:id="23" w:name="_Ref134967993"/>
+      <w:bookmarkStart w:id="24" w:name="_Toc181353247"/>
       <w:r>
         <w:t>Resource Management</w:t>
       </w:r>
-      <w:bookmarkEnd w:id="81"/>
-      <w:bookmarkEnd w:id="82"/>
-      <w:bookmarkEnd w:id="83"/>
+      <w:bookmarkEnd w:id="22"/>
+      <w:bookmarkEnd w:id="23"/>
+      <w:bookmarkEnd w:id="24"/>
     </w:p>
     <w:p>
       <w:pPr>
@@ -8454,7 +8249,6 @@
         <w:numPr>
           <w:ilvl w:val="0"/>
           <w:numId w:val="17"/>
-          <w:numberingChange w:id="84" w:author="Rick Warren" w:date="2011-10-05T17:32:00Z" w:original=""/>
         </w:numPr>
       </w:pPr>
       <w:r>
@@ -8467,7 +8261,6 @@
         <w:numPr>
           <w:ilvl w:val="0"/>
           <w:numId w:val="17"/>
-          <w:numberingChange w:id="85" w:author="Rick Warren" w:date="2011-10-05T17:32:00Z" w:original=""/>
         </w:numPr>
       </w:pPr>
       <w:r>
@@ -8480,10 +8273,10 @@
         <w:numPr>
           <w:ilvl w:val="0"/>
           <w:numId w:val="17"/>
-          <w:numberingChange w:id="86" w:author="Rick Warren" w:date="2011-10-05T17:32:00Z" w:original=""/>
         </w:numPr>
       </w:pPr>
       <w:r>
+        <w:lastRenderedPageBreak/>
         <w:t>Any object that has been explicitly retained is still in use</w:t>
       </w:r>
     </w:p>
@@ -8493,7 +8286,6 @@
         <w:numPr>
           <w:ilvl w:val="0"/>
           <w:numId w:val="17"/>
-          <w:numberingChange w:id="87" w:author="Rick Warren" w:date="2011-10-05T17:32:00Z" w:original=""/>
         </w:numPr>
         <w:rPr>
           <w:rFonts w:ascii="MS Serif" w:hAnsi="MS Serif"/>
@@ -8506,15 +8298,12 @@
     <w:p>
       <w:pPr>
         <w:pStyle w:val="Heading3"/>
-        <w:numPr>
-          <w:numberingChange w:id="88" w:author="Rick Warren" w:date="2011-10-05T17:32:00Z" w:original="%1:7:0:.%2:1:0:.%3:4:0:"/>
-        </w:numPr>
-      </w:pPr>
-      <w:bookmarkStart w:id="89" w:name="_Toc181353248"/>
+      </w:pPr>
+      <w:bookmarkStart w:id="25" w:name="_Toc181353248"/>
       <w:r>
         <w:t>Concurrency and Reentrancy</w:t>
       </w:r>
-      <w:bookmarkEnd w:id="89"/>
+      <w:bookmarkEnd w:id="25"/>
     </w:p>
     <w:p>
       <w:pPr>
@@ -8533,7 +8322,6 @@
         <w:numPr>
           <w:ilvl w:val="0"/>
           <w:numId w:val="10"/>
-          <w:numberingChange w:id="90" w:author="Rick Warren" w:date="2011-10-05T17:32:00Z" w:original=""/>
         </w:numPr>
         <w:rPr>
           <w:rFonts w:ascii="MS Serif" w:hAnsi="MS Serif"/>
@@ -8567,7 +8355,6 @@
         <w:numPr>
           <w:ilvl w:val="0"/>
           <w:numId w:val="10"/>
-          <w:numberingChange w:id="91" w:author="Rick Warren" w:date="2011-11-07T15:49:00Z" w:original=""/>
         </w:numPr>
         <w:rPr>
           <w:rFonts w:ascii="MS Serif" w:hAnsi="MS Serif"/>
@@ -8643,7 +8430,6 @@
         <w:numPr>
           <w:ilvl w:val="0"/>
           <w:numId w:val="10"/>
-          <w:numberingChange w:id="92" w:author="Rick Warren" w:date="2011-11-07T15:49:00Z" w:original=""/>
         </w:numPr>
         <w:rPr>
           <w:rFonts w:ascii="MS Serif" w:hAnsi="MS Serif"/>
@@ -8692,7 +8478,6 @@
         <w:numPr>
           <w:ilvl w:val="0"/>
           <w:numId w:val="10"/>
-          <w:numberingChange w:id="93" w:author="Rick Warren" w:date="2011-10-05T17:32:00Z" w:original=""/>
         </w:numPr>
         <w:rPr>
           <w:rFonts w:ascii="MS Serif" w:hAnsi="MS Serif"/>
@@ -8750,7 +8535,6 @@
         <w:numPr>
           <w:ilvl w:val="0"/>
           <w:numId w:val="10"/>
-          <w:numberingChange w:id="94" w:author="Rick Warren" w:date="2011-10-05T17:32:00Z" w:original=""/>
         </w:numPr>
         <w:rPr>
           <w:rFonts w:ascii="MS Serif" w:hAnsi="MS Serif"/>
@@ -8772,7 +8556,6 @@
         <w:numPr>
           <w:ilvl w:val="0"/>
           <w:numId w:val="10"/>
-          <w:numberingChange w:id="95" w:author="Rick Warren" w:date="2011-10-05T17:32:00Z" w:original=""/>
         </w:numPr>
         <w:rPr>
           <w:rFonts w:ascii="MS Serif" w:hAnsi="MS Serif"/>
@@ -8871,15 +8654,12 @@
     <w:p>
       <w:pPr>
         <w:pStyle w:val="Heading3"/>
-        <w:numPr>
-          <w:numberingChange w:id="96" w:author="Rick Warren" w:date="2011-10-05T17:32:00Z" w:original="%1:7:0:.%2:1:0:.%3:5:0:"/>
-        </w:numPr>
-      </w:pPr>
-      <w:bookmarkStart w:id="97" w:name="_Toc181353249"/>
+      </w:pPr>
+      <w:bookmarkStart w:id="26" w:name="_Toc181353249"/>
       <w:r>
         <w:t>Method Signature Conventions</w:t>
       </w:r>
-      <w:bookmarkEnd w:id="97"/>
+      <w:bookmarkEnd w:id="26"/>
     </w:p>
     <w:p>
       <w:pPr>
@@ -8912,6 +8692,7 @@
         <w:pStyle w:val="Body"/>
       </w:pPr>
       <w:r>
+        <w:lastRenderedPageBreak/>
         <w:t>Properties defined by the DDS PIM are expressed as sets of accessor and mutator methods. The signatures of these methods conform to the following convention:</w:t>
       </w:r>
     </w:p>
@@ -8921,7 +8702,6 @@
         <w:numPr>
           <w:ilvl w:val="0"/>
           <w:numId w:val="8"/>
-          <w:numberingChange w:id="98" w:author="Rick Warren" w:date="2011-10-05T17:32:00Z" w:original=""/>
         </w:numPr>
         <w:rPr>
           <w:rFonts w:ascii="MS Serif" w:hAnsi="MS Serif"/>
@@ -8975,7 +8755,6 @@
         <w:numPr>
           <w:ilvl w:val="0"/>
           <w:numId w:val="8"/>
-          <w:numberingChange w:id="99" w:author="Rick Warren" w:date="2011-10-05T17:32:00Z" w:original=""/>
         </w:numPr>
       </w:pPr>
       <w:r>
@@ -9020,7 +8799,6 @@
         <w:numPr>
           <w:ilvl w:val="0"/>
           <w:numId w:val="8"/>
-          <w:numberingChange w:id="100" w:author="Rick Warren" w:date="2011-10-12T17:05:00Z" w:original=""/>
         </w:numPr>
       </w:pPr>
       <w:r>
@@ -9053,17 +8831,14 @@
     <w:p>
       <w:pPr>
         <w:pStyle w:val="Heading3"/>
-        <w:numPr>
-          <w:numberingChange w:id="101" w:author="Rick Warren" w:date="2011-10-12T17:05:00Z" w:original="%1:7:0:.%2:1:0:.%3:6:0:"/>
-        </w:numPr>
-      </w:pPr>
-      <w:bookmarkStart w:id="102" w:name="_Ref143774608"/>
-      <w:bookmarkStart w:id="103" w:name="_Toc181353250"/>
+      </w:pPr>
+      <w:bookmarkStart w:id="27" w:name="_Ref143774608"/>
+      <w:bookmarkStart w:id="28" w:name="_Toc181353250"/>
       <w:r>
         <w:t>API Extensibility</w:t>
       </w:r>
-      <w:bookmarkEnd w:id="102"/>
-      <w:bookmarkEnd w:id="103"/>
+      <w:bookmarkEnd w:id="27"/>
+      <w:bookmarkEnd w:id="28"/>
     </w:p>
     <w:p>
       <w:pPr>
@@ -9096,15 +8871,12 @@
     <w:p>
       <w:pPr>
         <w:pStyle w:val="Heading2"/>
-        <w:numPr>
-          <w:numberingChange w:id="104" w:author="Rick Warren" w:date="2011-10-05T17:32:00Z" w:original="%1:7:0:.%2:2:0:"/>
-        </w:numPr>
-      </w:pPr>
-      <w:bookmarkStart w:id="105" w:name="_Toc181353251"/>
+      </w:pPr>
+      <w:bookmarkStart w:id="29" w:name="_Toc181353251"/>
       <w:r>
         <w:t>Infrastructure Module</w:t>
       </w:r>
-      <w:bookmarkEnd w:id="105"/>
+      <w:bookmarkEnd w:id="29"/>
     </w:p>
     <w:p>
       <w:pPr>
@@ -9198,29 +8970,30 @@
         <w:shd w:val="solid" w:color="F2F2F2" w:fill="auto"/>
       </w:pPr>
       <w:r>
-        <w:t>The term “core” has been preferred to “infrastructure” for the sake of brevity (such as when using fully qualified names) and for consistency with the C++ PSM for DDS, which uses the term “core” as well.</w:t>
+        <w:t xml:space="preserve">The term “core” has been preferred to “infrastructure” for the sake of brevity (such as when using fully qualified names) and for consistency with the C++ PSM for DDS, which uses the </w:t>
+      </w:r>
+      <w:r>
+        <w:lastRenderedPageBreak/>
+        <w:t>term “core” as well.</w:t>
       </w:r>
     </w:p>
     <w:p>
       <w:pPr>
         <w:pStyle w:val="Heading3"/>
-        <w:numPr>
-          <w:numberingChange w:id="106" w:author="Rick Warren" w:date="2011-11-07T15:49:00Z" w:original="%1:7:0:.%2:2:0:.%3:1:0:"/>
-        </w:numPr>
-      </w:pPr>
-      <w:bookmarkStart w:id="107" w:name="_Ref134952869"/>
+      </w:pPr>
+      <w:bookmarkStart w:id="30" w:name="_Ref134952869"/>
       <w:r>
         <w:rPr>
           <w:rStyle w:val="CodeChar"/>
         </w:rPr>
         <w:t>Bootstrap</w:t>
       </w:r>
-      <w:bookmarkStart w:id="108" w:name="_Toc181353252"/>
+      <w:bookmarkStart w:id="31" w:name="_Toc181353252"/>
       <w:r>
         <w:t xml:space="preserve"> Class</w:t>
       </w:r>
-      <w:bookmarkEnd w:id="107"/>
-      <w:bookmarkEnd w:id="108"/>
+      <w:bookmarkEnd w:id="30"/>
+      <w:bookmarkEnd w:id="31"/>
     </w:p>
     <w:p>
       <w:pPr>
@@ -9393,15 +9166,12 @@
     <w:p>
       <w:pPr>
         <w:pStyle w:val="Heading3"/>
-        <w:numPr>
-          <w:numberingChange w:id="109" w:author="Rick Warren" w:date="2011-10-27T11:14:00Z" w:original="%1:7:0:.%2:2:0:.%3:2:0:"/>
-        </w:numPr>
-      </w:pPr>
-      <w:bookmarkStart w:id="110" w:name="_Toc181353253"/>
+      </w:pPr>
+      <w:bookmarkStart w:id="32" w:name="_Toc181353253"/>
       <w:r>
         <w:t>Error Handling and Exceptions</w:t>
       </w:r>
-      <w:bookmarkEnd w:id="110"/>
+      <w:bookmarkEnd w:id="32"/>
     </w:p>
     <w:p>
       <w:pPr>
@@ -9426,7 +9196,6 @@
         <w:numPr>
           <w:ilvl w:val="0"/>
           <w:numId w:val="9"/>
-          <w:numberingChange w:id="111" w:author="Rick Warren" w:date="2011-10-05T17:32:00Z" w:original=""/>
         </w:numPr>
         <w:rPr>
           <w:rFonts w:ascii="MS Serif" w:hAnsi="MS Serif"/>
@@ -9466,7 +9235,6 @@
         <w:numPr>
           <w:ilvl w:val="0"/>
           <w:numId w:val="9"/>
-          <w:numberingChange w:id="112" w:author="Rick Warren" w:date="2011-10-05T17:32:00Z" w:original=""/>
         </w:numPr>
       </w:pPr>
       <w:r>
@@ -9549,7 +9317,7 @@
           <w:insideH w:val="single" w:sz="4" w:space="0" w:color="auto"/>
           <w:insideV w:val="single" w:sz="4" w:space="0" w:color="auto"/>
         </w:tblBorders>
-        <w:tblLook w:val="0000"/>
+        <w:tblLook w:val="0000" w:firstRow="0" w:lastRow="0" w:firstColumn="0" w:lastColumn="0" w:noHBand="0" w:noVBand="0"/>
       </w:tblPr>
       <w:tblGrid>
         <w:gridCol w:w="3913"/>
@@ -9803,6 +9571,7 @@
                 <w:sz w:val="22"/>
                 <w:szCs w:val="22"/>
               </w:rPr>
+              <w:lastRenderedPageBreak/>
               <w:t>RETCODE_BAD_PARAMETER</w:t>
             </w:r>
           </w:p>
@@ -10486,19 +10255,16 @@
     <w:p>
       <w:pPr>
         <w:pStyle w:val="Heading3"/>
-        <w:numPr>
-          <w:numberingChange w:id="113" w:author="Rick Warren" w:date="2011-10-05T17:32:00Z" w:original="%1:7:0:.%2:2:0:.%3:3:0:"/>
-        </w:numPr>
-      </w:pPr>
-      <w:bookmarkStart w:id="114" w:name="_Ref134965787"/>
-      <w:bookmarkStart w:id="115" w:name="_Ref147378160"/>
-      <w:bookmarkStart w:id="116" w:name="_Toc181353254"/>
+      </w:pPr>
+      <w:bookmarkStart w:id="33" w:name="_Ref134965787"/>
+      <w:bookmarkStart w:id="34" w:name="_Ref147378160"/>
+      <w:bookmarkStart w:id="35" w:name="_Toc181353254"/>
       <w:r>
         <w:t>Value Types</w:t>
       </w:r>
-      <w:bookmarkEnd w:id="114"/>
-      <w:bookmarkEnd w:id="115"/>
-      <w:bookmarkEnd w:id="116"/>
+      <w:bookmarkEnd w:id="33"/>
+      <w:bookmarkEnd w:id="34"/>
+      <w:bookmarkEnd w:id="35"/>
     </w:p>
     <w:p>
       <w:pPr>
@@ -10529,6 +10295,7 @@
         <w:pStyle w:val="Body"/>
       </w:pPr>
       <w:r>
+        <w:lastRenderedPageBreak/>
         <w:t xml:space="preserve">The </w:t>
       </w:r>
       <w:r>
@@ -10644,7 +10411,6 @@
         <w:numPr>
           <w:ilvl w:val="0"/>
           <w:numId w:val="16"/>
-          <w:numberingChange w:id="117" w:author="Rick Warren" w:date="2011-10-05T17:32:00Z" w:original=""/>
         </w:numPr>
       </w:pPr>
       <w:r>
@@ -10666,7 +10432,6 @@
         <w:numPr>
           <w:ilvl w:val="0"/>
           <w:numId w:val="16"/>
-          <w:numberingChange w:id="118" w:author="Rick Warren" w:date="2011-10-05T17:32:00Z" w:original=""/>
         </w:numPr>
         <w:rPr>
           <w:rFonts w:ascii="MS Serif" w:hAnsi="MS Serif"/>
@@ -10688,15 +10453,12 @@
     <w:p>
       <w:pPr>
         <w:pStyle w:val="Heading3"/>
-        <w:numPr>
-          <w:numberingChange w:id="119" w:author="Rick Warren" w:date="2011-10-05T17:32:00Z" w:original="%1:7:0:.%2:2:0:.%3:4:0:"/>
-        </w:numPr>
-      </w:pPr>
-      <w:bookmarkStart w:id="120" w:name="_Toc181353255"/>
+      </w:pPr>
+      <w:bookmarkStart w:id="36" w:name="_Toc181353255"/>
       <w:r>
         <w:t>Time and Duration</w:t>
       </w:r>
-      <w:bookmarkEnd w:id="120"/>
+      <w:bookmarkEnd w:id="36"/>
     </w:p>
     <w:p>
       <w:pPr>
@@ -10796,15 +10558,12 @@
     <w:p>
       <w:pPr>
         <w:pStyle w:val="Heading3"/>
-        <w:numPr>
-          <w:numberingChange w:id="121" w:author="Rick Warren" w:date="2011-10-05T17:32:00Z" w:original="%1:7:0:.%2:2:0:.%3:5:0:"/>
-        </w:numPr>
-      </w:pPr>
-      <w:bookmarkStart w:id="122" w:name="_Toc181353256"/>
+      </w:pPr>
+      <w:bookmarkStart w:id="37" w:name="_Toc181353256"/>
       <w:r>
         <w:t>QoS and QoS Policies</w:t>
       </w:r>
-      <w:bookmarkEnd w:id="122"/>
+      <w:bookmarkEnd w:id="37"/>
     </w:p>
     <w:p>
       <w:pPr>
@@ -10841,9 +10600,6 @@
     <w:p>
       <w:pPr>
         <w:pStyle w:val="Heading4"/>
-        <w:numPr>
-          <w:numberingChange w:id="123" w:author="Rick Warren" w:date="2011-10-05T17:32:00Z" w:original="%1:7:0:.%2:2:0:.%3:5:0:.%4:1:0:"/>
-        </w:numPr>
       </w:pPr>
       <w:r>
         <w:t>QoS</w:t>
@@ -10865,6 +10621,7 @@
         <w:pStyle w:val="Tablecaption"/>
       </w:pPr>
       <w:r>
+        <w:lastRenderedPageBreak/>
         <w:t xml:space="preserve">Table </w:t>
       </w:r>
       <w:r>
@@ -10900,11 +10657,11 @@
           <w:insideH w:val="single" w:sz="4" w:space="0" w:color="000000"/>
           <w:insideV w:val="single" w:sz="4" w:space="0" w:color="000000"/>
         </w:tblBorders>
-        <w:tblLook w:val="0000"/>
+        <w:tblLook w:val="0000" w:firstRow="0" w:lastRow="0" w:firstColumn="0" w:lastColumn="0" w:noHBand="0" w:noVBand="0"/>
       </w:tblPr>
       <w:tblGrid>
-        <w:gridCol w:w="2724"/>
-        <w:gridCol w:w="6852"/>
+        <w:gridCol w:w="2723"/>
+        <w:gridCol w:w="6853"/>
       </w:tblGrid>
       <w:tr>
         <w:tc>
@@ -11270,15 +11027,12 @@
     <w:p>
       <w:pPr>
         <w:pStyle w:val="Heading4"/>
-        <w:numPr>
-          <w:numberingChange w:id="124" w:author="Rick Warren" w:date="2011-10-05T17:32:00Z" w:original="%1:7:0:.%2:2:0:.%3:5:0:.%4:2:0:"/>
-        </w:numPr>
-      </w:pPr>
-      <w:bookmarkStart w:id="125" w:name="_Ref134966447"/>
+      </w:pPr>
+      <w:bookmarkStart w:id="38" w:name="_Ref134966447"/>
       <w:r>
         <w:t>Entity QoS</w:t>
       </w:r>
-      <w:bookmarkEnd w:id="125"/>
+      <w:bookmarkEnd w:id="38"/>
     </w:p>
     <w:p>
       <w:pPr>
@@ -11397,7 +11151,6 @@
         <w:numPr>
           <w:ilvl w:val="0"/>
           <w:numId w:val="15"/>
-          <w:numberingChange w:id="126" w:author="Rick Warren" w:date="2011-10-05T17:32:00Z" w:original=""/>
         </w:numPr>
         <w:pBdr>
           <w:top w:val="single" w:sz="4" w:space="1" w:color="auto"/>
@@ -11426,7 +11179,6 @@
         <w:numPr>
           <w:ilvl w:val="0"/>
           <w:numId w:val="15"/>
-          <w:numberingChange w:id="127" w:author="Rick Warren" w:date="2011-10-05T17:32:00Z" w:original=""/>
         </w:numPr>
         <w:pBdr>
           <w:top w:val="single" w:sz="4" w:space="1" w:color="auto"/>
@@ -11455,7 +11207,6 @@
         <w:numPr>
           <w:ilvl w:val="0"/>
           <w:numId w:val="15"/>
-          <w:numberingChange w:id="128" w:author="Rick Warren" w:date="2011-10-05T17:32:00Z" w:original=""/>
         </w:numPr>
         <w:pBdr>
           <w:top w:val="single" w:sz="4" w:space="1" w:color="auto"/>
@@ -11502,15 +11253,12 @@
     <w:p>
       <w:pPr>
         <w:pStyle w:val="Heading4"/>
-        <w:numPr>
-          <w:numberingChange w:id="129" w:author="Rick Warren" w:date="2011-10-05T17:32:00Z" w:original="%1:7:0:.%2:2:0:.%3:5:0:.%4:3:0:"/>
-        </w:numPr>
-      </w:pPr>
-      <w:bookmarkStart w:id="130" w:name="_Ref134964889"/>
+      </w:pPr>
+      <w:bookmarkStart w:id="39" w:name="_Ref134964889"/>
       <w:r>
         <w:t>QoS Libraries and Profiles</w:t>
       </w:r>
-      <w:bookmarkEnd w:id="130"/>
+      <w:bookmarkEnd w:id="39"/>
     </w:p>
     <w:p>
       <w:pPr>
@@ -11527,7 +11275,11 @@
         <w:t>DDS for Lightweight CCM</w:t>
       </w:r>
       <w:r>
-        <w:t xml:space="preserve"> specification [DDS-CCM] defines a format for QoS libraries and profiles. These libraries and profiles provide a mechanism for entity QoS configuration administration. This PSM provides the following APIs for accessing these administered QoS configurations:</w:t>
+        <w:t xml:space="preserve"> specification [DDS-CCM] defines a format for QoS libraries and profiles. These libraries and profiles provide a mechanism for entity QoS configuration </w:t>
+      </w:r>
+      <w:r>
+        <w:lastRenderedPageBreak/>
+        <w:t>administration. This PSM provides the following APIs for accessing these administered QoS configurations:</w:t>
       </w:r>
     </w:p>
     <w:p>
@@ -11536,7 +11288,6 @@
         <w:numPr>
           <w:ilvl w:val="0"/>
           <w:numId w:val="13"/>
-          <w:numberingChange w:id="131" w:author="Rick Warren" w:date="2011-10-05T17:32:00Z" w:original=""/>
         </w:numPr>
       </w:pPr>
       <w:r>
@@ -11558,7 +11309,6 @@
         <w:numPr>
           <w:ilvl w:val="0"/>
           <w:numId w:val="13"/>
-          <w:numberingChange w:id="132" w:author="Rick Warren" w:date="2011-10-05T17:32:00Z" w:original=""/>
         </w:numPr>
         <w:rPr>
           <w:rFonts w:ascii="MS Serif" w:hAnsi="MS Serif"/>
@@ -11607,30 +11357,19 @@
     <w:p>
       <w:pPr>
         <w:pStyle w:val="Heading3"/>
-        <w:numPr>
-          <w:numberingChange w:id="133" w:author="Rick Warren" w:date="2011-10-05T17:32:00Z" w:original="%1:7:0:.%2:2:0:.%3:6:0:"/>
-        </w:numPr>
-      </w:pPr>
-      <w:bookmarkStart w:id="134" w:name="_Toc181353257"/>
+      </w:pPr>
+      <w:bookmarkStart w:id="40" w:name="_Toc181353257"/>
       <w:r>
         <w:t>Entity Base Interfaces</w:t>
       </w:r>
-      <w:bookmarkEnd w:id="134"/>
+      <w:bookmarkEnd w:id="40"/>
     </w:p>
     <w:p>
       <w:pPr>
         <w:pStyle w:val="Body"/>
       </w:pPr>
       <w:r>
-        <w:t xml:space="preserve">As in the DDS PIM, all Entity interfaces extend—directly or indirectly—the interface Entity. In this PSM, this interface is generic; </w:t>
-      </w:r>
-      <w:proofErr w:type="gramStart"/>
-      <w:r>
-        <w:t>it is parameterized by the Entity’s QoS and listener types</w:t>
-      </w:r>
-      <w:proofErr w:type="gramEnd"/>
-      <w:r>
-        <w:t xml:space="preserve">. These parameters allow applications to call common operations like </w:t>
+        <w:t xml:space="preserve">As in the DDS PIM, all Entity interfaces extend—directly or indirectly—the interface Entity. In this PSM, this interface is generic; it is parameterized by the Entity’s QoS and listener types. These parameters allow applications to call common operations like </w:t>
       </w:r>
       <w:r>
         <w:rPr>
@@ -11695,15 +11434,12 @@
     <w:p>
       <w:pPr>
         <w:pStyle w:val="Heading3"/>
-        <w:numPr>
-          <w:numberingChange w:id="135" w:author="Rick Warren" w:date="2011-10-05T17:32:00Z" w:original="%1:7:0:.%2:2:0:.%3:7:0:"/>
-        </w:numPr>
-      </w:pPr>
-      <w:bookmarkStart w:id="136" w:name="_Toc181353258"/>
+      </w:pPr>
+      <w:bookmarkStart w:id="41" w:name="_Toc181353258"/>
       <w:r>
         <w:t>Entity Status Changes</w:t>
       </w:r>
-      <w:bookmarkEnd w:id="136"/>
+      <w:bookmarkEnd w:id="41"/>
     </w:p>
     <w:p>
       <w:pPr>
@@ -11716,9 +11452,6 @@
     <w:p>
       <w:pPr>
         <w:pStyle w:val="Heading4"/>
-        <w:numPr>
-          <w:numberingChange w:id="137" w:author="Rick Warren" w:date="2011-10-05T17:32:00Z" w:original="%1:7:0:.%2:2:0:.%3:7:0:.%4:1:0:"/>
-        </w:numPr>
       </w:pPr>
       <w:r>
         <w:t>Status Classes</w:t>
@@ -11796,23 +11529,12 @@
         <w:pStyle w:val="Body"/>
       </w:pPr>
       <w:r>
-        <w:t xml:space="preserve">Status objects passed to listeners in callbacks may be pooled and reused by the implementation. Therefore, applications </w:t>
-      </w:r>
-      <w:proofErr w:type="gramStart"/>
-      <w:r>
-        <w:t>that wish</w:t>
-      </w:r>
-      <w:proofErr w:type="gramEnd"/>
-      <w:r>
-        <w:t xml:space="preserve"> to retain these objects—or any objects found within them, such as instance handles—for later use outside of the callback are responsible for copying them.</w:t>
+        <w:t>Status objects passed to listeners in callbacks may be pooled and reused by the implementation. Therefore, applications that wish to retain these objects—or any objects found within them, such as instance handles—for later use outside of the callback are responsible for copying them.</w:t>
       </w:r>
     </w:p>
     <w:p>
       <w:pPr>
         <w:pStyle w:val="Heading4"/>
-        <w:numPr>
-          <w:numberingChange w:id="138" w:author="Rick Warren" w:date="2011-10-05T17:32:00Z" w:original="%1:7:0:.%2:2:0:.%3:7:0:.%4:2:0:"/>
-        </w:numPr>
       </w:pPr>
       <w:r>
         <w:t>Listeners</w:t>
@@ -11867,6 +11589,7 @@
         <w:pStyle w:val="Body"/>
       </w:pPr>
       <w:r>
+        <w:lastRenderedPageBreak/>
         <w:t xml:space="preserve">In the DDS PIM, each listener callback receives two arguments: the Entity, the status of which has changed, and the new value of that status. In this PSM, the former is unnecessary and is omitted: it is available through the read-only </w:t>
       </w:r>
       <w:r>
@@ -11929,7 +11652,6 @@
         <w:numPr>
           <w:ilvl w:val="0"/>
           <w:numId w:val="18"/>
-          <w:numberingChange w:id="139" w:author="Rick Warren" w:date="2011-10-05T17:32:00Z" w:original=""/>
         </w:numPr>
       </w:pPr>
       <w:r>
@@ -11969,7 +11691,6 @@
         <w:numPr>
           <w:ilvl w:val="0"/>
           <w:numId w:val="18"/>
-          <w:numberingChange w:id="140" w:author="Rick Warren" w:date="2011-10-05T17:32:00Z" w:original=""/>
         </w:numPr>
         <w:rPr>
           <w:rFonts w:ascii="MS Serif" w:hAnsi="MS Serif"/>
@@ -12045,9 +11766,6 @@
     <w:p>
       <w:pPr>
         <w:pStyle w:val="Heading4"/>
-        <w:numPr>
-          <w:numberingChange w:id="141" w:author="Rick Warren" w:date="2011-10-05T17:32:00Z" w:original="%1:7:0:.%2:2:0:.%3:7:0:.%4:3:0:"/>
-        </w:numPr>
       </w:pPr>
       <w:r>
         <w:t>Conditions</w:t>
@@ -12079,33 +11797,25 @@
     <w:p>
       <w:pPr>
         <w:pStyle w:val="EditorialComment"/>
-        <w:numPr>
-          <w:ins w:id="142" w:author="Rick Warren" w:date="2011-10-05T18:25:00Z"/>
-        </w:numPr>
-        <w:rPr>
-          <w:ins w:id="143" w:author="Rick Warren" w:date="2011-10-05T18:25:00Z"/>
-        </w:rPr>
-      </w:pPr>
-      <w:ins w:id="144" w:author="Rick Warren" w:date="2011-10-05T18:25:00Z">
-        <w:r>
-          <w:rPr>
-            <w:b/>
-          </w:rPr>
-          <w:t xml:space="preserve">Issue </w:t>
-        </w:r>
-        <w:r>
-          <w:rPr>
-            <w:b/>
-          </w:rPr>
-          <w:t>16327</w:t>
-        </w:r>
-        <w:r>
-          <w:t xml:space="preserve">: </w:t>
-        </w:r>
-        <w:r>
-          <w:t>Parent accessors should be uniform across Entities and Conditions</w:t>
-        </w:r>
-      </w:ins>
+      </w:pPr>
+      <w:r>
+        <w:rPr>
+          <w:b/>
+        </w:rPr>
+        <w:t xml:space="preserve">Issue </w:t>
+      </w:r>
+      <w:r>
+        <w:rPr>
+          <w:b/>
+        </w:rPr>
+        <w:t>16327</w:t>
+      </w:r>
+      <w:r>
+        <w:t xml:space="preserve">: </w:t>
+      </w:r>
+      <w:r>
+        <w:t>Parent accessors should be uniform across Entities and Conditions</w:t>
+      </w:r>
     </w:p>
     <w:p>
       <w:pPr>
@@ -12135,28 +11845,15 @@
       <w:r>
         <w:t xml:space="preserve">, is a generic interface with a type parameter that is the type of the Entity to which it belongs. This type parameter allows its </w:t>
       </w:r>
-      <w:del w:id="145" w:author="Rick Warren" w:date="2011-10-05T18:24:00Z">
-        <w:r>
-          <w:rPr>
-            <w:rStyle w:val="CodeChar"/>
-          </w:rPr>
-          <w:delText>getEntity</w:delText>
-        </w:r>
-        <w:r>
-          <w:delText xml:space="preserve"> </w:delText>
-        </w:r>
-      </w:del>
-      <w:ins w:id="146" w:author="Rick Warren" w:date="2011-10-05T18:24:00Z">
-        <w:r>
-          <w:rPr>
-            <w:rStyle w:val="CodeChar"/>
-          </w:rPr>
-          <w:t>getParent</w:t>
-        </w:r>
-        <w:r>
-          <w:t xml:space="preserve"> </w:t>
-        </w:r>
-      </w:ins>
+      <w:r>
+        <w:rPr>
+          <w:rStyle w:val="CodeChar"/>
+        </w:rPr>
+        <w:t>getParent</w:t>
+      </w:r>
+      <w:r>
+        <w:t xml:space="preserve"> </w:t>
+      </w:r>
       <w:r>
         <w:t>method to be both polymorphic and type safe.</w:t>
       </w:r>
@@ -12164,9 +11861,6 @@
     <w:p>
       <w:pPr>
         <w:pStyle w:val="Heading4"/>
-        <w:numPr>
-          <w:numberingChange w:id="147" w:author="Rick Warren" w:date="2011-10-05T17:32:00Z" w:original="%1:7:0:.%2:2:0:.%3:7:0:.%4:4:0:"/>
-        </w:numPr>
       </w:pPr>
       <w:r>
         <w:t>Wait Sets</w:t>
@@ -12248,15 +11942,12 @@
     <w:p>
       <w:pPr>
         <w:pStyle w:val="Heading2"/>
-        <w:numPr>
-          <w:numberingChange w:id="148" w:author="Rick Warren" w:date="2011-10-05T17:32:00Z" w:original="%1:7:0:.%2:3:0:"/>
-        </w:numPr>
-      </w:pPr>
-      <w:bookmarkStart w:id="149" w:name="_Toc181353259"/>
+      </w:pPr>
+      <w:bookmarkStart w:id="42" w:name="_Toc181353259"/>
       <w:r>
         <w:t>Domain Module</w:t>
       </w:r>
-      <w:bookmarkEnd w:id="149"/>
+      <w:bookmarkEnd w:id="42"/>
     </w:p>
     <w:p>
       <w:pPr>
@@ -12272,6 +11963,7 @@
         <w:rPr>
           <w:rStyle w:val="CodeChar"/>
         </w:rPr>
+        <w:lastRenderedPageBreak/>
         <w:t>org.omg.dds.domain</w:t>
       </w:r>
       <w:r>
@@ -12305,11 +11997,8 @@
     <w:p>
       <w:pPr>
         <w:pStyle w:val="Heading3"/>
-        <w:numPr>
-          <w:numberingChange w:id="150" w:author="Rick Warren" w:date="2011-11-07T15:50:00Z" w:original="%1:7:0:.%2:3:0:.%3:1:0:"/>
-        </w:numPr>
-      </w:pPr>
-      <w:bookmarkStart w:id="151" w:name="_Toc181353260"/>
+      </w:pPr>
+      <w:bookmarkStart w:id="43" w:name="_Toc181353260"/>
       <w:r>
         <w:rPr>
           <w:rStyle w:val="CodeChar"/>
@@ -12319,7 +12008,7 @@
       <w:r>
         <w:t xml:space="preserve"> Interface</w:t>
       </w:r>
-      <w:bookmarkEnd w:id="151"/>
+      <w:bookmarkEnd w:id="43"/>
     </w:p>
     <w:p>
       <w:pPr>
@@ -12368,11 +12057,8 @@
     <w:p>
       <w:pPr>
         <w:pStyle w:val="Heading3"/>
-        <w:numPr>
-          <w:numberingChange w:id="152" w:author="Rick Warren" w:date="2011-10-05T17:32:00Z" w:original="%1:7:0:.%2:3:0:.%3:2:0:"/>
-        </w:numPr>
-      </w:pPr>
-      <w:bookmarkStart w:id="153" w:name="_Toc181353261"/>
+      </w:pPr>
+      <w:bookmarkStart w:id="44" w:name="_Toc181353261"/>
       <w:r>
         <w:rPr>
           <w:rStyle w:val="CodeChar"/>
@@ -12382,7 +12068,7 @@
       <w:r>
         <w:t xml:space="preserve"> Interface</w:t>
       </w:r>
-      <w:bookmarkEnd w:id="153"/>
+      <w:bookmarkEnd w:id="44"/>
     </w:p>
     <w:p>
       <w:pPr>
@@ -12419,15 +12105,12 @@
     <w:p>
       <w:pPr>
         <w:pStyle w:val="Heading2"/>
-        <w:numPr>
-          <w:numberingChange w:id="154" w:author="Rick Warren" w:date="2011-10-05T17:32:00Z" w:original="%1:7:0:.%2:4:0:"/>
-        </w:numPr>
-      </w:pPr>
-      <w:bookmarkStart w:id="155" w:name="_Toc181353262"/>
+      </w:pPr>
+      <w:bookmarkStart w:id="45" w:name="_Toc181353262"/>
       <w:r>
         <w:t>Topic Module</w:t>
       </w:r>
-      <w:bookmarkEnd w:id="155"/>
+      <w:bookmarkEnd w:id="45"/>
     </w:p>
     <w:p>
       <w:pPr>
@@ -12464,15 +12147,12 @@
     <w:p>
       <w:pPr>
         <w:pStyle w:val="Heading3"/>
-        <w:numPr>
-          <w:numberingChange w:id="156" w:author="Rick Warren" w:date="2011-10-05T17:32:00Z" w:original="%1:7:0:.%2:4:0:.%3:1:0:"/>
-        </w:numPr>
-      </w:pPr>
-      <w:bookmarkStart w:id="157" w:name="_Toc181353263"/>
+      </w:pPr>
+      <w:bookmarkStart w:id="46" w:name="_Toc181353263"/>
       <w:r>
         <w:t>Type Support</w:t>
       </w:r>
-      <w:bookmarkEnd w:id="157"/>
+      <w:bookmarkEnd w:id="46"/>
     </w:p>
     <w:p>
       <w:pPr>
@@ -12637,11 +12317,8 @@
     <w:p>
       <w:pPr>
         <w:pStyle w:val="Heading3"/>
-        <w:numPr>
-          <w:numberingChange w:id="158" w:author="Rick Warren" w:date="2011-10-05T17:32:00Z" w:original="%1:7:0:.%2:4:0:.%3:2:0:"/>
-        </w:numPr>
-      </w:pPr>
-      <w:bookmarkStart w:id="159" w:name="_Toc181353264"/>
+      </w:pPr>
+      <w:bookmarkStart w:id="47" w:name="_Toc181353264"/>
       <w:r>
         <w:rPr>
           <w:rStyle w:val="CodeChar"/>
@@ -12651,7 +12328,7 @@
       <w:r>
         <w:t xml:space="preserve"> Interface</w:t>
       </w:r>
-      <w:bookmarkEnd w:id="159"/>
+      <w:bookmarkEnd w:id="47"/>
     </w:p>
     <w:p>
       <w:pPr>
@@ -12667,15 +12344,7 @@
         <w:t>Topic</w:t>
       </w:r>
       <w:r>
-        <w:t xml:space="preserve"> interface </w:t>
-      </w:r>
-      <w:proofErr w:type="gramStart"/>
-      <w:r>
-        <w:t>adds</w:t>
-      </w:r>
-      <w:proofErr w:type="gramEnd"/>
-      <w:r>
-        <w:t xml:space="preserve"> only a single operation to the set of those it inherits from its </w:t>
+        <w:t xml:space="preserve"> interface adds only a single operation to the set of those it inherits from its </w:t>
       </w:r>
       <w:r>
         <w:rPr>
@@ -12729,7 +12398,11 @@
         <w:t>DataWriter</w:t>
       </w:r>
       <w:r>
-        <w:t xml:space="preserve">—is a generic interface with a type parameter that identifies the type of the data with which it is associated. Although </w:t>
+        <w:t xml:space="preserve">—is a generic interface with a type parameter that identifies the type of the data with which it is </w:t>
+      </w:r>
+      <w:r>
+        <w:lastRenderedPageBreak/>
+        <w:t xml:space="preserve">associated. Although </w:t>
       </w:r>
       <w:r>
         <w:rPr>
@@ -12753,11 +12426,8 @@
     <w:p>
       <w:pPr>
         <w:pStyle w:val="Heading3"/>
-        <w:numPr>
-          <w:numberingChange w:id="160" w:author="Rick Warren" w:date="2011-10-05T17:32:00Z" w:original="%1:7:0:.%2:4:0:.%3:3:0:"/>
-        </w:numPr>
-      </w:pPr>
-      <w:bookmarkStart w:id="161" w:name="_Toc181353265"/>
+      </w:pPr>
+      <w:bookmarkStart w:id="48" w:name="_Toc181353265"/>
       <w:r>
         <w:rPr>
           <w:rStyle w:val="CodeChar"/>
@@ -12776,7 +12446,7 @@
       <w:r>
         <w:t xml:space="preserve"> Interfaces</w:t>
       </w:r>
-      <w:bookmarkEnd w:id="161"/>
+      <w:bookmarkEnd w:id="48"/>
     </w:p>
     <w:p>
       <w:pPr>
@@ -12872,15 +12542,12 @@
     <w:p>
       <w:pPr>
         <w:pStyle w:val="Heading3"/>
-        <w:numPr>
-          <w:numberingChange w:id="162" w:author="Rick Warren" w:date="2011-10-05T17:32:00Z" w:original="%1:7:0:.%2:4:0:.%3:4:0:"/>
-        </w:numPr>
-      </w:pPr>
-      <w:bookmarkStart w:id="163" w:name="_Toc181353266"/>
+      </w:pPr>
+      <w:bookmarkStart w:id="49" w:name="_Toc181353266"/>
       <w:r>
         <w:t>Discovery Interfaces</w:t>
       </w:r>
-      <w:bookmarkEnd w:id="163"/>
+      <w:bookmarkEnd w:id="49"/>
     </w:p>
     <w:p>
       <w:pPr>
@@ -12905,15 +12572,12 @@
     <w:p>
       <w:pPr>
         <w:pStyle w:val="Heading2"/>
-        <w:numPr>
-          <w:numberingChange w:id="164" w:author="Rick Warren" w:date="2011-10-05T17:32:00Z" w:original="%1:7:0:.%2:5:0:"/>
-        </w:numPr>
-      </w:pPr>
-      <w:bookmarkStart w:id="165" w:name="_Toc181353267"/>
+      </w:pPr>
+      <w:bookmarkStart w:id="50" w:name="_Toc181353267"/>
       <w:r>
         <w:t>Publication Module</w:t>
       </w:r>
-      <w:bookmarkEnd w:id="165"/>
+      <w:bookmarkEnd w:id="50"/>
     </w:p>
     <w:p>
       <w:pPr>
@@ -12977,12 +12641,9 @@
     <w:p>
       <w:pPr>
         <w:pStyle w:val="Heading3"/>
-        <w:numPr>
-          <w:numberingChange w:id="166" w:author="Rick Warren" w:date="2011-10-05T17:32:00Z" w:original="%1:7:0:.%2:5:0:.%3:1:0:"/>
-        </w:numPr>
-      </w:pPr>
-      <w:bookmarkStart w:id="167" w:name="_Ref143772219"/>
-      <w:bookmarkStart w:id="168" w:name="_Toc181353268"/>
+      </w:pPr>
+      <w:bookmarkStart w:id="51" w:name="_Ref143772219"/>
+      <w:bookmarkStart w:id="52" w:name="_Toc181353268"/>
       <w:r>
         <w:rPr>
           <w:rStyle w:val="CodeChar"/>
@@ -12992,8 +12653,8 @@
       <w:r>
         <w:t xml:space="preserve"> Interface</w:t>
       </w:r>
-      <w:bookmarkEnd w:id="167"/>
-      <w:bookmarkEnd w:id="168"/>
+      <w:bookmarkEnd w:id="51"/>
+      <w:bookmarkEnd w:id="52"/>
     </w:p>
     <w:p>
       <w:pPr>
@@ -13050,11 +12711,8 @@
     <w:p>
       <w:pPr>
         <w:pStyle w:val="Heading3"/>
-        <w:numPr>
-          <w:numberingChange w:id="169" w:author="Rick Warren" w:date="2011-10-05T17:32:00Z" w:original="%1:7:0:.%2:5:0:.%3:2:0:"/>
-        </w:numPr>
-      </w:pPr>
-      <w:bookmarkStart w:id="170" w:name="_Toc181353269"/>
+      </w:pPr>
+      <w:bookmarkStart w:id="53" w:name="_Toc181353269"/>
       <w:r>
         <w:rPr>
           <w:rStyle w:val="CodeChar"/>
@@ -13064,7 +12722,7 @@
       <w:r>
         <w:t xml:space="preserve"> Interface</w:t>
       </w:r>
-      <w:bookmarkEnd w:id="170"/>
+      <w:bookmarkEnd w:id="53"/>
     </w:p>
     <w:p>
       <w:pPr>
@@ -13131,6 +12789,7 @@
         <w:rPr>
           <w:rStyle w:val="CodeChar"/>
         </w:rPr>
+        <w:lastRenderedPageBreak/>
         <w:t>DataWriter</w:t>
       </w:r>
       <w:r>
@@ -13190,15 +12849,12 @@
     <w:p>
       <w:pPr>
         <w:pStyle w:val="Heading2"/>
-        <w:numPr>
-          <w:numberingChange w:id="171" w:author="Rick Warren" w:date="2011-10-05T17:32:00Z" w:original="%1:7:0:.%2:6:0:"/>
-        </w:numPr>
-      </w:pPr>
-      <w:bookmarkStart w:id="172" w:name="_Toc181353270"/>
+      </w:pPr>
+      <w:bookmarkStart w:id="54" w:name="_Toc181353270"/>
       <w:r>
         <w:t>Subscription Module</w:t>
       </w:r>
-      <w:bookmarkEnd w:id="172"/>
+      <w:bookmarkEnd w:id="54"/>
     </w:p>
     <w:p>
       <w:pPr>
@@ -13262,12 +12918,9 @@
     <w:p>
       <w:pPr>
         <w:pStyle w:val="Heading3"/>
-        <w:numPr>
-          <w:numberingChange w:id="173" w:author="Rick Warren" w:date="2011-10-05T17:32:00Z" w:original="%1:7:0:.%2:6:0:.%3:1:0:"/>
-        </w:numPr>
-      </w:pPr>
-      <w:bookmarkStart w:id="174" w:name="_Ref143772221"/>
-      <w:bookmarkStart w:id="175" w:name="_Toc181353271"/>
+      </w:pPr>
+      <w:bookmarkStart w:id="55" w:name="_Ref143772221"/>
+      <w:bookmarkStart w:id="56" w:name="_Toc181353271"/>
       <w:r>
         <w:rPr>
           <w:rStyle w:val="CodeChar"/>
@@ -13277,8 +12930,8 @@
       <w:r>
         <w:t xml:space="preserve"> Interface</w:t>
       </w:r>
-      <w:bookmarkEnd w:id="174"/>
-      <w:bookmarkEnd w:id="175"/>
+      <w:bookmarkEnd w:id="55"/>
+      <w:bookmarkEnd w:id="56"/>
     </w:p>
     <w:p>
       <w:pPr>
@@ -13335,11 +12988,8 @@
     <w:p>
       <w:pPr>
         <w:pStyle w:val="Heading3"/>
-        <w:numPr>
-          <w:numberingChange w:id="176" w:author="Rick Warren" w:date="2011-10-05T17:32:00Z" w:original="%1:7:0:.%2:6:0:.%3:2:0:"/>
-        </w:numPr>
-      </w:pPr>
-      <w:bookmarkStart w:id="177" w:name="_Toc181353272"/>
+      </w:pPr>
+      <w:bookmarkStart w:id="57" w:name="_Toc181353272"/>
       <w:r>
         <w:rPr>
           <w:rStyle w:val="CodeChar"/>
@@ -13349,7 +12999,7 @@
       <w:r>
         <w:t xml:space="preserve"> Interface</w:t>
       </w:r>
-      <w:bookmarkEnd w:id="177"/>
+      <w:bookmarkEnd w:id="57"/>
     </w:p>
     <w:p>
       <w:pPr>
@@ -13439,7 +13089,11 @@
         <w:t>Sample.Iterator</w:t>
       </w:r>
       <w:r>
-        <w:t xml:space="preserve">, an iterator that extends </w:t>
+        <w:t xml:space="preserve">, an iterator that </w:t>
+      </w:r>
+      <w:r>
+        <w:lastRenderedPageBreak/>
+        <w:t xml:space="preserve">extends </w:t>
       </w:r>
       <w:r>
         <w:rPr>
@@ -13499,12 +13153,9 @@
     <w:p>
       <w:pPr>
         <w:pStyle w:val="Heading3"/>
-        <w:numPr>
-          <w:numberingChange w:id="178" w:author="Rick Warren" w:date="2011-10-05T17:32:00Z" w:original="%1:7:0:.%2:6:0:.%3:3:0:"/>
-        </w:numPr>
-      </w:pPr>
-      <w:bookmarkStart w:id="179" w:name="_Ref134955727"/>
-      <w:bookmarkStart w:id="180" w:name="_Toc181353273"/>
+      </w:pPr>
+      <w:bookmarkStart w:id="58" w:name="_Ref134955727"/>
+      <w:bookmarkStart w:id="59" w:name="_Toc181353273"/>
       <w:r>
         <w:rPr>
           <w:rStyle w:val="CodeChar"/>
@@ -13514,8 +13165,8 @@
       <w:r>
         <w:t xml:space="preserve"> Interface</w:t>
       </w:r>
-      <w:bookmarkEnd w:id="179"/>
-      <w:bookmarkEnd w:id="180"/>
+      <w:bookmarkEnd w:id="58"/>
+      <w:bookmarkEnd w:id="59"/>
     </w:p>
     <w:p>
       <w:pPr>
@@ -13626,11 +13277,11 @@
         <w:t>DataReader</w:t>
       </w:r>
       <w:r>
-        <w:t xml:space="preserve"> interface provides </w:t>
+        <w:t xml:space="preserve"> </w:t>
       </w:r>
       <w:proofErr w:type="gramStart"/>
       <w:r>
-        <w:t xml:space="preserve">an extensive set of </w:t>
+        <w:t xml:space="preserve">interface provides an extensive set of </w:t>
       </w:r>
       <w:r>
         <w:rPr>
@@ -13679,7 +13330,6 @@
         <w:numPr>
           <w:ilvl w:val="0"/>
           <w:numId w:val="11"/>
-          <w:numberingChange w:id="181" w:author="Rick Warren" w:date="2011-10-05T17:32:00Z" w:original=""/>
         </w:numPr>
         <w:rPr>
           <w:rFonts w:ascii="MS Serif" w:hAnsi="MS Serif"/>
@@ -13725,7 +13375,6 @@
         <w:numPr>
           <w:ilvl w:val="0"/>
           <w:numId w:val="11"/>
-          <w:numberingChange w:id="182" w:author="Rick Warren" w:date="2011-10-05T17:32:00Z" w:original=""/>
         </w:numPr>
       </w:pPr>
       <w:r>
@@ -13827,7 +13476,6 @@
         <w:numPr>
           <w:ilvl w:val="0"/>
           <w:numId w:val="12"/>
-          <w:numberingChange w:id="183" w:author="Rick Warren" w:date="2011-10-05T17:32:00Z" w:original=""/>
         </w:numPr>
       </w:pPr>
       <w:r>
@@ -13837,45 +13485,32 @@
     <w:p>
       <w:pPr>
         <w:pStyle w:val="EditorialComment"/>
-        <w:numPr>
-          <w:ins w:id="184" w:author="Rick Warren" w:date="2011-10-27T16:39:00Z"/>
-        </w:numPr>
         <w:ind w:left="360"/>
-        <w:rPr>
-          <w:ins w:id="185" w:author="Rick Warren" w:date="2011-10-27T16:39:00Z"/>
-        </w:rPr>
-      </w:pPr>
-      <w:ins w:id="186" w:author="Rick Warren" w:date="2011-10-27T16:39:00Z">
-        <w:r>
-          <w:rPr>
-            <w:b/>
-          </w:rPr>
-          <w:t xml:space="preserve">Issue </w:t>
-        </w:r>
-        <w:r>
-          <w:rPr>
-            <w:b/>
-          </w:rPr>
-          <w:t>16321</w:t>
-        </w:r>
-        <w:r>
-          <w:t xml:space="preserve">: Too many </w:t>
-        </w:r>
-        <w:r>
-          <w:rPr>
-            <w:rStyle w:val="CodeChar"/>
-          </w:rPr>
-          <w:t>read/take</w:t>
-        </w:r>
-        <w:r>
-          <w:t xml:space="preserve"> </w:t>
-        </w:r>
-      </w:ins>
-      <w:ins w:id="187" w:author="Rick Warren" w:date="2011-10-27T16:40:00Z">
-        <w:r>
-          <w:t>overloads</w:t>
-        </w:r>
-      </w:ins>
+      </w:pPr>
+      <w:r>
+        <w:rPr>
+          <w:b/>
+        </w:rPr>
+        <w:t xml:space="preserve">Issue </w:t>
+      </w:r>
+      <w:r>
+        <w:rPr>
+          <w:b/>
+        </w:rPr>
+        <w:t>16321</w:t>
+      </w:r>
+      <w:r>
+        <w:t xml:space="preserve">: Too many </w:t>
+      </w:r>
+      <w:r>
+        <w:rPr>
+          <w:rStyle w:val="CodeChar"/>
+        </w:rPr>
+        <w:t>read/take</w:t>
+      </w:r>
+      <w:r>
+        <w:t xml:space="preserve"> overloads</w:t>
+      </w:r>
     </w:p>
     <w:p>
       <w:pPr>
@@ -13883,197 +13518,45 @@
         <w:numPr>
           <w:ilvl w:val="0"/>
           <w:numId w:val="12"/>
-          <w:ins w:id="188" w:author="Rick Warren" w:date="2011-10-27T16:35:00Z"/>
         </w:numPr>
-        <w:rPr>
-          <w:ins w:id="189" w:author="Rick Warren" w:date="2011-10-27T16:35:00Z"/>
-        </w:rPr>
-      </w:pPr>
-      <w:ins w:id="190" w:author="Rick Warren" w:date="2011-10-27T16:36:00Z">
-        <w:r>
-          <w:t xml:space="preserve">Qualifications to the data to be read or taken, including the number of samples, a </w:t>
-        </w:r>
-        <w:r>
-          <w:rPr>
-            <w:rStyle w:val="CodeChar"/>
-          </w:rPr>
-          <w:t>ReadCondition</w:t>
-        </w:r>
-        <w:r>
-          <w:t xml:space="preserve">, a particular instance, and so on, have been encapsulated in a nested type </w:t>
-        </w:r>
-      </w:ins>
-      <w:ins w:id="191" w:author="Rick Warren" w:date="2011-10-27T16:37:00Z">
-        <w:r>
-          <w:rPr>
-            <w:rStyle w:val="CodeChar"/>
-          </w:rPr>
-          <w:t>DataReader.Query</w:t>
-        </w:r>
-        <w:r>
-          <w:t xml:space="preserve">. This refactoring allows a large number of </w:t>
-        </w:r>
-      </w:ins>
-      <w:ins w:id="192" w:author="Rick Warren" w:date="2011-10-27T16:38:00Z">
-        <w:r>
-          <w:t xml:space="preserve">distinct </w:t>
-        </w:r>
-      </w:ins>
-      <w:ins w:id="193" w:author="Rick Warren" w:date="2011-10-27T16:37:00Z">
-        <w:r>
-          <w:t>methods from the PIM, each qualified by a different name suffix, to be collapsed to a very small number of overloads.</w:t>
-        </w:r>
-      </w:ins>
-    </w:p>
-    <w:p>
-      <w:pPr>
-        <w:pStyle w:val="Body"/>
-        <w:numPr>
-          <w:ilvl w:val="0"/>
-          <w:numId w:val="12"/>
-          <w:numberingChange w:id="194" w:author="Rick Warren" w:date="2011-10-05T17:32:00Z" w:original=""/>
-        </w:numPr>
-        <w:rPr>
-          <w:del w:id="195" w:author="Rick Warren" w:date="2011-10-27T16:39:00Z"/>
-        </w:rPr>
-      </w:pPr>
-      <w:del w:id="196" w:author="Rick Warren" w:date="2011-10-27T16:39:00Z">
-        <w:r>
-          <w:delText xml:space="preserve">Operations accepting </w:delText>
-        </w:r>
-        <w:r>
-          <w:rPr>
-            <w:rStyle w:val="CodeChar"/>
-          </w:rPr>
-          <w:delText>ReadCondition</w:delText>
-        </w:r>
-        <w:r>
-          <w:delText>s in the PIM have names ending in “</w:delText>
-        </w:r>
-        <w:r>
-          <w:rPr>
-            <w:rStyle w:val="CodeChar"/>
-          </w:rPr>
-          <w:delText>_w_condition</w:delText>
-        </w:r>
-        <w:r>
-          <w:delText>.” This PSM removes this suffix, transforming these operations into overloads.</w:delText>
-        </w:r>
-      </w:del>
-    </w:p>
-    <w:p>
-      <w:pPr>
-        <w:pStyle w:val="Body"/>
-        <w:numPr>
-          <w:ilvl w:val="0"/>
-          <w:numId w:val="12"/>
-          <w:numberingChange w:id="197" w:author="Rick Warren" w:date="2011-10-05T17:32:00Z" w:original=""/>
-        </w:numPr>
-        <w:rPr>
-          <w:del w:id="198" w:author="Rick Warren" w:date="2011-10-27T16:39:00Z"/>
-        </w:rPr>
-      </w:pPr>
-      <w:del w:id="199" w:author="Rick Warren" w:date="2011-10-27T16:39:00Z">
-        <w:r>
-          <w:delText>Operations accepting instance handles in the PIM have “</w:delText>
-        </w:r>
-        <w:r>
-          <w:rPr>
-            <w:rStyle w:val="CodeChar"/>
-          </w:rPr>
-          <w:delText>_instance</w:delText>
-        </w:r>
-        <w:r>
-          <w:delText>” in their names. This PSM removes this infix, transforming these operations into overloads.</w:delText>
-        </w:r>
-      </w:del>
-    </w:p>
-    <w:p>
-      <w:pPr>
-        <w:pStyle w:val="Body"/>
-        <w:numPr>
-          <w:ilvl w:val="0"/>
-          <w:numId w:val="12"/>
-          <w:numberingChange w:id="200" w:author="Rick Warren" w:date="2011-10-05T17:32:00Z" w:original=""/>
-        </w:numPr>
-        <w:rPr>
-          <w:del w:id="201" w:author="Rick Warren" w:date="2011-10-27T16:39:00Z"/>
-        </w:rPr>
-      </w:pPr>
-      <w:del w:id="202" w:author="Rick Warren" w:date="2011-10-27T16:39:00Z">
-        <w:r>
-          <w:delText xml:space="preserve">This PSM renames both of the operation families </w:delText>
-        </w:r>
-        <w:r>
-          <w:rPr>
-            <w:rStyle w:val="CodeChar"/>
-          </w:rPr>
-          <w:delText>read_</w:delText>
-        </w:r>
-        <w:r>
-          <w:delText>/</w:delText>
-        </w:r>
-        <w:r>
-          <w:rPr>
-            <w:rStyle w:val="CodeChar"/>
-          </w:rPr>
-          <w:delText>take_next_sample</w:delText>
-        </w:r>
-        <w:r>
-          <w:delText xml:space="preserve"> and </w:delText>
-        </w:r>
-        <w:r>
-          <w:rPr>
-            <w:rStyle w:val="CodeChar"/>
-          </w:rPr>
-          <w:delText>read_</w:delText>
-        </w:r>
-        <w:r>
-          <w:delText>/</w:delText>
-        </w:r>
-        <w:r>
-          <w:rPr>
-            <w:rStyle w:val="CodeChar"/>
-          </w:rPr>
-          <w:delText>take_next_instance</w:delText>
-        </w:r>
-        <w:r>
-          <w:delText xml:space="preserve"> to simply </w:delText>
-        </w:r>
-        <w:r>
-          <w:rPr>
-            <w:rStyle w:val="CodeChar"/>
-          </w:rPr>
-          <w:delText>read</w:delText>
-        </w:r>
-        <w:r>
-          <w:delText>/</w:delText>
-        </w:r>
-        <w:r>
-          <w:rPr>
-            <w:rStyle w:val="CodeChar"/>
-          </w:rPr>
-          <w:delText>takeNext</w:delText>
-        </w:r>
-        <w:r>
-          <w:delText>, transforming these operations into overloads of one another.</w:delText>
-        </w:r>
-      </w:del>
+      </w:pPr>
+      <w:r>
+        <w:t xml:space="preserve">Qualifications to the data to be read or taken, including the number of samples, a </w:t>
+      </w:r>
+      <w:r>
+        <w:rPr>
+          <w:rStyle w:val="CodeChar"/>
+        </w:rPr>
+        <w:t>ReadCondition</w:t>
+      </w:r>
+      <w:r>
+        <w:t xml:space="preserve">, a particular instance, and so on, have been encapsulated in a nested type </w:t>
+      </w:r>
+      <w:r>
+        <w:rPr>
+          <w:rStyle w:val="CodeChar"/>
+        </w:rPr>
+        <w:t>DataReader.Query</w:t>
+      </w:r>
+      <w:r>
+        <w:t xml:space="preserve">. This refactoring allows a large number of distinct methods </w:t>
+      </w:r>
+      <w:r>
+        <w:lastRenderedPageBreak/>
+        <w:t>from the PIM, each qualified by a different name suffix, to be collapsed to a very small number of overloads.</w:t>
+      </w:r>
     </w:p>
     <w:p>
       <w:pPr>
         <w:pStyle w:val="Heading2"/>
-        <w:numPr>
-          <w:numberingChange w:id="203" w:author="Rick Warren" w:date="2011-10-05T17:32:00Z" w:original="%1:7:0:.%2:7:0:"/>
-        </w:numPr>
-      </w:pPr>
-      <w:bookmarkStart w:id="204" w:name="_Ref134965308"/>
-      <w:bookmarkStart w:id="205" w:name="_Toc181353274"/>
+      </w:pPr>
+      <w:bookmarkStart w:id="60" w:name="_Ref134965308"/>
+      <w:bookmarkStart w:id="61" w:name="_Toc181353274"/>
       <w:r>
         <w:t>Extensible and Dynamic Topic Types Module</w:t>
       </w:r>
-      <w:bookmarkEnd w:id="204"/>
-      <w:bookmarkEnd w:id="205"/>
+      <w:bookmarkEnd w:id="60"/>
+      <w:bookmarkEnd w:id="61"/>
     </w:p>
     <w:p>
       <w:pPr>
@@ -14099,7 +13582,6 @@
         <w:numPr>
           <w:ilvl w:val="0"/>
           <w:numId w:val="19"/>
-          <w:numberingChange w:id="206" w:author="Rick Warren" w:date="2011-10-05T17:32:00Z" w:original=""/>
         </w:numPr>
         <w:rPr>
           <w:rFonts w:ascii="MS Serif" w:hAnsi="MS Serif"/>
@@ -14149,7 +13631,6 @@
         <w:numPr>
           <w:ilvl w:val="0"/>
           <w:numId w:val="19"/>
-          <w:numberingChange w:id="207" w:author="Rick Warren" w:date="2011-10-05T17:32:00Z" w:original=""/>
         </w:numPr>
         <w:rPr>
           <w:rFonts w:ascii="MS Serif" w:hAnsi="MS Serif"/>
@@ -14163,15 +13644,7 @@
         <w:t>Types pertaining to the Dynamic Language Binding</w:t>
       </w:r>
       <w:r>
-        <w:t xml:space="preserve"> </w:t>
-      </w:r>
-      <w:proofErr w:type="gramStart"/>
-      <w:r>
-        <w:t>are</w:t>
-      </w:r>
-      <w:proofErr w:type="gramEnd"/>
-      <w:r>
-        <w:t xml:space="preserve"> defined in the package </w:t>
+        <w:t xml:space="preserve"> are defined in the package </w:t>
       </w:r>
       <w:r>
         <w:rPr>
@@ -14192,7 +13665,6 @@
         <w:numPr>
           <w:ilvl w:val="0"/>
           <w:numId w:val="19"/>
-          <w:numberingChange w:id="208" w:author="Rick Warren" w:date="2011-10-05T17:32:00Z" w:original=""/>
         </w:numPr>
         <w:rPr>
           <w:rFonts w:ascii="MS Serif" w:hAnsi="MS Serif"/>
@@ -14242,7 +13714,6 @@
         <w:numPr>
           <w:ilvl w:val="0"/>
           <w:numId w:val="19"/>
-          <w:numberingChange w:id="209" w:author="Rick Warren" w:date="2011-10-05T17:32:00Z" w:original=""/>
         </w:numPr>
         <w:rPr>
           <w:rFonts w:ascii="MS Serif" w:hAnsi="MS Serif"/>
@@ -14277,7 +13748,6 @@
         <w:numPr>
           <w:ilvl w:val="0"/>
           <w:numId w:val="19"/>
-          <w:numberingChange w:id="210" w:author="Rick Warren" w:date="2011-10-05T17:32:00Z" w:original=""/>
         </w:numPr>
         <w:rPr>
           <w:rFonts w:ascii="MS Serif" w:hAnsi="MS Serif"/>
@@ -14297,15 +13767,12 @@
     <w:p>
       <w:pPr>
         <w:pStyle w:val="Heading3"/>
-        <w:numPr>
-          <w:numberingChange w:id="211" w:author="Rick Warren" w:date="2011-10-05T17:32:00Z" w:original="%1:7:0:.%2:7:0:.%3:1:0:"/>
-        </w:numPr>
-      </w:pPr>
-      <w:bookmarkStart w:id="212" w:name="_Toc181353275"/>
+      </w:pPr>
+      <w:bookmarkStart w:id="62" w:name="_Toc181353275"/>
       <w:r>
         <w:t>Dynamic Language Binding</w:t>
       </w:r>
-      <w:bookmarkEnd w:id="212"/>
+      <w:bookmarkEnd w:id="62"/>
     </w:p>
     <w:p>
       <w:pPr>
@@ -14345,9 +13812,6 @@
     <w:p>
       <w:pPr>
         <w:pStyle w:val="Heading4"/>
-        <w:numPr>
-          <w:numberingChange w:id="213" w:author="Rick Warren" w:date="2011-10-27T11:00:00Z" w:original="%1:7:0:.%2:7:0:.%3:1:0:.%4:1:0:"/>
-        </w:numPr>
       </w:pPr>
       <w:r>
         <w:rPr>
@@ -14362,38 +13826,28 @@
     <w:p>
       <w:pPr>
         <w:pStyle w:val="EditorialComment"/>
-        <w:numPr>
-          <w:ins w:id="214" w:author="Rick Warren" w:date="2011-10-05T18:12:00Z"/>
-        </w:numPr>
-        <w:rPr>
-          <w:ins w:id="215" w:author="Rick Warren" w:date="2011-10-05T18:12:00Z"/>
-        </w:rPr>
-      </w:pPr>
-      <w:ins w:id="216" w:author="Rick Warren" w:date="2011-10-05T18:12:00Z">
-        <w:r>
-          <w:rPr>
-            <w:b/>
-          </w:rPr>
-          <w:t xml:space="preserve">Issue </w:t>
-        </w:r>
-        <w:r>
-          <w:rPr>
-            <w:b/>
-          </w:rPr>
-          <w:t>16324</w:t>
-        </w:r>
-        <w:r>
-          <w:t xml:space="preserve">: </w:t>
-        </w:r>
-        <w:r>
-          <w:t xml:space="preserve">Improve </w:t>
-        </w:r>
-      </w:ins>
-      <w:ins w:id="217" w:author="Rick Warren" w:date="2011-10-05T18:13:00Z">
-        <w:r>
-          <w:t>polymorphic sample creation</w:t>
-        </w:r>
-      </w:ins>
+      </w:pPr>
+      <w:r>
+        <w:rPr>
+          <w:b/>
+        </w:rPr>
+        <w:t xml:space="preserve">Issue </w:t>
+      </w:r>
+      <w:r>
+        <w:rPr>
+          <w:b/>
+        </w:rPr>
+        <w:t>16324</w:t>
+      </w:r>
+      <w:r>
+        <w:t xml:space="preserve">: </w:t>
+      </w:r>
+      <w:r>
+        <w:t xml:space="preserve">Improve </w:t>
+      </w:r>
+      <w:r>
+        <w:t>polymorphic sample creation</w:t>
+      </w:r>
     </w:p>
     <w:p>
       <w:pPr>
@@ -14402,42 +13856,21 @@
       <w:r>
         <w:t>Th</w:t>
       </w:r>
-      <w:ins w:id="218" w:author="Rick Warren" w:date="2011-10-05T18:14:00Z">
-        <w:r>
-          <w:t>is</w:t>
-        </w:r>
-      </w:ins>
-      <w:del w:id="219" w:author="Rick Warren" w:date="2011-10-05T18:14:00Z">
-        <w:r>
-          <w:delText>ese</w:delText>
-        </w:r>
-      </w:del>
+      <w:r>
+        <w:t>is</w:t>
+      </w:r>
       <w:r>
         <w:t xml:space="preserve"> abstract factor</w:t>
       </w:r>
-      <w:ins w:id="220" w:author="Rick Warren" w:date="2011-10-05T18:14:00Z">
-        <w:r>
-          <w:t>y</w:t>
-        </w:r>
-      </w:ins>
-      <w:del w:id="221" w:author="Rick Warren" w:date="2011-10-05T18:14:00Z">
-        <w:r>
-          <w:delText>ies</w:delText>
-        </w:r>
-      </w:del>
+      <w:r>
+        <w:t>y</w:t>
+      </w:r>
       <w:r>
         <w:t xml:space="preserve"> </w:t>
       </w:r>
-      <w:del w:id="222" w:author="Rick Warren" w:date="2011-10-05T18:14:00Z">
-        <w:r>
-          <w:delText xml:space="preserve">are </w:delText>
-        </w:r>
-      </w:del>
-      <w:ins w:id="223" w:author="Rick Warren" w:date="2011-10-05T18:14:00Z">
-        <w:r>
-          <w:t xml:space="preserve">is a </w:t>
-        </w:r>
-      </w:ins>
+      <w:r>
+        <w:t xml:space="preserve">is a </w:t>
+      </w:r>
       <w:r>
         <w:t>per-</w:t>
       </w:r>
@@ -14448,15 +13881,7 @@
         <w:t>Bootstrap</w:t>
       </w:r>
       <w:r>
-        <w:t xml:space="preserve"> singleton</w:t>
-      </w:r>
-      <w:del w:id="224" w:author="Rick Warren" w:date="2011-10-05T18:14:00Z">
-        <w:r>
-          <w:delText>s</w:delText>
-        </w:r>
-      </w:del>
-      <w:r>
-        <w:t xml:space="preserve">. The static </w:t>
+        <w:t xml:space="preserve"> singleton. The static </w:t>
       </w:r>
       <w:r>
         <w:rPr>
@@ -14467,16 +13892,9 @@
       <w:r>
         <w:t xml:space="preserve"> operations defined in [DDS-XTypes] have been omitted in this PSM; the Service shall manage the life cycles of the factor</w:t>
       </w:r>
-      <w:ins w:id="225" w:author="Rick Warren" w:date="2011-10-05T18:14:00Z">
-        <w:r>
-          <w:t>y</w:t>
-        </w:r>
-      </w:ins>
-      <w:del w:id="226" w:author="Rick Warren" w:date="2011-10-05T18:14:00Z">
-        <w:r>
-          <w:delText>ies</w:delText>
-        </w:r>
-      </w:del>
+      <w:r>
+        <w:t>y</w:t>
+      </w:r>
       <w:r>
         <w:t>.</w:t>
       </w:r>
@@ -14484,9 +13902,6 @@
     <w:p>
       <w:pPr>
         <w:pStyle w:val="Heading4"/>
-        <w:numPr>
-          <w:numberingChange w:id="227" w:author="Rick Warren" w:date="2011-10-05T17:32:00Z" w:original="%1:7:0:.%2:7:0:.%3:1:0:.%4:2:0:"/>
-        </w:numPr>
       </w:pPr>
       <w:r>
         <w:rPr>
@@ -14530,11 +13945,8 @@
     <w:p>
       <w:pPr>
         <w:pStyle w:val="Heading4"/>
-        <w:numPr>
-          <w:numberingChange w:id="228" w:author="Rick Warren" w:date="2011-10-05T17:32:00Z" w:original="%1:7:0:.%2:7:0:.%3:1:0:.%4:3:0:"/>
-        </w:numPr>
-      </w:pPr>
-      <w:bookmarkStart w:id="229" w:name="_Ref143771891"/>
+      </w:pPr>
+      <w:bookmarkStart w:id="63" w:name="_Ref143771891"/>
       <w:r>
         <w:rPr>
           <w:rStyle w:val="CodeChar"/>
@@ -14553,7 +13965,7 @@
       <w:r>
         <w:t xml:space="preserve"> Interfaces</w:t>
       </w:r>
-      <w:bookmarkEnd w:id="229"/>
+      <w:bookmarkEnd w:id="63"/>
     </w:p>
     <w:p>
       <w:pPr>
@@ -14569,7 +13981,6 @@
         <w:numPr>
           <w:ilvl w:val="0"/>
           <w:numId w:val="21"/>
-          <w:numberingChange w:id="230" w:author="Rick Warren" w:date="2011-10-05T17:32:00Z" w:original=""/>
         </w:numPr>
       </w:pPr>
       <w:r>
@@ -14582,7 +13993,11 @@
         <w:t>DDS::ReturnCode_t</w:t>
       </w:r>
       <w:r>
-        <w:t xml:space="preserve"> have been changed such that they instead return their results directly. (This change, made for the convenience of the caller, is possible because </w:t>
+        <w:t xml:space="preserve"> have been changed such that they instead return their results </w:t>
+      </w:r>
+      <w:r>
+        <w:lastRenderedPageBreak/>
+        <w:t xml:space="preserve">directly. (This change, made for the convenience of the caller, is possible because </w:t>
       </w:r>
       <w:r>
         <w:rPr>
@@ -14600,7 +14015,6 @@
         <w:numPr>
           <w:ilvl w:val="0"/>
           <w:numId w:val="21"/>
-          <w:numberingChange w:id="231" w:author="Rick Warren" w:date="2011-10-05T17:32:00Z" w:original=""/>
         </w:numPr>
       </w:pPr>
       <w:r>
@@ -14649,7 +14063,6 @@
         <w:numPr>
           <w:ilvl w:val="0"/>
           <w:numId w:val="20"/>
-          <w:numberingChange w:id="232" w:author="Rick Warren" w:date="2011-10-05T17:32:00Z" w:original=""/>
         </w:numPr>
       </w:pPr>
       <w:r>
@@ -14686,7 +14099,6 @@
         <w:numPr>
           <w:ilvl w:val="0"/>
           <w:numId w:val="20"/>
-          <w:numberingChange w:id="233" w:author="Rick Warren" w:date="2011-10-05T17:32:00Z" w:original=""/>
         </w:numPr>
       </w:pPr>
       <w:r>
@@ -14776,9 +14188,6 @@
     <w:p>
       <w:pPr>
         <w:pStyle w:val="Heading4"/>
-        <w:numPr>
-          <w:numberingChange w:id="234" w:author="Rick Warren" w:date="2011-10-05T17:32:00Z" w:original="%1:7:0:.%2:7:0:.%3:1:0:.%4:4:0:"/>
-        </w:numPr>
       </w:pPr>
       <w:r>
         <w:rPr>
@@ -14804,7 +14213,6 @@
         <w:numPr>
           <w:ilvl w:val="0"/>
           <w:numId w:val="21"/>
-          <w:numberingChange w:id="235" w:author="Rick Warren" w:date="2011-10-05T17:32:00Z" w:original=""/>
         </w:numPr>
       </w:pPr>
       <w:r>
@@ -14835,7 +14243,6 @@
         <w:numPr>
           <w:ilvl w:val="0"/>
           <w:numId w:val="21"/>
-          <w:numberingChange w:id="236" w:author="Rick Warren" w:date="2011-10-05T17:32:00Z" w:original=""/>
         </w:numPr>
       </w:pPr>
       <w:r>
@@ -14884,7 +14291,6 @@
         <w:numPr>
           <w:ilvl w:val="0"/>
           <w:numId w:val="21"/>
-          <w:numberingChange w:id="237" w:author="Rick Warren" w:date="2011-10-05T17:32:00Z" w:original=""/>
         </w:numPr>
       </w:pPr>
       <w:r>
@@ -14962,7 +14368,6 @@
         <w:numPr>
           <w:ilvl w:val="0"/>
           <w:numId w:val="21"/>
-          <w:numberingChange w:id="238" w:author="Rick Warren" w:date="2011-10-05T17:32:00Z" w:original=""/>
         </w:numPr>
         <w:rPr>
           <w:rFonts w:ascii="MS Serif" w:hAnsi="MS Serif"/>
@@ -14996,9 +14401,6 @@
     <w:p>
       <w:pPr>
         <w:pStyle w:val="Heading4"/>
-        <w:numPr>
-          <w:numberingChange w:id="239" w:author="Rick Warren" w:date="2011-10-05T17:32:00Z" w:original="%1:7:0:.%2:7:0:.%3:1:0:.%4:5:0:"/>
-        </w:numPr>
       </w:pPr>
       <w:r>
         <w:t>Descriptor Interfaces</w:t>
@@ -15036,7 +14438,6 @@
         <w:numPr>
           <w:ilvl w:val="0"/>
           <w:numId w:val="22"/>
-          <w:numberingChange w:id="240" w:author="Rick Warren" w:date="2011-10-05T17:32:00Z" w:original=""/>
         </w:numPr>
       </w:pPr>
       <w:r>
@@ -15064,7 +14465,6 @@
         <w:numPr>
           <w:ilvl w:val="0"/>
           <w:numId w:val="22"/>
-          <w:numberingChange w:id="241" w:author="Rick Warren" w:date="2011-10-05T17:32:00Z" w:original=""/>
         </w:numPr>
       </w:pPr>
       <w:r>
@@ -15092,7 +14492,6 @@
         <w:numPr>
           <w:ilvl w:val="0"/>
           <w:numId w:val="22"/>
-          <w:numberingChange w:id="242" w:author="Rick Warren" w:date="2011-10-05T17:32:00Z" w:original=""/>
         </w:numPr>
         <w:rPr>
           <w:rFonts w:ascii="MS Serif" w:hAnsi="MS Serif"/>
@@ -15102,6 +14501,7 @@
         <w:rPr>
           <w:rStyle w:val="CodeChar"/>
         </w:rPr>
+        <w:lastRenderedPageBreak/>
         <w:t>TypeDescriptor</w:t>
       </w:r>
       <w:r>
@@ -15120,15 +14520,12 @@
     <w:p>
       <w:pPr>
         <w:pStyle w:val="Heading3"/>
-        <w:numPr>
-          <w:numberingChange w:id="243" w:author="Rick Warren" w:date="2011-10-05T17:32:00Z" w:original="%1:7:0:.%2:7:0:.%3:2:0:"/>
-        </w:numPr>
-      </w:pPr>
-      <w:bookmarkStart w:id="244" w:name="_Toc181353276"/>
+      </w:pPr>
+      <w:bookmarkStart w:id="64" w:name="_Toc181353276"/>
       <w:r>
         <w:t>Built-in Types</w:t>
       </w:r>
-      <w:bookmarkEnd w:id="244"/>
+      <w:bookmarkEnd w:id="64"/>
     </w:p>
     <w:p>
       <w:pPr>
@@ -15186,7 +14583,6 @@
         <w:numPr>
           <w:ilvl w:val="0"/>
           <w:numId w:val="23"/>
-          <w:numberingChange w:id="245" w:author="Rick Warren" w:date="2011-10-05T17:32:00Z" w:original=""/>
         </w:numPr>
         <w:rPr>
           <w:rFonts w:ascii="MS Serif" w:hAnsi="MS Serif"/>
@@ -15220,7 +14616,6 @@
         <w:numPr>
           <w:ilvl w:val="0"/>
           <w:numId w:val="23"/>
-          <w:numberingChange w:id="246" w:author="Rick Warren" w:date="2011-10-05T17:32:00Z" w:original=""/>
         </w:numPr>
         <w:rPr>
           <w:rFonts w:ascii="MS Serif" w:hAnsi="MS Serif"/>
@@ -15254,7 +14649,6 @@
         <w:numPr>
           <w:ilvl w:val="0"/>
           <w:numId w:val="23"/>
-          <w:numberingChange w:id="247" w:author="Rick Warren" w:date="2011-10-05T17:32:00Z" w:original=""/>
         </w:numPr>
         <w:rPr>
           <w:rFonts w:ascii="MS Serif" w:hAnsi="MS Serif"/>
@@ -15383,11 +14777,8 @@
     <w:p>
       <w:pPr>
         <w:pStyle w:val="Heading3"/>
-        <w:numPr>
-          <w:numberingChange w:id="248" w:author="Rick Warren" w:date="2011-10-05T17:32:00Z" w:original="%1:7:0:.%2:7:0:.%3:3:0:"/>
-        </w:numPr>
-      </w:pPr>
-      <w:bookmarkStart w:id="249" w:name="_Toc181353277"/>
+      </w:pPr>
+      <w:bookmarkStart w:id="65" w:name="_Toc181353277"/>
       <w:r>
         <w:t xml:space="preserve">Representing Types with </w:t>
       </w:r>
@@ -15397,7 +14788,7 @@
         </w:rPr>
         <w:t>TypeObject</w:t>
       </w:r>
-      <w:bookmarkEnd w:id="249"/>
+      <w:bookmarkEnd w:id="65"/>
     </w:p>
     <w:p>
       <w:pPr>
@@ -15413,7 +14804,6 @@
         <w:numPr>
           <w:ilvl w:val="0"/>
           <w:numId w:val="24"/>
-          <w:numberingChange w:id="250" w:author="Rick Warren" w:date="2011-10-05T17:32:00Z" w:original=""/>
         </w:numPr>
         <w:rPr>
           <w:rFonts w:ascii="MS Serif" w:hAnsi="MS Serif"/>
@@ -15441,7 +14831,6 @@
         <w:numPr>
           <w:ilvl w:val="0"/>
           <w:numId w:val="24"/>
-          <w:numberingChange w:id="251" w:author="Rick Warren" w:date="2011-10-05T17:32:00Z" w:original=""/>
         </w:numPr>
         <w:rPr>
           <w:rFonts w:ascii="MS Serif" w:hAnsi="MS Serif"/>
@@ -15466,24 +14855,21 @@
     <w:p>
       <w:pPr>
         <w:pStyle w:val="Heading1"/>
-        <w:numPr>
-          <w:numberingChange w:id="252" w:author="Rick Warren" w:date="2011-10-05T17:32:00Z" w:original="%1:8:0:"/>
-        </w:numPr>
-      </w:pPr>
-      <w:bookmarkStart w:id="253" w:name="_Ref143771053"/>
-      <w:bookmarkStart w:id="254" w:name="_Ref143771197"/>
-      <w:bookmarkStart w:id="255" w:name="_Ref143771830"/>
-      <w:bookmarkStart w:id="256" w:name="_Toc181353278"/>
+      </w:pPr>
+      <w:bookmarkStart w:id="66" w:name="_Ref143771053"/>
+      <w:bookmarkStart w:id="67" w:name="_Ref143771197"/>
+      <w:bookmarkStart w:id="68" w:name="_Ref143771830"/>
+      <w:bookmarkStart w:id="69" w:name="_Toc181353278"/>
       <w:r>
         <w:t>Java Type Representation</w:t>
       </w:r>
-      <w:bookmarkEnd w:id="253"/>
-      <w:bookmarkEnd w:id="254"/>
-      <w:bookmarkEnd w:id="255"/>
+      <w:bookmarkEnd w:id="66"/>
+      <w:bookmarkEnd w:id="67"/>
+      <w:bookmarkEnd w:id="68"/>
       <w:r>
         <w:t xml:space="preserve"> and Language Binding</w:t>
       </w:r>
-      <w:bookmarkEnd w:id="256"/>
+      <w:bookmarkEnd w:id="69"/>
     </w:p>
     <w:p>
       <w:pPr>
@@ -15498,7 +14884,11 @@
         <w:pStyle w:val="Body"/>
       </w:pPr>
       <w:r>
-        <w:t>By its very nature as an expression of the Java programming language, this Type Representation implicitly and simultaneously defines a Language Binding for DDS types. That is, a Java type necessarily defines a Java API to itself as part of its definition. Therefore, this Type Representation is intended for the run-time use of implementations of this PSM. While this specification does not preclude Service implementations from using this Type Representation for other purposes—for example, generating a Plain Language Binding in C for a DDS type represented in Java—such uses are non-normative and unspecified.</w:t>
+        <w:t xml:space="preserve">By its very nature as an expression of the Java programming language, this Type Representation implicitly and simultaneously defines a Language Binding for DDS types. That is, a Java type necessarily defines a Java API to itself as part of its definition. Therefore, this Type Representation is intended for the run-time use of implementations of this PSM. While this </w:t>
+      </w:r>
+      <w:r>
+        <w:lastRenderedPageBreak/>
+        <w:t>specification does not preclude Service implementations from using this Type Representation for other purposes—for example, generating a Plain Language Binding in C for a DDS type represented in Java—such uses are non-normative and unspecified.</w:t>
       </w:r>
     </w:p>
     <w:p>
@@ -15543,15 +14933,12 @@
     <w:p>
       <w:pPr>
         <w:pStyle w:val="Heading2"/>
-        <w:numPr>
-          <w:numberingChange w:id="257" w:author="Rick Warren" w:date="2011-10-05T17:32:00Z" w:original="%1:8:0:.%2:1:0:"/>
-        </w:numPr>
-      </w:pPr>
-      <w:bookmarkStart w:id="258" w:name="_Toc181353279"/>
+      </w:pPr>
+      <w:bookmarkStart w:id="70" w:name="_Toc181353279"/>
       <w:r>
         <w:t>Default Mappings</w:t>
       </w:r>
-      <w:bookmarkEnd w:id="258"/>
+      <w:bookmarkEnd w:id="70"/>
     </w:p>
     <w:p>
       <w:pPr>
@@ -15565,8 +14952,8 @@
       <w:pPr>
         <w:pStyle w:val="Tablecaption"/>
       </w:pPr>
-      <w:bookmarkStart w:id="259" w:name="_Ref141751646"/>
-      <w:bookmarkStart w:id="260" w:name="_Ref141751650"/>
+      <w:bookmarkStart w:id="71" w:name="_Ref141751646"/>
+      <w:bookmarkStart w:id="72" w:name="_Ref141751650"/>
       <w:r>
         <w:t xml:space="preserve">Table </w:t>
       </w:r>
@@ -15588,11 +14975,11 @@
       <w:r>
         <w:fldChar w:fldCharType="end"/>
       </w:r>
-      <w:bookmarkEnd w:id="259"/>
+      <w:bookmarkEnd w:id="71"/>
       <w:r>
         <w:t xml:space="preserve"> — Default type mappings</w:t>
       </w:r>
-      <w:bookmarkEnd w:id="260"/>
+      <w:bookmarkEnd w:id="72"/>
     </w:p>
     <w:tbl>
       <w:tblPr>
@@ -15605,7 +14992,7 @@
           <w:insideH w:val="single" w:sz="4" w:space="0" w:color="000000"/>
           <w:insideV w:val="single" w:sz="4" w:space="0" w:color="000000"/>
         </w:tblBorders>
-        <w:tblLook w:val="0000"/>
+        <w:tblLook w:val="0000" w:firstRow="0" w:lastRow="0" w:firstColumn="0" w:lastColumn="0" w:noHBand="0" w:noVBand="0"/>
       </w:tblPr>
       <w:tblGrid>
         <w:gridCol w:w="3793"/>
@@ -16400,21 +15787,19 @@
         <w:contextualSpacing/>
       </w:pPr>
       <w:r>
+        <w:lastRenderedPageBreak/>
         <w:t>}</w:t>
       </w:r>
     </w:p>
     <w:p>
       <w:pPr>
         <w:pStyle w:val="Heading2"/>
-        <w:numPr>
-          <w:numberingChange w:id="261" w:author="Rick Warren" w:date="2011-10-05T17:32:00Z" w:original="%1:8:0:.%2:2:0:"/>
-        </w:numPr>
-      </w:pPr>
-      <w:bookmarkStart w:id="262" w:name="_Toc181353280"/>
+      </w:pPr>
+      <w:bookmarkStart w:id="73" w:name="_Toc181353280"/>
       <w:r>
         <w:t>Metadata</w:t>
       </w:r>
-      <w:bookmarkEnd w:id="262"/>
+      <w:bookmarkEnd w:id="73"/>
     </w:p>
     <w:p>
       <w:pPr>
@@ -16471,17 +15856,14 @@
     <w:p>
       <w:pPr>
         <w:pStyle w:val="Heading2"/>
-        <w:numPr>
-          <w:numberingChange w:id="263" w:author="Rick Warren" w:date="2011-10-05T17:32:00Z" w:original="%1:8:0:.%2:3:0:"/>
-        </w:numPr>
-      </w:pPr>
-      <w:bookmarkStart w:id="264" w:name="_Ref141750409"/>
-      <w:bookmarkStart w:id="265" w:name="_Toc181353281"/>
+      </w:pPr>
+      <w:bookmarkStart w:id="74" w:name="_Ref141750409"/>
+      <w:bookmarkStart w:id="75" w:name="_Toc181353281"/>
       <w:r>
         <w:t>Primitive Types</w:t>
       </w:r>
-      <w:bookmarkEnd w:id="264"/>
-      <w:bookmarkEnd w:id="265"/>
+      <w:bookmarkEnd w:id="74"/>
+      <w:bookmarkEnd w:id="75"/>
     </w:p>
     <w:p>
       <w:pPr>
@@ -16582,7 +15964,7 @@
           <w:insideH w:val="single" w:sz="4" w:space="0" w:color="000000"/>
           <w:insideV w:val="single" w:sz="4" w:space="0" w:color="000000"/>
         </w:tblBorders>
-        <w:tblLook w:val="0000"/>
+        <w:tblLook w:val="0000" w:firstRow="0" w:lastRow="0" w:firstColumn="0" w:lastColumn="0" w:noHBand="0" w:noVBand="0"/>
       </w:tblPr>
       <w:tblGrid>
         <w:gridCol w:w="1369"/>
@@ -17501,7 +16883,7 @@
           <w:rFonts w:ascii="MS Serif" w:hAnsi="MS Serif"/>
         </w:rPr>
       </w:pPr>
-      <w:bookmarkStart w:id="266" w:name="_Ref141750652"/>
+      <w:bookmarkStart w:id="76" w:name="_Ref141750652"/>
       <w:r>
         <w:t>The DDS Type System ([DDS-XTypes]) defines unsigned integer types; the Java type system does not. As a result, this Type Representation must map unsigned values to “equivalent” signed types. Type designers have two choices, reflected in the table above:</w:t>
       </w:r>
@@ -17512,7 +16894,6 @@
         <w:numPr>
           <w:ilvl w:val="0"/>
           <w:numId w:val="32"/>
-          <w:numberingChange w:id="267" w:author="Rick Warren" w:date="2011-10-05T17:32:00Z" w:original=""/>
         </w:numPr>
       </w:pPr>
       <w:r>
@@ -17520,6 +16901,7 @@
           <w:b/>
           <w:bCs/>
         </w:rPr>
+        <w:lastRenderedPageBreak/>
         <w:t>Preserve representation</w:t>
       </w:r>
       <w:r>
@@ -17532,7 +16914,6 @@
         <w:numPr>
           <w:ilvl w:val="0"/>
           <w:numId w:val="32"/>
-          <w:numberingChange w:id="268" w:author="Rick Warren" w:date="2011-10-05T17:32:00Z" w:original=""/>
         </w:numPr>
       </w:pPr>
       <w:r>
@@ -17549,16 +16930,13 @@
     <w:p>
       <w:pPr>
         <w:pStyle w:val="Heading2"/>
-        <w:numPr>
-          <w:numberingChange w:id="269" w:author="Rick Warren" w:date="2011-10-05T17:32:00Z" w:original="%1:8:0:.%2:4:0:"/>
-        </w:numPr>
-      </w:pPr>
-      <w:bookmarkStart w:id="270" w:name="_Toc181353282"/>
+      </w:pPr>
+      <w:bookmarkStart w:id="77" w:name="_Toc181353282"/>
       <w:r>
         <w:t>Collections</w:t>
       </w:r>
-      <w:bookmarkEnd w:id="266"/>
-      <w:bookmarkEnd w:id="270"/>
+      <w:bookmarkEnd w:id="76"/>
+      <w:bookmarkEnd w:id="77"/>
     </w:p>
     <w:p>
       <w:pPr>
@@ -17571,21 +16949,17 @@
     <w:p>
       <w:pPr>
         <w:pStyle w:val="Heading3"/>
-        <w:numPr>
-          <w:numberingChange w:id="271" w:author="Rick Warren" w:date="2011-10-05T17:32:00Z" w:original="%1:8:0:.%2:4:0:.%3:1:0:"/>
-        </w:numPr>
-      </w:pPr>
-      <w:bookmarkStart w:id="272" w:name="_Toc181353283"/>
+      </w:pPr>
+      <w:bookmarkStart w:id="78" w:name="_Toc181353283"/>
       <w:r>
         <w:t>Strings</w:t>
       </w:r>
-      <w:bookmarkEnd w:id="272"/>
+      <w:bookmarkEnd w:id="78"/>
     </w:p>
     <w:p>
       <w:pPr>
         <w:pStyle w:val="Body"/>
       </w:pPr>
-      <w:proofErr w:type="gramStart"/>
       <w:r>
         <w:t xml:space="preserve">DDS strings, whether of narrow or wide characters, are represented by Java </w:t>
       </w:r>
@@ -17596,11 +16970,7 @@
         <w:t>String</w:t>
       </w:r>
       <w:r>
-        <w:t xml:space="preserve"> objects</w:t>
-      </w:r>
-      <w:proofErr w:type="gramEnd"/>
-      <w:r>
-        <w:t>.</w:t>
+        <w:t xml:space="preserve"> objects.</w:t>
       </w:r>
     </w:p>
     <w:p>
@@ -17609,7 +16979,6 @@
         <w:numPr>
           <w:ilvl w:val="0"/>
           <w:numId w:val="25"/>
-          <w:numberingChange w:id="273" w:author="Rick Warren" w:date="2011-10-05T17:32:00Z" w:original=""/>
         </w:numPr>
       </w:pPr>
       <w:r>
@@ -17622,7 +16991,6 @@
         <w:numPr>
           <w:ilvl w:val="0"/>
           <w:numId w:val="25"/>
-          <w:numberingChange w:id="274" w:author="Rick Warren" w:date="2011-10-05T17:32:00Z" w:original=""/>
         </w:numPr>
       </w:pPr>
       <w:r>
@@ -17641,16 +17009,13 @@
     <w:p>
       <w:pPr>
         <w:pStyle w:val="Heading3"/>
-        <w:numPr>
-          <w:numberingChange w:id="275" w:author="Rick Warren" w:date="2011-10-05T17:32:00Z" w:original="%1:8:0:.%2:4:0:.%3:2:0:"/>
-        </w:numPr>
-      </w:pPr>
-      <w:bookmarkStart w:id="276" w:name="_Toc181353284"/>
-      <w:bookmarkStart w:id="277" w:name="_Ref141750696"/>
+      </w:pPr>
+      <w:bookmarkStart w:id="79" w:name="_Toc181353284"/>
+      <w:bookmarkStart w:id="80" w:name="_Ref141750696"/>
       <w:r>
         <w:t>Maps</w:t>
       </w:r>
-      <w:bookmarkEnd w:id="276"/>
+      <w:bookmarkEnd w:id="79"/>
     </w:p>
     <w:p>
       <w:pPr>
@@ -17687,19 +17052,16 @@
     <w:p>
       <w:pPr>
         <w:pStyle w:val="Heading3"/>
-        <w:numPr>
-          <w:numberingChange w:id="278" w:author="Rick Warren" w:date="2011-10-05T17:32:00Z" w:original="%1:8:0:.%2:4:0:.%3:3:0:"/>
-        </w:numPr>
-      </w:pPr>
-      <w:bookmarkStart w:id="279" w:name="_Toc181353285"/>
+      </w:pPr>
+      <w:bookmarkStart w:id="81" w:name="_Toc181353285"/>
       <w:r>
         <w:t>Sequences</w:t>
       </w:r>
-      <w:bookmarkEnd w:id="277"/>
+      <w:bookmarkEnd w:id="80"/>
       <w:r>
         <w:t xml:space="preserve"> and Arrays</w:t>
       </w:r>
-      <w:bookmarkEnd w:id="279"/>
+      <w:bookmarkEnd w:id="81"/>
     </w:p>
     <w:p>
       <w:pPr>
@@ -17818,21 +17180,22 @@
         </w:rPr>
       </w:pPr>
       <w:r>
-        <w:t>Objects of array types must receive special care, because a Java array—like any Java object—is stored by reference only. Therefore, although a given array object itself is not of variable length, the reference to it may be reassigned to point to an array of a different length. Even if the reference does not change, the length of the array pointed to cannot in general be discovered by analysis of the type itself and may vary from object to object of the same type.</w:t>
+        <w:t xml:space="preserve">Objects of array types must receive special care, because a Java array—like any Java object—is stored by reference only. Therefore, although a given array object itself is not of variable length, </w:t>
+      </w:r>
+      <w:r>
+        <w:lastRenderedPageBreak/>
+        <w:t>the reference to it may be reassigned to point to an array of a different length. Even if the reference does not change, the length of the array pointed to cannot in general be discovered by analysis of the type itself and may vary from object to object of the same type.</w:t>
       </w:r>
     </w:p>
     <w:p>
       <w:pPr>
         <w:pStyle w:val="Heading2"/>
-        <w:numPr>
-          <w:numberingChange w:id="280" w:author="Rick Warren" w:date="2011-10-05T17:32:00Z" w:original="%1:8:0:.%2:5:0:"/>
-        </w:numPr>
-      </w:pPr>
-      <w:bookmarkStart w:id="281" w:name="_Toc181353286"/>
+      </w:pPr>
+      <w:bookmarkStart w:id="82" w:name="_Toc181353286"/>
       <w:r>
         <w:t>Aggregated Types</w:t>
       </w:r>
-      <w:bookmarkEnd w:id="281"/>
+      <w:bookmarkEnd w:id="82"/>
     </w:p>
     <w:p>
       <w:pPr>
@@ -17944,7 +17307,6 @@
         <w:numPr>
           <w:ilvl w:val="0"/>
           <w:numId w:val="30"/>
-          <w:numberingChange w:id="282" w:author="Rick Warren" w:date="2011-10-05T17:32:00Z" w:original=""/>
         </w:numPr>
         <w:rPr>
           <w:rFonts w:ascii="MS Serif" w:hAnsi="MS Serif"/>
@@ -17984,7 +17346,6 @@
         <w:numPr>
           <w:ilvl w:val="0"/>
           <w:numId w:val="30"/>
-          <w:numberingChange w:id="283" w:author="Rick Warren" w:date="2011-10-05T17:32:00Z" w:original=""/>
         </w:numPr>
       </w:pPr>
       <w:r>
@@ -18024,36 +17385,24 @@
         <w:numPr>
           <w:ilvl w:val="0"/>
           <w:numId w:val="30"/>
-          <w:numberingChange w:id="284" w:author="Rick Warren" w:date="2011-10-05T17:32:00Z" w:original=""/>
         </w:numPr>
         <w:rPr>
           <w:rFonts w:ascii="MS Serif" w:hAnsi="MS Serif"/>
         </w:rPr>
       </w:pPr>
       <w:r>
-        <w:t>Object references form a cycle. (</w:t>
-      </w:r>
-      <w:proofErr w:type="gramStart"/>
-      <w:r>
-        <w:t>Cycles are not permitted by the DDS Type System</w:t>
-      </w:r>
-      <w:proofErr w:type="gramEnd"/>
-      <w:r>
-        <w:t>.)</w:t>
+        <w:t>Object references form a cycle. (Cycles are not permitted by the DDS Type System.)</w:t>
       </w:r>
     </w:p>
     <w:p>
       <w:pPr>
         <w:pStyle w:val="Heading3"/>
-        <w:numPr>
-          <w:numberingChange w:id="285" w:author="Rick Warren" w:date="2011-10-05T17:32:00Z" w:original="%1:8:0:.%2:5:0:.%3:1:0:"/>
-        </w:numPr>
-      </w:pPr>
-      <w:bookmarkStart w:id="286" w:name="_Toc181353287"/>
+      </w:pPr>
+      <w:bookmarkStart w:id="83" w:name="_Toc181353287"/>
       <w:r>
         <w:t>Structures</w:t>
       </w:r>
-      <w:bookmarkEnd w:id="286"/>
+      <w:bookmarkEnd w:id="83"/>
     </w:p>
     <w:p>
       <w:pPr>
@@ -18066,9 +17415,6 @@
     <w:p>
       <w:pPr>
         <w:pStyle w:val="Heading4"/>
-        <w:numPr>
-          <w:numberingChange w:id="287" w:author="Rick Warren" w:date="2011-10-05T17:32:00Z" w:original="%1:8:0:.%2:5:0:.%3:1:0:.%4:1:0:"/>
-        </w:numPr>
       </w:pPr>
       <w:r>
         <w:t>Inheritance</w:t>
@@ -18106,9 +17452,6 @@
     <w:p>
       <w:pPr>
         <w:pStyle w:val="Heading4"/>
-        <w:numPr>
-          <w:numberingChange w:id="288" w:author="Rick Warren" w:date="2011-10-05T17:32:00Z" w:original="%1:8:0:.%2:5:0:.%3:1:0:.%4:2:0:"/>
-        </w:numPr>
       </w:pPr>
       <w:r>
         <w:t>Extensibility</w:t>
@@ -18128,7 +17471,6 @@
         <w:numPr>
           <w:ilvl w:val="0"/>
           <w:numId w:val="26"/>
-          <w:numberingChange w:id="289" w:author="Rick Warren" w:date="2011-10-05T17:32:00Z" w:original=""/>
         </w:numPr>
       </w:pPr>
       <w:r>
@@ -18156,7 +17498,6 @@
         <w:numPr>
           <w:ilvl w:val="0"/>
           <w:numId w:val="26"/>
-          <w:numberingChange w:id="290" w:author="Rick Warren" w:date="2011-10-05T17:32:00Z" w:original=""/>
         </w:numPr>
       </w:pPr>
       <w:r>
@@ -18175,7 +17516,6 @@
         <w:numPr>
           <w:ilvl w:val="0"/>
           <w:numId w:val="26"/>
-          <w:numberingChange w:id="291" w:author="Rick Warren" w:date="2011-10-05T17:32:00Z" w:original=""/>
         </w:numPr>
         <w:rPr>
           <w:rFonts w:ascii="MS Serif" w:hAnsi="MS Serif"/>
@@ -18194,15 +17534,13 @@
     <w:p>
       <w:pPr>
         <w:pStyle w:val="Heading3"/>
-        <w:numPr>
-          <w:numberingChange w:id="292" w:author="Rick Warren" w:date="2011-10-05T17:32:00Z" w:original="%1:8:0:.%2:5:0:.%3:2:0:"/>
-        </w:numPr>
-      </w:pPr>
-      <w:bookmarkStart w:id="293" w:name="_Toc181353288"/>
-      <w:r>
+      </w:pPr>
+      <w:bookmarkStart w:id="84" w:name="_Toc181353288"/>
+      <w:r>
+        <w:lastRenderedPageBreak/>
         <w:t>Unions</w:t>
       </w:r>
-      <w:bookmarkEnd w:id="293"/>
+      <w:bookmarkEnd w:id="84"/>
     </w:p>
     <w:p>
       <w:pPr>
@@ -18233,7 +17571,6 @@
         <w:numPr>
           <w:ilvl w:val="0"/>
           <w:numId w:val="27"/>
-          <w:numberingChange w:id="294" w:author="Rick Warren" w:date="2011-10-05T17:32:00Z" w:original=""/>
         </w:numPr>
         <w:rPr>
           <w:rFonts w:ascii="MS Serif" w:hAnsi="MS Serif"/>
@@ -18261,7 +17598,6 @@
         <w:numPr>
           <w:ilvl w:val="0"/>
           <w:numId w:val="27"/>
-          <w:numberingChange w:id="295" w:author="Rick Warren" w:date="2011-10-05T17:32:00Z" w:original=""/>
         </w:numPr>
       </w:pPr>
       <w:r>
@@ -18298,15 +17634,12 @@
     <w:p>
       <w:pPr>
         <w:pStyle w:val="Heading2"/>
-        <w:numPr>
-          <w:numberingChange w:id="296" w:author="Rick Warren" w:date="2011-10-05T17:32:00Z" w:original="%1:8:0:.%2:6:0:"/>
-        </w:numPr>
-      </w:pPr>
-      <w:bookmarkStart w:id="297" w:name="_Toc181353289"/>
+      </w:pPr>
+      <w:bookmarkStart w:id="85" w:name="_Toc181353289"/>
       <w:r>
         <w:t>Enumerations and Bit Sets</w:t>
       </w:r>
-      <w:bookmarkEnd w:id="297"/>
+      <w:bookmarkEnd w:id="85"/>
     </w:p>
     <w:p>
       <w:pPr>
@@ -18324,15 +17657,7 @@
         </w:rPr>
       </w:pPr>
       <w:r>
-        <w:t xml:space="preserve">As in IDL, a type that is syntactically an enumeration may be annotated as a bit set type. In this case, objects of these types </w:t>
-      </w:r>
-      <w:proofErr w:type="gramStart"/>
-      <w:r>
-        <w:t>must also be annotated in order to be serialized</w:t>
-      </w:r>
-      <w:proofErr w:type="gramEnd"/>
-      <w:r>
-        <w:t xml:space="preserve"> correctly. A type member of type </w:t>
+        <w:t xml:space="preserve">As in IDL, a type that is syntactically an enumeration may be annotated as a bit set type. In this case, objects of these types must also be annotated in order to be serialized correctly. A type member of type </w:t>
       </w:r>
       <w:r>
         <w:rPr>
@@ -18368,15 +17693,12 @@
     <w:p>
       <w:pPr>
         <w:pStyle w:val="Heading2"/>
-        <w:numPr>
-          <w:numberingChange w:id="298" w:author="Rick Warren" w:date="2011-10-05T17:32:00Z" w:original="%1:8:0:.%2:7:0:"/>
-        </w:numPr>
-      </w:pPr>
-      <w:bookmarkStart w:id="299" w:name="_Toc181353290"/>
+      </w:pPr>
+      <w:bookmarkStart w:id="86" w:name="_Toc181353290"/>
       <w:r>
         <w:t>Modules</w:t>
       </w:r>
-      <w:bookmarkEnd w:id="299"/>
+      <w:bookmarkEnd w:id="86"/>
     </w:p>
     <w:p>
       <w:pPr>
@@ -18413,15 +17735,12 @@
     <w:p>
       <w:pPr>
         <w:pStyle w:val="Heading2"/>
-        <w:numPr>
-          <w:numberingChange w:id="300" w:author="Rick Warren" w:date="2011-10-05T17:32:00Z" w:original="%1:8:0:.%2:8:0:"/>
-        </w:numPr>
-      </w:pPr>
-      <w:bookmarkStart w:id="301" w:name="_Toc181353291"/>
+      </w:pPr>
+      <w:bookmarkStart w:id="87" w:name="_Toc181353291"/>
       <w:r>
         <w:t>Annotations</w:t>
       </w:r>
-      <w:bookmarkEnd w:id="301"/>
+      <w:bookmarkEnd w:id="87"/>
     </w:p>
     <w:p>
       <w:pPr>
@@ -18431,15 +17750,7 @@
         </w:rPr>
       </w:pPr>
       <w:r>
-        <w:t xml:space="preserve">This Type Representation ignores Java annotation types by default. Java annotations that </w:t>
-      </w:r>
-      <w:proofErr w:type="gramStart"/>
-      <w:r>
-        <w:t>are intended to be represented</w:t>
-      </w:r>
-      <w:proofErr w:type="gramEnd"/>
-      <w:r>
-        <w:t xml:space="preserve"> explicitly within the DDS Type System must be so annotated with </w:t>
+        <w:t xml:space="preserve">This Type Representation ignores Java annotation types by default. Java annotations that are intended to be represented explicitly within the DDS Type System must be so annotated with </w:t>
       </w:r>
       <w:r>
         <w:rPr>
@@ -18458,11 +17769,12 @@
       <w:pPr>
         <w:pStyle w:val="AnnexHeading1"/>
       </w:pPr>
-      <w:bookmarkStart w:id="302" w:name="_Toc181353292"/>
-      <w:r>
+      <w:bookmarkStart w:id="88" w:name="_Toc181353292"/>
+      <w:r>
+        <w:lastRenderedPageBreak/>
         <w:t>Annex A: Java JAR Library File</w:t>
       </w:r>
-      <w:bookmarkEnd w:id="302"/>
+      <w:bookmarkEnd w:id="88"/>
     </w:p>
     <w:p>
       <w:pPr>
@@ -18528,11 +17840,12 @@
       <w:pPr>
         <w:pStyle w:val="AnnexHeading1"/>
       </w:pPr>
-      <w:bookmarkStart w:id="303" w:name="_Toc181353293"/>
-      <w:r>
+      <w:bookmarkStart w:id="89" w:name="_Toc181353293"/>
+      <w:r>
+        <w:lastRenderedPageBreak/>
         <w:t>Annex B: Java Source Code</w:t>
       </w:r>
-      <w:bookmarkEnd w:id="303"/>
+      <w:bookmarkEnd w:id="89"/>
     </w:p>
     <w:p>
       <w:pPr>
@@ -18595,7 +17908,6 @@
         <w:numPr>
           <w:ilvl w:val="0"/>
           <w:numId w:val="29"/>
-          <w:numberingChange w:id="304" w:author="Rick Warren" w:date="2011-10-05T17:32:00Z" w:original=""/>
         </w:numPr>
       </w:pPr>
       <w:r>
@@ -18624,10 +17936,8 @@
         <w:numPr>
           <w:ilvl w:val="0"/>
           <w:numId w:val="28"/>
-          <w:numberingChange w:id="305" w:author="Rick Warren" w:date="2011-10-05T17:32:00Z" w:original=""/>
         </w:numPr>
       </w:pPr>
-      <w:proofErr w:type="gramStart"/>
       <w:r>
         <w:rPr>
           <w:b/>
@@ -18635,7 +17945,6 @@
         </w:rPr>
         <w:t>build.xml</w:t>
       </w:r>
-      <w:proofErr w:type="gramEnd"/>
       <w:r>
         <w:t>: A build script, compatible with version 1.6 of the Apache Ant tool</w:t>
       </w:r>
@@ -18674,7 +17983,6 @@
         <w:numPr>
           <w:ilvl w:val="0"/>
           <w:numId w:val="28"/>
-          <w:numberingChange w:id="306" w:author="Rick Warren" w:date="2011-10-05T17:32:00Z" w:original=""/>
         </w:numPr>
         <w:rPr>
           <w:rFonts w:ascii="MS Serif" w:hAnsi="MS Serif"/>
@@ -18692,18 +18000,19 @@
       </w:r>
     </w:p>
     <w:sectPr>
-      <w:footerReference w:type="even" r:id="rId16"/>
-      <w:footerReference w:type="default" r:id="rId17"/>
+      <w:footerReference w:type="even" r:id="rId17"/>
+      <w:footerReference w:type="default" r:id="rId18"/>
       <w:pgSz w:w="12240" w:h="15840"/>
-      <w:pgMar w:top="1440" w:right="1440" w:bottom="1440" w:left="1440" w:footer="1080" w:gutter="0"/>
+      <w:pgMar w:top="1440" w:right="1440" w:bottom="1440" w:left="1440" w:header="720" w:footer="1080" w:gutter="0"/>
       <w:pgNumType w:start="1"/>
+      <w:cols w:space="720"/>
     </w:sectPr>
   </w:body>
 </w:document>
 </file>
 
 <file path=word/endnotes.xml><?xml version="1.0" encoding="utf-8"?>
-<w:endnotes xmlns:mo="http://schemas.microsoft.com/office/mac/office/2008/main" xmlns:ve="http://schemas.openxmlformats.org/markup-compatibility/2006" xmlns:mv="urn:schemas-microsoft-com:mac:vml" xmlns:o="urn:schemas-microsoft-com:office:office" xmlns:r="http://schemas.openxmlformats.org/officeDocument/2006/relationships" xmlns:m="http://schemas.openxmlformats.org/officeDocument/2006/math" xmlns:v="urn:schemas-microsoft-com:vml" xmlns:wp="http://schemas.openxmlformats.org/drawingml/2006/wordprocessingDrawing" xmlns:w10="urn:schemas-microsoft-com:office:word" xmlns:w="http://schemas.openxmlformats.org/wordprocessingml/2006/main" xmlns:wne="http://schemas.microsoft.com/office/word/2006/wordml">
+<w:endnotes xmlns:wpc="http://schemas.microsoft.com/office/word/2010/wordprocessingCanvas" xmlns:mc="http://schemas.openxmlformats.org/markup-compatibility/2006" xmlns:o="urn:schemas-microsoft-com:office:office" xmlns:r="http://schemas.openxmlformats.org/officeDocument/2006/relationships" xmlns:m="http://schemas.openxmlformats.org/officeDocument/2006/math" xmlns:v="urn:schemas-microsoft-com:vml" xmlns:wp14="http://schemas.microsoft.com/office/word/2010/wordprocessingDrawing" xmlns:wp="http://schemas.openxmlformats.org/drawingml/2006/wordprocessingDrawing" xmlns:w10="urn:schemas-microsoft-com:office:word" xmlns:w="http://schemas.openxmlformats.org/wordprocessingml/2006/main" xmlns:w14="http://schemas.microsoft.com/office/word/2010/wordml" xmlns:wpg="http://schemas.microsoft.com/office/word/2010/wordprocessingGroup" xmlns:wpi="http://schemas.microsoft.com/office/word/2010/wordprocessingInk" xmlns:wne="http://schemas.microsoft.com/office/word/2006/wordml" xmlns:wps="http://schemas.microsoft.com/office/word/2010/wordprocessingShape" mc:Ignorable="w14 wp14">
   <w:endnote w:type="separator" w:id="-1">
     <w:p>
       <w:pPr>
@@ -18738,7 +18047,7 @@
 </file>
 
 <file path=word/footer1.xml><?xml version="1.0" encoding="utf-8"?>
-<w:ftr xmlns:mo="http://schemas.microsoft.com/office/mac/office/2008/main" xmlns:ve="http://schemas.openxmlformats.org/markup-compatibility/2006" xmlns:mv="urn:schemas-microsoft-com:mac:vml" xmlns:o="urn:schemas-microsoft-com:office:office" xmlns:r="http://schemas.openxmlformats.org/officeDocument/2006/relationships" xmlns:m="http://schemas.openxmlformats.org/officeDocument/2006/math" xmlns:v="urn:schemas-microsoft-com:vml" xmlns:wp="http://schemas.openxmlformats.org/drawingml/2006/wordprocessingDrawing" xmlns:w10="urn:schemas-microsoft-com:office:word" xmlns:w="http://schemas.openxmlformats.org/wordprocessingml/2006/main" xmlns:wne="http://schemas.microsoft.com/office/word/2006/wordml">
+<w:ftr xmlns:wpc="http://schemas.microsoft.com/office/word/2010/wordprocessingCanvas" xmlns:mc="http://schemas.openxmlformats.org/markup-compatibility/2006" xmlns:o="urn:schemas-microsoft-com:office:office" xmlns:r="http://schemas.openxmlformats.org/officeDocument/2006/relationships" xmlns:m="http://schemas.openxmlformats.org/officeDocument/2006/math" xmlns:v="urn:schemas-microsoft-com:vml" xmlns:wp14="http://schemas.microsoft.com/office/word/2010/wordprocessingDrawing" xmlns:wp="http://schemas.openxmlformats.org/drawingml/2006/wordprocessingDrawing" xmlns:w10="urn:schemas-microsoft-com:office:word" xmlns:w="http://schemas.openxmlformats.org/wordprocessingml/2006/main" xmlns:w14="http://schemas.microsoft.com/office/word/2010/wordml" xmlns:wpg="http://schemas.microsoft.com/office/word/2010/wordprocessingGroup" xmlns:wpi="http://schemas.microsoft.com/office/word/2010/wordprocessingInk" xmlns:wne="http://schemas.microsoft.com/office/word/2006/wordml" xmlns:wps="http://schemas.microsoft.com/office/word/2010/wordprocessingShape" mc:Ignorable="w14 wp14">
   <w:p>
     <w:pPr>
       <w:pStyle w:val="Footer"/>
@@ -18805,7 +18114,7 @@
 </file>
 
 <file path=word/footer2.xml><?xml version="1.0" encoding="utf-8"?>
-<w:ftr xmlns:mo="http://schemas.microsoft.com/office/mac/office/2008/main" xmlns:ve="http://schemas.openxmlformats.org/markup-compatibility/2006" xmlns:mv="urn:schemas-microsoft-com:mac:vml" xmlns:o="urn:schemas-microsoft-com:office:office" xmlns:r="http://schemas.openxmlformats.org/officeDocument/2006/relationships" xmlns:m="http://schemas.openxmlformats.org/officeDocument/2006/math" xmlns:v="urn:schemas-microsoft-com:vml" xmlns:wp="http://schemas.openxmlformats.org/drawingml/2006/wordprocessingDrawing" xmlns:w10="urn:schemas-microsoft-com:office:word" xmlns:w="http://schemas.openxmlformats.org/wordprocessingml/2006/main" xmlns:wne="http://schemas.microsoft.com/office/word/2006/wordml">
+<w:ftr xmlns:wpc="http://schemas.microsoft.com/office/word/2010/wordprocessingCanvas" xmlns:mc="http://schemas.openxmlformats.org/markup-compatibility/2006" xmlns:o="urn:schemas-microsoft-com:office:office" xmlns:r="http://schemas.openxmlformats.org/officeDocument/2006/relationships" xmlns:m="http://schemas.openxmlformats.org/officeDocument/2006/math" xmlns:v="urn:schemas-microsoft-com:vml" xmlns:wp14="http://schemas.microsoft.com/office/word/2010/wordprocessingDrawing" xmlns:wp="http://schemas.openxmlformats.org/drawingml/2006/wordprocessingDrawing" xmlns:w10="urn:schemas-microsoft-com:office:word" xmlns:w="http://schemas.openxmlformats.org/wordprocessingml/2006/main" xmlns:w14="http://schemas.microsoft.com/office/word/2010/wordml" xmlns:wpg="http://schemas.microsoft.com/office/word/2010/wordprocessingGroup" xmlns:wpi="http://schemas.microsoft.com/office/word/2010/wordprocessingInk" xmlns:wne="http://schemas.microsoft.com/office/word/2006/wordml" xmlns:wps="http://schemas.microsoft.com/office/word/2010/wordprocessingShape" mc:Ignorable="w14 wp14">
   <w:p>
     <w:pPr>
       <w:pStyle w:val="Footer"/>
@@ -18862,7 +18171,7 @@
 </file>
 
 <file path=word/footer3.xml><?xml version="1.0" encoding="utf-8"?>
-<w:ftr xmlns:mo="http://schemas.microsoft.com/office/mac/office/2008/main" xmlns:ve="http://schemas.openxmlformats.org/markup-compatibility/2006" xmlns:mv="urn:schemas-microsoft-com:mac:vml" xmlns:o="urn:schemas-microsoft-com:office:office" xmlns:r="http://schemas.openxmlformats.org/officeDocument/2006/relationships" xmlns:m="http://schemas.openxmlformats.org/officeDocument/2006/math" xmlns:v="urn:schemas-microsoft-com:vml" xmlns:wp="http://schemas.openxmlformats.org/drawingml/2006/wordprocessingDrawing" xmlns:w10="urn:schemas-microsoft-com:office:word" xmlns:w="http://schemas.openxmlformats.org/wordprocessingml/2006/main" xmlns:wne="http://schemas.microsoft.com/office/word/2006/wordml">
+<w:ftr xmlns:wpc="http://schemas.microsoft.com/office/word/2010/wordprocessingCanvas" xmlns:mc="http://schemas.openxmlformats.org/markup-compatibility/2006" xmlns:o="urn:schemas-microsoft-com:office:office" xmlns:r="http://schemas.openxmlformats.org/officeDocument/2006/relationships" xmlns:m="http://schemas.openxmlformats.org/officeDocument/2006/math" xmlns:v="urn:schemas-microsoft-com:vml" xmlns:wp14="http://schemas.microsoft.com/office/word/2010/wordprocessingDrawing" xmlns:wp="http://schemas.openxmlformats.org/drawingml/2006/wordprocessingDrawing" xmlns:w10="urn:schemas-microsoft-com:office:word" xmlns:w="http://schemas.openxmlformats.org/wordprocessingml/2006/main" xmlns:w14="http://schemas.microsoft.com/office/word/2010/wordml" xmlns:wpg="http://schemas.microsoft.com/office/word/2010/wordprocessingGroup" xmlns:wpi="http://schemas.microsoft.com/office/word/2010/wordprocessingInk" xmlns:wne="http://schemas.microsoft.com/office/word/2006/wordml" xmlns:wps="http://schemas.microsoft.com/office/word/2010/wordprocessingShape" mc:Ignorable="w14 wp14">
   <w:p>
     <w:pPr>
       <w:pStyle w:val="Footer"/>
@@ -18938,7 +18247,7 @@
 </file>
 
 <file path=word/footer4.xml><?xml version="1.0" encoding="utf-8"?>
-<w:ftr xmlns:mo="http://schemas.microsoft.com/office/mac/office/2008/main" xmlns:ve="http://schemas.openxmlformats.org/markup-compatibility/2006" xmlns:mv="urn:schemas-microsoft-com:mac:vml" xmlns:o="urn:schemas-microsoft-com:office:office" xmlns:r="http://schemas.openxmlformats.org/officeDocument/2006/relationships" xmlns:m="http://schemas.openxmlformats.org/officeDocument/2006/math" xmlns:v="urn:schemas-microsoft-com:vml" xmlns:wp="http://schemas.openxmlformats.org/drawingml/2006/wordprocessingDrawing" xmlns:w10="urn:schemas-microsoft-com:office:word" xmlns:w="http://schemas.openxmlformats.org/wordprocessingml/2006/main" xmlns:wne="http://schemas.microsoft.com/office/word/2006/wordml">
+<w:ftr xmlns:wpc="http://schemas.microsoft.com/office/word/2010/wordprocessingCanvas" xmlns:mc="http://schemas.openxmlformats.org/markup-compatibility/2006" xmlns:o="urn:schemas-microsoft-com:office:office" xmlns:r="http://schemas.openxmlformats.org/officeDocument/2006/relationships" xmlns:m="http://schemas.openxmlformats.org/officeDocument/2006/math" xmlns:v="urn:schemas-microsoft-com:vml" xmlns:wp14="http://schemas.microsoft.com/office/word/2010/wordprocessingDrawing" xmlns:wp="http://schemas.openxmlformats.org/drawingml/2006/wordprocessingDrawing" xmlns:w10="urn:schemas-microsoft-com:office:word" xmlns:w="http://schemas.openxmlformats.org/wordprocessingml/2006/main" xmlns:w14="http://schemas.microsoft.com/office/word/2010/wordml" xmlns:wpg="http://schemas.microsoft.com/office/word/2010/wordprocessingGroup" xmlns:wpi="http://schemas.microsoft.com/office/word/2010/wordprocessingInk" xmlns:wne="http://schemas.microsoft.com/office/word/2006/wordml" xmlns:wps="http://schemas.microsoft.com/office/word/2010/wordprocessingShape" mc:Ignorable="w14 wp14">
   <w:p>
     <w:pPr>
       <w:pStyle w:val="Footer"/>
@@ -19004,7 +18313,7 @@
 </file>
 
 <file path=word/footnotes.xml><?xml version="1.0" encoding="utf-8"?>
-<w:footnotes xmlns:mo="http://schemas.microsoft.com/office/mac/office/2008/main" xmlns:ve="http://schemas.openxmlformats.org/markup-compatibility/2006" xmlns:mv="urn:schemas-microsoft-com:mac:vml" xmlns:o="urn:schemas-microsoft-com:office:office" xmlns:r="http://schemas.openxmlformats.org/officeDocument/2006/relationships" xmlns:m="http://schemas.openxmlformats.org/officeDocument/2006/math" xmlns:v="urn:schemas-microsoft-com:vml" xmlns:wp="http://schemas.openxmlformats.org/drawingml/2006/wordprocessingDrawing" xmlns:w10="urn:schemas-microsoft-com:office:word" xmlns:w="http://schemas.openxmlformats.org/wordprocessingml/2006/main" xmlns:wne="http://schemas.microsoft.com/office/word/2006/wordml">
+<w:footnotes xmlns:wpc="http://schemas.microsoft.com/office/word/2010/wordprocessingCanvas" xmlns:mc="http://schemas.openxmlformats.org/markup-compatibility/2006" xmlns:o="urn:schemas-microsoft-com:office:office" xmlns:r="http://schemas.openxmlformats.org/officeDocument/2006/relationships" xmlns:m="http://schemas.openxmlformats.org/officeDocument/2006/math" xmlns:v="urn:schemas-microsoft-com:vml" xmlns:wp14="http://schemas.microsoft.com/office/word/2010/wordprocessingDrawing" xmlns:wp="http://schemas.openxmlformats.org/drawingml/2006/wordprocessingDrawing" xmlns:w10="urn:schemas-microsoft-com:office:word" xmlns:w="http://schemas.openxmlformats.org/wordprocessingml/2006/main" xmlns:w14="http://schemas.microsoft.com/office/word/2010/wordml" xmlns:wpg="http://schemas.microsoft.com/office/word/2010/wordprocessingGroup" xmlns:wpi="http://schemas.microsoft.com/office/word/2010/wordprocessingInk" xmlns:wne="http://schemas.microsoft.com/office/word/2006/wordml" xmlns:wps="http://schemas.microsoft.com/office/word/2010/wordprocessingShape" mc:Ignorable="w14 wp14">
   <w:footnote w:type="separator" w:id="-1">
     <w:p>
       <w:pPr>
@@ -19096,15 +18405,7 @@
         <w:footnoteRef/>
       </w:r>
       <w:r>
-        <w:t xml:space="preserve"> The term “value type” refers to any data type for which object identity </w:t>
-      </w:r>
-      <w:proofErr w:type="gramStart"/>
-      <w:r>
-        <w:t>is considered to be established</w:t>
-      </w:r>
-      <w:proofErr w:type="gramEnd"/>
-      <w:r>
-        <w:t xml:space="preserve"> solely based on the state of the objects of that type. Such types generally provide deep copy and comparison operations. (For e</w:t>
+        <w:t xml:space="preserve"> The term “value type” refers to any data type for which object identity is considered to be established solely based on the state of the objects of that type. Such types generally provide deep copy and comparison operations. (For e</w:t>
       </w:r>
       <w:r>
         <w:t>x</w:t>
@@ -19119,7 +18420,13 @@
         <w:t>valuetype</w:t>
       </w:r>
       <w:r>
-        <w:t xml:space="preserve"> as defined by the CORBA specification.</w:t>
+        <w:t xml:space="preserve"> as defined by the CORBA spe</w:t>
+      </w:r>
+      <w:r>
+        <w:t>c</w:t>
+      </w:r>
+      <w:r>
+        <w:t>ification.</w:t>
       </w:r>
     </w:p>
   </w:footnote>
@@ -19154,7 +18461,7 @@
 </file>
 
 <file path=word/numbering.xml><?xml version="1.0" encoding="utf-8"?>
-<w:numbering xmlns:mo="http://schemas.microsoft.com/office/mac/office/2008/main" xmlns:ve="http://schemas.openxmlformats.org/markup-compatibility/2006" xmlns:mv="urn:schemas-microsoft-com:mac:vml" xmlns:o="urn:schemas-microsoft-com:office:office" xmlns:r="http://schemas.openxmlformats.org/officeDocument/2006/relationships" xmlns:m="http://schemas.openxmlformats.org/officeDocument/2006/math" xmlns:v="urn:schemas-microsoft-com:vml" xmlns:wp="http://schemas.openxmlformats.org/drawingml/2006/wordprocessingDrawing" xmlns:w10="urn:schemas-microsoft-com:office:word" xmlns:w="http://schemas.openxmlformats.org/wordprocessingml/2006/main" xmlns:wne="http://schemas.microsoft.com/office/word/2006/wordml">
+<w:numbering xmlns:wpc="http://schemas.microsoft.com/office/word/2010/wordprocessingCanvas" xmlns:mc="http://schemas.openxmlformats.org/markup-compatibility/2006" xmlns:o="urn:schemas-microsoft-com:office:office" xmlns:r="http://schemas.openxmlformats.org/officeDocument/2006/relationships" xmlns:m="http://schemas.openxmlformats.org/officeDocument/2006/math" xmlns:v="urn:schemas-microsoft-com:vml" xmlns:wp14="http://schemas.microsoft.com/office/word/2010/wordprocessingDrawing" xmlns:wp="http://schemas.openxmlformats.org/drawingml/2006/wordprocessingDrawing" xmlns:w10="urn:schemas-microsoft-com:office:word" xmlns:w="http://schemas.openxmlformats.org/wordprocessingml/2006/main" xmlns:w14="http://schemas.microsoft.com/office/word/2010/wordml" xmlns:wpg="http://schemas.microsoft.com/office/word/2010/wordprocessingGroup" xmlns:wpi="http://schemas.microsoft.com/office/word/2010/wordprocessingInk" xmlns:wne="http://schemas.microsoft.com/office/word/2006/wordml" xmlns:wps="http://schemas.microsoft.com/office/word/2010/wordprocessingShape" mc:Ignorable="w14 wp14">
   <w:abstractNum w:abstractNumId="0">
     <w:nsid w:val="FFFFFF89"/>
     <w:multiLevelType w:val="singleLevel"/>
@@ -19162,6 +18469,7 @@
     <w:lvl w:ilvl="0">
       <w:start w:val="1"/>
       <w:numFmt w:val="bullet"/>
+      <w:pStyle w:val="Heading9"/>
       <w:lvlText w:val=""/>
       <w:lvlJc w:val="left"/>
       <w:pPr>
@@ -22836,7 +22144,7 @@
 </file>
 
 <file path=word/styles.xml><?xml version="1.0" encoding="utf-8"?>
-<w:styles xmlns:r="http://schemas.openxmlformats.org/officeDocument/2006/relationships" xmlns:w="http://schemas.openxmlformats.org/wordprocessingml/2006/main">
+<w:styles xmlns:mc="http://schemas.openxmlformats.org/markup-compatibility/2006" xmlns:r="http://schemas.openxmlformats.org/officeDocument/2006/relationships" xmlns:w="http://schemas.openxmlformats.org/wordprocessingml/2006/main" xmlns:w14="http://schemas.microsoft.com/office/word/2010/wordml" mc:Ignorable="w14">
   <w:docDefaults>
     <w:rPrDefault>
       <w:rPr>
@@ -22848,7 +22156,7 @@
     </w:rPrDefault>
     <w:pPrDefault/>
   </w:docDefaults>
-  <w:latentStyles w:defLockedState="0" w:defUIPriority="0" w:defSemiHidden="0" w:defUnhideWhenUsed="0" w:defQFormat="0" w:count="276"/>
+  <w:latentStyles w:defLockedState="0" w:defUIPriority="0" w:defSemiHidden="0" w:defUnhideWhenUsed="0" w:defQFormat="0" w:count="267"/>
   <w:style w:type="paragraph" w:default="1" w:styleId="Normal">
     <w:name w:val="Normal"/>
     <w:qFormat/>
@@ -23071,14 +22379,15 @@
   </w:style>
   <w:style w:type="character" w:default="1" w:styleId="DefaultParagraphFont">
     <w:name w:val="Default Paragraph Font"/>
+    <w:uiPriority w:val="1"/>
     <w:semiHidden/>
     <w:unhideWhenUsed/>
   </w:style>
   <w:style w:type="table" w:default="1" w:styleId="TableNormal">
     <w:name w:val="Normal Table"/>
+    <w:uiPriority w:val="99"/>
     <w:semiHidden/>
     <w:unhideWhenUsed/>
-    <w:qFormat/>
     <w:tblPr>
       <w:tblInd w:w="0" w:type="dxa"/>
       <w:tblCellMar>
@@ -23091,6 +22400,7 @@
   </w:style>
   <w:style w:type="numbering" w:default="1" w:styleId="NoList">
     <w:name w:val="No List"/>
+    <w:uiPriority w:val="99"/>
     <w:semiHidden/>
     <w:unhideWhenUsed/>
   </w:style>
@@ -23483,13 +22793,7 @@
     <w:autoRedefine/>
     <w:rsid w:val="00C26DAF"/>
     <w:pPr>
-      <w:numPr>
-        <w:numId w:val="2"/>
-      </w:numPr>
-      <w:tabs>
-        <w:tab w:val="clear" w:pos="360"/>
-      </w:tabs>
-      <w:ind w:right="130"/>
+      <w:ind w:left="360" w:right="130" w:hanging="360"/>
     </w:pPr>
   </w:style>
   <w:style w:type="paragraph" w:customStyle="1" w:styleId="Preface">
@@ -24300,8 +23604,12 @@
     <w:basedOn w:val="CommentTextChar"/>
     <w:rsid w:val="00C26DAF"/>
     <w:rPr>
+      <w:rFonts w:ascii="Times New Roman" w:hAnsi="Times New Roman" w:cs="Times New Roman"/>
       <w:b/>
       <w:bCs/>
+      <w:kern w:val="0"/>
+      <w:sz w:val="20"/>
+      <w:szCs w:val="20"/>
     </w:rPr>
   </w:style>
   <w:style w:type="paragraph" w:styleId="TOC2">
@@ -24533,6 +23841,196 @@
       <w:color w:val="FF00FF"/>
       <w:lang w:eastAsia="ja-JP"/>
     </w:rPr>
+  </w:style>
+</w:styles>
+</file>
+
+<file path=word/stylesWithEffects.xml><?xml version="1.0" encoding="utf-8"?>
+<w:styles xmlns:wpc="http://schemas.microsoft.com/office/word/2010/wordprocessingCanvas" xmlns:mc="http://schemas.openxmlformats.org/markup-compatibility/2006" xmlns:o="urn:schemas-microsoft-com:office:office" xmlns:r="http://schemas.openxmlformats.org/officeDocument/2006/relationships" xmlns:m="http://schemas.openxmlformats.org/officeDocument/2006/math" xmlns:v="urn:schemas-microsoft-com:vml" xmlns:wp14="http://schemas.microsoft.com/office/word/2010/wordprocessingDrawing" xmlns:wp="http://schemas.openxmlformats.org/drawingml/2006/wordprocessingDrawing" xmlns:w10="urn:schemas-microsoft-com:office:word" xmlns:w="http://schemas.openxmlformats.org/wordprocessingml/2006/main" xmlns:w14="http://schemas.microsoft.com/office/word/2010/wordml" xmlns:wpg="http://schemas.microsoft.com/office/word/2010/wordprocessingGroup" xmlns:wpi="http://schemas.microsoft.com/office/word/2010/wordprocessingInk" xmlns:wne="http://schemas.microsoft.com/office/word/2006/wordml" xmlns:wps="http://schemas.microsoft.com/office/word/2010/wordprocessingShape" mc:Ignorable="w14 wp14">
+  <w:docDefaults>
+    <w:rPrDefault>
+      <w:rPr>
+        <w:rFonts w:asciiTheme="minorHAnsi" w:eastAsiaTheme="minorEastAsia" w:hAnsiTheme="minorHAnsi" w:cstheme="minorBidi"/>
+        <w:sz w:val="22"/>
+        <w:szCs w:val="22"/>
+        <w:lang w:val="en-US" w:eastAsia="en-US" w:bidi="ar-SA"/>
+      </w:rPr>
+    </w:rPrDefault>
+    <w:pPrDefault>
+      <w:pPr>
+        <w:spacing w:after="200" w:line="276" w:lineRule="auto"/>
+      </w:pPr>
+    </w:pPrDefault>
+  </w:docDefaults>
+  <w:latentStyles w:defLockedState="0" w:defUIPriority="99" w:defSemiHidden="1" w:defUnhideWhenUsed="1" w:defQFormat="0" w:count="267">
+    <w:lsdException w:name="Normal" w:semiHidden="0" w:uiPriority="0" w:unhideWhenUsed="0" w:qFormat="1"/>
+    <w:lsdException w:name="heading 1" w:semiHidden="0" w:uiPriority="9" w:unhideWhenUsed="0" w:qFormat="1"/>
+    <w:lsdException w:name="heading 2" w:uiPriority="9" w:qFormat="1"/>
+    <w:lsdException w:name="heading 3" w:uiPriority="9" w:qFormat="1"/>
+    <w:lsdException w:name="heading 4" w:uiPriority="9" w:qFormat="1"/>
+    <w:lsdException w:name="heading 5" w:uiPriority="9" w:qFormat="1"/>
+    <w:lsdException w:name="heading 6" w:uiPriority="9" w:qFormat="1"/>
+    <w:lsdException w:name="heading 7" w:uiPriority="9" w:qFormat="1"/>
+    <w:lsdException w:name="heading 8" w:uiPriority="9" w:qFormat="1"/>
+    <w:lsdException w:name="heading 9" w:uiPriority="9" w:qFormat="1"/>
+    <w:lsdException w:name="toc 1" w:uiPriority="39"/>
+    <w:lsdException w:name="toc 2" w:uiPriority="39"/>
+    <w:lsdException w:name="toc 3" w:uiPriority="39"/>
+    <w:lsdException w:name="toc 4" w:uiPriority="39"/>
+    <w:lsdException w:name="toc 5" w:uiPriority="39"/>
+    <w:lsdException w:name="toc 6" w:uiPriority="39"/>
+    <w:lsdException w:name="toc 7" w:uiPriority="39"/>
+    <w:lsdException w:name="toc 8" w:uiPriority="39"/>
+    <w:lsdException w:name="toc 9" w:uiPriority="39"/>
+    <w:lsdException w:name="caption" w:uiPriority="35" w:qFormat="1"/>
+    <w:lsdException w:name="Title" w:semiHidden="0" w:uiPriority="10" w:unhideWhenUsed="0" w:qFormat="1"/>
+    <w:lsdException w:name="Default Paragraph Font" w:uiPriority="1"/>
+    <w:lsdException w:name="Subtitle" w:semiHidden="0" w:uiPriority="11" w:unhideWhenUsed="0" w:qFormat="1"/>
+    <w:lsdException w:name="Strong" w:semiHidden="0" w:uiPriority="22" w:unhideWhenUsed="0" w:qFormat="1"/>
+    <w:lsdException w:name="Emphasis" w:semiHidden="0" w:uiPriority="20" w:unhideWhenUsed="0" w:qFormat="1"/>
+    <w:lsdException w:name="Table Grid" w:semiHidden="0" w:uiPriority="59" w:unhideWhenUsed="0"/>
+    <w:lsdException w:name="Placeholder Text" w:unhideWhenUsed="0"/>
+    <w:lsdException w:name="No Spacing" w:semiHidden="0" w:uiPriority="1" w:unhideWhenUsed="0" w:qFormat="1"/>
+    <w:lsdException w:name="Light Shading" w:semiHidden="0" w:uiPriority="60" w:unhideWhenUsed="0"/>
+    <w:lsdException w:name="Light List" w:semiHidden="0" w:uiPriority="61" w:unhideWhenUsed="0"/>
+    <w:lsdException w:name="Light Grid" w:semiHidden="0" w:uiPriority="62" w:unhideWhenUsed="0"/>
+    <w:lsdException w:name="Medium Shading 1" w:semiHidden="0" w:uiPriority="63" w:unhideWhenUsed="0"/>
+    <w:lsdException w:name="Medium Shading 2" w:semiHidden="0" w:uiPriority="64" w:unhideWhenUsed="0"/>
+    <w:lsdException w:name="Medium List 1" w:semiHidden="0" w:uiPriority="65" w:unhideWhenUsed="0"/>
+    <w:lsdException w:name="Medium List 2" w:semiHidden="0" w:uiPriority="66" w:unhideWhenUsed="0"/>
+    <w:lsdException w:name="Medium Grid 1" w:semiHidden="0" w:uiPriority="67" w:unhideWhenUsed="0"/>
+    <w:lsdException w:name="Medium Grid 2" w:semiHidden="0" w:uiPriority="68" w:unhideWhenUsed="0"/>
+    <w:lsdException w:name="Medium Grid 3" w:semiHidden="0" w:uiPriority="69" w:unhideWhenUsed="0"/>
+    <w:lsdException w:name="Dark List" w:semiHidden="0" w:uiPriority="70" w:unhideWhenUsed="0"/>
+    <w:lsdException w:name="Colorful Shading" w:semiHidden="0" w:uiPriority="71" w:unhideWhenUsed="0"/>
+    <w:lsdException w:name="Colorful List" w:semiHidden="0" w:uiPriority="72" w:unhideWhenUsed="0"/>
+    <w:lsdException w:name="Colorful Grid" w:semiHidden="0" w:uiPriority="73" w:unhideWhenUsed="0"/>
+    <w:lsdException w:name="Light Shading Accent 1" w:semiHidden="0" w:uiPriority="60" w:unhideWhenUsed="0"/>
+    <w:lsdException w:name="Light List Accent 1" w:semiHidden="0" w:uiPriority="61" w:unhideWhenUsed="0"/>
+    <w:lsdException w:name="Light Grid Accent 1" w:semiHidden="0" w:uiPriority="62" w:unhideWhenUsed="0"/>
+    <w:lsdException w:name="Medium Shading 1 Accent 1" w:semiHidden="0" w:uiPriority="63" w:unhideWhenUsed="0"/>
+    <w:lsdException w:name="Medium Shading 2 Accent 1" w:semiHidden="0" w:uiPriority="64" w:unhideWhenUsed="0"/>
+    <w:lsdException w:name="Medium List 1 Accent 1" w:semiHidden="0" w:uiPriority="65" w:unhideWhenUsed="0"/>
+    <w:lsdException w:name="Revision" w:unhideWhenUsed="0"/>
+    <w:lsdException w:name="List Paragraph" w:semiHidden="0" w:uiPriority="34" w:unhideWhenUsed="0" w:qFormat="1"/>
+    <w:lsdException w:name="Quote" w:semiHidden="0" w:uiPriority="29" w:unhideWhenUsed="0" w:qFormat="1"/>
+    <w:lsdException w:name="Intense Quote" w:semiHidden="0" w:uiPriority="30" w:unhideWhenUsed="0" w:qFormat="1"/>
+    <w:lsdException w:name="Medium List 2 Accent 1" w:semiHidden="0" w:uiPriority="66" w:unhideWhenUsed="0"/>
+    <w:lsdException w:name="Medium Grid 1 Accent 1" w:semiHidden="0" w:uiPriority="67" w:unhideWhenUsed="0"/>
+    <w:lsdException w:name="Medium Grid 2 Accent 1" w:semiHidden="0" w:uiPriority="68" w:unhideWhenUsed="0"/>
+    <w:lsdException w:name="Medium Grid 3 Accent 1" w:semiHidden="0" w:uiPriority="69" w:unhideWhenUsed="0"/>
+    <w:lsdException w:name="Dark List Accent 1" w:semiHidden="0" w:uiPriority="70" w:unhideWhenUsed="0"/>
+    <w:lsdException w:name="Colorful Shading Accent 1" w:semiHidden="0" w:uiPriority="71" w:unhideWhenUsed="0"/>
+    <w:lsdException w:name="Colorful List Accent 1" w:semiHidden="0" w:uiPriority="72" w:unhideWhenUsed="0"/>
+    <w:lsdException w:name="Colorful Grid Accent 1" w:semiHidden="0" w:uiPriority="73" w:unhideWhenUsed="0"/>
+    <w:lsdException w:name="Light Shading Accent 2" w:semiHidden="0" w:uiPriority="60" w:unhideWhenUsed="0"/>
+    <w:lsdException w:name="Light List Accent 2" w:semiHidden="0" w:uiPriority="61" w:unhideWhenUsed="0"/>
+    <w:lsdException w:name="Light Grid Accent 2" w:semiHidden="0" w:uiPriority="62" w:unhideWhenUsed="0"/>
+    <w:lsdException w:name="Medium Shading 1 Accent 2" w:semiHidden="0" w:uiPriority="63" w:unhideWhenUsed="0"/>
+    <w:lsdException w:name="Medium Shading 2 Accent 2" w:semiHidden="0" w:uiPriority="64" w:unhideWhenUsed="0"/>
+    <w:lsdException w:name="Medium List 1 Accent 2" w:semiHidden="0" w:uiPriority="65" w:unhideWhenUsed="0"/>
+    <w:lsdException w:name="Medium List 2 Accent 2" w:semiHidden="0" w:uiPriority="66" w:unhideWhenUsed="0"/>
+    <w:lsdException w:name="Medium Grid 1 Accent 2" w:semiHidden="0" w:uiPriority="67" w:unhideWhenUsed="0"/>
+    <w:lsdException w:name="Medium Grid 2 Accent 2" w:semiHidden="0" w:uiPriority="68" w:unhideWhenUsed="0"/>
+    <w:lsdException w:name="Medium Grid 3 Accent 2" w:semiHidden="0" w:uiPriority="69" w:unhideWhenUsed="0"/>
+    <w:lsdException w:name="Dark List Accent 2" w:semiHidden="0" w:uiPriority="70" w:unhideWhenUsed="0"/>
+    <w:lsdException w:name="Colorful Shading Accent 2" w:semiHidden="0" w:uiPriority="71" w:unhideWhenUsed="0"/>
+    <w:lsdException w:name="Colorful List Accent 2" w:semiHidden="0" w:uiPriority="72" w:unhideWhenUsed="0"/>
+    <w:lsdException w:name="Colorful Grid Accent 2" w:semiHidden="0" w:uiPriority="73" w:unhideWhenUsed="0"/>
+    <w:lsdException w:name="Light Shading Accent 3" w:semiHidden="0" w:uiPriority="60" w:unhideWhenUsed="0"/>
+    <w:lsdException w:name="Light List Accent 3" w:semiHidden="0" w:uiPriority="61" w:unhideWhenUsed="0"/>
+    <w:lsdException w:name="Light Grid Accent 3" w:semiHidden="0" w:uiPriority="62" w:unhideWhenUsed="0"/>
+    <w:lsdException w:name="Medium Shading 1 Accent 3" w:semiHidden="0" w:uiPriority="63" w:unhideWhenUsed="0"/>
+    <w:lsdException w:name="Medium Shading 2 Accent 3" w:semiHidden="0" w:uiPriority="64" w:unhideWhenUsed="0"/>
+    <w:lsdException w:name="Medium List 1 Accent 3" w:semiHidden="0" w:uiPriority="65" w:unhideWhenUsed="0"/>
+    <w:lsdException w:name="Medium List 2 Accent 3" w:semiHidden="0" w:uiPriority="66" w:unhideWhenUsed="0"/>
+    <w:lsdException w:name="Medium Grid 1 Accent 3" w:semiHidden="0" w:uiPriority="67" w:unhideWhenUsed="0"/>
+    <w:lsdException w:name="Medium Grid 2 Accent 3" w:semiHidden="0" w:uiPriority="68" w:unhideWhenUsed="0"/>
+    <w:lsdException w:name="Medium Grid 3 Accent 3" w:semiHidden="0" w:uiPriority="69" w:unhideWhenUsed="0"/>
+    <w:lsdException w:name="Dark List Accent 3" w:semiHidden="0" w:uiPriority="70" w:unhideWhenUsed="0"/>
+    <w:lsdException w:name="Colorful Shading Accent 3" w:semiHidden="0" w:uiPriority="71" w:unhideWhenUsed="0"/>
+    <w:lsdException w:name="Colorful List Accent 3" w:semiHidden="0" w:uiPriority="72" w:unhideWhenUsed="0"/>
+    <w:lsdException w:name="Colorful Grid Accent 3" w:semiHidden="0" w:uiPriority="73" w:unhideWhenUsed="0"/>
+    <w:lsdException w:name="Light Shading Accent 4" w:semiHidden="0" w:uiPriority="60" w:unhideWhenUsed="0"/>
+    <w:lsdException w:name="Light List Accent 4" w:semiHidden="0" w:uiPriority="61" w:unhideWhenUsed="0"/>
+    <w:lsdException w:name="Light Grid Accent 4" w:semiHidden="0" w:uiPriority="62" w:unhideWhenUsed="0"/>
+    <w:lsdException w:name="Medium Shading 1 Accent 4" w:semiHidden="0" w:uiPriority="63" w:unhideWhenUsed="0"/>
+    <w:lsdException w:name="Medium Shading 2 Accent 4" w:semiHidden="0" w:uiPriority="64" w:unhideWhenUsed="0"/>
+    <w:lsdException w:name="Medium List 1 Accent 4" w:semiHidden="0" w:uiPriority="65" w:unhideWhenUsed="0"/>
+    <w:lsdException w:name="Medium List 2 Accent 4" w:semiHidden="0" w:uiPriority="66" w:unhideWhenUsed="0"/>
+    <w:lsdException w:name="Medium Grid 1 Accent 4" w:semiHidden="0" w:uiPriority="67" w:unhideWhenUsed="0"/>
+    <w:lsdException w:name="Medium Grid 2 Accent 4" w:semiHidden="0" w:uiPriority="68" w:unhideWhenUsed="0"/>
+    <w:lsdException w:name="Medium Grid 3 Accent 4" w:semiHidden="0" w:uiPriority="69" w:unhideWhenUsed="0"/>
+    <w:lsdException w:name="Dark List Accent 4" w:semiHidden="0" w:uiPriority="70" w:unhideWhenUsed="0"/>
+    <w:lsdException w:name="Colorful Shading Accent 4" w:semiHidden="0" w:uiPriority="71" w:unhideWhenUsed="0"/>
+    <w:lsdException w:name="Colorful List Accent 4" w:semiHidden="0" w:uiPriority="72" w:unhideWhenUsed="0"/>
+    <w:lsdException w:name="Colorful Grid Accent 4" w:semiHidden="0" w:uiPriority="73" w:unhideWhenUsed="0"/>
+    <w:lsdException w:name="Light Shading Accent 5" w:semiHidden="0" w:uiPriority="60" w:unhideWhenUsed="0"/>
+    <w:lsdException w:name="Light List Accent 5" w:semiHidden="0" w:uiPriority="61" w:unhideWhenUsed="0"/>
+    <w:lsdException w:name="Light Grid Accent 5" w:semiHidden="0" w:uiPriority="62" w:unhideWhenUsed="0"/>
+    <w:lsdException w:name="Medium Shading 1 Accent 5" w:semiHidden="0" w:uiPriority="63" w:unhideWhenUsed="0"/>
+    <w:lsdException w:name="Medium Shading 2 Accent 5" w:semiHidden="0" w:uiPriority="64" w:unhideWhenUsed="0"/>
+    <w:lsdException w:name="Medium List 1 Accent 5" w:semiHidden="0" w:uiPriority="65" w:unhideWhenUsed="0"/>
+    <w:lsdException w:name="Medium List 2 Accent 5" w:semiHidden="0" w:uiPriority="66" w:unhideWhenUsed="0"/>
+    <w:lsdException w:name="Medium Grid 1 Accent 5" w:semiHidden="0" w:uiPriority="67" w:unhideWhenUsed="0"/>
+    <w:lsdException w:name="Medium Grid 2 Accent 5" w:semiHidden="0" w:uiPriority="68" w:unhideWhenUsed="0"/>
+    <w:lsdException w:name="Medium Grid 3 Accent 5" w:semiHidden="0" w:uiPriority="69" w:unhideWhenUsed="0"/>
+    <w:lsdException w:name="Dark List Accent 5" w:semiHidden="0" w:uiPriority="70" w:unhideWhenUsed="0"/>
+    <w:lsdException w:name="Colorful Shading Accent 5" w:semiHidden="0" w:uiPriority="71" w:unhideWhenUsed="0"/>
+    <w:lsdException w:name="Colorful List Accent 5" w:semiHidden="0" w:uiPriority="72" w:unhideWhenUsed="0"/>
+    <w:lsdException w:name="Colorful Grid Accent 5" w:semiHidden="0" w:uiPriority="73" w:unhideWhenUsed="0"/>
+    <w:lsdException w:name="Light Shading Accent 6" w:semiHidden="0" w:uiPriority="60" w:unhideWhenUsed="0"/>
+    <w:lsdException w:name="Light List Accent 6" w:semiHidden="0" w:uiPriority="61" w:unhideWhenUsed="0"/>
+    <w:lsdException w:name="Light Grid Accent 6" w:semiHidden="0" w:uiPriority="62" w:unhideWhenUsed="0"/>
+    <w:lsdException w:name="Medium Shading 1 Accent 6" w:semiHidden="0" w:uiPriority="63" w:unhideWhenUsed="0"/>
+    <w:lsdException w:name="Medium Shading 2 Accent 6" w:semiHidden="0" w:uiPriority="64" w:unhideWhenUsed="0"/>
+    <w:lsdException w:name="Medium List 1 Accent 6" w:semiHidden="0" w:uiPriority="65" w:unhideWhenUsed="0"/>
+    <w:lsdException w:name="Medium List 2 Accent 6" w:semiHidden="0" w:uiPriority="66" w:unhideWhenUsed="0"/>
+    <w:lsdException w:name="Medium Grid 1 Accent 6" w:semiHidden="0" w:uiPriority="67" w:unhideWhenUsed="0"/>
+    <w:lsdException w:name="Medium Grid 2 Accent 6" w:semiHidden="0" w:uiPriority="68" w:unhideWhenUsed="0"/>
+    <w:lsdException w:name="Medium Grid 3 Accent 6" w:semiHidden="0" w:uiPriority="69" w:unhideWhenUsed="0"/>
+    <w:lsdException w:name="Dark List Accent 6" w:semiHidden="0" w:uiPriority="70" w:unhideWhenUsed="0"/>
+    <w:lsdException w:name="Colorful Shading Accent 6" w:semiHidden="0" w:uiPriority="71" w:unhideWhenUsed="0"/>
+    <w:lsdException w:name="Colorful List Accent 6" w:semiHidden="0" w:uiPriority="72" w:unhideWhenUsed="0"/>
+    <w:lsdException w:name="Colorful Grid Accent 6" w:semiHidden="0" w:uiPriority="73" w:unhideWhenUsed="0"/>
+    <w:lsdException w:name="Subtle Emphasis" w:semiHidden="0" w:uiPriority="19" w:unhideWhenUsed="0" w:qFormat="1"/>
+    <w:lsdException w:name="Intense Emphasis" w:semiHidden="0" w:uiPriority="21" w:unhideWhenUsed="0" w:qFormat="1"/>
+    <w:lsdException w:name="Subtle Reference" w:semiHidden="0" w:uiPriority="31" w:unhideWhenUsed="0" w:qFormat="1"/>
+    <w:lsdException w:name="Intense Reference" w:semiHidden="0" w:uiPriority="32" w:unhideWhenUsed="0" w:qFormat="1"/>
+    <w:lsdException w:name="Book Title" w:semiHidden="0" w:uiPriority="33" w:unhideWhenUsed="0" w:qFormat="1"/>
+    <w:lsdException w:name="Bibliography" w:uiPriority="37"/>
+    <w:lsdException w:name="TOC Heading" w:uiPriority="39" w:qFormat="1"/>
+  </w:latentStyles>
+  <w:style w:type="paragraph" w:default="1" w:styleId="Normal">
+    <w:name w:val="Normal"/>
+    <w:qFormat/>
+  </w:style>
+  <w:style w:type="character" w:default="1" w:styleId="DefaultParagraphFont">
+    <w:name w:val="Default Paragraph Font"/>
+    <w:uiPriority w:val="1"/>
+    <w:semiHidden/>
+    <w:unhideWhenUsed/>
+  </w:style>
+  <w:style w:type="table" w:default="1" w:styleId="TableNormal">
+    <w:name w:val="Normal Table"/>
+    <w:uiPriority w:val="99"/>
+    <w:semiHidden/>
+    <w:unhideWhenUsed/>
+    <w:tblPr>
+      <w:tblInd w:w="0" w:type="dxa"/>
+      <w:tblCellMar>
+        <w:top w:w="0" w:type="dxa"/>
+        <w:left w:w="108" w:type="dxa"/>
+        <w:bottom w:w="0" w:type="dxa"/>
+        <w:right w:w="108" w:type="dxa"/>
+      </w:tblCellMar>
+    </w:tblPr>
+  </w:style>
+  <w:style w:type="numbering" w:default="1" w:styleId="NoList">
+    <w:name w:val="No List"/>
+    <w:uiPriority w:val="99"/>
+    <w:semiHidden/>
+    <w:unhideWhenUsed/>
   </w:style>
 </w:styles>
 </file>

</xml_diff>

<commit_message>
Specification documents and issue diffs
</commit_message>
<xml_diff>
--- a/specification/dds_java_psm_submission.docx
+++ b/specification/dds_java_psm_submission.docx
@@ -553,8 +553,17 @@
           <w:sz w:val="22"/>
           <w:szCs w:val="22"/>
         </w:rPr>
-        <w:t>Copyright © 2010, Object Management Group, Inc. (OMG)</w:t>
-      </w:r>
+        <w:t>Copyright © 2010, Object Management Group, Inc. (OMG</w:t>
+      </w:r>
+      <w:proofErr w:type="gramStart"/>
+      <w:r>
+        <w:rPr>
+          <w:sz w:val="22"/>
+          <w:szCs w:val="22"/>
+        </w:rPr>
+        <w:t>)</w:t>
+      </w:r>
+      <w:proofErr w:type="gramEnd"/>
       <w:r>
         <w:rPr>
           <w:sz w:val="22"/>
@@ -630,7 +639,15 @@
         <w:pStyle w:val="Textbody"/>
       </w:pPr>
       <w:r>
-        <w:t>The companies listed above have granted to the Object Management Group, Inc. (OMG) a nonexclusive, royalty-free, paid up, worldwide license to copy and distribute this document and to modify this document and distribute copies of the modified version. Each of the copyright holders listed above has agreed that no person shall be deemed to have infringed the copyright in the included material of any such copyright holder by reason of having used the specification set forth herein or having conformed any computer software to the specification.</w:t>
+        <w:t xml:space="preserve">The companies listed above have granted to the Object Management Group, Inc. (OMG) a nonexclusive, royalty-free, paid up, worldwide license to copy and distribute this document and to modify this document and distribute copies of the modified version. Each of the copyright holders listed above has agreed that no person shall be deemed to have infringed the copyright in the included material of any such copyright holder by reason of having used the specification set forth herein or having </w:t>
+      </w:r>
+      <w:proofErr w:type="gramStart"/>
+      <w:r>
+        <w:t>conformed</w:t>
+      </w:r>
+      <w:proofErr w:type="gramEnd"/>
+      <w:r>
+        <w:t xml:space="preserve"> any computer software to the specification.</w:t>
       </w:r>
     </w:p>
     <w:p>
@@ -7733,7 +7750,23 @@
           <w:i/>
           <w:iCs/>
         </w:rPr>
-        <w:t>Annex A: Java JAR Library File</w:t>
+        <w:t xml:space="preserve">Annex </w:t>
+      </w:r>
+      <w:proofErr w:type="gramStart"/>
+      <w:r>
+        <w:rPr>
+          <w:i/>
+          <w:iCs/>
+        </w:rPr>
+        <w:t>A</w:t>
+      </w:r>
+      <w:proofErr w:type="gramEnd"/>
+      <w:r>
+        <w:rPr>
+          <w:i/>
+          <w:iCs/>
+        </w:rPr>
+        <w:t>: Java JAR Library File</w:t>
       </w:r>
       <w:r>
         <w:t>).</w:t>
@@ -7783,7 +7816,15 @@
         <w:shd w:val="solid" w:color="F2F2F2" w:fill="auto"/>
       </w:pPr>
       <w:r>
-        <w:t>This PSM divides the types it defines into multiple packages, rather than collocating them in a single package, for the following reasons:</w:t>
+        <w:t xml:space="preserve">This PSM divides the types it defines into multiple packages, rather than </w:t>
+      </w:r>
+      <w:proofErr w:type="gramStart"/>
+      <w:r>
+        <w:t>collocating</w:t>
+      </w:r>
+      <w:proofErr w:type="gramEnd"/>
+      <w:r>
+        <w:t xml:space="preserve"> them in a single package, for the following reasons:</w:t>
       </w:r>
     </w:p>
     <w:p>
@@ -8442,7 +8483,7 @@
         <w:rPr>
           <w:rStyle w:val="CodeChar"/>
         </w:rPr>
-        <w:t>Bootstrap</w:t>
+        <w:t>ServiceEnvironment</w:t>
       </w:r>
       <w:r>
         <w:t xml:space="preserve"> and </w:t>
@@ -8758,7 +8799,15 @@
         </w:numPr>
       </w:pPr>
       <w:r>
-        <w:t xml:space="preserve">Accessors for properties that are either of unmodifiable objects (such as those of primitive types, primitive box types, or strings) or pointers to the internal state of an object are named </w:t>
+        <w:t xml:space="preserve">Accessors for properties that are either of unmodifiable objects (such as those of primitive types, primitive box types, or strings) or pointers to the internal state of an object </w:t>
+      </w:r>
+      <w:proofErr w:type="gramStart"/>
+      <w:r>
+        <w:t>are</w:t>
+      </w:r>
+      <w:proofErr w:type="gramEnd"/>
+      <w:r>
+        <w:t xml:space="preserve"> named </w:t>
       </w:r>
       <w:r>
         <w:rPr>
@@ -8957,38 +9006,26 @@
       <w:r>
         <w:t>These two packages have been made distinct from one another for two reasons: First, the QoS policies constitute a significant proportion of the total set of types in the Infrastructure Module, and the contents of the module are thus easier to understand when they are divided along this line. Second, a dedicated package for QoS policies makes the code completion features of modern programming environments easier to use, because it allows users to narrow the set of classes through which they must search in order to find the one they’re looking for.</w:t>
       </w:r>
-    </w:p>
-    <w:p>
-      <w:pPr>
-        <w:pStyle w:val="Body"/>
-        <w:pBdr>
-          <w:top w:val="single" w:sz="4" w:space="1" w:color="auto"/>
-          <w:left w:val="single" w:sz="4" w:space="4" w:color="auto"/>
-          <w:bottom w:val="single" w:sz="4" w:space="1" w:color="auto"/>
-          <w:right w:val="single" w:sz="4" w:space="4" w:color="auto"/>
-        </w:pBdr>
-        <w:shd w:val="solid" w:color="F2F2F2" w:fill="auto"/>
-      </w:pPr>
-      <w:r>
-        <w:t xml:space="preserve">The term “core” has been preferred to “infrastructure” for the sake of brevity (such as when using fully qualified names) and for consistency with the C++ PSM for DDS, which uses the </w:t>
-      </w:r>
-      <w:r>
+      <w:r>
+        <w:t xml:space="preserve"> </w:t>
+      </w:r>
+      <w:r>
+        <w:t>The term “core” has been preferred to “infrastructure” for the sake of brevity (such as when using fully qualified names) and for consistency with the C++ PSM for DDS, which uses the term “core” as well.</w:t>
+      </w:r>
+    </w:p>
+    <w:p>
+      <w:pPr>
+        <w:pStyle w:val="Heading3"/>
+      </w:pPr>
+      <w:bookmarkStart w:id="30" w:name="_Ref134952869"/>
+      <w:bookmarkStart w:id="31" w:name="_Toc181353252"/>
+      <w:r>
+        <w:rPr>
+          <w:rStyle w:val="CodeChar"/>
+        </w:rPr>
         <w:lastRenderedPageBreak/>
-        <w:t>term “core” as well.</w:t>
-      </w:r>
-    </w:p>
-    <w:p>
-      <w:pPr>
-        <w:pStyle w:val="Heading3"/>
-      </w:pPr>
-      <w:bookmarkStart w:id="30" w:name="_Ref134952869"/>
-      <w:r>
-        <w:rPr>
-          <w:rStyle w:val="CodeChar"/>
-        </w:rPr>
-        <w:t>Bootstrap</w:t>
-      </w:r>
-      <w:bookmarkStart w:id="31" w:name="_Toc181353252"/>
+        <w:t>ServiceEnvironment</w:t>
+      </w:r>
       <w:r>
         <w:t xml:space="preserve"> Class</w:t>
       </w:r>
@@ -9006,7 +9043,7 @@
         <w:rPr>
           <w:rStyle w:val="CodeChar"/>
         </w:rPr>
-        <w:t>Bootstrap</w:t>
+        <w:t>ServiceEnvironment</w:t>
       </w:r>
       <w:r>
         <w:t xml:space="preserve"> object represents an instantiation of a Service implementation within a JVM. It is the “root” for all other DDS objects and assists in their creation by means of an internal service-provider interface. All stateful types in this PSM implement an interface </w:t>
@@ -9024,7 +9061,13 @@
         <w:rPr>
           <w:rStyle w:val="CodeChar"/>
         </w:rPr>
-        <w:t>getBootstrap</w:t>
+        <w:t>get</w:t>
+      </w:r>
+      <w:r>
+        <w:rPr>
+          <w:rStyle w:val="CodeChar"/>
+        </w:rPr>
+        <w:t>ServiceEnvironment</w:t>
       </w:r>
       <w:r>
         <w:t xml:space="preserve"> method on which they can provide access to the </w:t>
@@ -9033,7 +9076,7 @@
         <w:rPr>
           <w:rStyle w:val="CodeChar"/>
         </w:rPr>
-        <w:t>Bootstrap</w:t>
+        <w:t>ServiceEnvironment</w:t>
       </w:r>
       <w:r>
         <w:t xml:space="preserve"> from which they are ultimately derived. (</w:t>
@@ -9042,7 +9085,7 @@
         <w:rPr>
           <w:rStyle w:val="CodeChar"/>
         </w:rPr>
-        <w:t>Bootstrap</w:t>
+        <w:t>ServiceEnvironment</w:t>
       </w:r>
       <w:r>
         <w:t xml:space="preserve"> itself implements this interface; a </w:t>
@@ -9051,7 +9094,7 @@
         <w:rPr>
           <w:rStyle w:val="CodeChar"/>
         </w:rPr>
-        <w:t>Bootstrap</w:t>
+        <w:t>ServiceEnvironment</w:t>
       </w:r>
       <w:r>
         <w:t xml:space="preserve"> always returns </w:t>
@@ -9069,7 +9112,13 @@
         <w:rPr>
           <w:rStyle w:val="CodeChar"/>
         </w:rPr>
-        <w:t>getBootstrap</w:t>
+        <w:t>get</w:t>
+      </w:r>
+      <w:r>
+        <w:rPr>
+          <w:rStyle w:val="CodeChar"/>
+        </w:rPr>
+        <w:t>ServiceEnvironment</w:t>
       </w:r>
       <w:r>
         <w:t xml:space="preserve"> operation.)</w:t>
@@ -9086,7 +9135,7 @@
         <w:rPr>
           <w:rStyle w:val="CodeChar"/>
         </w:rPr>
-        <w:t>Bootstrap</w:t>
+        <w:t>ServiceEnvironment</w:t>
       </w:r>
       <w:r>
         <w:t xml:space="preserve"> class allows implementations to avoid the presence of static state, if desired. It also allows multiple DDS implementations—or multiple versions of the “same” implementation—to potentially coexist within the same Java run-time environment. A DDS application’s first step is to instantiate a </w:t>
@@ -9095,7 +9144,7 @@
         <w:rPr>
           <w:rStyle w:val="CodeChar"/>
         </w:rPr>
-        <w:t>Bootstrap</w:t>
+        <w:t>ServiceEnvironment</w:t>
       </w:r>
       <w:r>
         <w:t>, which represents the DDS implementation that it will use. From there, it can create all of its additional DDS objects.</w:t>
@@ -9112,7 +9161,7 @@
         <w:rPr>
           <w:rStyle w:val="CodeChar"/>
         </w:rPr>
-        <w:t>Bootstrap</w:t>
+        <w:t>ServiceEnvironment</w:t>
       </w:r>
       <w:r>
         <w:t xml:space="preserve"> class is abstract. To avoid compile-time dependencies on concrete </w:t>
@@ -9121,7 +9170,7 @@
         <w:rPr>
           <w:rStyle w:val="CodeChar"/>
         </w:rPr>
-        <w:t>Bootstrap</w:t>
+        <w:t>ServiceEnvironment</w:t>
       </w:r>
       <w:r>
         <w:t xml:space="preserve"> implementations, an application can instantiate a </w:t>
@@ -9130,7 +9179,7 @@
         <w:rPr>
           <w:rStyle w:val="CodeChar"/>
         </w:rPr>
-        <w:t>Bootstrap</w:t>
+        <w:t>ServiceEnvironment</w:t>
       </w:r>
       <w:r>
         <w:t xml:space="preserve"> by means of a static </w:t>
@@ -9148,7 +9197,7 @@
         <w:rPr>
           <w:rStyle w:val="CodeChar"/>
         </w:rPr>
-        <w:t>Bootstrap</w:t>
+        <w:t>ServiceEnvironment</w:t>
       </w:r>
       <w:r>
         <w:t xml:space="preserve"> class. This method looks up a concrete </w:t>
@@ -9157,7 +9206,7 @@
         <w:rPr>
           <w:rStyle w:val="CodeChar"/>
         </w:rPr>
-        <w:t>Bootstrap</w:t>
+        <w:t>ServiceEnvironment</w:t>
       </w:r>
       <w:r>
         <w:t xml:space="preserve"> subclass using a Java system property containing the name of that subclass. This subclass must be provided by implementers and will therefore have an implementation-specific name.</w:t>
@@ -9571,7 +9620,6 @@
                 <w:sz w:val="22"/>
                 <w:szCs w:val="22"/>
               </w:rPr>
-              <w:lastRenderedPageBreak/>
               <w:t>RETCODE_BAD_PARAMETER</w:t>
             </w:r>
           </w:p>
@@ -9628,6 +9676,7 @@
                 <w:sz w:val="22"/>
                 <w:szCs w:val="22"/>
               </w:rPr>
+              <w:lastRenderedPageBreak/>
               <w:t>RETCODE_TIMEOUT</w:t>
             </w:r>
           </w:p>
@@ -10295,35 +10344,38 @@
         <w:pStyle w:val="Body"/>
       </w:pPr>
       <w:r>
+        <w:t xml:space="preserve">The </w:t>
+      </w:r>
+      <w:r>
+        <w:rPr>
+          <w:rStyle w:val="CodeChar"/>
+        </w:rPr>
+        <w:t>Value</w:t>
+      </w:r>
+      <w:r>
+        <w:t xml:space="preserve"> interface extends the standard Java SE interfaces </w:t>
+      </w:r>
+      <w:r>
+        <w:rPr>
+          <w:rStyle w:val="CodeChar"/>
+        </w:rPr>
+        <w:t>java.lang.Cloneable</w:t>
+      </w:r>
+      <w:r>
+        <w:t xml:space="preserve"> and </w:t>
+      </w:r>
+      <w:r>
+        <w:rPr>
+          <w:rStyle w:val="CodeChar"/>
+        </w:rPr>
+        <w:t>java.io.Serializable</w:t>
+      </w:r>
+      <w:r>
+        <w:t xml:space="preserve">, allowing objects of implementing types to be copied by value as </w:t>
+      </w:r>
+      <w:r>
         <w:lastRenderedPageBreak/>
-        <w:t xml:space="preserve">The </w:t>
-      </w:r>
-      <w:r>
-        <w:rPr>
-          <w:rStyle w:val="CodeChar"/>
-        </w:rPr>
-        <w:t>Value</w:t>
-      </w:r>
-      <w:r>
-        <w:t xml:space="preserve"> interface extends the standard Java SE interfaces </w:t>
-      </w:r>
-      <w:r>
-        <w:rPr>
-          <w:rStyle w:val="CodeChar"/>
-        </w:rPr>
-        <w:t>java.lang.Cloneable</w:t>
-      </w:r>
-      <w:r>
-        <w:t xml:space="preserve"> and </w:t>
-      </w:r>
-      <w:r>
-        <w:rPr>
-          <w:rStyle w:val="CodeChar"/>
-        </w:rPr>
-        <w:t>java.io.Serializable</w:t>
-      </w:r>
-      <w:r>
-        <w:t>, allowing objects of implementing types to be copied by value as well as serialized and deserialized using built-in Java mechanisms.</w:t>
+        <w:t>well as serialized and deserialized using built-in Java mechanisms.</w:t>
       </w:r>
     </w:p>
     <w:p>
@@ -10552,7 +10604,15 @@
         </w:rPr>
       </w:pPr>
       <w:r>
-        <w:t>The names of these types omit the underscore and ‘t’ characters from the ends of their names. That naming convention, while common among C POSIX programmers, is not conventional in Java.</w:t>
+        <w:t xml:space="preserve">The names of these types omit the underscore </w:t>
+      </w:r>
+      <w:proofErr w:type="gramStart"/>
+      <w:r>
+        <w:t>and ‘t’</w:t>
+      </w:r>
+      <w:proofErr w:type="gramEnd"/>
+      <w:r>
+        <w:t xml:space="preserve"> characters from the ends of their names. That naming convention, while common among C POSIX programmers, is not conventional in Java.</w:t>
       </w:r>
     </w:p>
     <w:p>
@@ -10588,7 +10648,19 @@
         <w:rPr>
           <w:rStyle w:val="CodeChar"/>
         </w:rPr>
-        <w:t>org.omg.dds.core.Qos</w:t>
+        <w:t>org.omg.dds.core.</w:t>
+      </w:r>
+      <w:r>
+        <w:rPr>
+          <w:rStyle w:val="CodeChar"/>
+        </w:rPr>
+        <w:t>Entity</w:t>
+      </w:r>
+      <w:r>
+        <w:rPr>
+          <w:rStyle w:val="CodeChar"/>
+        </w:rPr>
+        <w:t>Qos</w:t>
       </w:r>
       <w:r>
         <w:rPr>
@@ -10660,8 +10732,8 @@
         <w:tblLook w:val="0000" w:firstRow="0" w:lastRow="0" w:firstColumn="0" w:lastColumn="0" w:noHBand="0" w:noVBand="0"/>
       </w:tblPr>
       <w:tblGrid>
-        <w:gridCol w:w="2723"/>
-        <w:gridCol w:w="6853"/>
+        <w:gridCol w:w="2977"/>
+        <w:gridCol w:w="6599"/>
       </w:tblGrid>
       <w:tr>
         <w:tc>
@@ -10848,21 +10920,49 @@
                 <w:szCs w:val="22"/>
               </w:rPr>
             </w:pPr>
+          </w:p>
+          <w:p>
+            <w:pPr>
+              <w:pStyle w:val="Body"/>
+              <w:rPr>
+                <w:rFonts w:ascii="Cambria" w:hAnsi="Cambria"/>
+                <w:sz w:val="22"/>
+                <w:szCs w:val="22"/>
+              </w:rPr>
+            </w:pPr>
             <w:r>
               <w:rPr>
                 <w:rFonts w:ascii="Cambria" w:hAnsi="Cambria"/>
                 <w:sz w:val="22"/>
                 <w:szCs w:val="22"/>
               </w:rPr>
-              <w:t xml:space="preserve">Unique QoS policy ID, represented by an instance of the nested abstract class </w:t>
+              <w:t xml:space="preserve">Java platform provides “Class object”, which uniquely identifies a QoS policy. The id will be represented by an object of </w:t>
             </w:r>
             <w:r>
               <w:rPr>
-                <w:rStyle w:val="CodeChar"/>
+                <w:rFonts w:ascii="Courier New" w:hAnsi="Courier New" w:cs="Courier New"/>
                 <w:sz w:val="22"/>
                 <w:szCs w:val="22"/>
               </w:rPr>
-              <w:t>org.omg.dds.core.policy.QosPolicy.Id</w:t>
+              <w:t xml:space="preserve">Class&lt;? </w:t>
+            </w:r>
+            <w:proofErr w:type="gramStart"/>
+            <w:r>
+              <w:rPr>
+                <w:rFonts w:ascii="Courier New" w:hAnsi="Courier New" w:cs="Courier New"/>
+                <w:sz w:val="22"/>
+                <w:szCs w:val="22"/>
+              </w:rPr>
+              <w:t>extends</w:t>
+            </w:r>
+            <w:proofErr w:type="gramEnd"/>
+            <w:r>
+              <w:rPr>
+                <w:rFonts w:ascii="Courier New" w:hAnsi="Courier New" w:cs="Courier New"/>
+                <w:sz w:val="22"/>
+                <w:szCs w:val="22"/>
+              </w:rPr>
+              <w:t xml:space="preserve"> QosPolicy&gt;</w:t>
             </w:r>
             <w:r>
               <w:rPr>
@@ -10870,39 +10970,23 @@
                 <w:sz w:val="22"/>
                 <w:szCs w:val="22"/>
               </w:rPr>
-              <w:t xml:space="preserve">. The numeric value given in the IDL PSM is preserved in the </w:t>
+              <w:t xml:space="preserve">. For example, </w:t>
             </w:r>
             <w:r>
               <w:rPr>
-                <w:rStyle w:val="CodeChar"/>
+                <w:rFonts w:ascii="Courier New" w:hAnsi="Courier New" w:cs="Courier New"/>
                 <w:sz w:val="22"/>
                 <w:szCs w:val="22"/>
               </w:rPr>
-              <w:t>Id</w:t>
+              <w:t>Class&lt;</w:t>
             </w:r>
             <w:r>
               <w:rPr>
-                <w:rFonts w:ascii="Cambria" w:hAnsi="Cambria"/>
+                <w:rFonts w:ascii="Courier New" w:hAnsi="Courier New" w:cs="Courier New"/>
                 <w:sz w:val="22"/>
                 <w:szCs w:val="22"/>
               </w:rPr>
-              <w:t xml:space="preserve"> integer-valued method </w:t>
-            </w:r>
-            <w:r>
-              <w:rPr>
-                <w:rStyle w:val="CodeChar"/>
-                <w:sz w:val="22"/>
-                <w:szCs w:val="22"/>
-              </w:rPr>
-              <w:t>getPolicyIdValue()</w:t>
-            </w:r>
-            <w:r>
-              <w:rPr>
-                <w:rFonts w:ascii="Cambria" w:hAnsi="Cambria"/>
-                <w:sz w:val="22"/>
-                <w:szCs w:val="22"/>
-              </w:rPr>
-              <w:t>.</w:t>
+              <w:t>Reliability&gt;</w:t>
             </w:r>
           </w:p>
         </w:tc>
@@ -10964,21 +11048,23 @@
                 <w:szCs w:val="22"/>
               </w:rPr>
             </w:pPr>
+          </w:p>
+          <w:p>
+            <w:pPr>
+              <w:pStyle w:val="Body"/>
+              <w:rPr>
+                <w:rFonts w:ascii="Cambria" w:hAnsi="Cambria"/>
+                <w:sz w:val="22"/>
+                <w:szCs w:val="22"/>
+              </w:rPr>
+            </w:pPr>
             <w:r>
               <w:rPr>
                 <w:rFonts w:ascii="Cambria" w:hAnsi="Cambria"/>
                 <w:sz w:val="22"/>
                 <w:szCs w:val="22"/>
               </w:rPr>
-              <w:t xml:space="preserve">Unique QoS policy ID, represented by an instance of the nested abstract class </w:t>
-            </w:r>
-            <w:r>
-              <w:rPr>
-                <w:rStyle w:val="CodeChar"/>
-                <w:sz w:val="22"/>
-                <w:szCs w:val="22"/>
-              </w:rPr>
-              <w:t>org.omg.dds.core.policy.QosPolicy.Id</w:t>
+              <w:t>Java reflection provides the necessary capability to obtain name of a QoSPolicy</w:t>
             </w:r>
             <w:r>
               <w:rPr>
@@ -10986,31 +11072,7 @@
                 <w:sz w:val="22"/>
                 <w:szCs w:val="22"/>
               </w:rPr>
-              <w:t xml:space="preserve">. The name is preserved in the </w:t>
-            </w:r>
-            <w:r>
-              <w:rPr>
-                <w:rStyle w:val="CodeChar"/>
-                <w:sz w:val="22"/>
-                <w:szCs w:val="22"/>
-              </w:rPr>
-              <w:t>Id</w:t>
-            </w:r>
-            <w:r>
-              <w:rPr>
-                <w:rFonts w:ascii="Cambria" w:hAnsi="Cambria"/>
-                <w:sz w:val="22"/>
-                <w:szCs w:val="22"/>
-              </w:rPr>
-              <w:t xml:space="preserve"> string-valued method </w:t>
-            </w:r>
-            <w:r>
-              <w:rPr>
-                <w:rStyle w:val="CodeChar"/>
-                <w:sz w:val="22"/>
-                <w:szCs w:val="22"/>
-              </w:rPr>
-              <w:t>getPolicyName()</w:t>
+              <w:t xml:space="preserve"> class</w:t>
             </w:r>
             <w:r>
               <w:rPr>
@@ -11026,9 +11088,30 @@
     </w:tbl>
     <w:p>
       <w:pPr>
+        <w:pStyle w:val="Body"/>
+      </w:pPr>
+      <w:bookmarkStart w:id="38" w:name="_Ref134966447"/>
+      <w:r>
+        <w:t xml:space="preserve">The </w:t>
+      </w:r>
+      <w:r>
+        <w:rPr>
+          <w:rFonts w:ascii="Courier New" w:hAnsi="Courier New" w:cs="Courier New"/>
+        </w:rPr>
+        <w:t>org.omg.dds.core.policy.PolicyFactory</w:t>
+      </w:r>
+      <w:r>
+        <w:t xml:space="preserve"> interface </w:t>
+      </w:r>
+      <w:r>
+        <w:t>allows creation of policy objects.</w:t>
+      </w:r>
+    </w:p>
+    <w:p/>
+    <w:p>
+      <w:pPr>
         <w:pStyle w:val="Heading4"/>
       </w:pPr>
-      <w:bookmarkStart w:id="38" w:name="_Ref134966447"/>
       <w:r>
         <w:t>Entity QoS</w:t>
       </w:r>
@@ -11054,7 +11137,19 @@
         <w:rPr>
           <w:rStyle w:val="CodeChar"/>
         </w:rPr>
-        <w:t>org.omg.dds.core.Qos</w:t>
+        <w:t>org.omg.dds.core.</w:t>
+      </w:r>
+      <w:r>
+        <w:rPr>
+          <w:rStyle w:val="CodeChar"/>
+        </w:rPr>
+        <w:t>Entity</w:t>
+      </w:r>
+      <w:r>
+        <w:rPr>
+          <w:rStyle w:val="CodeChar"/>
+        </w:rPr>
+        <w:t>Qos</w:t>
       </w:r>
       <w:r>
         <w:t xml:space="preserve">. These sub-interfaces provide direct access to their policies as in the IDL PSM. However, the base interface also provides for generic access using the </w:t>
@@ -11256,6 +11351,7 @@
       </w:pPr>
       <w:bookmarkStart w:id="39" w:name="_Ref134964889"/>
       <w:r>
+        <w:lastRenderedPageBreak/>
         <w:t>QoS Libraries and Profiles</w:t>
       </w:r>
       <w:bookmarkEnd w:id="39"/>
@@ -11275,11 +11371,7 @@
         <w:t>DDS for Lightweight CCM</w:t>
       </w:r>
       <w:r>
-        <w:t xml:space="preserve"> specification [DDS-CCM] defines a format for QoS libraries and profiles. These libraries and profiles provide a mechanism for entity QoS configuration </w:t>
-      </w:r>
-      <w:r>
-        <w:lastRenderedPageBreak/>
-        <w:t>administration. This PSM provides the following APIs for accessing these administered QoS configurations:</w:t>
+        <w:t xml:space="preserve"> specification [DDS-CCM] defines a format for QoS libraries and profiles. These libraries and profiles provide a mechanism for entity QoS configuration administration. This PSM provides the following APIs for accessing these administered QoS configurations:</w:t>
       </w:r>
     </w:p>
     <w:p>
@@ -11289,18 +11381,38 @@
           <w:ilvl w:val="0"/>
           <w:numId w:val="13"/>
         </w:numPr>
+        <w:rPr>
+          <w:rFonts w:ascii="MS Serif" w:hAnsi="MS Serif"/>
+        </w:rPr>
       </w:pPr>
       <w:r>
         <w:t xml:space="preserve">The </w:t>
       </w:r>
       <w:r>
         <w:rPr>
-          <w:rStyle w:val="CodeChar"/>
-        </w:rPr>
-        <w:t>org.omg.dds.core.Entity</w:t>
-      </w:r>
-      <w:r>
-        <w:t xml:space="preserve"> interface allows any Entity’s QoS to be set based on the names of a QoS library and profile.</w:t>
+          <w:rFonts w:ascii="Courier New" w:hAnsi="Courier New" w:cs="Courier New"/>
+        </w:rPr>
+        <w:t>org.omg.dds.core.QosProvider</w:t>
+      </w:r>
+      <w:r>
+        <w:t xml:space="preserve"> interface allows </w:t>
+      </w:r>
+      <w:r>
+        <w:t>Entity’s Qos to be obtained from the names of QoS library and profile. The Qos library source is provided as a uniform resource identifier (URI)</w:t>
+      </w:r>
+      <w:r>
+        <w:t>. Conforming implementation must support “file://” prefix. For instance, “</w:t>
+      </w:r>
+      <w:hyperlink r:id="rId17" w:history="1">
+        <w:r>
+          <w:rPr>
+            <w:rStyle w:val="Hyperlink"/>
+          </w:rPr>
+          <w:t>file:///path/to/qos/library</w:t>
+        </w:r>
+      </w:hyperlink>
+      <w:r>
+        <w:t xml:space="preserve">”. </w:t>
       </w:r>
     </w:p>
     <w:p>
@@ -11315,11 +11427,11 @@
         </w:rPr>
       </w:pPr>
       <w:r>
-        <w:t>Each Entity factory interface—</w:t>
-      </w:r>
-      <w:r>
-        <w:rPr>
-          <w:rStyle w:val="CodeChar"/>
+        <w:t xml:space="preserve">Each Entity factory interface </w:t>
+      </w:r>
+      <w:r>
+        <w:rPr>
+          <w:rFonts w:ascii="Courier New" w:hAnsi="Courier New" w:cs="Courier New"/>
         </w:rPr>
         <w:t>DomainParticipantFactory</w:t>
       </w:r>
@@ -11328,7 +11440,7 @@
       </w:r>
       <w:r>
         <w:rPr>
-          <w:rStyle w:val="CodeChar"/>
+          <w:rFonts w:ascii="Courier New" w:hAnsi="Courier New" w:cs="Courier New"/>
         </w:rPr>
         <w:t>DomainParticipant</w:t>
       </w:r>
@@ -11337,7 +11449,7 @@
       </w:r>
       <w:r>
         <w:rPr>
-          <w:rStyle w:val="CodeChar"/>
+          <w:rFonts w:ascii="Courier New" w:hAnsi="Courier New" w:cs="Courier New"/>
         </w:rPr>
         <w:t>Publisher</w:t>
       </w:r>
@@ -11346,12 +11458,24 @@
       </w:r>
       <w:r>
         <w:rPr>
-          <w:rStyle w:val="CodeChar"/>
+          <w:rFonts w:ascii="Courier New" w:hAnsi="Courier New" w:cs="Courier New"/>
         </w:rPr>
         <w:t>Subscriber</w:t>
       </w:r>
       <w:r>
-        <w:t>—provides methods to create new “product” Entities and to set their default QoS based on the names of a QoS library and profile.</w:t>
+        <w:t xml:space="preserve"> provides methods to create new “product” Entities and to set their default QoS based on </w:t>
+      </w:r>
+      <w:r>
+        <w:t xml:space="preserve">QoS objects created programmatically or obtained through </w:t>
+      </w:r>
+      <w:r>
+        <w:rPr>
+          <w:rFonts w:ascii="Courier New" w:hAnsi="Courier New" w:cs="Courier New"/>
+        </w:rPr>
+        <w:t>QosProvider</w:t>
+      </w:r>
+      <w:r>
+        <w:t>.</w:t>
       </w:r>
     </w:p>
     <w:p>
@@ -11551,6 +11675,7 @@
         <w:rPr>
           <w:rStyle w:val="CodeChar"/>
         </w:rPr>
+        <w:lastRenderedPageBreak/>
         <w:t>java.util.EventListener</w:t>
       </w:r>
       <w:r>
@@ -11589,7 +11714,6 @@
         <w:pStyle w:val="Body"/>
       </w:pPr>
       <w:r>
-        <w:lastRenderedPageBreak/>
         <w:t xml:space="preserve">In the DDS PIM, each listener callback receives two arguments: the Entity, the status of which has changed, and the new value of that status. In this PSM, the former is unnecessary and is omitted: it is available through the read-only </w:t>
       </w:r>
       <w:r>
@@ -11915,7 +12039,11 @@
         <w:t>Object.wait</w:t>
       </w:r>
       <w:r>
-        <w:t xml:space="preserve">. This inherited method has a different meaning; the overload is inappropriate. Therefore, this PSM maps the DDS PIM </w:t>
+        <w:t xml:space="preserve">. This inherited method has a different </w:t>
+      </w:r>
+      <w:r>
+        <w:lastRenderedPageBreak/>
+        <w:t xml:space="preserve">meaning; the overload is inappropriate. Therefore, this PSM maps the DDS PIM </w:t>
       </w:r>
       <w:r>
         <w:rPr>
@@ -11963,7 +12091,6 @@
         <w:rPr>
           <w:rStyle w:val="CodeChar"/>
         </w:rPr>
-        <w:lastRenderedPageBreak/>
         <w:t>org.omg.dds.domain</w:t>
       </w:r>
       <w:r>
@@ -12030,19 +12157,25 @@
         <w:rPr>
           <w:rStyle w:val="CodeChar"/>
         </w:rPr>
-        <w:t>Bootstrap</w:t>
-      </w:r>
-      <w:r>
-        <w:t xml:space="preserve"> singleton. An instance of this interface can be obtained by passing that </w:t>
-      </w:r>
-      <w:r>
-        <w:rPr>
-          <w:rStyle w:val="CodeChar"/>
-        </w:rPr>
-        <w:t>Bootstrap</w:t>
-      </w:r>
-      <w:r>
-        <w:t xml:space="preserve"> to the factory’s </w:t>
+        <w:t>ServiceEnvironment</w:t>
+      </w:r>
+      <w:r>
+        <w:t xml:space="preserve"> </w:t>
+      </w:r>
+      <w:r>
+        <w:t xml:space="preserve">singleton. An instance of this interface can be obtained by passing that </w:t>
+      </w:r>
+      <w:r>
+        <w:rPr>
+          <w:rStyle w:val="CodeChar"/>
+        </w:rPr>
+        <w:t>ServiceEnvironment</w:t>
+      </w:r>
+      <w:r>
+        <w:t xml:space="preserve"> </w:t>
+      </w:r>
+      <w:r>
+        <w:t xml:space="preserve">to the factory’s </w:t>
       </w:r>
       <w:r>
         <w:rPr>
@@ -12323,6 +12456,7 @@
         <w:rPr>
           <w:rStyle w:val="CodeChar"/>
         </w:rPr>
+        <w:lastRenderedPageBreak/>
         <w:t>Topic</w:t>
       </w:r>
       <w:r>
@@ -12398,11 +12532,7 @@
         <w:t>DataWriter</w:t>
       </w:r>
       <w:r>
-        <w:t xml:space="preserve">—is a generic interface with a type parameter that identifies the type of the data with which it is </w:t>
-      </w:r>
-      <w:r>
-        <w:lastRenderedPageBreak/>
-        <w:t xml:space="preserve">associated. Although </w:t>
+        <w:t xml:space="preserve">—is a generic interface with a type parameter that identifies the type of the data with which it is associated. Although </w:t>
       </w:r>
       <w:r>
         <w:rPr>
@@ -12717,6 +12847,7 @@
         <w:rPr>
           <w:rStyle w:val="CodeChar"/>
         </w:rPr>
+        <w:lastRenderedPageBreak/>
         <w:t>DataWriter</w:t>
       </w:r>
       <w:r>
@@ -12789,7 +12920,6 @@
         <w:rPr>
           <w:rStyle w:val="CodeChar"/>
         </w:rPr>
-        <w:lastRenderedPageBreak/>
         <w:t>DataWriter</w:t>
       </w:r>
       <w:r>
@@ -13006,7 +13136,11 @@
         <w:pStyle w:val="Body"/>
       </w:pPr>
       <w:r>
-        <w:t xml:space="preserve">This PSM follows the guidance of the DDS PIM rather than of the IDL PSM: it represents data samples as single objects that incorporate both data and metadata. Each sample is represented by an instance of the </w:t>
+        <w:t xml:space="preserve">This PSM follows the guidance of the DDS PIM rather than of the IDL PSM: it represents data </w:t>
+      </w:r>
+      <w:r>
+        <w:lastRenderedPageBreak/>
+        <w:t xml:space="preserve">samples as single objects that incorporate both data and metadata. Each sample is represented by an instance of the </w:t>
       </w:r>
       <w:r>
         <w:rPr>
@@ -13089,11 +13223,7 @@
         <w:t>Sample.Iterator</w:t>
       </w:r>
       <w:r>
-        <w:t xml:space="preserve">, an iterator that </w:t>
-      </w:r>
-      <w:r>
-        <w:lastRenderedPageBreak/>
-        <w:t xml:space="preserve">extends </w:t>
+        <w:t xml:space="preserve">, an iterator that extends </w:t>
       </w:r>
       <w:r>
         <w:rPr>
@@ -13479,7 +13609,11 @@
         </w:numPr>
       </w:pPr>
       <w:r>
-        <w:t>Several operation variants accept large numbers of infrequently used parameters (for example, sets of sample, instance, and view states). These operations have been split into two overloaded methods: one that accepts the minimum number of arguments and a second that accepts the full list.</w:t>
+        <w:t xml:space="preserve">Several operation variants accept large numbers of infrequently used parameters (for example, sets of sample, instance, and view states). These operations have been split into </w:t>
+      </w:r>
+      <w:r>
+        <w:lastRenderedPageBreak/>
+        <w:t>two overloaded methods: one that accepts the minimum number of arguments and a second that accepts the full list.</w:t>
       </w:r>
     </w:p>
     <w:p>
@@ -13539,11 +13673,7 @@
         <w:t>DataReader.Query</w:t>
       </w:r>
       <w:r>
-        <w:t xml:space="preserve">. This refactoring allows a large number of distinct methods </w:t>
-      </w:r>
-      <w:r>
-        <w:lastRenderedPageBreak/>
-        <w:t>from the PIM, each qualified by a different name suffix, to be collapsed to a very small number of overloads.</w:t>
+        <w:t>. This refactoring allows a large number of distinct methods from the PIM, each qualified by a different name suffix, to be collapsed to a very small number of overloads.</w:t>
       </w:r>
     </w:p>
     <w:p>
@@ -13878,10 +14008,13 @@
         <w:rPr>
           <w:rStyle w:val="CodeChar"/>
         </w:rPr>
-        <w:t>Bootstrap</w:t>
-      </w:r>
-      <w:r>
-        <w:t xml:space="preserve"> singleton. The static </w:t>
+        <w:t>ServiceEnvironment</w:t>
+      </w:r>
+      <w:r>
+        <w:t xml:space="preserve"> </w:t>
+      </w:r>
+      <w:r>
+        <w:t xml:space="preserve">singleton. The static </w:t>
       </w:r>
       <w:r>
         <w:rPr>
@@ -13939,7 +14072,11 @@
         <w:t>TypeSupport</w:t>
       </w:r>
       <w:r>
-        <w:t xml:space="preserve"> interface provided by this PSM already provides. Therefore, it has been omitted from this PSM.</w:t>
+        <w:t xml:space="preserve"> interface provided by this PSM already </w:t>
+      </w:r>
+      <w:r>
+        <w:lastRenderedPageBreak/>
+        <w:t>provides. Therefore, it has been omitted from this PSM.</w:t>
       </w:r>
     </w:p>
     <w:p>
@@ -13993,11 +14130,7 @@
         <w:t>DDS::ReturnCode_t</w:t>
       </w:r>
       <w:r>
-        <w:t xml:space="preserve"> have been changed such that they instead return their results </w:t>
-      </w:r>
-      <w:r>
-        <w:lastRenderedPageBreak/>
-        <w:t xml:space="preserve">directly. (This change, made for the convenience of the caller, is possible because </w:t>
+        <w:t xml:space="preserve"> have been changed such that they instead return their results directly. (This change, made for the convenience of the caller, is possible because </w:t>
       </w:r>
       <w:r>
         <w:rPr>
@@ -14374,6 +14507,7 @@
         </w:rPr>
       </w:pPr>
       <w:r>
+        <w:lastRenderedPageBreak/>
         <w:t xml:space="preserve">The 128-bit </w:t>
       </w:r>
       <w:r>
@@ -14501,7 +14635,6 @@
         <w:rPr>
           <w:rStyle w:val="CodeChar"/>
         </w:rPr>
-        <w:lastRenderedPageBreak/>
         <w:t>TypeDescriptor</w:t>
       </w:r>
       <w:r>
@@ -14861,6 +14994,7 @@
       <w:bookmarkStart w:id="68" w:name="_Ref143771830"/>
       <w:bookmarkStart w:id="69" w:name="_Toc181353278"/>
       <w:r>
+        <w:lastRenderedPageBreak/>
         <w:t>Java Type Representation</w:t>
       </w:r>
       <w:bookmarkEnd w:id="66"/>
@@ -14884,11 +15018,7 @@
         <w:pStyle w:val="Body"/>
       </w:pPr>
       <w:r>
-        <w:t xml:space="preserve">By its very nature as an expression of the Java programming language, this Type Representation implicitly and simultaneously defines a Language Binding for DDS types. That is, a Java type necessarily defines a Java API to itself as part of its definition. Therefore, this Type Representation is intended for the run-time use of implementations of this PSM. While this </w:t>
-      </w:r>
-      <w:r>
-        <w:lastRenderedPageBreak/>
-        <w:t>specification does not preclude Service implementations from using this Type Representation for other purposes—for example, generating a Plain Language Binding in C for a DDS type represented in Java—such uses are non-normative and unspecified.</w:t>
+        <w:t>By its very nature as an expression of the Java programming language, this Type Representation implicitly and simultaneously defines a Language Binding for DDS types. That is, a Java type necessarily defines a Java API to itself as part of its definition. Therefore, this Type Representation is intended for the run-time use of implementations of this PSM. While this specification does not preclude Service implementations from using this Type Representation for other purposes—for example, generating a Plain Language Binding in C for a DDS type represented in Java—such uses are non-normative and unspecified.</w:t>
       </w:r>
     </w:p>
     <w:p>
@@ -14908,7 +15038,11 @@
         <w:t>java.io.Serializable</w:t>
       </w:r>
       <w:r>
-        <w:t xml:space="preserve"> interface and its related types. Since the transmission of data from Java programs over DDS is a related problem, this specification builds on that mechanism. Any Java type that implements </w:t>
+        <w:t xml:space="preserve"> interface and its related types. Since the transmission of data from Java programs over DDS is a related problem, this specification builds on that mechanism. </w:t>
+      </w:r>
+      <w:proofErr w:type="gramStart"/>
+      <w:r>
+        <w:t xml:space="preserve">Any Java type that implements </w:t>
       </w:r>
       <w:r>
         <w:rPr>
@@ -14917,7 +15051,11 @@
         <w:t>Serializable</w:t>
       </w:r>
       <w:r>
-        <w:t xml:space="preserve"> (directly or indirectly) shall be available for publishing and/or subscribing over DDS as defined below. </w:t>
+        <w:t xml:space="preserve"> (directly or indirectly) shall be available for publishing and/or subscribing over DDS as defined below.</w:t>
+      </w:r>
+      <w:proofErr w:type="gramEnd"/>
+      <w:r>
+        <w:t xml:space="preserve"> </w:t>
       </w:r>
       <w:r>
         <w:rPr>
@@ -15652,6 +15790,7 @@
               <w:rPr>
                 <w:rStyle w:val="CodeChar"/>
               </w:rPr>
+              <w:lastRenderedPageBreak/>
               <w:t>java.lang.Collection</w:t>
             </w:r>
             <w:r>
@@ -15787,7 +15926,6 @@
         <w:contextualSpacing/>
       </w:pPr>
       <w:r>
-        <w:lastRenderedPageBreak/>
         <w:t>}</w:t>
       </w:r>
     </w:p>
@@ -16635,6 +16773,7 @@
               <w:rPr>
                 <w:rStyle w:val="CodeChar"/>
               </w:rPr>
+              <w:lastRenderedPageBreak/>
               <w:t>Byte</w:t>
             </w:r>
           </w:p>
@@ -16901,7 +17040,6 @@
           <w:b/>
           <w:bCs/>
         </w:rPr>
-        <w:lastRenderedPageBreak/>
         <w:t>Preserve representation</w:t>
       </w:r>
       <w:r>
@@ -17086,7 +17224,11 @@
         <w:t>@SerializeAs</w:t>
       </w:r>
       <w:r>
-        <w:t xml:space="preserve">. If the class implements </w:t>
+        <w:t xml:space="preserve">. If the class </w:t>
+      </w:r>
+      <w:r>
+        <w:lastRenderedPageBreak/>
+        <w:t xml:space="preserve">implements </w:t>
       </w:r>
       <w:r>
         <w:rPr>
@@ -17180,11 +17322,15 @@
         </w:rPr>
       </w:pPr>
       <w:r>
-        <w:t xml:space="preserve">Objects of array types must receive special care, because a Java array—like any Java object—is stored by reference only. Therefore, although a given array object itself is not of variable length, </w:t>
-      </w:r>
-      <w:r>
-        <w:lastRenderedPageBreak/>
-        <w:t>the reference to it may be reassigned to point to an array of a different length. Even if the reference does not change, the length of the array pointed to cannot in general be discovered by analysis of the type itself and may vary from object to object of the same type.</w:t>
+        <w:t xml:space="preserve">Objects of array types must receive special care, because a Java array—like any Java object—is stored by reference only. Therefore, although </w:t>
+      </w:r>
+      <w:proofErr w:type="gramStart"/>
+      <w:r>
+        <w:t>a given array object</w:t>
+      </w:r>
+      <w:proofErr w:type="gramEnd"/>
+      <w:r>
+        <w:t xml:space="preserve"> itself is not of variable length, the reference to it may be reassigned to point to an array of a different length. Even if the reference does not change, the length of the array pointed to cannot in general be discovered by analysis of the type itself and may vary from object to object of the same type.</w:t>
       </w:r>
     </w:p>
     <w:p>
@@ -17428,7 +17574,11 @@
         </w:rPr>
       </w:pPr>
       <w:r>
-        <w:t xml:space="preserve">Java class extension shall map to structure inheritance in the DDS Type System [DDS-XTypes], subject to the restrictions documented by the </w:t>
+        <w:t xml:space="preserve">Java class extension shall map to structure inheritance in the DDS Type System [DDS-XTypes], </w:t>
+      </w:r>
+      <w:r>
+        <w:lastRenderedPageBreak/>
+        <w:t xml:space="preserve">subject to the restrictions documented by the </w:t>
       </w:r>
       <w:r>
         <w:rPr>
@@ -17537,7 +17687,6 @@
       </w:pPr>
       <w:bookmarkStart w:id="84" w:name="_Toc181353288"/>
       <w:r>
-        <w:lastRenderedPageBreak/>
         <w:t>Unions</w:t>
       </w:r>
       <w:bookmarkEnd w:id="84"/>
@@ -18000,8 +18149,8 @@
       </w:r>
     </w:p>
     <w:sectPr>
-      <w:footerReference w:type="even" r:id="rId17"/>
-      <w:footerReference w:type="default" r:id="rId18"/>
+      <w:footerReference w:type="even" r:id="rId18"/>
+      <w:footerReference w:type="default" r:id="rId19"/>
       <w:pgSz w:w="12240" w:h="15840"/>
       <w:pgMar w:top="1440" w:right="1440" w:bottom="1440" w:left="1440" w:header="720" w:footer="1080" w:gutter="0"/>
       <w:pgNumType w:start="1"/>

</xml_diff>